<commit_message>
Update the CYRS document Adding recuirments Signed-off-by: Mohammmedibra96 <mohammedibra96@gmail.com>
</commit_message>
<xml_diff>
--- a/Input documents/PO2EBL_ELECTRIC_BLENDER_CYRS.docx
+++ b/Input documents/PO2EBL_ELECTRIC_BLENDER_CYRS.docx
@@ -1,6 +1,6 @@
 
 <file path=word/document.xml><?xml version="1.0" encoding="utf-8"?>
-<w:document xmlns:wpc="http://schemas.microsoft.com/office/word/2010/wordprocessingCanvas" xmlns:mc="http://schemas.openxmlformats.org/markup-compatibility/2006" xmlns:o="urn:schemas-microsoft-com:office:office" xmlns:r="http://schemas.openxmlformats.org/officeDocument/2006/relationships" xmlns:m="http://schemas.openxmlformats.org/officeDocument/2006/math" xmlns:v="urn:schemas-microsoft-com:vml" xmlns:wp14="http://schemas.microsoft.com/office/word/2010/wordprocessingDrawing" xmlns:wp="http://schemas.openxmlformats.org/drawingml/2006/wordprocessingDrawing" xmlns:w10="urn:schemas-microsoft-com:office:word" xmlns:w="http://schemas.openxmlformats.org/wordprocessingml/2006/main" xmlns:w14="http://schemas.microsoft.com/office/word/2010/wordml" xmlns:w15="http://schemas.microsoft.com/office/word/2012/wordml" xmlns:wpg="http://schemas.microsoft.com/office/word/2010/wordprocessingGroup" xmlns:wpi="http://schemas.microsoft.com/office/word/2010/wordprocessingInk" xmlns:wne="http://schemas.microsoft.com/office/word/2006/wordml" xmlns:wps="http://schemas.microsoft.com/office/word/2010/wordprocessingShape" mc:Ignorable="w14 w15 wp14">
+<w:document xmlns:wpc="http://schemas.microsoft.com/office/word/2010/wordprocessingCanvas" xmlns:cx="http://schemas.microsoft.com/office/drawing/2014/chartex" xmlns:cx1="http://schemas.microsoft.com/office/drawing/2015/9/8/chartex" xmlns:mc="http://schemas.openxmlformats.org/markup-compatibility/2006" xmlns:o="urn:schemas-microsoft-com:office:office" xmlns:r="http://schemas.openxmlformats.org/officeDocument/2006/relationships" xmlns:m="http://schemas.openxmlformats.org/officeDocument/2006/math" xmlns:v="urn:schemas-microsoft-com:vml" xmlns:wp14="http://schemas.microsoft.com/office/word/2010/wordprocessingDrawing" xmlns:wp="http://schemas.openxmlformats.org/drawingml/2006/wordprocessingDrawing" xmlns:w10="urn:schemas-microsoft-com:office:word" xmlns:w="http://schemas.openxmlformats.org/wordprocessingml/2006/main" xmlns:w14="http://schemas.microsoft.com/office/word/2010/wordml" xmlns:w15="http://schemas.microsoft.com/office/word/2012/wordml" xmlns:w16se="http://schemas.microsoft.com/office/word/2015/wordml/symex" xmlns:wpg="http://schemas.microsoft.com/office/word/2010/wordprocessingGroup" xmlns:wpi="http://schemas.microsoft.com/office/word/2010/wordprocessingInk" xmlns:wne="http://schemas.microsoft.com/office/word/2006/wordml" xmlns:wps="http://schemas.microsoft.com/office/word/2010/wordprocessingShape" mc:Ignorable="w14 w15 w16se wp14">
   <w:body>
     <w:p/>
     <w:p>
@@ -102,32 +102,39 @@
           <w:b/>
           <w:sz w:val="36"/>
         </w:rPr>
-        <w:t>0.1</w:t>
-      </w:r>
-    </w:p>
-    <w:p>
-      <w:pPr>
-        <w:jc w:val="center"/>
+        <w:t>0.</w:t>
+      </w:r>
+      <w:r>
         <w:rPr>
           <w:b/>
           <w:sz w:val="36"/>
         </w:rPr>
-      </w:pPr>
-      <w:r>
+        <w:t>2</w:t>
+      </w:r>
+    </w:p>
+    <w:p>
+      <w:pPr>
+        <w:jc w:val="center"/>
         <w:rPr>
           <w:b/>
           <w:sz w:val="36"/>
         </w:rPr>
-        <w:t>Draft</w:t>
-      </w:r>
-    </w:p>
-    <w:p>
-      <w:pPr>
-        <w:jc w:val="center"/>
+      </w:pPr>
+      <w:r>
         <w:rPr>
           <w:b/>
           <w:sz w:val="36"/>
         </w:rPr>
+        <w:t>Draft</w:t>
+      </w:r>
+    </w:p>
+    <w:p>
+      <w:pPr>
+        <w:jc w:val="center"/>
+        <w:rPr>
+          <w:b/>
+          <w:sz w:val="36"/>
+        </w:rPr>
       </w:pPr>
     </w:p>
     <w:p/>
@@ -166,7 +173,7 @@
     </w:p>
     <w:tbl>
       <w:tblPr>
-        <w:tblW w:w="10080" w:type="dxa"/>
+        <w:tblW w:w="10350" w:type="dxa"/>
         <w:tblInd w:w="-188" w:type="dxa"/>
         <w:tblBorders>
           <w:top w:val="single" w:sz="6" w:space="0" w:color="auto"/>
@@ -183,7 +190,7 @@
         <w:gridCol w:w="1530"/>
         <w:gridCol w:w="1350"/>
         <w:gridCol w:w="4886"/>
-        <w:gridCol w:w="2314"/>
+        <w:gridCol w:w="2584"/>
       </w:tblGrid>
       <w:tr>
         <w:tc>
@@ -263,7 +270,7 @@
         </w:tc>
         <w:tc>
           <w:tcPr>
-            <w:tcW w:w="2314" w:type="dxa"/>
+            <w:tcW w:w="2584" w:type="dxa"/>
           </w:tcPr>
           <w:p>
             <w:pPr>
@@ -417,7 +424,7 @@
         </w:tc>
         <w:tc>
           <w:tcPr>
-            <w:tcW w:w="2314" w:type="dxa"/>
+            <w:tcW w:w="2584" w:type="dxa"/>
           </w:tcPr>
           <w:p>
             <w:pPr>
@@ -452,6 +459,151 @@
                 <w:szCs w:val="28"/>
               </w:rPr>
               <w:t xml:space="preserve"> El-din</w:t>
+            </w:r>
+          </w:p>
+        </w:tc>
+      </w:tr>
+      <w:tr>
+        <w:tc>
+          <w:tcPr>
+            <w:tcW w:w="1530" w:type="dxa"/>
+          </w:tcPr>
+          <w:p>
+            <w:pPr>
+              <w:jc w:val="right"/>
+              <w:rPr>
+                <w:rFonts w:asciiTheme="majorHAnsi" w:hAnsiTheme="majorHAnsi" w:cstheme="majorHAnsi"/>
+                <w:sz w:val="28"/>
+                <w:szCs w:val="28"/>
+              </w:rPr>
+            </w:pPr>
+            <w:r>
+              <w:rPr>
+                <w:rFonts w:asciiTheme="majorHAnsi" w:hAnsiTheme="majorHAnsi" w:cstheme="majorHAnsi"/>
+                <w:sz w:val="28"/>
+                <w:szCs w:val="28"/>
+              </w:rPr>
+              <w:t>1/23/2020</w:t>
+            </w:r>
+          </w:p>
+        </w:tc>
+        <w:tc>
+          <w:tcPr>
+            <w:tcW w:w="1350" w:type="dxa"/>
+          </w:tcPr>
+          <w:p>
+            <w:pPr>
+              <w:pStyle w:val="Header"/>
+              <w:spacing w:before="80"/>
+              <w:jc w:val="center"/>
+              <w:rPr>
+                <w:rFonts w:asciiTheme="majorHAnsi" w:hAnsiTheme="majorHAnsi" w:cstheme="majorHAnsi"/>
+                <w:sz w:val="28"/>
+                <w:szCs w:val="28"/>
+              </w:rPr>
+            </w:pPr>
+            <w:r>
+              <w:rPr>
+                <w:rFonts w:asciiTheme="majorHAnsi" w:hAnsiTheme="majorHAnsi" w:cstheme="majorHAnsi"/>
+                <w:sz w:val="28"/>
+                <w:szCs w:val="28"/>
+              </w:rPr>
+              <w:t>0.2</w:t>
+            </w:r>
+          </w:p>
+        </w:tc>
+        <w:tc>
+          <w:tcPr>
+            <w:tcW w:w="4886" w:type="dxa"/>
+          </w:tcPr>
+          <w:p>
+            <w:pPr>
+              <w:jc w:val="left"/>
+              <w:rPr>
+                <w:rFonts w:asciiTheme="majorHAnsi" w:hAnsiTheme="majorHAnsi" w:cstheme="majorHAnsi"/>
+                <w:sz w:val="28"/>
+                <w:szCs w:val="28"/>
+              </w:rPr>
+            </w:pPr>
+            <w:r>
+              <w:rPr>
+                <w:rFonts w:asciiTheme="majorHAnsi" w:hAnsiTheme="majorHAnsi" w:cstheme="majorHAnsi"/>
+                <w:sz w:val="28"/>
+                <w:szCs w:val="28"/>
+              </w:rPr>
+              <w:t>Update the draft,</w:t>
+            </w:r>
+            <w:r>
+              <w:rPr>
+                <w:rFonts w:asciiTheme="majorHAnsi" w:hAnsiTheme="majorHAnsi" w:cstheme="majorHAnsi"/>
+                <w:sz w:val="28"/>
+                <w:szCs w:val="28"/>
+              </w:rPr>
+              <w:t xml:space="preserve"> </w:t>
+            </w:r>
+            <w:r>
+              <w:rPr>
+                <w:rFonts w:asciiTheme="majorHAnsi" w:hAnsiTheme="majorHAnsi" w:cstheme="majorHAnsi"/>
+                <w:sz w:val="28"/>
+                <w:szCs w:val="28"/>
+              </w:rPr>
+              <w:t>requirements</w:t>
+            </w:r>
+            <w:r>
+              <w:rPr>
+                <w:rFonts w:asciiTheme="majorHAnsi" w:hAnsiTheme="majorHAnsi" w:cstheme="majorHAnsi"/>
+                <w:sz w:val="28"/>
+                <w:szCs w:val="28"/>
+              </w:rPr>
+              <w:t xml:space="preserve"> table</w:t>
+            </w:r>
+          </w:p>
+        </w:tc>
+        <w:tc>
+          <w:tcPr>
+            <w:tcW w:w="2584" w:type="dxa"/>
+          </w:tcPr>
+          <w:p>
+            <w:pPr>
+              <w:rPr>
+                <w:rFonts w:asciiTheme="majorHAnsi" w:hAnsiTheme="majorHAnsi" w:cstheme="majorHAnsi"/>
+                <w:sz w:val="28"/>
+                <w:szCs w:val="28"/>
+              </w:rPr>
+            </w:pPr>
+            <w:r>
+              <w:rPr>
+                <w:rFonts w:asciiTheme="majorHAnsi" w:hAnsiTheme="majorHAnsi" w:cstheme="majorHAnsi"/>
+                <w:sz w:val="28"/>
+                <w:szCs w:val="28"/>
+              </w:rPr>
+              <w:t>Moha</w:t>
+            </w:r>
+            <w:r>
+              <w:rPr>
+                <w:rFonts w:asciiTheme="majorHAnsi" w:hAnsiTheme="majorHAnsi" w:cstheme="majorHAnsi"/>
+                <w:sz w:val="28"/>
+                <w:szCs w:val="28"/>
+              </w:rPr>
+              <w:t xml:space="preserve">med </w:t>
+            </w:r>
+            <w:proofErr w:type="spellStart"/>
+            <w:r>
+              <w:rPr>
+                <w:rFonts w:asciiTheme="majorHAnsi" w:hAnsiTheme="majorHAnsi" w:cstheme="majorHAnsi"/>
+                <w:sz w:val="28"/>
+                <w:szCs w:val="28"/>
+              </w:rPr>
+              <w:t>Ibrahem</w:t>
+            </w:r>
+            <w:proofErr w:type="spellEnd"/>
+            <w:r>
+              <w:rPr>
+                <w:rFonts w:asciiTheme="majorHAnsi" w:hAnsiTheme="majorHAnsi" w:cstheme="majorHAnsi"/>
+                <w:sz w:val="28"/>
+                <w:szCs w:val="28"/>
+              </w:rPr>
+              <w:t xml:space="preserve"> </w:t>
             </w:r>
           </w:p>
         </w:tc>
@@ -506,70 +658,7 @@
         </w:tc>
         <w:tc>
           <w:tcPr>
-            <w:tcW w:w="2314" w:type="dxa"/>
-          </w:tcPr>
-          <w:p>
-            <w:pPr>
-              <w:rPr>
-                <w:rFonts w:asciiTheme="majorHAnsi" w:hAnsiTheme="majorHAnsi" w:cstheme="majorHAnsi"/>
-                <w:sz w:val="28"/>
-                <w:szCs w:val="28"/>
-              </w:rPr>
-            </w:pPr>
-          </w:p>
-        </w:tc>
-      </w:tr>
-      <w:tr>
-        <w:tc>
-          <w:tcPr>
-            <w:tcW w:w="1530" w:type="dxa"/>
-          </w:tcPr>
-          <w:p>
-            <w:pPr>
-              <w:jc w:val="right"/>
-              <w:rPr>
-                <w:rFonts w:asciiTheme="majorHAnsi" w:hAnsiTheme="majorHAnsi" w:cstheme="majorHAnsi"/>
-                <w:sz w:val="28"/>
-                <w:szCs w:val="28"/>
-              </w:rPr>
-            </w:pPr>
-          </w:p>
-        </w:tc>
-        <w:tc>
-          <w:tcPr>
-            <w:tcW w:w="1350" w:type="dxa"/>
-          </w:tcPr>
-          <w:p>
-            <w:pPr>
-              <w:pStyle w:val="Header"/>
-              <w:spacing w:before="80"/>
-              <w:jc w:val="center"/>
-              <w:rPr>
-                <w:rFonts w:asciiTheme="majorHAnsi" w:hAnsiTheme="majorHAnsi" w:cstheme="majorHAnsi"/>
-                <w:sz w:val="28"/>
-                <w:szCs w:val="28"/>
-              </w:rPr>
-            </w:pPr>
-          </w:p>
-        </w:tc>
-        <w:tc>
-          <w:tcPr>
-            <w:tcW w:w="4886" w:type="dxa"/>
-          </w:tcPr>
-          <w:p>
-            <w:pPr>
-              <w:jc w:val="left"/>
-              <w:rPr>
-                <w:rFonts w:asciiTheme="majorHAnsi" w:hAnsiTheme="majorHAnsi" w:cstheme="majorHAnsi"/>
-                <w:sz w:val="28"/>
-                <w:szCs w:val="28"/>
-              </w:rPr>
-            </w:pPr>
-          </w:p>
-        </w:tc>
-        <w:tc>
-          <w:tcPr>
-            <w:tcW w:w="2314" w:type="dxa"/>
+            <w:tcW w:w="2584" w:type="dxa"/>
           </w:tcPr>
           <w:p>
             <w:pPr>
@@ -1391,9 +1480,9 @@
         </w:rPr>
       </w:pPr>
       <w:bookmarkStart w:id="4" w:name="_Toc32222655"/>
-      <w:bookmarkStart w:id="5" w:name="_Toc466012296"/>
-      <w:bookmarkStart w:id="6" w:name="_Toc434992861"/>
-      <w:bookmarkStart w:id="7" w:name="_Toc30579392"/>
+      <w:bookmarkStart w:id="5" w:name="_Toc30579392"/>
+      <w:bookmarkStart w:id="6" w:name="_Toc466012296"/>
+      <w:bookmarkStart w:id="7" w:name="_Toc434992861"/>
       <w:r>
         <w:rPr>
           <w:b/>
@@ -1415,7 +1504,7 @@
         <w:t>Specification Definition</w:t>
       </w:r>
       <w:bookmarkEnd w:id="4"/>
-      <w:bookmarkEnd w:id="7"/>
+      <w:bookmarkEnd w:id="5"/>
     </w:p>
     <w:p>
       <w:pPr>
@@ -1496,8 +1585,8 @@
         </w:rPr>
         <w:t>Specification Objectives</w:t>
       </w:r>
-      <w:bookmarkEnd w:id="5"/>
       <w:bookmarkEnd w:id="6"/>
+      <w:bookmarkEnd w:id="7"/>
       <w:bookmarkEnd w:id="8"/>
       <w:bookmarkEnd w:id="9"/>
     </w:p>
@@ -1780,39 +1869,7 @@
           <w:sz w:val="32"/>
           <w:szCs w:val="32"/>
         </w:rPr>
-        <w:t>The Electric Blender System is an appliance created by KENOVO. The</w:t>
-      </w:r>
-      <w:r>
-        <w:rPr>
-          <w:rFonts w:asciiTheme="majorHAnsi" w:hAnsiTheme="majorHAnsi" w:cstheme="majorHAnsi"/>
-          <w:sz w:val="32"/>
-          <w:szCs w:val="32"/>
-        </w:rPr>
-        <w:t xml:space="preserve"> electric blender system </w:t>
-      </w:r>
-      <w:r>
-        <w:rPr>
-          <w:rFonts w:asciiTheme="majorHAnsi" w:hAnsiTheme="majorHAnsi" w:cstheme="majorHAnsi"/>
-          <w:sz w:val="32"/>
-          <w:szCs w:val="32"/>
-        </w:rPr>
-        <w:t>has</w:t>
-      </w:r>
-      <w:r>
-        <w:rPr>
-          <w:rFonts w:asciiTheme="majorHAnsi" w:hAnsiTheme="majorHAnsi" w:cstheme="majorHAnsi"/>
-          <w:sz w:val="32"/>
-          <w:szCs w:val="32"/>
-        </w:rPr>
-        <w:t xml:space="preserve"> 3 speeds</w:t>
-      </w:r>
-      <w:r>
-        <w:rPr>
-          <w:rFonts w:asciiTheme="majorHAnsi" w:hAnsiTheme="majorHAnsi" w:cstheme="majorHAnsi"/>
-          <w:sz w:val="32"/>
-          <w:szCs w:val="32"/>
-        </w:rPr>
-        <w:t xml:space="preserve"> that can be configured by the user with high safety to a</w:t>
+        <w:t>The Electric Blender System is an appliance created by KENOVO. The electric blender system has 3 speeds that can be configured by the user with high safety to a</w:t>
       </w:r>
       <w:r>
         <w:rPr>
@@ -1828,15 +1885,7 @@
           <w:sz w:val="32"/>
           <w:szCs w:val="32"/>
         </w:rPr>
-        <w:t>nexpected voltage peaks</w:t>
-      </w:r>
-      <w:r>
-        <w:rPr>
-          <w:rFonts w:asciiTheme="majorHAnsi" w:hAnsiTheme="majorHAnsi" w:cstheme="majorHAnsi"/>
-          <w:sz w:val="32"/>
-          <w:szCs w:val="32"/>
-        </w:rPr>
-        <w:t xml:space="preserve">. </w:t>
+        <w:t xml:space="preserve">nexpected voltage peaks. </w:t>
       </w:r>
     </w:p>
     <w:p>
@@ -1859,9 +1908,71 @@
           <w:sz w:val="40"/>
           <w:szCs w:val="40"/>
         </w:rPr>
-        <w:t>2.2</w:t>
-      </w:r>
-      <w:r>
+        <w:t>2.2 Objective:</w:t>
+      </w:r>
+      <w:bookmarkEnd w:id="12"/>
+    </w:p>
+    <w:p>
+      <w:pPr>
+        <w:rPr>
+          <w:rFonts w:asciiTheme="majorHAnsi" w:hAnsiTheme="majorHAnsi" w:cstheme="majorHAnsi"/>
+          <w:sz w:val="32"/>
+          <w:szCs w:val="32"/>
+        </w:rPr>
+      </w:pPr>
+      <w:r>
+        <w:rPr>
+          <w:rFonts w:asciiTheme="majorHAnsi" w:hAnsiTheme="majorHAnsi" w:cstheme="majorHAnsi"/>
+          <w:sz w:val="32"/>
+          <w:szCs w:val="32"/>
+        </w:rPr>
+        <w:t>The objective of the Electric Blender System is to</w:t>
+      </w:r>
+      <w:r>
+        <w:rPr>
+          <w:rFonts w:asciiTheme="majorHAnsi" w:hAnsiTheme="majorHAnsi" w:cstheme="majorHAnsi"/>
+          <w:sz w:val="32"/>
+          <w:szCs w:val="32"/>
+        </w:rPr>
+        <w:t xml:space="preserve"> provide the user with a high quality</w:t>
+      </w:r>
+      <w:r>
+        <w:rPr>
+          <w:rFonts w:asciiTheme="majorHAnsi" w:hAnsiTheme="majorHAnsi" w:cstheme="majorHAnsi"/>
+          <w:sz w:val="32"/>
+          <w:szCs w:val="32"/>
+        </w:rPr>
+        <w:t xml:space="preserve"> home appliance with high speed configurability as well as safety monitoring</w:t>
+      </w:r>
+      <w:r>
+        <w:rPr>
+          <w:rFonts w:asciiTheme="majorHAnsi" w:hAnsiTheme="majorHAnsi" w:cstheme="majorHAnsi"/>
+          <w:sz w:val="32"/>
+          <w:szCs w:val="32"/>
+        </w:rPr>
+        <w:t xml:space="preserve">. </w:t>
+      </w:r>
+      <w:r>
+        <w:rPr>
+          <w:rFonts w:asciiTheme="majorHAnsi" w:hAnsiTheme="majorHAnsi" w:cstheme="majorHAnsi"/>
+          <w:sz w:val="32"/>
+          <w:szCs w:val="32"/>
+        </w:rPr>
+        <w:t xml:space="preserve"> </w:t>
+      </w:r>
+    </w:p>
+    <w:p>
+      <w:pPr>
+        <w:pStyle w:val="Heading2"/>
+        <w:rPr>
+          <w:sz w:val="32"/>
+          <w:szCs w:val="32"/>
+        </w:rPr>
+      </w:pPr>
+    </w:p>
+    <w:p>
+      <w:pPr>
+        <w:pStyle w:val="Heading2"/>
         <w:rPr>
           <w:b/>
           <w:bCs/>
@@ -1869,8 +1980,8 @@
           <w:sz w:val="40"/>
           <w:szCs w:val="40"/>
         </w:rPr>
-        <w:t xml:space="preserve"> </w:t>
-      </w:r>
+      </w:pPr>
+      <w:bookmarkStart w:id="13" w:name="_Toc30579397"/>
       <w:r>
         <w:rPr>
           <w:b/>
@@ -1879,98 +1990,6 @@
           <w:sz w:val="40"/>
           <w:szCs w:val="40"/>
         </w:rPr>
-        <w:t>Objective</w:t>
-      </w:r>
-      <w:r>
-        <w:rPr>
-          <w:b/>
-          <w:bCs/>
-          <w:color w:val="000000" w:themeColor="text1"/>
-          <w:sz w:val="40"/>
-          <w:szCs w:val="40"/>
-        </w:rPr>
-        <w:t>:</w:t>
-      </w:r>
-      <w:bookmarkEnd w:id="12"/>
-    </w:p>
-    <w:p>
-      <w:pPr>
-        <w:rPr>
-          <w:rFonts w:asciiTheme="majorHAnsi" w:hAnsiTheme="majorHAnsi" w:cstheme="majorHAnsi"/>
-          <w:sz w:val="32"/>
-          <w:szCs w:val="32"/>
-        </w:rPr>
-      </w:pPr>
-      <w:r>
-        <w:rPr>
-          <w:rFonts w:asciiTheme="majorHAnsi" w:hAnsiTheme="majorHAnsi" w:cstheme="majorHAnsi"/>
-          <w:sz w:val="32"/>
-          <w:szCs w:val="32"/>
-        </w:rPr>
-        <w:t>The objective of the Electric Blender System is to</w:t>
-      </w:r>
-      <w:r>
-        <w:rPr>
-          <w:rFonts w:asciiTheme="majorHAnsi" w:hAnsiTheme="majorHAnsi" w:cstheme="majorHAnsi"/>
-          <w:sz w:val="32"/>
-          <w:szCs w:val="32"/>
-        </w:rPr>
-        <w:t xml:space="preserve"> provide the user with a high quality</w:t>
-      </w:r>
-      <w:r>
-        <w:rPr>
-          <w:rFonts w:asciiTheme="majorHAnsi" w:hAnsiTheme="majorHAnsi" w:cstheme="majorHAnsi"/>
-          <w:sz w:val="32"/>
-          <w:szCs w:val="32"/>
-        </w:rPr>
-        <w:t xml:space="preserve"> home appliance with high speed configurability as well as safety monitoring</w:t>
-      </w:r>
-      <w:r>
-        <w:rPr>
-          <w:rFonts w:asciiTheme="majorHAnsi" w:hAnsiTheme="majorHAnsi" w:cstheme="majorHAnsi"/>
-          <w:sz w:val="32"/>
-          <w:szCs w:val="32"/>
-        </w:rPr>
-        <w:t xml:space="preserve">. </w:t>
-      </w:r>
-      <w:r>
-        <w:rPr>
-          <w:rFonts w:asciiTheme="majorHAnsi" w:hAnsiTheme="majorHAnsi" w:cstheme="majorHAnsi"/>
-          <w:sz w:val="32"/>
-          <w:szCs w:val="32"/>
-        </w:rPr>
-        <w:t xml:space="preserve"> </w:t>
-      </w:r>
-    </w:p>
-    <w:p>
-      <w:pPr>
-        <w:pStyle w:val="Heading2"/>
-        <w:rPr>
-          <w:sz w:val="32"/>
-          <w:szCs w:val="32"/>
-        </w:rPr>
-      </w:pPr>
-    </w:p>
-    <w:p>
-      <w:pPr>
-        <w:pStyle w:val="Heading2"/>
-        <w:rPr>
-          <w:b/>
-          <w:bCs/>
-          <w:color w:val="000000" w:themeColor="text1"/>
-          <w:sz w:val="40"/>
-          <w:szCs w:val="40"/>
-        </w:rPr>
-      </w:pPr>
-      <w:bookmarkStart w:id="13" w:name="_Toc30579397"/>
-      <w:r>
-        <w:rPr>
-          <w:b/>
-          <w:bCs/>
-          <w:color w:val="000000" w:themeColor="text1"/>
-          <w:sz w:val="40"/>
-          <w:szCs w:val="40"/>
-        </w:rPr>
         <w:t>2.3 Hardware</w:t>
       </w:r>
       <w:bookmarkEnd w:id="13"/>
@@ -2188,8 +2207,6 @@
           <w:szCs w:val="32"/>
         </w:rPr>
       </w:pPr>
-      <w:bookmarkStart w:id="14" w:name="_GoBack"/>
-      <w:bookmarkEnd w:id="14"/>
     </w:p>
     <w:p>
       <w:pPr>
@@ -2202,7 +2219,7 @@
           <w:szCs w:val="48"/>
         </w:rPr>
       </w:pPr>
-      <w:bookmarkStart w:id="15" w:name="_Toc30579398"/>
+      <w:bookmarkStart w:id="14" w:name="_Toc30579398"/>
       <w:r>
         <w:rPr>
           <w:b/>
@@ -2223,7 +2240,7 @@
         </w:rPr>
         <w:t>Requirements:</w:t>
       </w:r>
-      <w:bookmarkEnd w:id="15"/>
+      <w:bookmarkEnd w:id="14"/>
     </w:p>
     <w:tbl>
       <w:tblPr>
@@ -2323,6 +2340,7 @@
           </w:tcPr>
           <w:p>
             <w:pPr>
+              <w:jc w:val="center"/>
               <w:rPr>
                 <w:rFonts w:asciiTheme="majorHAnsi" w:hAnsiTheme="majorHAnsi" w:cstheme="majorHAnsi"/>
                 <w:b/>
@@ -2339,17 +2357,7 @@
                 <w:sz w:val="32"/>
                 <w:szCs w:val="32"/>
               </w:rPr>
-              <w:t>Speed Control</w:t>
-            </w:r>
-            <w:r>
-              <w:rPr>
-                <w:rFonts w:asciiTheme="majorHAnsi" w:hAnsiTheme="majorHAnsi" w:cstheme="majorHAnsi"/>
-                <w:b/>
-                <w:bCs/>
-                <w:sz w:val="32"/>
-                <w:szCs w:val="32"/>
-              </w:rPr>
-              <w:t>s</w:t>
+              <w:t>Speed Levels</w:t>
             </w:r>
           </w:p>
         </w:tc>
@@ -2371,7 +2379,15 @@
                 <w:sz w:val="32"/>
                 <w:szCs w:val="32"/>
               </w:rPr>
-              <w:t>REQ_PO2EBL_CYRS_01_V01</w:t>
+              <w:t>REQ_PO2EBL_CYRS_01_V0</w:t>
+            </w:r>
+            <w:r>
+              <w:rPr>
+                <w:rFonts w:asciiTheme="majorHAnsi" w:hAnsiTheme="majorHAnsi" w:cstheme="majorHAnsi"/>
+                <w:sz w:val="32"/>
+                <w:szCs w:val="32"/>
+              </w:rPr>
+              <w:t>2</w:t>
             </w:r>
           </w:p>
         </w:tc>
@@ -2393,35 +2409,8 @@
                 <w:sz w:val="32"/>
                 <w:szCs w:val="32"/>
               </w:rPr>
-              <w:t xml:space="preserve">When the switch is first pressed the blender shall be turned on, when the switch is pressed again, the blender shall operate on the higher speed level until it reaches the maximum level, </w:t>
-            </w:r>
-            <w:r>
-              <w:rPr>
-                <w:rFonts w:asciiTheme="majorHAnsi" w:hAnsiTheme="majorHAnsi" w:cstheme="majorHAnsi"/>
-                <w:sz w:val="32"/>
-                <w:szCs w:val="32"/>
-              </w:rPr>
-              <w:t>and the</w:t>
-            </w:r>
-            <w:r>
-              <w:rPr>
-                <w:rFonts w:asciiTheme="majorHAnsi" w:hAnsiTheme="majorHAnsi" w:cstheme="majorHAnsi"/>
-                <w:sz w:val="32"/>
-                <w:szCs w:val="32"/>
-              </w:rPr>
-              <w:t xml:space="preserve"> next press shall turn it off.</w:t>
-            </w:r>
-          </w:p>
-          <w:p>
-            <w:pPr>
-              <w:rPr>
-                <w:rFonts w:asciiTheme="majorHAnsi" w:hAnsiTheme="majorHAnsi" w:cstheme="majorHAnsi"/>
-                <w:b/>
-                <w:bCs/>
-                <w:sz w:val="32"/>
-                <w:szCs w:val="32"/>
-              </w:rPr>
-            </w:pPr>
+              <w:t xml:space="preserve">The system has four status three speed levels and the Off status. </w:t>
+            </w:r>
             <w:r>
               <w:rPr>
                 <w:rFonts w:asciiTheme="majorHAnsi" w:hAnsiTheme="majorHAnsi" w:cstheme="majorHAnsi"/>
@@ -2458,7 +2447,17 @@
                 <w:sz w:val="32"/>
                 <w:szCs w:val="32"/>
               </w:rPr>
-              <w:t>Safety Monitoring</w:t>
+              <w:t>Speed Control</w:t>
+            </w:r>
+            <w:r>
+              <w:rPr>
+                <w:rFonts w:asciiTheme="majorHAnsi" w:hAnsiTheme="majorHAnsi" w:cstheme="majorHAnsi"/>
+                <w:b/>
+                <w:bCs/>
+                <w:sz w:val="32"/>
+                <w:szCs w:val="32"/>
+              </w:rPr>
+              <w:t>s</w:t>
             </w:r>
           </w:p>
         </w:tc>
@@ -2480,23 +2479,31 @@
                 <w:sz w:val="32"/>
                 <w:szCs w:val="32"/>
               </w:rPr>
-              <w:t>REQ</w:t>
-            </w:r>
-            <w:r>
-              <w:rPr>
-                <w:rFonts w:asciiTheme="majorHAnsi" w:hAnsiTheme="majorHAnsi" w:cstheme="majorHAnsi"/>
-                <w:sz w:val="32"/>
-                <w:szCs w:val="32"/>
-              </w:rPr>
-              <w:t>_PO2EBL_CYRS_02</w:t>
-            </w:r>
-            <w:r>
-              <w:rPr>
-                <w:rFonts w:asciiTheme="majorHAnsi" w:hAnsiTheme="majorHAnsi" w:cstheme="majorHAnsi"/>
-                <w:sz w:val="32"/>
-                <w:szCs w:val="32"/>
-              </w:rPr>
-              <w:t>_V01</w:t>
+              <w:t>REQ_PO2EBL_CYRS_0</w:t>
+            </w:r>
+            <w:r>
+              <w:rPr>
+                <w:rFonts w:asciiTheme="majorHAnsi" w:hAnsiTheme="majorHAnsi" w:cstheme="majorHAnsi"/>
+                <w:sz w:val="32"/>
+                <w:szCs w:val="32"/>
+              </w:rPr>
+              <w:t>2</w:t>
+            </w:r>
+            <w:r>
+              <w:rPr>
+                <w:rFonts w:asciiTheme="majorHAnsi" w:hAnsiTheme="majorHAnsi" w:cstheme="majorHAnsi"/>
+                <w:sz w:val="32"/>
+                <w:szCs w:val="32"/>
+              </w:rPr>
+              <w:t>_V0</w:t>
+            </w:r>
+            <w:r>
+              <w:rPr>
+                <w:rFonts w:asciiTheme="majorHAnsi" w:hAnsiTheme="majorHAnsi" w:cstheme="majorHAnsi"/>
+                <w:sz w:val="32"/>
+                <w:szCs w:val="32"/>
+              </w:rPr>
+              <w:t>2</w:t>
             </w:r>
           </w:p>
         </w:tc>
@@ -2518,51 +2525,53 @@
                 <w:sz w:val="32"/>
                 <w:szCs w:val="32"/>
               </w:rPr>
-              <w:t>The system should monitor the input voltage level to ensure the safety</w:t>
-            </w:r>
-            <w:r>
-              <w:rPr>
-                <w:rFonts w:asciiTheme="majorHAnsi" w:hAnsiTheme="majorHAnsi" w:cstheme="majorHAnsi"/>
-                <w:sz w:val="32"/>
-                <w:szCs w:val="32"/>
-              </w:rPr>
-              <w:t xml:space="preserve"> of the motor. If the input voltage level increases over the charted levels or decreases below it, the </w:t>
-            </w:r>
-            <w:r>
-              <w:rPr>
-                <w:rFonts w:asciiTheme="majorHAnsi" w:hAnsiTheme="majorHAnsi" w:cstheme="majorHAnsi"/>
-                <w:sz w:val="32"/>
-                <w:szCs w:val="32"/>
-              </w:rPr>
-              <w:t>blender shall be turned off</w:t>
-            </w:r>
-            <w:r>
-              <w:rPr>
-                <w:rFonts w:asciiTheme="majorHAnsi" w:hAnsiTheme="majorHAnsi" w:cstheme="majorHAnsi"/>
-                <w:sz w:val="32"/>
-                <w:szCs w:val="32"/>
-              </w:rPr>
-              <w:t>.</w:t>
+              <w:t xml:space="preserve">When the switch is first pressed the blender </w:t>
+            </w:r>
+            <w:proofErr w:type="gramStart"/>
+            <w:r>
+              <w:rPr>
+                <w:rFonts w:asciiTheme="majorHAnsi" w:hAnsiTheme="majorHAnsi" w:cstheme="majorHAnsi"/>
+                <w:sz w:val="32"/>
+                <w:szCs w:val="32"/>
+              </w:rPr>
+              <w:t>shall be turned</w:t>
+            </w:r>
+            <w:proofErr w:type="gramEnd"/>
+            <w:r>
+              <w:rPr>
+                <w:rFonts w:asciiTheme="majorHAnsi" w:hAnsiTheme="majorHAnsi" w:cstheme="majorHAnsi"/>
+                <w:sz w:val="32"/>
+                <w:szCs w:val="32"/>
+              </w:rPr>
+              <w:t xml:space="preserve"> on, when the switch is pressed again, the blender shall operate on the higher speed level until it reaches the maximum level, </w:t>
+            </w:r>
+            <w:r>
+              <w:rPr>
+                <w:rFonts w:asciiTheme="majorHAnsi" w:hAnsiTheme="majorHAnsi" w:cstheme="majorHAnsi"/>
+                <w:sz w:val="32"/>
+                <w:szCs w:val="32"/>
+              </w:rPr>
+              <w:t>and the</w:t>
+            </w:r>
+            <w:r>
+              <w:rPr>
+                <w:rFonts w:asciiTheme="majorHAnsi" w:hAnsiTheme="majorHAnsi" w:cstheme="majorHAnsi"/>
+                <w:sz w:val="32"/>
+                <w:szCs w:val="32"/>
+              </w:rPr>
+              <w:t xml:space="preserve"> next press shall turn it off.</w:t>
             </w:r>
           </w:p>
           <w:p>
             <w:pPr>
               <w:rPr>
                 <w:rFonts w:asciiTheme="majorHAnsi" w:hAnsiTheme="majorHAnsi" w:cstheme="majorHAnsi"/>
-                <w:sz w:val="32"/>
-                <w:szCs w:val="32"/>
-              </w:rPr>
-            </w:pPr>
-            <w:r>
-              <w:rPr>
-                <w:rFonts w:asciiTheme="majorHAnsi" w:hAnsiTheme="majorHAnsi" w:cstheme="majorHAnsi"/>
                 <w:b/>
                 <w:bCs/>
                 <w:sz w:val="32"/>
                 <w:szCs w:val="32"/>
               </w:rPr>
-              <w:t>#imp SW</w:t>
-            </w:r>
+            </w:pPr>
             <w:r>
               <w:rPr>
                 <w:rFonts w:asciiTheme="majorHAnsi" w:hAnsiTheme="majorHAnsi" w:cstheme="majorHAnsi"/>
@@ -2571,7 +2580,294 @@
                 <w:sz w:val="32"/>
                 <w:szCs w:val="32"/>
               </w:rPr>
+              <w:t>#imp SW</w:t>
+            </w:r>
+          </w:p>
+        </w:tc>
+      </w:tr>
+      <w:tr>
+        <w:tc>
+          <w:tcPr>
+            <w:tcW w:w="1975" w:type="dxa"/>
+          </w:tcPr>
+          <w:p>
+            <w:pPr>
+              <w:rPr>
+                <w:rFonts w:asciiTheme="majorHAnsi" w:hAnsiTheme="majorHAnsi" w:cstheme="majorHAnsi"/>
+                <w:b/>
+                <w:bCs/>
+                <w:sz w:val="32"/>
+                <w:szCs w:val="32"/>
+              </w:rPr>
+            </w:pPr>
+            <w:r>
+              <w:rPr>
+                <w:rFonts w:asciiTheme="majorHAnsi" w:hAnsiTheme="majorHAnsi" w:cstheme="majorHAnsi"/>
+                <w:b/>
+                <w:bCs/>
+                <w:sz w:val="32"/>
+                <w:szCs w:val="32"/>
+              </w:rPr>
+              <w:t>Safety Monitoring</w:t>
+            </w:r>
+          </w:p>
+        </w:tc>
+        <w:tc>
+          <w:tcPr>
+            <w:tcW w:w="3870" w:type="dxa"/>
+          </w:tcPr>
+          <w:p>
+            <w:pPr>
+              <w:rPr>
+                <w:rFonts w:asciiTheme="majorHAnsi" w:hAnsiTheme="majorHAnsi" w:cstheme="majorHAnsi"/>
+                <w:sz w:val="32"/>
+                <w:szCs w:val="32"/>
+              </w:rPr>
+            </w:pPr>
+            <w:r>
+              <w:rPr>
+                <w:rFonts w:asciiTheme="majorHAnsi" w:hAnsiTheme="majorHAnsi" w:cstheme="majorHAnsi"/>
+                <w:sz w:val="32"/>
+                <w:szCs w:val="32"/>
+              </w:rPr>
+              <w:t>REQ_PO2EBL_CYRS_0</w:t>
+            </w:r>
+            <w:r>
+              <w:rPr>
+                <w:rFonts w:asciiTheme="majorHAnsi" w:hAnsiTheme="majorHAnsi" w:cstheme="majorHAnsi"/>
+                <w:sz w:val="32"/>
+                <w:szCs w:val="32"/>
+              </w:rPr>
+              <w:t>3</w:t>
+            </w:r>
+            <w:r>
+              <w:rPr>
+                <w:rFonts w:asciiTheme="majorHAnsi" w:hAnsiTheme="majorHAnsi" w:cstheme="majorHAnsi"/>
+                <w:sz w:val="32"/>
+                <w:szCs w:val="32"/>
+              </w:rPr>
+              <w:t>_V0</w:t>
+            </w:r>
+            <w:r>
+              <w:rPr>
+                <w:rFonts w:asciiTheme="majorHAnsi" w:hAnsiTheme="majorHAnsi" w:cstheme="majorHAnsi"/>
+                <w:sz w:val="32"/>
+                <w:szCs w:val="32"/>
+              </w:rPr>
+              <w:t>2</w:t>
+            </w:r>
+          </w:p>
+        </w:tc>
+        <w:tc>
+          <w:tcPr>
+            <w:tcW w:w="4320" w:type="dxa"/>
+          </w:tcPr>
+          <w:p>
+            <w:pPr>
+              <w:rPr>
+                <w:rFonts w:asciiTheme="majorHAnsi" w:hAnsiTheme="majorHAnsi" w:cstheme="majorHAnsi"/>
+                <w:sz w:val="32"/>
+                <w:szCs w:val="32"/>
+              </w:rPr>
+            </w:pPr>
+            <w:r>
+              <w:rPr>
+                <w:rFonts w:asciiTheme="majorHAnsi" w:hAnsiTheme="majorHAnsi" w:cstheme="majorHAnsi"/>
+                <w:sz w:val="32"/>
+                <w:szCs w:val="32"/>
+              </w:rPr>
+              <w:t>The system should monitor the input voltage level to ensure the safety</w:t>
+            </w:r>
+            <w:r>
+              <w:rPr>
+                <w:rFonts w:asciiTheme="majorHAnsi" w:hAnsiTheme="majorHAnsi" w:cstheme="majorHAnsi"/>
+                <w:sz w:val="32"/>
+                <w:szCs w:val="32"/>
+              </w:rPr>
+              <w:t xml:space="preserve"> of the motor. If the input voltage level increases over the charted levels or decreases below it, the </w:t>
+            </w:r>
+            <w:r>
+              <w:rPr>
+                <w:rFonts w:asciiTheme="majorHAnsi" w:hAnsiTheme="majorHAnsi" w:cstheme="majorHAnsi"/>
+                <w:sz w:val="32"/>
+                <w:szCs w:val="32"/>
+              </w:rPr>
+              <w:t>blender shall be turned off</w:t>
+            </w:r>
+            <w:r>
+              <w:rPr>
+                <w:rFonts w:asciiTheme="majorHAnsi" w:hAnsiTheme="majorHAnsi" w:cstheme="majorHAnsi"/>
+                <w:sz w:val="32"/>
+                <w:szCs w:val="32"/>
+              </w:rPr>
+              <w:t>.</w:t>
+            </w:r>
+          </w:p>
+          <w:p>
+            <w:pPr>
+              <w:rPr>
+                <w:rFonts w:asciiTheme="majorHAnsi" w:hAnsiTheme="majorHAnsi" w:cstheme="majorHAnsi"/>
+                <w:sz w:val="32"/>
+                <w:szCs w:val="32"/>
+              </w:rPr>
+            </w:pPr>
+            <w:r>
+              <w:rPr>
+                <w:rFonts w:asciiTheme="majorHAnsi" w:hAnsiTheme="majorHAnsi" w:cstheme="majorHAnsi"/>
+                <w:b/>
+                <w:bCs/>
+                <w:sz w:val="32"/>
+                <w:szCs w:val="32"/>
+              </w:rPr>
+              <w:t>#imp SW</w:t>
+            </w:r>
+            <w:r>
+              <w:rPr>
+                <w:rFonts w:asciiTheme="majorHAnsi" w:hAnsiTheme="majorHAnsi" w:cstheme="majorHAnsi"/>
+                <w:b/>
+                <w:bCs/>
+                <w:sz w:val="32"/>
+                <w:szCs w:val="32"/>
+              </w:rPr>
               <w:t>, HW</w:t>
+            </w:r>
+          </w:p>
+        </w:tc>
+      </w:tr>
+      <w:tr>
+        <w:tc>
+          <w:tcPr>
+            <w:tcW w:w="1975" w:type="dxa"/>
+          </w:tcPr>
+          <w:p>
+            <w:pPr>
+              <w:rPr>
+                <w:rFonts w:asciiTheme="majorHAnsi" w:hAnsiTheme="majorHAnsi" w:cstheme="majorHAnsi"/>
+                <w:b/>
+                <w:bCs/>
+                <w:sz w:val="32"/>
+                <w:szCs w:val="32"/>
+              </w:rPr>
+            </w:pPr>
+            <w:r>
+              <w:rPr>
+                <w:rFonts w:asciiTheme="majorHAnsi" w:hAnsiTheme="majorHAnsi" w:cstheme="majorHAnsi"/>
+                <w:b/>
+                <w:bCs/>
+                <w:sz w:val="32"/>
+                <w:szCs w:val="32"/>
+              </w:rPr>
+              <w:t xml:space="preserve">Monitoring Speed </w:t>
+            </w:r>
+          </w:p>
+        </w:tc>
+        <w:tc>
+          <w:tcPr>
+            <w:tcW w:w="3870" w:type="dxa"/>
+          </w:tcPr>
+          <w:p>
+            <w:pPr>
+              <w:rPr>
+                <w:rFonts w:asciiTheme="majorHAnsi" w:hAnsiTheme="majorHAnsi" w:cstheme="majorHAnsi"/>
+                <w:sz w:val="32"/>
+                <w:szCs w:val="32"/>
+              </w:rPr>
+            </w:pPr>
+            <w:r>
+              <w:rPr>
+                <w:rFonts w:asciiTheme="majorHAnsi" w:hAnsiTheme="majorHAnsi" w:cstheme="majorHAnsi"/>
+                <w:sz w:val="32"/>
+                <w:szCs w:val="32"/>
+              </w:rPr>
+              <w:t>REQ_PO2EBL_CYRS_0</w:t>
+            </w:r>
+            <w:r>
+              <w:rPr>
+                <w:rFonts w:asciiTheme="majorHAnsi" w:hAnsiTheme="majorHAnsi" w:cstheme="majorHAnsi"/>
+                <w:sz w:val="32"/>
+                <w:szCs w:val="32"/>
+              </w:rPr>
+              <w:t>4</w:t>
+            </w:r>
+            <w:r>
+              <w:rPr>
+                <w:rFonts w:asciiTheme="majorHAnsi" w:hAnsiTheme="majorHAnsi" w:cstheme="majorHAnsi"/>
+                <w:sz w:val="32"/>
+                <w:szCs w:val="32"/>
+              </w:rPr>
+              <w:t>_V0</w:t>
+            </w:r>
+            <w:r>
+              <w:rPr>
+                <w:rFonts w:asciiTheme="majorHAnsi" w:hAnsiTheme="majorHAnsi" w:cstheme="majorHAnsi"/>
+                <w:sz w:val="32"/>
+                <w:szCs w:val="32"/>
+              </w:rPr>
+              <w:t>2</w:t>
+            </w:r>
+          </w:p>
+        </w:tc>
+        <w:tc>
+          <w:tcPr>
+            <w:tcW w:w="4320" w:type="dxa"/>
+          </w:tcPr>
+          <w:p>
+            <w:pPr>
+              <w:rPr>
+                <w:rFonts w:asciiTheme="majorHAnsi" w:hAnsiTheme="majorHAnsi" w:cstheme="majorHAnsi"/>
+                <w:sz w:val="32"/>
+                <w:szCs w:val="32"/>
+              </w:rPr>
+            </w:pPr>
+            <w:r>
+              <w:rPr>
+                <w:rFonts w:asciiTheme="majorHAnsi" w:hAnsiTheme="majorHAnsi" w:cstheme="majorHAnsi"/>
+                <w:sz w:val="32"/>
+                <w:szCs w:val="32"/>
+              </w:rPr>
+              <w:t>The system shall monitor the blender speed and</w:t>
+            </w:r>
+            <w:r>
+              <w:rPr>
+                <w:rFonts w:asciiTheme="majorHAnsi" w:hAnsiTheme="majorHAnsi" w:cstheme="majorHAnsi"/>
+                <w:sz w:val="32"/>
+                <w:szCs w:val="32"/>
+              </w:rPr>
+              <w:t xml:space="preserve"> turns on the corresponding led</w:t>
+            </w:r>
+            <w:r>
+              <w:rPr>
+                <w:rFonts w:asciiTheme="majorHAnsi" w:hAnsiTheme="majorHAnsi" w:cstheme="majorHAnsi"/>
+                <w:sz w:val="32"/>
+                <w:szCs w:val="32"/>
+              </w:rPr>
+              <w:t>.</w:t>
+            </w:r>
+            <w:r>
+              <w:rPr>
+                <w:rFonts w:asciiTheme="majorHAnsi" w:hAnsiTheme="majorHAnsi" w:cstheme="majorHAnsi"/>
+                <w:sz w:val="32"/>
+                <w:szCs w:val="32"/>
+              </w:rPr>
+              <w:t xml:space="preserve"> </w:t>
+            </w:r>
+            <w:r>
+              <w:rPr>
+                <w:rFonts w:asciiTheme="majorHAnsi" w:hAnsiTheme="majorHAnsi" w:cstheme="majorHAnsi"/>
+                <w:b/>
+                <w:bCs/>
+                <w:sz w:val="32"/>
+                <w:szCs w:val="32"/>
+              </w:rPr>
+              <w:t>#imp SW</w:t>
+            </w:r>
+            <w:r>
+              <w:rPr>
+                <w:rFonts w:asciiTheme="majorHAnsi" w:hAnsiTheme="majorHAnsi" w:cstheme="majorHAnsi"/>
+                <w:sz w:val="32"/>
+                <w:szCs w:val="32"/>
+              </w:rPr>
+              <w:t xml:space="preserve"> </w:t>
             </w:r>
           </w:p>
         </w:tc>
@@ -2587,7 +2883,12 @@
       </w:pPr>
     </w:p>
     <w:sectPr>
-      <w:headerReference w:type="default" r:id="rId8"/>
+      <w:headerReference w:type="even" r:id="rId8"/>
+      <w:headerReference w:type="default" r:id="rId9"/>
+      <w:footerReference w:type="even" r:id="rId10"/>
+      <w:footerReference w:type="default" r:id="rId11"/>
+      <w:headerReference w:type="first" r:id="rId12"/>
+      <w:footerReference w:type="first" r:id="rId13"/>
       <w:pgSz w:w="12240" w:h="15840"/>
       <w:pgMar w:top="1440" w:right="1440" w:bottom="1440" w:left="1440" w:header="720" w:footer="720" w:gutter="0"/>
       <w:cols w:space="720"/>
@@ -2598,7 +2899,7 @@
 </file>
 
 <file path=word/endnotes.xml><?xml version="1.0" encoding="utf-8"?>
-<w:endnotes xmlns:wpc="http://schemas.microsoft.com/office/word/2010/wordprocessingCanvas" xmlns:mc="http://schemas.openxmlformats.org/markup-compatibility/2006" xmlns:o="urn:schemas-microsoft-com:office:office" xmlns:r="http://schemas.openxmlformats.org/officeDocument/2006/relationships" xmlns:m="http://schemas.openxmlformats.org/officeDocument/2006/math" xmlns:v="urn:schemas-microsoft-com:vml" xmlns:wp14="http://schemas.microsoft.com/office/word/2010/wordprocessingDrawing" xmlns:wp="http://schemas.openxmlformats.org/drawingml/2006/wordprocessingDrawing" xmlns:w10="urn:schemas-microsoft-com:office:word" xmlns:w="http://schemas.openxmlformats.org/wordprocessingml/2006/main" xmlns:w14="http://schemas.microsoft.com/office/word/2010/wordml" xmlns:w15="http://schemas.microsoft.com/office/word/2012/wordml" xmlns:wpg="http://schemas.microsoft.com/office/word/2010/wordprocessingGroup" xmlns:wpi="http://schemas.microsoft.com/office/word/2010/wordprocessingInk" xmlns:wne="http://schemas.microsoft.com/office/word/2006/wordml" xmlns:wps="http://schemas.microsoft.com/office/word/2010/wordprocessingShape" mc:Ignorable="w14 w15 wp14">
+<w:endnotes xmlns:wpc="http://schemas.microsoft.com/office/word/2010/wordprocessingCanvas" xmlns:cx="http://schemas.microsoft.com/office/drawing/2014/chartex" xmlns:cx1="http://schemas.microsoft.com/office/drawing/2015/9/8/chartex" xmlns:mc="http://schemas.openxmlformats.org/markup-compatibility/2006" xmlns:o="urn:schemas-microsoft-com:office:office" xmlns:r="http://schemas.openxmlformats.org/officeDocument/2006/relationships" xmlns:m="http://schemas.openxmlformats.org/officeDocument/2006/math" xmlns:v="urn:schemas-microsoft-com:vml" xmlns:wp14="http://schemas.microsoft.com/office/word/2010/wordprocessingDrawing" xmlns:wp="http://schemas.openxmlformats.org/drawingml/2006/wordprocessingDrawing" xmlns:w10="urn:schemas-microsoft-com:office:word" xmlns:w="http://schemas.openxmlformats.org/wordprocessingml/2006/main" xmlns:w14="http://schemas.microsoft.com/office/word/2010/wordml" xmlns:w15="http://schemas.microsoft.com/office/word/2012/wordml" xmlns:w16se="http://schemas.microsoft.com/office/word/2015/wordml/symex" xmlns:wpg="http://schemas.microsoft.com/office/word/2010/wordprocessingGroup" xmlns:wpi="http://schemas.microsoft.com/office/word/2010/wordprocessingInk" xmlns:wne="http://schemas.microsoft.com/office/word/2006/wordml" xmlns:wps="http://schemas.microsoft.com/office/word/2010/wordprocessingShape" mc:Ignorable="w14 w15 w16se wp14">
   <w:endnote w:type="separator" w:id="-1">
     <w:p>
       <w:pPr>
@@ -2622,8 +2923,38 @@
 </w:endnotes>
 </file>
 
+<file path=word/footer1.xml><?xml version="1.0" encoding="utf-8"?>
+<w:ftr xmlns:wpc="http://schemas.microsoft.com/office/word/2010/wordprocessingCanvas" xmlns:cx="http://schemas.microsoft.com/office/drawing/2014/chartex" xmlns:cx1="http://schemas.microsoft.com/office/drawing/2015/9/8/chartex" xmlns:mc="http://schemas.openxmlformats.org/markup-compatibility/2006" xmlns:o="urn:schemas-microsoft-com:office:office" xmlns:r="http://schemas.openxmlformats.org/officeDocument/2006/relationships" xmlns:m="http://schemas.openxmlformats.org/officeDocument/2006/math" xmlns:v="urn:schemas-microsoft-com:vml" xmlns:wp14="http://schemas.microsoft.com/office/word/2010/wordprocessingDrawing" xmlns:wp="http://schemas.openxmlformats.org/drawingml/2006/wordprocessingDrawing" xmlns:w10="urn:schemas-microsoft-com:office:word" xmlns:w="http://schemas.openxmlformats.org/wordprocessingml/2006/main" xmlns:w14="http://schemas.microsoft.com/office/word/2010/wordml" xmlns:w15="http://schemas.microsoft.com/office/word/2012/wordml" xmlns:w16se="http://schemas.microsoft.com/office/word/2015/wordml/symex" xmlns:wpg="http://schemas.microsoft.com/office/word/2010/wordprocessingGroup" xmlns:wpi="http://schemas.microsoft.com/office/word/2010/wordprocessingInk" xmlns:wne="http://schemas.microsoft.com/office/word/2006/wordml" xmlns:wps="http://schemas.microsoft.com/office/word/2010/wordprocessingShape" mc:Ignorable="w14 w15 w16se wp14">
+  <w:p>
+    <w:pPr>
+      <w:pStyle w:val="Footer"/>
+    </w:pPr>
+  </w:p>
+</w:ftr>
+</file>
+
+<file path=word/footer2.xml><?xml version="1.0" encoding="utf-8"?>
+<w:ftr xmlns:wpc="http://schemas.microsoft.com/office/word/2010/wordprocessingCanvas" xmlns:cx="http://schemas.microsoft.com/office/drawing/2014/chartex" xmlns:cx1="http://schemas.microsoft.com/office/drawing/2015/9/8/chartex" xmlns:mc="http://schemas.openxmlformats.org/markup-compatibility/2006" xmlns:o="urn:schemas-microsoft-com:office:office" xmlns:r="http://schemas.openxmlformats.org/officeDocument/2006/relationships" xmlns:m="http://schemas.openxmlformats.org/officeDocument/2006/math" xmlns:v="urn:schemas-microsoft-com:vml" xmlns:wp14="http://schemas.microsoft.com/office/word/2010/wordprocessingDrawing" xmlns:wp="http://schemas.openxmlformats.org/drawingml/2006/wordprocessingDrawing" xmlns:w10="urn:schemas-microsoft-com:office:word" xmlns:w="http://schemas.openxmlformats.org/wordprocessingml/2006/main" xmlns:w14="http://schemas.microsoft.com/office/word/2010/wordml" xmlns:w15="http://schemas.microsoft.com/office/word/2012/wordml" xmlns:w16se="http://schemas.microsoft.com/office/word/2015/wordml/symex" xmlns:wpg="http://schemas.microsoft.com/office/word/2010/wordprocessingGroup" xmlns:wpi="http://schemas.microsoft.com/office/word/2010/wordprocessingInk" xmlns:wne="http://schemas.microsoft.com/office/word/2006/wordml" xmlns:wps="http://schemas.microsoft.com/office/word/2010/wordprocessingShape" mc:Ignorable="w14 w15 w16se wp14">
+  <w:p>
+    <w:pPr>
+      <w:pStyle w:val="Footer"/>
+    </w:pPr>
+  </w:p>
+</w:ftr>
+</file>
+
+<file path=word/footer3.xml><?xml version="1.0" encoding="utf-8"?>
+<w:ftr xmlns:wpc="http://schemas.microsoft.com/office/word/2010/wordprocessingCanvas" xmlns:cx="http://schemas.microsoft.com/office/drawing/2014/chartex" xmlns:cx1="http://schemas.microsoft.com/office/drawing/2015/9/8/chartex" xmlns:mc="http://schemas.openxmlformats.org/markup-compatibility/2006" xmlns:o="urn:schemas-microsoft-com:office:office" xmlns:r="http://schemas.openxmlformats.org/officeDocument/2006/relationships" xmlns:m="http://schemas.openxmlformats.org/officeDocument/2006/math" xmlns:v="urn:schemas-microsoft-com:vml" xmlns:wp14="http://schemas.microsoft.com/office/word/2010/wordprocessingDrawing" xmlns:wp="http://schemas.openxmlformats.org/drawingml/2006/wordprocessingDrawing" xmlns:w10="urn:schemas-microsoft-com:office:word" xmlns:w="http://schemas.openxmlformats.org/wordprocessingml/2006/main" xmlns:w14="http://schemas.microsoft.com/office/word/2010/wordml" xmlns:w15="http://schemas.microsoft.com/office/word/2012/wordml" xmlns:w16se="http://schemas.microsoft.com/office/word/2015/wordml/symex" xmlns:wpg="http://schemas.microsoft.com/office/word/2010/wordprocessingGroup" xmlns:wpi="http://schemas.microsoft.com/office/word/2010/wordprocessingInk" xmlns:wne="http://schemas.microsoft.com/office/word/2006/wordml" xmlns:wps="http://schemas.microsoft.com/office/word/2010/wordprocessingShape" mc:Ignorable="w14 w15 w16se wp14">
+  <w:p>
+    <w:pPr>
+      <w:pStyle w:val="Footer"/>
+    </w:pPr>
+  </w:p>
+</w:ftr>
+</file>
+
 <file path=word/footnotes.xml><?xml version="1.0" encoding="utf-8"?>
-<w:footnotes xmlns:wpc="http://schemas.microsoft.com/office/word/2010/wordprocessingCanvas" xmlns:mc="http://schemas.openxmlformats.org/markup-compatibility/2006" xmlns:o="urn:schemas-microsoft-com:office:office" xmlns:r="http://schemas.openxmlformats.org/officeDocument/2006/relationships" xmlns:m="http://schemas.openxmlformats.org/officeDocument/2006/math" xmlns:v="urn:schemas-microsoft-com:vml" xmlns:wp14="http://schemas.microsoft.com/office/word/2010/wordprocessingDrawing" xmlns:wp="http://schemas.openxmlformats.org/drawingml/2006/wordprocessingDrawing" xmlns:w10="urn:schemas-microsoft-com:office:word" xmlns:w="http://schemas.openxmlformats.org/wordprocessingml/2006/main" xmlns:w14="http://schemas.microsoft.com/office/word/2010/wordml" xmlns:w15="http://schemas.microsoft.com/office/word/2012/wordml" xmlns:wpg="http://schemas.microsoft.com/office/word/2010/wordprocessingGroup" xmlns:wpi="http://schemas.microsoft.com/office/word/2010/wordprocessingInk" xmlns:wne="http://schemas.microsoft.com/office/word/2006/wordml" xmlns:wps="http://schemas.microsoft.com/office/word/2010/wordprocessingShape" mc:Ignorable="w14 w15 wp14">
+<w:footnotes xmlns:wpc="http://schemas.microsoft.com/office/word/2010/wordprocessingCanvas" xmlns:cx="http://schemas.microsoft.com/office/drawing/2014/chartex" xmlns:cx1="http://schemas.microsoft.com/office/drawing/2015/9/8/chartex" xmlns:mc="http://schemas.openxmlformats.org/markup-compatibility/2006" xmlns:o="urn:schemas-microsoft-com:office:office" xmlns:r="http://schemas.openxmlformats.org/officeDocument/2006/relationships" xmlns:m="http://schemas.openxmlformats.org/officeDocument/2006/math" xmlns:v="urn:schemas-microsoft-com:vml" xmlns:wp14="http://schemas.microsoft.com/office/word/2010/wordprocessingDrawing" xmlns:wp="http://schemas.openxmlformats.org/drawingml/2006/wordprocessingDrawing" xmlns:w10="urn:schemas-microsoft-com:office:word" xmlns:w="http://schemas.openxmlformats.org/wordprocessingml/2006/main" xmlns:w14="http://schemas.microsoft.com/office/word/2010/wordml" xmlns:w15="http://schemas.microsoft.com/office/word/2012/wordml" xmlns:w16se="http://schemas.microsoft.com/office/word/2015/wordml/symex" xmlns:wpg="http://schemas.microsoft.com/office/word/2010/wordprocessingGroup" xmlns:wpi="http://schemas.microsoft.com/office/word/2010/wordprocessingInk" xmlns:wne="http://schemas.microsoft.com/office/word/2006/wordml" xmlns:wps="http://schemas.microsoft.com/office/word/2010/wordprocessingShape" mc:Ignorable="w14 w15 w16se wp14">
   <w:footnote w:type="separator" w:id="-1">
     <w:p>
       <w:pPr>
@@ -2648,7 +2979,17 @@
 </file>
 
 <file path=word/header1.xml><?xml version="1.0" encoding="utf-8"?>
-<w:hdr xmlns:wpc="http://schemas.microsoft.com/office/word/2010/wordprocessingCanvas" xmlns:mc="http://schemas.openxmlformats.org/markup-compatibility/2006" xmlns:o="urn:schemas-microsoft-com:office:office" xmlns:r="http://schemas.openxmlformats.org/officeDocument/2006/relationships" xmlns:m="http://schemas.openxmlformats.org/officeDocument/2006/math" xmlns:v="urn:schemas-microsoft-com:vml" xmlns:wp14="http://schemas.microsoft.com/office/word/2010/wordprocessingDrawing" xmlns:wp="http://schemas.openxmlformats.org/drawingml/2006/wordprocessingDrawing" xmlns:w10="urn:schemas-microsoft-com:office:word" xmlns:w="http://schemas.openxmlformats.org/wordprocessingml/2006/main" xmlns:w14="http://schemas.microsoft.com/office/word/2010/wordml" xmlns:w15="http://schemas.microsoft.com/office/word/2012/wordml" xmlns:wpg="http://schemas.microsoft.com/office/word/2010/wordprocessingGroup" xmlns:wpi="http://schemas.microsoft.com/office/word/2010/wordprocessingInk" xmlns:wne="http://schemas.microsoft.com/office/word/2006/wordml" xmlns:wps="http://schemas.microsoft.com/office/word/2010/wordprocessingShape" mc:Ignorable="w14 w15 wp14">
+<w:hdr xmlns:wpc="http://schemas.microsoft.com/office/word/2010/wordprocessingCanvas" xmlns:cx="http://schemas.microsoft.com/office/drawing/2014/chartex" xmlns:cx1="http://schemas.microsoft.com/office/drawing/2015/9/8/chartex" xmlns:mc="http://schemas.openxmlformats.org/markup-compatibility/2006" xmlns:o="urn:schemas-microsoft-com:office:office" xmlns:r="http://schemas.openxmlformats.org/officeDocument/2006/relationships" xmlns:m="http://schemas.openxmlformats.org/officeDocument/2006/math" xmlns:v="urn:schemas-microsoft-com:vml" xmlns:wp14="http://schemas.microsoft.com/office/word/2010/wordprocessingDrawing" xmlns:wp="http://schemas.openxmlformats.org/drawingml/2006/wordprocessingDrawing" xmlns:w10="urn:schemas-microsoft-com:office:word" xmlns:w="http://schemas.openxmlformats.org/wordprocessingml/2006/main" xmlns:w14="http://schemas.microsoft.com/office/word/2010/wordml" xmlns:w15="http://schemas.microsoft.com/office/word/2012/wordml" xmlns:w16se="http://schemas.microsoft.com/office/word/2015/wordml/symex" xmlns:wpg="http://schemas.microsoft.com/office/word/2010/wordprocessingGroup" xmlns:wpi="http://schemas.microsoft.com/office/word/2010/wordprocessingInk" xmlns:wne="http://schemas.microsoft.com/office/word/2006/wordml" xmlns:wps="http://schemas.microsoft.com/office/word/2010/wordprocessingShape" mc:Ignorable="w14 w15 w16se wp14">
+  <w:p>
+    <w:pPr>
+      <w:pStyle w:val="Header"/>
+    </w:pPr>
+  </w:p>
+</w:hdr>
+</file>
+
+<file path=word/header2.xml><?xml version="1.0" encoding="utf-8"?>
+<w:hdr xmlns:wpc="http://schemas.microsoft.com/office/word/2010/wordprocessingCanvas" xmlns:cx="http://schemas.microsoft.com/office/drawing/2014/chartex" xmlns:cx1="http://schemas.microsoft.com/office/drawing/2015/9/8/chartex" xmlns:mc="http://schemas.openxmlformats.org/markup-compatibility/2006" xmlns:o="urn:schemas-microsoft-com:office:office" xmlns:r="http://schemas.openxmlformats.org/officeDocument/2006/relationships" xmlns:m="http://schemas.openxmlformats.org/officeDocument/2006/math" xmlns:v="urn:schemas-microsoft-com:vml" xmlns:wp14="http://schemas.microsoft.com/office/word/2010/wordprocessingDrawing" xmlns:wp="http://schemas.openxmlformats.org/drawingml/2006/wordprocessingDrawing" xmlns:w10="urn:schemas-microsoft-com:office:word" xmlns:w="http://schemas.openxmlformats.org/wordprocessingml/2006/main" xmlns:w14="http://schemas.microsoft.com/office/word/2010/wordml" xmlns:w15="http://schemas.microsoft.com/office/word/2012/wordml" xmlns:w16se="http://schemas.microsoft.com/office/word/2015/wordml/symex" xmlns:wpg="http://schemas.microsoft.com/office/word/2010/wordprocessingGroup" xmlns:wpi="http://schemas.microsoft.com/office/word/2010/wordprocessingInk" xmlns:wne="http://schemas.microsoft.com/office/word/2006/wordml" xmlns:wps="http://schemas.microsoft.com/office/word/2010/wordprocessingShape" mc:Ignorable="w14 w15 w16se wp14">
   <w:p>
     <w:pPr>
       <w:pStyle w:val="Header"/>
@@ -2762,8 +3103,22 @@
             <w:rPr>
               <w:color w:val="767171" w:themeColor="background2" w:themeShade="80"/>
             </w:rPr>
-            <w:t xml:space="preserve"> Version:  0.1</w:t>
+            <w:t xml:space="preserve"> Version:  </w:t>
           </w:r>
+          <w:r>
+            <w:rPr>
+              <w:color w:val="767171" w:themeColor="background2" w:themeShade="80"/>
+            </w:rPr>
+            <w:t>0.</w:t>
+          </w:r>
+          <w:r>
+            <w:rPr>
+              <w:color w:val="767171" w:themeColor="background2" w:themeShade="80"/>
+            </w:rPr>
+            <w:t>2</w:t>
+          </w:r>
+          <w:bookmarkStart w:id="15" w:name="_GoBack"/>
+          <w:bookmarkEnd w:id="15"/>
         </w:p>
       </w:tc>
     </w:tr>
@@ -2840,9 +3195,19 @@
 </w:hdr>
 </file>
 
+<file path=word/header3.xml><?xml version="1.0" encoding="utf-8"?>
+<w:hdr xmlns:wpc="http://schemas.microsoft.com/office/word/2010/wordprocessingCanvas" xmlns:cx="http://schemas.microsoft.com/office/drawing/2014/chartex" xmlns:cx1="http://schemas.microsoft.com/office/drawing/2015/9/8/chartex" xmlns:mc="http://schemas.openxmlformats.org/markup-compatibility/2006" xmlns:o="urn:schemas-microsoft-com:office:office" xmlns:r="http://schemas.openxmlformats.org/officeDocument/2006/relationships" xmlns:m="http://schemas.openxmlformats.org/officeDocument/2006/math" xmlns:v="urn:schemas-microsoft-com:vml" xmlns:wp14="http://schemas.microsoft.com/office/word/2010/wordprocessingDrawing" xmlns:wp="http://schemas.openxmlformats.org/drawingml/2006/wordprocessingDrawing" xmlns:w10="urn:schemas-microsoft-com:office:word" xmlns:w="http://schemas.openxmlformats.org/wordprocessingml/2006/main" xmlns:w14="http://schemas.microsoft.com/office/word/2010/wordml" xmlns:w15="http://schemas.microsoft.com/office/word/2012/wordml" xmlns:w16se="http://schemas.microsoft.com/office/word/2015/wordml/symex" xmlns:wpg="http://schemas.microsoft.com/office/word/2010/wordprocessingGroup" xmlns:wpi="http://schemas.microsoft.com/office/word/2010/wordprocessingInk" xmlns:wne="http://schemas.microsoft.com/office/word/2006/wordml" xmlns:wps="http://schemas.microsoft.com/office/word/2010/wordprocessingShape" mc:Ignorable="w14 w15 w16se wp14">
+  <w:p>
+    <w:pPr>
+      <w:pStyle w:val="Header"/>
+    </w:pPr>
+  </w:p>
+</w:hdr>
+</file>
+
 <file path=word/numbering.xml><?xml version="1.0" encoding="utf-8"?>
-<w:numbering xmlns:wpc="http://schemas.microsoft.com/office/word/2010/wordprocessingCanvas" xmlns:mc="http://schemas.openxmlformats.org/markup-compatibility/2006" xmlns:o="urn:schemas-microsoft-com:office:office" xmlns:r="http://schemas.openxmlformats.org/officeDocument/2006/relationships" xmlns:m="http://schemas.openxmlformats.org/officeDocument/2006/math" xmlns:v="urn:schemas-microsoft-com:vml" xmlns:wp14="http://schemas.microsoft.com/office/word/2010/wordprocessingDrawing" xmlns:wp="http://schemas.openxmlformats.org/drawingml/2006/wordprocessingDrawing" xmlns:w10="urn:schemas-microsoft-com:office:word" xmlns:w="http://schemas.openxmlformats.org/wordprocessingml/2006/main" xmlns:w14="http://schemas.microsoft.com/office/word/2010/wordml" xmlns:w15="http://schemas.microsoft.com/office/word/2012/wordml" xmlns:wpg="http://schemas.microsoft.com/office/word/2010/wordprocessingGroup" xmlns:wpi="http://schemas.microsoft.com/office/word/2010/wordprocessingInk" xmlns:wne="http://schemas.microsoft.com/office/word/2006/wordml" xmlns:wps="http://schemas.microsoft.com/office/word/2010/wordprocessingShape" mc:Ignorable="w14 w15 wp14">
-  <w:abstractNum w:abstractNumId="0">
+<w:numbering xmlns:wpc="http://schemas.microsoft.com/office/word/2010/wordprocessingCanvas" xmlns:cx="http://schemas.microsoft.com/office/drawing/2014/chartex" xmlns:cx1="http://schemas.microsoft.com/office/drawing/2015/9/8/chartex" xmlns:mc="http://schemas.openxmlformats.org/markup-compatibility/2006" xmlns:o="urn:schemas-microsoft-com:office:office" xmlns:r="http://schemas.openxmlformats.org/officeDocument/2006/relationships" xmlns:m="http://schemas.openxmlformats.org/officeDocument/2006/math" xmlns:v="urn:schemas-microsoft-com:vml" xmlns:wp14="http://schemas.microsoft.com/office/word/2010/wordprocessingDrawing" xmlns:wp="http://schemas.openxmlformats.org/drawingml/2006/wordprocessingDrawing" xmlns:w10="urn:schemas-microsoft-com:office:word" xmlns:w="http://schemas.openxmlformats.org/wordprocessingml/2006/main" xmlns:w14="http://schemas.microsoft.com/office/word/2010/wordml" xmlns:w15="http://schemas.microsoft.com/office/word/2012/wordml" xmlns:w16se="http://schemas.microsoft.com/office/word/2015/wordml/symex" xmlns:wpg="http://schemas.microsoft.com/office/word/2010/wordprocessingGroup" xmlns:wpi="http://schemas.microsoft.com/office/word/2010/wordprocessingInk" xmlns:wne="http://schemas.microsoft.com/office/word/2006/wordml" xmlns:wps="http://schemas.microsoft.com/office/word/2010/wordprocessingShape" mc:Ignorable="w14 w15 w16se wp14">
+  <w:abstractNum w:abstractNumId="0" w15:restartNumberingAfterBreak="0">
     <w:nsid w:val="0983087E"/>
     <w:multiLevelType w:val="singleLevel"/>
     <w:tmpl w:val="59D2420E"/>
@@ -2863,7 +3228,7 @@
       </w:rPr>
     </w:lvl>
   </w:abstractNum>
-  <w:abstractNum w:abstractNumId="1">
+  <w:abstractNum w:abstractNumId="1" w15:restartNumberingAfterBreak="0">
     <w:nsid w:val="2AFB1FC0"/>
     <w:multiLevelType w:val="multilevel"/>
     <w:tmpl w:val="6764EF06"/>
@@ -3003,7 +3368,7 @@
       </w:rPr>
     </w:lvl>
   </w:abstractNum>
-  <w:abstractNum w:abstractNumId="2">
+  <w:abstractNum w:abstractNumId="2" w15:restartNumberingAfterBreak="0">
     <w:nsid w:val="2D1D7145"/>
     <w:multiLevelType w:val="singleLevel"/>
     <w:tmpl w:val="2C0045F6"/>
@@ -3024,7 +3389,7 @@
       </w:rPr>
     </w:lvl>
   </w:abstractNum>
-  <w:abstractNum w:abstractNumId="3">
+  <w:abstractNum w:abstractNumId="3" w15:restartNumberingAfterBreak="0">
     <w:nsid w:val="5AC74B35"/>
     <w:multiLevelType w:val="multilevel"/>
     <w:tmpl w:val="FC2E106A"/>
@@ -3164,7 +3529,7 @@
       </w:rPr>
     </w:lvl>
   </w:abstractNum>
-  <w:abstractNum w:abstractNumId="4">
+  <w:abstractNum w:abstractNumId="4" w15:restartNumberingAfterBreak="0">
     <w:nsid w:val="66033C45"/>
     <w:multiLevelType w:val="hybridMultilevel"/>
     <w:tmpl w:val="8710E000"/>
@@ -3285,27 +3650,9 @@
   </w:num>
   <w:num w:numId="3">
     <w:abstractNumId w:val="3"/>
-    <w:lvlOverride w:ilvl="0"/>
-    <w:lvlOverride w:ilvl="1"/>
-    <w:lvlOverride w:ilvl="2"/>
-    <w:lvlOverride w:ilvl="3"/>
-    <w:lvlOverride w:ilvl="4"/>
-    <w:lvlOverride w:ilvl="5"/>
-    <w:lvlOverride w:ilvl="6"/>
-    <w:lvlOverride w:ilvl="7"/>
-    <w:lvlOverride w:ilvl="8"/>
   </w:num>
   <w:num w:numId="4">
     <w:abstractNumId w:val="1"/>
-    <w:lvlOverride w:ilvl="0"/>
-    <w:lvlOverride w:ilvl="1"/>
-    <w:lvlOverride w:ilvl="2"/>
-    <w:lvlOverride w:ilvl="3"/>
-    <w:lvlOverride w:ilvl="4"/>
-    <w:lvlOverride w:ilvl="5"/>
-    <w:lvlOverride w:ilvl="6"/>
-    <w:lvlOverride w:ilvl="7"/>
-    <w:lvlOverride w:ilvl="8"/>
   </w:num>
   <w:num w:numId="5">
     <w:abstractNumId w:val="4"/>
@@ -3314,7 +3661,7 @@
 </file>
 
 <file path=word/styles.xml><?xml version="1.0" encoding="utf-8"?>
-<w:styles xmlns:mc="http://schemas.openxmlformats.org/markup-compatibility/2006" xmlns:r="http://schemas.openxmlformats.org/officeDocument/2006/relationships" xmlns:w="http://schemas.openxmlformats.org/wordprocessingml/2006/main" xmlns:w14="http://schemas.microsoft.com/office/word/2010/wordml" xmlns:w15="http://schemas.microsoft.com/office/word/2012/wordml" mc:Ignorable="w14 w15">
+<w:styles xmlns:mc="http://schemas.openxmlformats.org/markup-compatibility/2006" xmlns:r="http://schemas.openxmlformats.org/officeDocument/2006/relationships" xmlns:w="http://schemas.openxmlformats.org/wordprocessingml/2006/main" xmlns:w14="http://schemas.microsoft.com/office/word/2010/wordml" xmlns:w15="http://schemas.microsoft.com/office/word/2012/wordml" xmlns:w16se="http://schemas.microsoft.com/office/word/2015/wordml/symex" mc:Ignorable="w14 w15 w16se">
   <w:docDefaults>
     <w:rPrDefault>
       <w:rPr>
@@ -4047,7 +4394,6 @@
       <w:spacing w:after="0" w:line="240" w:lineRule="auto"/>
     </w:pPr>
     <w:tblPr>
-      <w:tblInd w:w="0" w:type="dxa"/>
       <w:tblBorders>
         <w:top w:val="single" w:sz="4" w:space="0" w:color="auto"/>
         <w:left w:val="single" w:sz="4" w:space="0" w:color="auto"/>
@@ -4056,12 +4402,6 @@
         <w:insideH w:val="single" w:sz="4" w:space="0" w:color="auto"/>
         <w:insideV w:val="single" w:sz="4" w:space="0" w:color="auto"/>
       </w:tblBorders>
-      <w:tblCellMar>
-        <w:top w:w="0" w:type="dxa"/>
-        <w:left w:w="108" w:type="dxa"/>
-        <w:bottom w:w="0" w:type="dxa"/>
-        <w:right w:w="108" w:type="dxa"/>
-      </w:tblCellMar>
     </w:tblPr>
   </w:style>
 </w:styles>
@@ -4333,7 +4673,7 @@
 </file>
 
 <file path=customXml/itemProps1.xml><?xml version="1.0" encoding="utf-8"?>
-<ds:datastoreItem xmlns:ds="http://schemas.openxmlformats.org/officeDocument/2006/customXml" ds:itemID="{7DB782E3-1497-4616-B02F-DC0263ED659D}">
+<ds:datastoreItem xmlns:ds="http://schemas.openxmlformats.org/officeDocument/2006/customXml" ds:itemID="{62F2092C-0673-4D16-8A75-9A65B1CEB034}">
   <ds:schemaRefs>
     <ds:schemaRef ds:uri="http://schemas.openxmlformats.org/officeDocument/2006/bibliography"/>
   </ds:schemaRefs>

</xml_diff>

<commit_message>
Update the functional requirement according the review (safe monitoring, monitoring speedand add reference table). Signed-off-by: Mohammmedibra96 <mohammedibra96@gmail.com>
</commit_message>
<xml_diff>
--- a/Input documents/PO2EBL_ELECTRIC_BLENDER_CYRS.docx
+++ b/Input documents/PO2EBL_ELECTRIC_BLENDER_CYRS.docx
@@ -1,22 +1,28 @@
 
 <file path=word/document.xml><?xml version="1.0" encoding="utf-8"?>
-<w:document xmlns:wpc="http://schemas.microsoft.com/office/word/2010/wordprocessingCanvas" xmlns:mc="http://schemas.openxmlformats.org/markup-compatibility/2006" xmlns:o="urn:schemas-microsoft-com:office:office" xmlns:r="http://schemas.openxmlformats.org/officeDocument/2006/relationships" xmlns:m="http://schemas.openxmlformats.org/officeDocument/2006/math" xmlns:v="urn:schemas-microsoft-com:vml" xmlns:wp14="http://schemas.microsoft.com/office/word/2010/wordprocessingDrawing" xmlns:wp="http://schemas.openxmlformats.org/drawingml/2006/wordprocessingDrawing" xmlns:w10="urn:schemas-microsoft-com:office:word" xmlns:w="http://schemas.openxmlformats.org/wordprocessingml/2006/main" xmlns:w14="http://schemas.microsoft.com/office/word/2010/wordml" xmlns:w15="http://schemas.microsoft.com/office/word/2012/wordml" xmlns:wpg="http://schemas.microsoft.com/office/word/2010/wordprocessingGroup" xmlns:wpi="http://schemas.microsoft.com/office/word/2010/wordprocessingInk" xmlns:wne="http://schemas.microsoft.com/office/word/2006/wordml" xmlns:wps="http://schemas.microsoft.com/office/word/2010/wordprocessingShape" mc:Ignorable="w14 w15 wp14">
+<w:document xmlns:wpc="http://schemas.microsoft.com/office/word/2010/wordprocessingCanvas" xmlns:cx="http://schemas.microsoft.com/office/drawing/2014/chartex" xmlns:cx1="http://schemas.microsoft.com/office/drawing/2015/9/8/chartex" xmlns:mc="http://schemas.openxmlformats.org/markup-compatibility/2006" xmlns:o="urn:schemas-microsoft-com:office:office" xmlns:r="http://schemas.openxmlformats.org/officeDocument/2006/relationships" xmlns:m="http://schemas.openxmlformats.org/officeDocument/2006/math" xmlns:v="urn:schemas-microsoft-com:vml" xmlns:wp14="http://schemas.microsoft.com/office/word/2010/wordprocessingDrawing" xmlns:wp="http://schemas.openxmlformats.org/drawingml/2006/wordprocessingDrawing" xmlns:w10="urn:schemas-microsoft-com:office:word" xmlns:w="http://schemas.openxmlformats.org/wordprocessingml/2006/main" xmlns:w14="http://schemas.microsoft.com/office/word/2010/wordml" xmlns:w15="http://schemas.microsoft.com/office/word/2012/wordml" xmlns:w16se="http://schemas.microsoft.com/office/word/2015/wordml/symex" xmlns:wpg="http://schemas.microsoft.com/office/word/2010/wordprocessingGroup" xmlns:wpi="http://schemas.microsoft.com/office/word/2010/wordprocessingInk" xmlns:wne="http://schemas.microsoft.com/office/word/2006/wordml" xmlns:wps="http://schemas.microsoft.com/office/word/2010/wordprocessingShape" mc:Ignorable="w14 w15 w16se wp14">
   <w:body>
-    <w:p/>
+    <w:p>
+      <w:pPr>
+        <w:rPr>
+          <w:rFonts w:asciiTheme="majorHAnsi" w:hAnsiTheme="majorHAnsi" w:cstheme="majorHAnsi"/>
+        </w:rPr>
+      </w:pPr>
+    </w:p>
     <w:p>
       <w:pPr>
         <w:jc w:val="center"/>
         <w:rPr>
+          <w:rFonts w:asciiTheme="majorHAnsi" w:hAnsiTheme="majorHAnsi" w:cstheme="majorHAnsi"/>
           <w:b/>
           <w:sz w:val="72"/>
         </w:rPr>
       </w:pPr>
-      <w:bookmarkStart w:id="0" w:name="_GoBack"/>
-      <w:bookmarkEnd w:id="0"/>
-    </w:p>
-    <w:p>
-      <w:pPr>
-        <w:rPr>
+    </w:p>
+    <w:p>
+      <w:pPr>
+        <w:rPr>
+          <w:rFonts w:asciiTheme="majorHAnsi" w:hAnsiTheme="majorHAnsi" w:cstheme="majorHAnsi"/>
           <w:b/>
           <w:sz w:val="72"/>
         </w:rPr>
@@ -26,12 +32,14 @@
       <w:pPr>
         <w:jc w:val="center"/>
         <w:rPr>
+          <w:rFonts w:asciiTheme="majorHAnsi" w:hAnsiTheme="majorHAnsi" w:cstheme="majorHAnsi"/>
           <w:b/>
           <w:sz w:val="72"/>
         </w:rPr>
       </w:pPr>
       <w:r>
         <w:rPr>
+          <w:rFonts w:asciiTheme="majorHAnsi" w:hAnsiTheme="majorHAnsi" w:cstheme="majorHAnsi"/>
           <w:b/>
           <w:sz w:val="72"/>
         </w:rPr>
@@ -39,6 +47,7 @@
       </w:r>
       <w:r>
         <w:rPr>
+          <w:rFonts w:asciiTheme="majorHAnsi" w:hAnsiTheme="majorHAnsi" w:cstheme="majorHAnsi"/>
           <w:b/>
           <w:sz w:val="72"/>
         </w:rPr>
@@ -46,6 +55,7 @@
       </w:r>
       <w:r>
         <w:rPr>
+          <w:rFonts w:asciiTheme="majorHAnsi" w:hAnsiTheme="majorHAnsi" w:cstheme="majorHAnsi"/>
           <w:b/>
           <w:sz w:val="72"/>
         </w:rPr>
@@ -53,6 +63,7 @@
       </w:r>
       <w:r>
         <w:rPr>
+          <w:rFonts w:asciiTheme="majorHAnsi" w:hAnsiTheme="majorHAnsi" w:cstheme="majorHAnsi"/>
           <w:b/>
           <w:sz w:val="72"/>
         </w:rPr>
@@ -63,12 +74,14 @@
       <w:pPr>
         <w:jc w:val="center"/>
         <w:rPr>
+          <w:rFonts w:asciiTheme="majorHAnsi" w:hAnsiTheme="majorHAnsi" w:cstheme="majorHAnsi"/>
           <w:b/>
           <w:sz w:val="44"/>
         </w:rPr>
       </w:pPr>
       <w:r>
         <w:rPr>
+          <w:rFonts w:asciiTheme="majorHAnsi" w:hAnsiTheme="majorHAnsi" w:cstheme="majorHAnsi"/>
           <w:b/>
           <w:sz w:val="44"/>
         </w:rPr>
@@ -79,6 +92,7 @@
       <w:pPr>
         <w:jc w:val="center"/>
         <w:rPr>
+          <w:rFonts w:asciiTheme="majorHAnsi" w:hAnsiTheme="majorHAnsi" w:cstheme="majorHAnsi"/>
           <w:b/>
           <w:sz w:val="36"/>
         </w:rPr>
@@ -88,12 +102,14 @@
       <w:pPr>
         <w:jc w:val="center"/>
         <w:rPr>
+          <w:rFonts w:asciiTheme="majorHAnsi" w:hAnsiTheme="majorHAnsi" w:cstheme="majorHAnsi"/>
           <w:b/>
           <w:sz w:val="36"/>
         </w:rPr>
       </w:pPr>
       <w:r>
         <w:rPr>
+          <w:rFonts w:asciiTheme="majorHAnsi" w:hAnsiTheme="majorHAnsi" w:cstheme="majorHAnsi"/>
           <w:b/>
           <w:sz w:val="36"/>
         </w:rPr>
@@ -101,6 +117,7 @@
       </w:r>
       <w:r>
         <w:rPr>
+          <w:rFonts w:asciiTheme="majorHAnsi" w:hAnsiTheme="majorHAnsi" w:cstheme="majorHAnsi"/>
           <w:b/>
           <w:sz w:val="36"/>
         </w:rPr>
@@ -108,22 +125,25 @@
       </w:r>
       <w:r>
         <w:rPr>
+          <w:rFonts w:asciiTheme="majorHAnsi" w:hAnsiTheme="majorHAnsi" w:cstheme="majorHAnsi"/>
           <w:b/>
           <w:sz w:val="36"/>
         </w:rPr>
-        <w:t>2</w:t>
+        <w:t>3</w:t>
       </w:r>
     </w:p>
     <w:p>
       <w:pPr>
         <w:jc w:val="center"/>
         <w:rPr>
+          <w:rFonts w:asciiTheme="majorHAnsi" w:hAnsiTheme="majorHAnsi" w:cstheme="majorHAnsi"/>
           <w:b/>
           <w:sz w:val="36"/>
         </w:rPr>
       </w:pPr>
       <w:r>
         <w:rPr>
+          <w:rFonts w:asciiTheme="majorHAnsi" w:hAnsiTheme="majorHAnsi" w:cstheme="majorHAnsi"/>
           <w:b/>
           <w:sz w:val="36"/>
         </w:rPr>
@@ -134,29 +154,145 @@
       <w:pPr>
         <w:jc w:val="center"/>
         <w:rPr>
+          <w:rFonts w:asciiTheme="majorHAnsi" w:hAnsiTheme="majorHAnsi" w:cstheme="majorHAnsi"/>
           <w:b/>
           <w:sz w:val="36"/>
         </w:rPr>
       </w:pPr>
     </w:p>
-    <w:p/>
-    <w:p/>
-    <w:p/>
-    <w:p/>
-    <w:p/>
-    <w:p/>
-    <w:p/>
-    <w:p/>
-    <w:p/>
-    <w:p/>
-    <w:p/>
-    <w:p/>
-    <w:p/>
-    <w:p/>
-    <w:p/>
-    <w:p/>
-    <w:p/>
-    <w:p/>
+    <w:p>
+      <w:pPr>
+        <w:rPr>
+          <w:rFonts w:asciiTheme="majorHAnsi" w:hAnsiTheme="majorHAnsi" w:cstheme="majorHAnsi"/>
+        </w:rPr>
+      </w:pPr>
+    </w:p>
+    <w:p>
+      <w:pPr>
+        <w:rPr>
+          <w:rFonts w:asciiTheme="majorHAnsi" w:hAnsiTheme="majorHAnsi" w:cstheme="majorHAnsi"/>
+        </w:rPr>
+      </w:pPr>
+    </w:p>
+    <w:p>
+      <w:pPr>
+        <w:rPr>
+          <w:rFonts w:asciiTheme="majorHAnsi" w:hAnsiTheme="majorHAnsi" w:cstheme="majorHAnsi"/>
+        </w:rPr>
+      </w:pPr>
+    </w:p>
+    <w:p>
+      <w:pPr>
+        <w:rPr>
+          <w:rFonts w:asciiTheme="majorHAnsi" w:hAnsiTheme="majorHAnsi" w:cstheme="majorHAnsi"/>
+        </w:rPr>
+      </w:pPr>
+    </w:p>
+    <w:p>
+      <w:pPr>
+        <w:rPr>
+          <w:rFonts w:asciiTheme="majorHAnsi" w:hAnsiTheme="majorHAnsi" w:cstheme="majorHAnsi"/>
+        </w:rPr>
+      </w:pPr>
+    </w:p>
+    <w:p>
+      <w:pPr>
+        <w:rPr>
+          <w:rFonts w:asciiTheme="majorHAnsi" w:hAnsiTheme="majorHAnsi" w:cstheme="majorHAnsi"/>
+        </w:rPr>
+      </w:pPr>
+    </w:p>
+    <w:p>
+      <w:pPr>
+        <w:rPr>
+          <w:rFonts w:asciiTheme="majorHAnsi" w:hAnsiTheme="majorHAnsi" w:cstheme="majorHAnsi"/>
+        </w:rPr>
+      </w:pPr>
+    </w:p>
+    <w:p>
+      <w:pPr>
+        <w:rPr>
+          <w:rFonts w:asciiTheme="majorHAnsi" w:hAnsiTheme="majorHAnsi" w:cstheme="majorHAnsi"/>
+        </w:rPr>
+      </w:pPr>
+    </w:p>
+    <w:p>
+      <w:pPr>
+        <w:rPr>
+          <w:rFonts w:asciiTheme="majorHAnsi" w:hAnsiTheme="majorHAnsi" w:cstheme="majorHAnsi"/>
+        </w:rPr>
+      </w:pPr>
+    </w:p>
+    <w:p>
+      <w:pPr>
+        <w:rPr>
+          <w:rFonts w:asciiTheme="majorHAnsi" w:hAnsiTheme="majorHAnsi" w:cstheme="majorHAnsi"/>
+        </w:rPr>
+      </w:pPr>
+    </w:p>
+    <w:p>
+      <w:pPr>
+        <w:rPr>
+          <w:rFonts w:asciiTheme="majorHAnsi" w:hAnsiTheme="majorHAnsi" w:cstheme="majorHAnsi"/>
+        </w:rPr>
+      </w:pPr>
+    </w:p>
+    <w:p>
+      <w:pPr>
+        <w:rPr>
+          <w:rFonts w:asciiTheme="majorHAnsi" w:hAnsiTheme="majorHAnsi" w:cstheme="majorHAnsi"/>
+        </w:rPr>
+      </w:pPr>
+    </w:p>
+    <w:p>
+      <w:pPr>
+        <w:rPr>
+          <w:rFonts w:asciiTheme="majorHAnsi" w:hAnsiTheme="majorHAnsi" w:cstheme="majorHAnsi"/>
+        </w:rPr>
+      </w:pPr>
+    </w:p>
+    <w:p>
+      <w:pPr>
+        <w:rPr>
+          <w:rFonts w:asciiTheme="majorHAnsi" w:hAnsiTheme="majorHAnsi" w:cstheme="majorHAnsi"/>
+        </w:rPr>
+      </w:pPr>
+    </w:p>
+    <w:p>
+      <w:pPr>
+        <w:rPr>
+          <w:rFonts w:asciiTheme="majorHAnsi" w:hAnsiTheme="majorHAnsi" w:cstheme="majorHAnsi"/>
+        </w:rPr>
+      </w:pPr>
+    </w:p>
+    <w:p>
+      <w:pPr>
+        <w:rPr>
+          <w:rFonts w:asciiTheme="majorHAnsi" w:hAnsiTheme="majorHAnsi" w:cstheme="majorHAnsi"/>
+        </w:rPr>
+      </w:pPr>
+    </w:p>
+    <w:p>
+      <w:pPr>
+        <w:rPr>
+          <w:rFonts w:asciiTheme="majorHAnsi" w:hAnsiTheme="majorHAnsi" w:cstheme="majorHAnsi"/>
+        </w:rPr>
+      </w:pPr>
+    </w:p>
+    <w:p>
+      <w:pPr>
+        <w:rPr>
+          <w:rFonts w:asciiTheme="majorHAnsi" w:hAnsiTheme="majorHAnsi" w:cstheme="majorHAnsi"/>
+        </w:rPr>
+      </w:pPr>
+    </w:p>
+    <w:p>
+      <w:pPr>
+        <w:rPr>
+          <w:rFonts w:asciiTheme="majorHAnsi" w:hAnsiTheme="majorHAnsi" w:cstheme="majorHAnsi"/>
+        </w:rPr>
+      </w:pPr>
+    </w:p>
     <w:p>
       <w:pPr>
         <w:pStyle w:val="TitleNoTOC"/>
@@ -617,13 +753,29 @@
           </w:tcPr>
           <w:p>
             <w:pPr>
-              <w:jc w:val="right"/>
+              <w:jc w:val="center"/>
               <w:rPr>
                 <w:rFonts w:asciiTheme="majorHAnsi" w:hAnsiTheme="majorHAnsi" w:cstheme="majorHAnsi"/>
                 <w:sz w:val="28"/>
                 <w:szCs w:val="28"/>
               </w:rPr>
             </w:pPr>
+            <w:r>
+              <w:rPr>
+                <w:rFonts w:asciiTheme="majorHAnsi" w:hAnsiTheme="majorHAnsi" w:cstheme="majorHAnsi"/>
+                <w:sz w:val="28"/>
+                <w:szCs w:val="28"/>
+              </w:rPr>
+              <w:t>1/31/202</w:t>
+            </w:r>
+            <w:r>
+              <w:rPr>
+                <w:rFonts w:asciiTheme="majorHAnsi" w:hAnsiTheme="majorHAnsi" w:cstheme="majorHAnsi"/>
+                <w:sz w:val="28"/>
+                <w:szCs w:val="28"/>
+              </w:rPr>
+              <w:t>0</w:t>
+            </w:r>
           </w:p>
         </w:tc>
         <w:tc>
@@ -641,6 +793,14 @@
                 <w:szCs w:val="28"/>
               </w:rPr>
             </w:pPr>
+            <w:r>
+              <w:rPr>
+                <w:rFonts w:asciiTheme="majorHAnsi" w:hAnsiTheme="majorHAnsi" w:cstheme="majorHAnsi"/>
+                <w:sz w:val="28"/>
+                <w:szCs w:val="28"/>
+              </w:rPr>
+              <w:t>0.3</w:t>
+            </w:r>
           </w:p>
         </w:tc>
         <w:tc>
@@ -656,6 +816,54 @@
                 <w:szCs w:val="28"/>
               </w:rPr>
             </w:pPr>
+            <w:r>
+              <w:rPr>
+                <w:rFonts w:asciiTheme="majorHAnsi" w:hAnsiTheme="majorHAnsi" w:cstheme="majorHAnsi"/>
+                <w:sz w:val="28"/>
+                <w:szCs w:val="28"/>
+              </w:rPr>
+              <w:t xml:space="preserve">Update the requirement according the </w:t>
+            </w:r>
+            <w:r>
+              <w:rPr>
+                <w:rFonts w:asciiTheme="majorHAnsi" w:hAnsiTheme="majorHAnsi" w:cstheme="majorHAnsi"/>
+                <w:sz w:val="28"/>
+                <w:szCs w:val="28"/>
+              </w:rPr>
+              <w:t>review (</w:t>
+            </w:r>
+            <w:r>
+              <w:rPr>
+                <w:rFonts w:asciiTheme="majorHAnsi" w:hAnsiTheme="majorHAnsi" w:cstheme="majorHAnsi"/>
+                <w:sz w:val="28"/>
+                <w:szCs w:val="28"/>
+              </w:rPr>
+              <w:t xml:space="preserve">safe monitoring, monitoring </w:t>
+            </w:r>
+            <w:r>
+              <w:rPr>
+                <w:rFonts w:asciiTheme="majorHAnsi" w:hAnsiTheme="majorHAnsi" w:cstheme="majorHAnsi"/>
+                <w:sz w:val="28"/>
+                <w:szCs w:val="28"/>
+              </w:rPr>
+              <w:t>speed</w:t>
+            </w:r>
+            <w:r>
+              <w:rPr>
+                <w:rFonts w:asciiTheme="majorHAnsi" w:hAnsiTheme="majorHAnsi" w:cstheme="majorHAnsi"/>
+                <w:sz w:val="28"/>
+                <w:szCs w:val="28"/>
+              </w:rPr>
+              <w:t>, add reference table)</w:t>
+            </w:r>
+            <w:r>
+              <w:rPr>
+                <w:rFonts w:asciiTheme="majorHAnsi" w:hAnsiTheme="majorHAnsi" w:cstheme="majorHAnsi"/>
+                <w:sz w:val="28"/>
+                <w:szCs w:val="28"/>
+              </w:rPr>
+              <w:t xml:space="preserve">.  </w:t>
+            </w:r>
           </w:p>
         </w:tc>
         <w:tc>
@@ -670,6 +878,32 @@
                 <w:szCs w:val="28"/>
               </w:rPr>
             </w:pPr>
+            <w:r>
+              <w:rPr>
+                <w:rFonts w:asciiTheme="majorHAnsi" w:hAnsiTheme="majorHAnsi" w:cstheme="majorHAnsi"/>
+                <w:sz w:val="28"/>
+                <w:szCs w:val="28"/>
+              </w:rPr>
+              <w:t xml:space="preserve">Mohamed </w:t>
+            </w:r>
+            <w:proofErr w:type="spellStart"/>
+            <w:r>
+              <w:rPr>
+                <w:rFonts w:asciiTheme="majorHAnsi" w:hAnsiTheme="majorHAnsi" w:cstheme="majorHAnsi"/>
+                <w:sz w:val="28"/>
+                <w:szCs w:val="28"/>
+              </w:rPr>
+              <w:t>Ibrahem</w:t>
+            </w:r>
+            <w:proofErr w:type="spellEnd"/>
+            <w:r>
+              <w:rPr>
+                <w:rFonts w:asciiTheme="majorHAnsi" w:hAnsiTheme="majorHAnsi" w:cstheme="majorHAnsi"/>
+                <w:sz w:val="28"/>
+                <w:szCs w:val="28"/>
+              </w:rPr>
+              <w:t xml:space="preserve"> </w:t>
+            </w:r>
           </w:p>
         </w:tc>
       </w:tr>
@@ -679,6 +913,7 @@
         <w:spacing w:before="0" w:after="160" w:line="259" w:lineRule="auto"/>
         <w:jc w:val="left"/>
         <w:rPr>
+          <w:rFonts w:asciiTheme="majorHAnsi" w:hAnsiTheme="majorHAnsi" w:cstheme="majorHAnsi"/>
           <w:sz w:val="28"/>
           <w:szCs w:val="28"/>
         </w:rPr>
@@ -688,20 +923,32 @@
       <w:pPr>
         <w:spacing w:before="0" w:after="160" w:line="259" w:lineRule="auto"/>
         <w:jc w:val="left"/>
-      </w:pPr>
-      <w:r>
+        <w:rPr>
+          <w:rFonts w:asciiTheme="majorHAnsi" w:hAnsiTheme="majorHAnsi" w:cstheme="majorHAnsi"/>
+        </w:rPr>
+      </w:pPr>
+      <w:r>
+        <w:rPr>
+          <w:rFonts w:asciiTheme="majorHAnsi" w:hAnsiTheme="majorHAnsi" w:cstheme="majorHAnsi"/>
+        </w:rPr>
         <w:br w:type="page"/>
       </w:r>
     </w:p>
-    <w:p/>
+    <w:p>
+      <w:pPr>
+        <w:rPr>
+          <w:rFonts w:asciiTheme="majorHAnsi" w:hAnsiTheme="majorHAnsi" w:cstheme="majorHAnsi"/>
+        </w:rPr>
+      </w:pPr>
+    </w:p>
     <w:sdt>
       <w:sdtPr>
         <w:rPr>
-          <w:rFonts w:ascii="Times New Roman" w:eastAsia="Times New Roman" w:hAnsi="Times New Roman" w:cs="Times New Roman"/>
+          <w:rFonts w:ascii="Times New Roman" w:eastAsia="Times New Roman" w:hAnsi="Times New Roman" w:cstheme="majorHAnsi"/>
           <w:b/>
           <w:bCs/>
-          <w:color w:val="000000" w:themeColor="text1"/>
-          <w:sz w:val="48"/>
+          <w:color w:val="auto"/>
+          <w:sz w:val="20"/>
           <w:szCs w:val="48"/>
         </w:rPr>
         <w:id w:val="-1907981645"/>
@@ -713,8 +960,6 @@
       <w:sdtEndPr>
         <w:rPr>
           <w:noProof/>
-          <w:color w:val="auto"/>
-          <w:sz w:val="20"/>
           <w:szCs w:val="20"/>
         </w:rPr>
       </w:sdtEndPr>
@@ -723,19 +968,17 @@
           <w:pPr>
             <w:pStyle w:val="TOCHeading"/>
             <w:rPr>
+              <w:rFonts w:cstheme="majorHAnsi"/>
               <w:b/>
               <w:bCs/>
-              <w:color w:val="000000" w:themeColor="text1"/>
-              <w:sz w:val="48"/>
               <w:szCs w:val="48"/>
             </w:rPr>
           </w:pPr>
           <w:r>
             <w:rPr>
+              <w:rFonts w:cstheme="majorHAnsi"/>
               <w:b/>
               <w:bCs/>
-              <w:color w:val="000000" w:themeColor="text1"/>
-              <w:sz w:val="48"/>
               <w:szCs w:val="48"/>
             </w:rPr>
             <w:t>Contents</w:t>
@@ -752,22 +995,31 @@
               <w:noProof/>
               <w:sz w:val="22"/>
               <w:szCs w:val="22"/>
-              <w:lang w:eastAsia="ja-JP"/>
             </w:rPr>
           </w:pPr>
           <w:r>
+            <w:rPr>
+              <w:rFonts w:asciiTheme="majorHAnsi" w:hAnsiTheme="majorHAnsi" w:cstheme="majorHAnsi"/>
+            </w:rPr>
             <w:fldChar w:fldCharType="begin"/>
           </w:r>
           <w:r>
+            <w:rPr>
+              <w:rFonts w:asciiTheme="majorHAnsi" w:hAnsiTheme="majorHAnsi" w:cstheme="majorHAnsi"/>
+            </w:rPr>
             <w:instrText xml:space="preserve"> TOC \o "1-3" \h \z \u </w:instrText>
           </w:r>
           <w:r>
+            <w:rPr>
+              <w:rFonts w:asciiTheme="majorHAnsi" w:hAnsiTheme="majorHAnsi" w:cstheme="majorHAnsi"/>
+            </w:rPr>
             <w:fldChar w:fldCharType="separate"/>
           </w:r>
-          <w:hyperlink w:anchor="_Toc30579391" w:history="1">
+          <w:hyperlink w:anchor="_Toc31364620" w:history="1">
             <w:r>
               <w:rPr>
                 <w:rStyle w:val="Hyperlink"/>
+                <w:rFonts w:cstheme="majorHAnsi"/>
                 <w:b/>
                 <w:bCs/>
                 <w:noProof/>
@@ -793,7 +1045,7 @@
                 <w:noProof/>
                 <w:webHidden/>
               </w:rPr>
-              <w:instrText xml:space="preserve"> PAGEREF _Toc30579391 \h </w:instrText>
+              <w:instrText xml:space="preserve"> PAGEREF _Toc31364620 \h </w:instrText>
             </w:r>
             <w:r>
               <w:rPr>
@@ -835,14 +1087,13 @@
               <w:noProof/>
               <w:sz w:val="22"/>
               <w:szCs w:val="22"/>
-              <w:lang w:eastAsia="ja-JP"/>
             </w:rPr>
           </w:pPr>
-          <w:hyperlink w:anchor="_Toc30579392" w:history="1">
+          <w:hyperlink w:anchor="_Toc31364621" w:history="1">
             <w:r>
               <w:rPr>
                 <w:rStyle w:val="Hyperlink"/>
-                <w:b/>
+                <w:rFonts w:cstheme="majorHAnsi"/>
                 <w:bCs/>
                 <w:noProof/>
               </w:rPr>
@@ -867,7 +1118,7 @@
                 <w:noProof/>
                 <w:webHidden/>
               </w:rPr>
-              <w:instrText xml:space="preserve"> PAGEREF _Toc30579392 \h </w:instrText>
+              <w:instrText xml:space="preserve"> PAGEREF _Toc31364621 \h </w:instrText>
             </w:r>
             <w:r>
               <w:rPr>
@@ -909,15 +1160,13 @@
               <w:noProof/>
               <w:sz w:val="22"/>
               <w:szCs w:val="22"/>
-              <w:lang w:eastAsia="ja-JP"/>
             </w:rPr>
           </w:pPr>
-          <w:hyperlink w:anchor="_Toc30579393" w:history="1">
+          <w:hyperlink w:anchor="_Toc31364622" w:history="1">
             <w:r>
               <w:rPr>
                 <w:rStyle w:val="Hyperlink"/>
                 <w:rFonts w:cstheme="majorHAnsi"/>
-                <w:b/>
                 <w:bCs/>
                 <w:noProof/>
               </w:rPr>
@@ -942,7 +1191,7 @@
                 <w:noProof/>
                 <w:webHidden/>
               </w:rPr>
-              <w:instrText xml:space="preserve"> PAGEREF _Toc30579393 \h </w:instrText>
+              <w:instrText xml:space="preserve"> PAGEREF _Toc31364622 \h </w:instrText>
             </w:r>
             <w:r>
               <w:rPr>
@@ -984,13 +1233,13 @@
               <w:noProof/>
               <w:sz w:val="22"/>
               <w:szCs w:val="22"/>
-              <w:lang w:eastAsia="ja-JP"/>
             </w:rPr>
           </w:pPr>
-          <w:hyperlink w:anchor="_Toc30579394" w:history="1">
+          <w:hyperlink w:anchor="_Toc31364623" w:history="1">
             <w:r>
               <w:rPr>
                 <w:rStyle w:val="Hyperlink"/>
+                <w:rFonts w:cstheme="majorHAnsi"/>
                 <w:b/>
                 <w:bCs/>
                 <w:noProof/>
@@ -1016,7 +1265,7 @@
                 <w:noProof/>
                 <w:webHidden/>
               </w:rPr>
-              <w:instrText xml:space="preserve"> PAGEREF _Toc30579394 \h </w:instrText>
+              <w:instrText xml:space="preserve"> PAGEREF _Toc31364623 \h </w:instrText>
             </w:r>
             <w:r>
               <w:rPr>
@@ -1058,14 +1307,13 @@
               <w:noProof/>
               <w:sz w:val="22"/>
               <w:szCs w:val="22"/>
-              <w:lang w:eastAsia="ja-JP"/>
             </w:rPr>
           </w:pPr>
-          <w:hyperlink w:anchor="_Toc30579395" w:history="1">
+          <w:hyperlink w:anchor="_Toc31364624" w:history="1">
             <w:r>
               <w:rPr>
                 <w:rStyle w:val="Hyperlink"/>
-                <w:b/>
+                <w:rFonts w:cstheme="majorHAnsi"/>
                 <w:bCs/>
                 <w:noProof/>
               </w:rPr>
@@ -1090,7 +1338,7 @@
                 <w:noProof/>
                 <w:webHidden/>
               </w:rPr>
-              <w:instrText xml:space="preserve"> PAGEREF _Toc30579395 \h </w:instrText>
+              <w:instrText xml:space="preserve"> PAGEREF _Toc31364624 \h </w:instrText>
             </w:r>
             <w:r>
               <w:rPr>
@@ -1132,14 +1380,13 @@
               <w:noProof/>
               <w:sz w:val="22"/>
               <w:szCs w:val="22"/>
-              <w:lang w:eastAsia="ja-JP"/>
             </w:rPr>
           </w:pPr>
-          <w:hyperlink w:anchor="_Toc30579396" w:history="1">
+          <w:hyperlink w:anchor="_Toc31364625" w:history="1">
             <w:r>
               <w:rPr>
                 <w:rStyle w:val="Hyperlink"/>
-                <w:b/>
+                <w:rFonts w:cstheme="majorHAnsi"/>
                 <w:bCs/>
                 <w:noProof/>
               </w:rPr>
@@ -1164,7 +1411,7 @@
                 <w:noProof/>
                 <w:webHidden/>
               </w:rPr>
-              <w:instrText xml:space="preserve"> PAGEREF _Toc30579396 \h </w:instrText>
+              <w:instrText xml:space="preserve"> PAGEREF _Toc31364625 \h </w:instrText>
             </w:r>
             <w:r>
               <w:rPr>
@@ -1206,14 +1453,13 @@
               <w:noProof/>
               <w:sz w:val="22"/>
               <w:szCs w:val="22"/>
-              <w:lang w:eastAsia="ja-JP"/>
             </w:rPr>
           </w:pPr>
-          <w:hyperlink w:anchor="_Toc30579397" w:history="1">
+          <w:hyperlink w:anchor="_Toc31364626" w:history="1">
             <w:r>
               <w:rPr>
                 <w:rStyle w:val="Hyperlink"/>
-                <w:b/>
+                <w:rFonts w:cstheme="majorHAnsi"/>
                 <w:bCs/>
                 <w:noProof/>
               </w:rPr>
@@ -1238,7 +1484,7 @@
                 <w:noProof/>
                 <w:webHidden/>
               </w:rPr>
-              <w:instrText xml:space="preserve"> PAGEREF _Toc30579397 \h </w:instrText>
+              <w:instrText xml:space="preserve"> PAGEREF _Toc31364626 \h </w:instrText>
             </w:r>
             <w:r>
               <w:rPr>
@@ -1280,13 +1526,13 @@
               <w:noProof/>
               <w:sz w:val="22"/>
               <w:szCs w:val="22"/>
-              <w:lang w:eastAsia="ja-JP"/>
             </w:rPr>
           </w:pPr>
-          <w:hyperlink w:anchor="_Toc30579398" w:history="1">
+          <w:hyperlink w:anchor="_Toc31364627" w:history="1">
             <w:r>
               <w:rPr>
                 <w:rStyle w:val="Hyperlink"/>
+                <w:rFonts w:cstheme="majorHAnsi"/>
                 <w:b/>
                 <w:bCs/>
                 <w:noProof/>
@@ -1312,7 +1558,7 @@
                 <w:noProof/>
                 <w:webHidden/>
               </w:rPr>
-              <w:instrText xml:space="preserve"> PAGEREF _Toc30579398 \h </w:instrText>
+              <w:instrText xml:space="preserve"> PAGEREF _Toc31364627 \h </w:instrText>
             </w:r>
             <w:r>
               <w:rPr>
@@ -1332,7 +1578,7 @@
                 <w:noProof/>
                 <w:webHidden/>
               </w:rPr>
-              <w:t>5</w:t>
+              <w:t>6</w:t>
             </w:r>
             <w:r>
               <w:rPr>
@@ -1344,8 +1590,374 @@
           </w:hyperlink>
         </w:p>
         <w:p>
+          <w:pPr>
+            <w:pStyle w:val="TOC2"/>
+            <w:tabs>
+              <w:tab w:val="right" w:leader="dot" w:pos="9350"/>
+            </w:tabs>
+            <w:rPr>
+              <w:rFonts w:asciiTheme="minorHAnsi" w:eastAsiaTheme="minorEastAsia" w:hAnsiTheme="minorHAnsi" w:cstheme="minorBidi"/>
+              <w:noProof/>
+              <w:sz w:val="22"/>
+              <w:szCs w:val="22"/>
+            </w:rPr>
+          </w:pPr>
+          <w:hyperlink w:anchor="_Toc31364628" w:history="1">
+            <w:r>
+              <w:rPr>
+                <w:rStyle w:val="Hyperlink"/>
+                <w:rFonts w:cstheme="majorHAnsi"/>
+                <w:noProof/>
+              </w:rPr>
+              <w:t>3.1 Speed Levels</w:t>
+            </w:r>
+            <w:r>
+              <w:rPr>
+                <w:noProof/>
+                <w:webHidden/>
+              </w:rPr>
+              <w:tab/>
+            </w:r>
+            <w:r>
+              <w:rPr>
+                <w:noProof/>
+                <w:webHidden/>
+              </w:rPr>
+              <w:fldChar w:fldCharType="begin"/>
+            </w:r>
+            <w:r>
+              <w:rPr>
+                <w:noProof/>
+                <w:webHidden/>
+              </w:rPr>
+              <w:instrText xml:space="preserve"> PAGEREF _Toc31364628 \h </w:instrText>
+            </w:r>
+            <w:r>
+              <w:rPr>
+                <w:noProof/>
+                <w:webHidden/>
+              </w:rPr>
+            </w:r>
+            <w:r>
+              <w:rPr>
+                <w:noProof/>
+                <w:webHidden/>
+              </w:rPr>
+              <w:fldChar w:fldCharType="separate"/>
+            </w:r>
+            <w:r>
+              <w:rPr>
+                <w:noProof/>
+                <w:webHidden/>
+              </w:rPr>
+              <w:t>6</w:t>
+            </w:r>
+            <w:r>
+              <w:rPr>
+                <w:noProof/>
+                <w:webHidden/>
+              </w:rPr>
+              <w:fldChar w:fldCharType="end"/>
+            </w:r>
+          </w:hyperlink>
+        </w:p>
+        <w:p>
+          <w:pPr>
+            <w:pStyle w:val="TOC2"/>
+            <w:tabs>
+              <w:tab w:val="right" w:leader="dot" w:pos="9350"/>
+            </w:tabs>
+            <w:rPr>
+              <w:rFonts w:asciiTheme="minorHAnsi" w:eastAsiaTheme="minorEastAsia" w:hAnsiTheme="minorHAnsi" w:cstheme="minorBidi"/>
+              <w:noProof/>
+              <w:sz w:val="22"/>
+              <w:szCs w:val="22"/>
+            </w:rPr>
+          </w:pPr>
+          <w:hyperlink w:anchor="_Toc31364629" w:history="1">
+            <w:r>
+              <w:rPr>
+                <w:rStyle w:val="Hyperlink"/>
+                <w:rFonts w:cstheme="majorHAnsi"/>
+                <w:noProof/>
+              </w:rPr>
+              <w:t>3.2 Speed Controls</w:t>
+            </w:r>
+            <w:r>
+              <w:rPr>
+                <w:noProof/>
+                <w:webHidden/>
+              </w:rPr>
+              <w:tab/>
+            </w:r>
+            <w:r>
+              <w:rPr>
+                <w:noProof/>
+                <w:webHidden/>
+              </w:rPr>
+              <w:fldChar w:fldCharType="begin"/>
+            </w:r>
+            <w:r>
+              <w:rPr>
+                <w:noProof/>
+                <w:webHidden/>
+              </w:rPr>
+              <w:instrText xml:space="preserve"> PAGEREF _Toc31364629 \h </w:instrText>
+            </w:r>
+            <w:r>
+              <w:rPr>
+                <w:noProof/>
+                <w:webHidden/>
+              </w:rPr>
+            </w:r>
+            <w:r>
+              <w:rPr>
+                <w:noProof/>
+                <w:webHidden/>
+              </w:rPr>
+              <w:fldChar w:fldCharType="separate"/>
+            </w:r>
+            <w:r>
+              <w:rPr>
+                <w:noProof/>
+                <w:webHidden/>
+              </w:rPr>
+              <w:t>6</w:t>
+            </w:r>
+            <w:r>
+              <w:rPr>
+                <w:noProof/>
+                <w:webHidden/>
+              </w:rPr>
+              <w:fldChar w:fldCharType="end"/>
+            </w:r>
+          </w:hyperlink>
+        </w:p>
+        <w:p>
+          <w:pPr>
+            <w:pStyle w:val="TOC2"/>
+            <w:tabs>
+              <w:tab w:val="right" w:leader="dot" w:pos="9350"/>
+            </w:tabs>
+            <w:rPr>
+              <w:rFonts w:asciiTheme="minorHAnsi" w:eastAsiaTheme="minorEastAsia" w:hAnsiTheme="minorHAnsi" w:cstheme="minorBidi"/>
+              <w:noProof/>
+              <w:sz w:val="22"/>
+              <w:szCs w:val="22"/>
+            </w:rPr>
+          </w:pPr>
+          <w:hyperlink w:anchor="_Toc31364630" w:history="1">
+            <w:r>
+              <w:rPr>
+                <w:rStyle w:val="Hyperlink"/>
+                <w:rFonts w:cstheme="majorHAnsi"/>
+                <w:noProof/>
+              </w:rPr>
+              <w:t>3.3 Safety Monitoring</w:t>
+            </w:r>
+            <w:r>
+              <w:rPr>
+                <w:noProof/>
+                <w:webHidden/>
+              </w:rPr>
+              <w:tab/>
+            </w:r>
+            <w:r>
+              <w:rPr>
+                <w:noProof/>
+                <w:webHidden/>
+              </w:rPr>
+              <w:fldChar w:fldCharType="begin"/>
+            </w:r>
+            <w:r>
+              <w:rPr>
+                <w:noProof/>
+                <w:webHidden/>
+              </w:rPr>
+              <w:instrText xml:space="preserve"> PAGEREF _Toc31364630 \h </w:instrText>
+            </w:r>
+            <w:r>
+              <w:rPr>
+                <w:noProof/>
+                <w:webHidden/>
+              </w:rPr>
+            </w:r>
+            <w:r>
+              <w:rPr>
+                <w:noProof/>
+                <w:webHidden/>
+              </w:rPr>
+              <w:fldChar w:fldCharType="separate"/>
+            </w:r>
+            <w:r>
+              <w:rPr>
+                <w:noProof/>
+                <w:webHidden/>
+              </w:rPr>
+              <w:t>6</w:t>
+            </w:r>
+            <w:r>
+              <w:rPr>
+                <w:noProof/>
+                <w:webHidden/>
+              </w:rPr>
+              <w:fldChar w:fldCharType="end"/>
+            </w:r>
+          </w:hyperlink>
+        </w:p>
+        <w:p>
+          <w:pPr>
+            <w:pStyle w:val="TOC2"/>
+            <w:tabs>
+              <w:tab w:val="right" w:leader="dot" w:pos="9350"/>
+            </w:tabs>
+            <w:rPr>
+              <w:rFonts w:asciiTheme="minorHAnsi" w:eastAsiaTheme="minorEastAsia" w:hAnsiTheme="minorHAnsi" w:cstheme="minorBidi"/>
+              <w:noProof/>
+              <w:sz w:val="22"/>
+              <w:szCs w:val="22"/>
+            </w:rPr>
+          </w:pPr>
+          <w:hyperlink w:anchor="_Toc31364631" w:history="1">
+            <w:r>
+              <w:rPr>
+                <w:rStyle w:val="Hyperlink"/>
+                <w:rFonts w:cstheme="majorHAnsi"/>
+                <w:noProof/>
+              </w:rPr>
+              <w:t>3.4 Monitoring Speed</w:t>
+            </w:r>
+            <w:r>
+              <w:rPr>
+                <w:noProof/>
+                <w:webHidden/>
+              </w:rPr>
+              <w:tab/>
+            </w:r>
+            <w:r>
+              <w:rPr>
+                <w:noProof/>
+                <w:webHidden/>
+              </w:rPr>
+              <w:fldChar w:fldCharType="begin"/>
+            </w:r>
+            <w:r>
+              <w:rPr>
+                <w:noProof/>
+                <w:webHidden/>
+              </w:rPr>
+              <w:instrText xml:space="preserve"> PAGEREF _Toc31364631 \h </w:instrText>
+            </w:r>
+            <w:r>
+              <w:rPr>
+                <w:noProof/>
+                <w:webHidden/>
+              </w:rPr>
+            </w:r>
+            <w:r>
+              <w:rPr>
+                <w:noProof/>
+                <w:webHidden/>
+              </w:rPr>
+              <w:fldChar w:fldCharType="separate"/>
+            </w:r>
+            <w:r>
+              <w:rPr>
+                <w:noProof/>
+                <w:webHidden/>
+              </w:rPr>
+              <w:t>6</w:t>
+            </w:r>
+            <w:r>
+              <w:rPr>
+                <w:noProof/>
+                <w:webHidden/>
+              </w:rPr>
+              <w:fldChar w:fldCharType="end"/>
+            </w:r>
+          </w:hyperlink>
+        </w:p>
+        <w:p>
+          <w:pPr>
+            <w:pStyle w:val="TOC1"/>
+            <w:tabs>
+              <w:tab w:val="right" w:leader="dot" w:pos="9350"/>
+            </w:tabs>
+            <w:rPr>
+              <w:rFonts w:asciiTheme="minorHAnsi" w:eastAsiaTheme="minorEastAsia" w:hAnsiTheme="minorHAnsi" w:cstheme="minorBidi"/>
+              <w:noProof/>
+              <w:sz w:val="22"/>
+              <w:szCs w:val="22"/>
+            </w:rPr>
+          </w:pPr>
+          <w:hyperlink w:anchor="_Toc31364632" w:history="1">
+            <w:r>
+              <w:rPr>
+                <w:rStyle w:val="Hyperlink"/>
+                <w:rFonts w:cstheme="majorHAnsi"/>
+                <w:noProof/>
+              </w:rPr>
+              <w:t>4 Reference table:</w:t>
+            </w:r>
+            <w:r>
+              <w:rPr>
+                <w:noProof/>
+                <w:webHidden/>
+              </w:rPr>
+              <w:tab/>
+            </w:r>
+            <w:r>
+              <w:rPr>
+                <w:noProof/>
+                <w:webHidden/>
+              </w:rPr>
+              <w:fldChar w:fldCharType="begin"/>
+            </w:r>
+            <w:r>
+              <w:rPr>
+                <w:noProof/>
+                <w:webHidden/>
+              </w:rPr>
+              <w:instrText xml:space="preserve"> PAGEREF _Toc31364632 \h </w:instrText>
+            </w:r>
+            <w:r>
+              <w:rPr>
+                <w:noProof/>
+                <w:webHidden/>
+              </w:rPr>
+            </w:r>
+            <w:r>
+              <w:rPr>
+                <w:noProof/>
+                <w:webHidden/>
+              </w:rPr>
+              <w:fldChar w:fldCharType="separate"/>
+            </w:r>
+            <w:r>
+              <w:rPr>
+                <w:noProof/>
+                <w:webHidden/>
+              </w:rPr>
+              <w:t>7</w:t>
+            </w:r>
+            <w:r>
+              <w:rPr>
+                <w:noProof/>
+                <w:webHidden/>
+              </w:rPr>
+              <w:fldChar w:fldCharType="end"/>
+            </w:r>
+          </w:hyperlink>
+        </w:p>
+        <w:p>
+          <w:pPr>
+            <w:rPr>
+              <w:rFonts w:asciiTheme="majorHAnsi" w:hAnsiTheme="majorHAnsi" w:cstheme="majorHAnsi"/>
+            </w:rPr>
+          </w:pPr>
           <w:r>
             <w:rPr>
+              <w:rFonts w:asciiTheme="majorHAnsi" w:hAnsiTheme="majorHAnsi" w:cstheme="majorHAnsi"/>
               <w:b/>
               <w:bCs/>
               <w:noProof/>
@@ -1355,33 +1967,146 @@
         </w:p>
       </w:sdtContent>
     </w:sdt>
-    <w:p/>
-    <w:p/>
-    <w:p/>
-    <w:p/>
-    <w:p/>
-    <w:p/>
-    <w:p/>
-    <w:p/>
-    <w:p/>
-    <w:p/>
-    <w:p/>
-    <w:p/>
-    <w:p/>
-    <w:p/>
-    <w:p/>
-    <w:p/>
-    <w:p/>
-    <w:p/>
-    <w:p/>
-    <w:p/>
-    <w:p/>
-    <w:p/>
-    <w:p/>
-    <w:p/>
-    <w:p/>
-    <w:p/>
-    <w:p/>
+    <w:p>
+      <w:pPr>
+        <w:rPr>
+          <w:rFonts w:asciiTheme="majorHAnsi" w:hAnsiTheme="majorHAnsi" w:cstheme="majorHAnsi"/>
+        </w:rPr>
+      </w:pPr>
+    </w:p>
+    <w:p>
+      <w:pPr>
+        <w:rPr>
+          <w:rFonts w:asciiTheme="majorHAnsi" w:hAnsiTheme="majorHAnsi" w:cstheme="majorHAnsi"/>
+        </w:rPr>
+      </w:pPr>
+    </w:p>
+    <w:p>
+      <w:pPr>
+        <w:rPr>
+          <w:rFonts w:asciiTheme="majorHAnsi" w:hAnsiTheme="majorHAnsi" w:cstheme="majorHAnsi"/>
+        </w:rPr>
+      </w:pPr>
+    </w:p>
+    <w:p>
+      <w:pPr>
+        <w:rPr>
+          <w:rFonts w:asciiTheme="majorHAnsi" w:hAnsiTheme="majorHAnsi" w:cstheme="majorHAnsi"/>
+        </w:rPr>
+      </w:pPr>
+    </w:p>
+    <w:p>
+      <w:pPr>
+        <w:rPr>
+          <w:rFonts w:asciiTheme="majorHAnsi" w:hAnsiTheme="majorHAnsi" w:cstheme="majorHAnsi"/>
+        </w:rPr>
+      </w:pPr>
+    </w:p>
+    <w:p>
+      <w:pPr>
+        <w:rPr>
+          <w:rFonts w:asciiTheme="majorHAnsi" w:hAnsiTheme="majorHAnsi" w:cstheme="majorHAnsi"/>
+        </w:rPr>
+      </w:pPr>
+    </w:p>
+    <w:p>
+      <w:pPr>
+        <w:rPr>
+          <w:rFonts w:asciiTheme="majorHAnsi" w:hAnsiTheme="majorHAnsi" w:cstheme="majorHAnsi"/>
+        </w:rPr>
+      </w:pPr>
+    </w:p>
+    <w:p>
+      <w:pPr>
+        <w:rPr>
+          <w:rFonts w:asciiTheme="majorHAnsi" w:hAnsiTheme="majorHAnsi" w:cstheme="majorHAnsi"/>
+        </w:rPr>
+      </w:pPr>
+    </w:p>
+    <w:p>
+      <w:pPr>
+        <w:rPr>
+          <w:rFonts w:asciiTheme="majorHAnsi" w:hAnsiTheme="majorHAnsi" w:cstheme="majorHAnsi"/>
+        </w:rPr>
+      </w:pPr>
+    </w:p>
+    <w:p>
+      <w:pPr>
+        <w:rPr>
+          <w:rFonts w:asciiTheme="majorHAnsi" w:hAnsiTheme="majorHAnsi" w:cstheme="majorHAnsi"/>
+        </w:rPr>
+      </w:pPr>
+    </w:p>
+    <w:p>
+      <w:pPr>
+        <w:rPr>
+          <w:rFonts w:asciiTheme="majorHAnsi" w:hAnsiTheme="majorHAnsi" w:cstheme="majorHAnsi"/>
+        </w:rPr>
+      </w:pPr>
+    </w:p>
+    <w:p>
+      <w:pPr>
+        <w:rPr>
+          <w:rFonts w:asciiTheme="majorHAnsi" w:hAnsiTheme="majorHAnsi" w:cstheme="majorHAnsi"/>
+        </w:rPr>
+      </w:pPr>
+    </w:p>
+    <w:p>
+      <w:pPr>
+        <w:rPr>
+          <w:rFonts w:asciiTheme="majorHAnsi" w:hAnsiTheme="majorHAnsi" w:cstheme="majorHAnsi"/>
+        </w:rPr>
+      </w:pPr>
+    </w:p>
+    <w:p>
+      <w:pPr>
+        <w:rPr>
+          <w:rFonts w:asciiTheme="majorHAnsi" w:hAnsiTheme="majorHAnsi" w:cstheme="majorHAnsi"/>
+        </w:rPr>
+      </w:pPr>
+    </w:p>
+    <w:p>
+      <w:pPr>
+        <w:rPr>
+          <w:rFonts w:asciiTheme="majorHAnsi" w:hAnsiTheme="majorHAnsi" w:cstheme="majorHAnsi"/>
+        </w:rPr>
+      </w:pPr>
+    </w:p>
+    <w:p>
+      <w:pPr>
+        <w:rPr>
+          <w:rFonts w:asciiTheme="majorHAnsi" w:hAnsiTheme="majorHAnsi" w:cstheme="majorHAnsi"/>
+        </w:rPr>
+      </w:pPr>
+    </w:p>
+    <w:p>
+      <w:pPr>
+        <w:rPr>
+          <w:rFonts w:asciiTheme="majorHAnsi" w:hAnsiTheme="majorHAnsi" w:cstheme="majorHAnsi"/>
+        </w:rPr>
+      </w:pPr>
+    </w:p>
+    <w:p>
+      <w:pPr>
+        <w:rPr>
+          <w:rFonts w:asciiTheme="majorHAnsi" w:hAnsiTheme="majorHAnsi" w:cstheme="majorHAnsi"/>
+        </w:rPr>
+      </w:pPr>
+    </w:p>
+    <w:p>
+      <w:pPr>
+        <w:rPr>
+          <w:rFonts w:asciiTheme="majorHAnsi" w:hAnsiTheme="majorHAnsi" w:cstheme="majorHAnsi"/>
+        </w:rPr>
+      </w:pPr>
+    </w:p>
+    <w:p>
+      <w:pPr>
+        <w:rPr>
+          <w:rFonts w:asciiTheme="majorHAnsi" w:hAnsiTheme="majorHAnsi" w:cstheme="majorHAnsi"/>
+        </w:rPr>
+      </w:pPr>
+    </w:p>
     <w:p>
       <w:pPr>
         <w:pStyle w:val="Heading1"/>
@@ -1391,41 +2116,42 @@
         </w:tabs>
         <w:spacing w:before="100"/>
         <w:rPr>
+          <w:rFonts w:cstheme="majorHAnsi"/>
           <w:b/>
           <w:bCs/>
           <w:color w:val="auto"/>
-          <w:sz w:val="48"/>
           <w:szCs w:val="48"/>
         </w:rPr>
       </w:pPr>
-      <w:bookmarkStart w:id="1" w:name="_Toc32222654"/>
-      <w:bookmarkStart w:id="2" w:name="_Toc466012295"/>
-      <w:bookmarkStart w:id="3" w:name="_Toc434992860"/>
-      <w:bookmarkStart w:id="4" w:name="_Toc30579391"/>
-      <w:r>
-        <w:rPr>
+      <w:bookmarkStart w:id="0" w:name="_Toc32222654"/>
+      <w:bookmarkStart w:id="1" w:name="_Toc466012295"/>
+      <w:bookmarkStart w:id="2" w:name="_Toc434992860"/>
+      <w:bookmarkStart w:id="3" w:name="_Toc31364620"/>
+      <w:r>
+        <w:rPr>
+          <w:rFonts w:cstheme="majorHAnsi"/>
           <w:b/>
           <w:bCs/>
           <w:color w:val="auto"/>
-          <w:sz w:val="48"/>
           <w:szCs w:val="48"/>
         </w:rPr>
+        <w:lastRenderedPageBreak/>
         <w:t xml:space="preserve">1 </w:t>
       </w:r>
       <w:r>
         <w:rPr>
+          <w:rFonts w:cstheme="majorHAnsi"/>
           <w:b/>
           <w:bCs/>
           <w:color w:val="auto"/>
-          <w:sz w:val="48"/>
           <w:szCs w:val="48"/>
         </w:rPr>
         <w:t>Introduction</w:t>
       </w:r>
+      <w:bookmarkEnd w:id="0"/>
       <w:bookmarkEnd w:id="1"/>
       <w:bookmarkEnd w:id="2"/>
       <w:bookmarkEnd w:id="3"/>
-      <w:bookmarkEnd w:id="4"/>
     </w:p>
     <w:p>
       <w:pPr>
@@ -1474,39 +2200,37 @@
         <w:spacing w:before="140"/>
         <w:ind w:left="576" w:hanging="576"/>
         <w:rPr>
-          <w:b/>
+          <w:rFonts w:cstheme="majorHAnsi"/>
+          <w:b w:val="0"/>
           <w:bCs/>
           <w:color w:val="auto"/>
-          <w:sz w:val="40"/>
           <w:szCs w:val="40"/>
         </w:rPr>
       </w:pPr>
-      <w:bookmarkStart w:id="5" w:name="_Toc32222655"/>
-      <w:bookmarkStart w:id="6" w:name="_Toc30579392"/>
-      <w:bookmarkStart w:id="7" w:name="_Toc466012296"/>
-      <w:bookmarkStart w:id="8" w:name="_Toc434992861"/>
-      <w:r>
-        <w:rPr>
-          <w:b/>
+      <w:bookmarkStart w:id="4" w:name="_Toc32222655"/>
+      <w:bookmarkStart w:id="5" w:name="_Toc31364621"/>
+      <w:bookmarkStart w:id="6" w:name="_Toc466012296"/>
+      <w:bookmarkStart w:id="7" w:name="_Toc434992861"/>
+      <w:r>
+        <w:rPr>
+          <w:rFonts w:cstheme="majorHAnsi"/>
           <w:bCs/>
           <w:color w:val="auto"/>
-          <w:sz w:val="40"/>
           <w:szCs w:val="40"/>
         </w:rPr>
         <w:t xml:space="preserve">1.1 </w:t>
       </w:r>
       <w:r>
         <w:rPr>
-          <w:b/>
+          <w:rFonts w:cstheme="majorHAnsi"/>
           <w:bCs/>
           <w:color w:val="auto"/>
-          <w:sz w:val="40"/>
           <w:szCs w:val="40"/>
         </w:rPr>
         <w:t>Specification Definition</w:t>
       </w:r>
+      <w:bookmarkEnd w:id="4"/>
       <w:bookmarkEnd w:id="5"/>
-      <w:bookmarkEnd w:id="6"/>
     </w:p>
     <w:p>
       <w:pPr>
@@ -1556,22 +2280,19 @@
         <w:ind w:left="576" w:hanging="576"/>
         <w:rPr>
           <w:rFonts w:cstheme="majorHAnsi"/>
-          <w:b/>
+          <w:b w:val="0"/>
           <w:bCs/>
           <w:color w:val="auto"/>
-          <w:sz w:val="40"/>
           <w:szCs w:val="40"/>
         </w:rPr>
       </w:pPr>
-      <w:bookmarkStart w:id="9" w:name="_Toc32222656"/>
-      <w:bookmarkStart w:id="10" w:name="_Toc30579393"/>
+      <w:bookmarkStart w:id="8" w:name="_Toc32222656"/>
+      <w:bookmarkStart w:id="9" w:name="_Toc31364622"/>
       <w:r>
         <w:rPr>
           <w:rFonts w:cstheme="majorHAnsi"/>
-          <w:b/>
           <w:bCs/>
           <w:color w:val="auto"/>
-          <w:sz w:val="40"/>
           <w:szCs w:val="40"/>
         </w:rPr>
         <w:t xml:space="preserve">1.2 </w:t>
@@ -1579,18 +2300,16 @@
       <w:r>
         <w:rPr>
           <w:rFonts w:cstheme="majorHAnsi"/>
-          <w:b/>
           <w:bCs/>
           <w:color w:val="auto"/>
-          <w:sz w:val="40"/>
           <w:szCs w:val="40"/>
         </w:rPr>
         <w:t>Specification Objectives</w:t>
       </w:r>
+      <w:bookmarkEnd w:id="6"/>
       <w:bookmarkEnd w:id="7"/>
       <w:bookmarkEnd w:id="8"/>
       <w:bookmarkEnd w:id="9"/>
-      <w:bookmarkEnd w:id="10"/>
     </w:p>
     <w:p>
       <w:pPr>
@@ -1763,238 +2482,278 @@
       <w:pPr>
         <w:pStyle w:val="Heading1"/>
         <w:rPr>
+          <w:rFonts w:cstheme="majorHAnsi"/>
           <w:b/>
           <w:bCs/>
-          <w:color w:val="000000" w:themeColor="text1"/>
-          <w:sz w:val="48"/>
           <w:szCs w:val="48"/>
         </w:rPr>
       </w:pPr>
     </w:p>
-    <w:p/>
-    <w:p/>
-    <w:p/>
-    <w:p/>
-    <w:p/>
-    <w:p/>
-    <w:p/>
+    <w:p>
+      <w:pPr>
+        <w:rPr>
+          <w:rFonts w:asciiTheme="majorHAnsi" w:hAnsiTheme="majorHAnsi" w:cstheme="majorHAnsi"/>
+        </w:rPr>
+      </w:pPr>
+    </w:p>
+    <w:p>
+      <w:pPr>
+        <w:rPr>
+          <w:rFonts w:asciiTheme="majorHAnsi" w:hAnsiTheme="majorHAnsi" w:cstheme="majorHAnsi"/>
+        </w:rPr>
+      </w:pPr>
+    </w:p>
+    <w:p>
+      <w:pPr>
+        <w:rPr>
+          <w:rFonts w:asciiTheme="majorHAnsi" w:hAnsiTheme="majorHAnsi" w:cstheme="majorHAnsi"/>
+        </w:rPr>
+      </w:pPr>
+    </w:p>
+    <w:p>
+      <w:pPr>
+        <w:rPr>
+          <w:rFonts w:asciiTheme="majorHAnsi" w:hAnsiTheme="majorHAnsi" w:cstheme="majorHAnsi"/>
+        </w:rPr>
+      </w:pPr>
+    </w:p>
+    <w:p>
+      <w:pPr>
+        <w:rPr>
+          <w:rFonts w:asciiTheme="majorHAnsi" w:hAnsiTheme="majorHAnsi" w:cstheme="majorHAnsi"/>
+        </w:rPr>
+      </w:pPr>
+    </w:p>
+    <w:p>
+      <w:pPr>
+        <w:rPr>
+          <w:rFonts w:asciiTheme="majorHAnsi" w:hAnsiTheme="majorHAnsi" w:cstheme="majorHAnsi"/>
+        </w:rPr>
+      </w:pPr>
+    </w:p>
+    <w:p>
+      <w:pPr>
+        <w:rPr>
+          <w:rFonts w:asciiTheme="majorHAnsi" w:hAnsiTheme="majorHAnsi" w:cstheme="majorHAnsi"/>
+        </w:rPr>
+      </w:pPr>
+    </w:p>
     <w:p>
       <w:pPr>
         <w:spacing w:before="0" w:after="160" w:line="259" w:lineRule="auto"/>
         <w:jc w:val="left"/>
-      </w:pPr>
-      <w:r>
+        <w:rPr>
+          <w:rFonts w:asciiTheme="majorHAnsi" w:hAnsiTheme="majorHAnsi" w:cstheme="majorHAnsi"/>
+        </w:rPr>
+      </w:pPr>
+      <w:r>
+        <w:rPr>
+          <w:rFonts w:asciiTheme="majorHAnsi" w:hAnsiTheme="majorHAnsi" w:cstheme="majorHAnsi"/>
+        </w:rPr>
         <w:br w:type="page"/>
       </w:r>
     </w:p>
-    <w:p/>
+    <w:p>
+      <w:pPr>
+        <w:rPr>
+          <w:rFonts w:asciiTheme="majorHAnsi" w:hAnsiTheme="majorHAnsi" w:cstheme="majorHAnsi"/>
+        </w:rPr>
+      </w:pPr>
+    </w:p>
     <w:p>
       <w:pPr>
         <w:pStyle w:val="Heading1"/>
         <w:rPr>
+          <w:rFonts w:cstheme="majorHAnsi"/>
           <w:b/>
           <w:bCs/>
-          <w:color w:val="000000" w:themeColor="text1"/>
-          <w:sz w:val="48"/>
           <w:szCs w:val="48"/>
         </w:rPr>
       </w:pPr>
-      <w:bookmarkStart w:id="11" w:name="_Toc30579394"/>
-      <w:r>
-        <w:rPr>
+      <w:bookmarkStart w:id="10" w:name="_Toc31364623"/>
+      <w:r>
+        <w:rPr>
+          <w:rFonts w:cstheme="majorHAnsi"/>
           <w:b/>
           <w:bCs/>
-          <w:color w:val="000000" w:themeColor="text1"/>
-          <w:sz w:val="48"/>
           <w:szCs w:val="48"/>
         </w:rPr>
         <w:t xml:space="preserve">2 </w:t>
       </w:r>
       <w:r>
         <w:rPr>
+          <w:rFonts w:cstheme="majorHAnsi"/>
           <w:b/>
           <w:bCs/>
-          <w:color w:val="000000" w:themeColor="text1"/>
-          <w:sz w:val="48"/>
           <w:szCs w:val="48"/>
         </w:rPr>
         <w:t>System Overview:</w:t>
       </w:r>
+      <w:bookmarkEnd w:id="10"/>
+    </w:p>
+    <w:p>
+      <w:pPr>
+        <w:pStyle w:val="Heading2"/>
+        <w:rPr>
+          <w:rFonts w:cstheme="majorHAnsi"/>
+          <w:b w:val="0"/>
+          <w:bCs/>
+          <w:szCs w:val="40"/>
+        </w:rPr>
+      </w:pPr>
+      <w:bookmarkStart w:id="11" w:name="_Toc31364624"/>
+      <w:r>
+        <w:rPr>
+          <w:rFonts w:cstheme="majorHAnsi"/>
+          <w:bCs/>
+          <w:szCs w:val="40"/>
+        </w:rPr>
+        <w:t xml:space="preserve">2.1 </w:t>
+      </w:r>
+      <w:r>
+        <w:rPr>
+          <w:rFonts w:cstheme="majorHAnsi"/>
+          <w:bCs/>
+          <w:szCs w:val="40"/>
+        </w:rPr>
+        <w:t>Definition:</w:t>
+      </w:r>
       <w:bookmarkEnd w:id="11"/>
     </w:p>
     <w:p>
       <w:pPr>
+        <w:widowControl w:val="0"/>
+        <w:rPr>
+          <w:rFonts w:asciiTheme="majorHAnsi" w:hAnsiTheme="majorHAnsi" w:cstheme="majorHAnsi"/>
+          <w:sz w:val="32"/>
+          <w:szCs w:val="32"/>
+        </w:rPr>
+      </w:pPr>
+      <w:r>
+        <w:rPr>
+          <w:rFonts w:asciiTheme="majorHAnsi" w:hAnsiTheme="majorHAnsi" w:cstheme="majorHAnsi"/>
+          <w:sz w:val="32"/>
+          <w:szCs w:val="32"/>
+        </w:rPr>
+        <w:t>The Electric Blender System is an appliance created by KENOVO. The electric blender system has 3 speeds that can be configured by the user with high safety to a</w:t>
+      </w:r>
+      <w:r>
+        <w:rPr>
+          <w:rFonts w:asciiTheme="majorHAnsi" w:hAnsiTheme="majorHAnsi" w:cstheme="majorHAnsi"/>
+          <w:sz w:val="32"/>
+          <w:szCs w:val="32"/>
+        </w:rPr>
+        <w:t>void system failure caused by u</w:t>
+      </w:r>
+      <w:r>
+        <w:rPr>
+          <w:rFonts w:asciiTheme="majorHAnsi" w:hAnsiTheme="majorHAnsi" w:cstheme="majorHAnsi"/>
+          <w:sz w:val="32"/>
+          <w:szCs w:val="32"/>
+        </w:rPr>
+        <w:t xml:space="preserve">nexpected voltage peaks. </w:t>
+      </w:r>
+    </w:p>
+    <w:p>
+      <w:pPr>
         <w:pStyle w:val="Heading2"/>
         <w:rPr>
-          <w:b/>
+          <w:rFonts w:cstheme="majorHAnsi"/>
+          <w:b w:val="0"/>
           <w:bCs/>
-          <w:color w:val="000000" w:themeColor="text1"/>
-          <w:sz w:val="40"/>
           <w:szCs w:val="40"/>
         </w:rPr>
       </w:pPr>
-      <w:bookmarkStart w:id="12" w:name="_Toc30579395"/>
-      <w:r>
-        <w:rPr>
-          <w:b/>
+      <w:bookmarkStart w:id="12" w:name="_Toc31364625"/>
+      <w:r>
+        <w:rPr>
+          <w:rFonts w:cstheme="majorHAnsi"/>
           <w:bCs/>
-          <w:color w:val="000000" w:themeColor="text1"/>
-          <w:sz w:val="40"/>
           <w:szCs w:val="40"/>
         </w:rPr>
-        <w:t xml:space="preserve">2.1 </w:t>
-      </w:r>
-      <w:r>
-        <w:rPr>
-          <w:b/>
+        <w:t>2.2 Objective:</w:t>
+      </w:r>
+      <w:bookmarkEnd w:id="12"/>
+    </w:p>
+    <w:p>
+      <w:pPr>
+        <w:rPr>
+          <w:rFonts w:asciiTheme="majorHAnsi" w:hAnsiTheme="majorHAnsi" w:cstheme="majorHAnsi"/>
+          <w:sz w:val="32"/>
+          <w:szCs w:val="32"/>
+        </w:rPr>
+      </w:pPr>
+      <w:r>
+        <w:rPr>
+          <w:rFonts w:asciiTheme="majorHAnsi" w:hAnsiTheme="majorHAnsi" w:cstheme="majorHAnsi"/>
+          <w:sz w:val="32"/>
+          <w:szCs w:val="32"/>
+        </w:rPr>
+        <w:t>The objective of the Electric Blender System is to</w:t>
+      </w:r>
+      <w:r>
+        <w:rPr>
+          <w:rFonts w:asciiTheme="majorHAnsi" w:hAnsiTheme="majorHAnsi" w:cstheme="majorHAnsi"/>
+          <w:sz w:val="32"/>
+          <w:szCs w:val="32"/>
+        </w:rPr>
+        <w:t xml:space="preserve"> provide the user with a high quality</w:t>
+      </w:r>
+      <w:r>
+        <w:rPr>
+          <w:rFonts w:asciiTheme="majorHAnsi" w:hAnsiTheme="majorHAnsi" w:cstheme="majorHAnsi"/>
+          <w:sz w:val="32"/>
+          <w:szCs w:val="32"/>
+        </w:rPr>
+        <w:t xml:space="preserve"> home appliance with high speed configurability as well as safety monitoring</w:t>
+      </w:r>
+      <w:r>
+        <w:rPr>
+          <w:rFonts w:asciiTheme="majorHAnsi" w:hAnsiTheme="majorHAnsi" w:cstheme="majorHAnsi"/>
+          <w:sz w:val="32"/>
+          <w:szCs w:val="32"/>
+        </w:rPr>
+        <w:t xml:space="preserve">. </w:t>
+      </w:r>
+      <w:r>
+        <w:rPr>
+          <w:rFonts w:asciiTheme="majorHAnsi" w:hAnsiTheme="majorHAnsi" w:cstheme="majorHAnsi"/>
+          <w:sz w:val="32"/>
+          <w:szCs w:val="32"/>
+        </w:rPr>
+        <w:t xml:space="preserve"> </w:t>
+      </w:r>
+    </w:p>
+    <w:p>
+      <w:pPr>
+        <w:pStyle w:val="Heading2"/>
+        <w:rPr>
+          <w:rFonts w:cstheme="majorHAnsi"/>
+          <w:sz w:val="32"/>
+          <w:szCs w:val="32"/>
+        </w:rPr>
+      </w:pPr>
+    </w:p>
+    <w:p>
+      <w:pPr>
+        <w:pStyle w:val="Heading2"/>
+        <w:rPr>
+          <w:rFonts w:cstheme="majorHAnsi"/>
+          <w:b w:val="0"/>
           <w:bCs/>
-          <w:color w:val="000000" w:themeColor="text1"/>
-          <w:sz w:val="40"/>
           <w:szCs w:val="40"/>
         </w:rPr>
-        <w:t>Definition:</w:t>
-      </w:r>
-      <w:bookmarkEnd w:id="12"/>
-    </w:p>
-    <w:p>
-      <w:pPr>
-        <w:widowControl w:val="0"/>
-        <w:rPr>
-          <w:rFonts w:asciiTheme="majorHAnsi" w:hAnsiTheme="majorHAnsi" w:cstheme="majorHAnsi"/>
-          <w:sz w:val="32"/>
-          <w:szCs w:val="32"/>
-        </w:rPr>
-      </w:pPr>
-      <w:r>
-        <w:rPr>
-          <w:rFonts w:asciiTheme="majorHAnsi" w:hAnsiTheme="majorHAnsi" w:cstheme="majorHAnsi"/>
-          <w:sz w:val="32"/>
-          <w:szCs w:val="32"/>
-        </w:rPr>
-        <w:t>The Electric Blender System is an appliance created by KENOVO. The electric blender system has 3 speeds that can be configured by the user with high safety to a</w:t>
-      </w:r>
-      <w:r>
-        <w:rPr>
-          <w:rFonts w:asciiTheme="majorHAnsi" w:hAnsiTheme="majorHAnsi" w:cstheme="majorHAnsi"/>
-          <w:sz w:val="32"/>
-          <w:szCs w:val="32"/>
-        </w:rPr>
-        <w:t>void system failure caused by u</w:t>
-      </w:r>
-      <w:r>
-        <w:rPr>
-          <w:rFonts w:asciiTheme="majorHAnsi" w:hAnsiTheme="majorHAnsi" w:cstheme="majorHAnsi"/>
-          <w:sz w:val="32"/>
-          <w:szCs w:val="32"/>
-        </w:rPr>
-        <w:t xml:space="preserve">nexpected voltage peaks. </w:t>
-      </w:r>
-    </w:p>
-    <w:p>
-      <w:pPr>
-        <w:pStyle w:val="Heading2"/>
-        <w:rPr>
-          <w:b/>
+      </w:pPr>
+      <w:bookmarkStart w:id="13" w:name="_Toc31364626"/>
+      <w:r>
+        <w:rPr>
+          <w:rFonts w:cstheme="majorHAnsi"/>
           <w:bCs/>
-          <w:color w:val="000000" w:themeColor="text1"/>
-          <w:sz w:val="40"/>
           <w:szCs w:val="40"/>
         </w:rPr>
-      </w:pPr>
-      <w:bookmarkStart w:id="13" w:name="_Toc30579396"/>
-      <w:r>
-        <w:rPr>
-          <w:b/>
-          <w:bCs/>
-          <w:color w:val="000000" w:themeColor="text1"/>
-          <w:sz w:val="40"/>
-          <w:szCs w:val="40"/>
-        </w:rPr>
-        <w:t>2.2 Objective:</w:t>
+        <w:t>2.3 Hardware</w:t>
       </w:r>
       <w:bookmarkEnd w:id="13"/>
-    </w:p>
-    <w:p>
-      <w:pPr>
-        <w:rPr>
-          <w:rFonts w:asciiTheme="majorHAnsi" w:hAnsiTheme="majorHAnsi" w:cstheme="majorHAnsi"/>
-          <w:sz w:val="32"/>
-          <w:szCs w:val="32"/>
-        </w:rPr>
-      </w:pPr>
-      <w:r>
-        <w:rPr>
-          <w:rFonts w:asciiTheme="majorHAnsi" w:hAnsiTheme="majorHAnsi" w:cstheme="majorHAnsi"/>
-          <w:sz w:val="32"/>
-          <w:szCs w:val="32"/>
-        </w:rPr>
-        <w:t>The objective of the Electric Blender System is to</w:t>
-      </w:r>
-      <w:r>
-        <w:rPr>
-          <w:rFonts w:asciiTheme="majorHAnsi" w:hAnsiTheme="majorHAnsi" w:cstheme="majorHAnsi"/>
-          <w:sz w:val="32"/>
-          <w:szCs w:val="32"/>
-        </w:rPr>
-        <w:t xml:space="preserve"> provide the user with a high quality</w:t>
-      </w:r>
-      <w:r>
-        <w:rPr>
-          <w:rFonts w:asciiTheme="majorHAnsi" w:hAnsiTheme="majorHAnsi" w:cstheme="majorHAnsi"/>
-          <w:sz w:val="32"/>
-          <w:szCs w:val="32"/>
-        </w:rPr>
-        <w:t xml:space="preserve"> home appliance with high speed configurability as well as safety monitoring</w:t>
-      </w:r>
-      <w:r>
-        <w:rPr>
-          <w:rFonts w:asciiTheme="majorHAnsi" w:hAnsiTheme="majorHAnsi" w:cstheme="majorHAnsi"/>
-          <w:sz w:val="32"/>
-          <w:szCs w:val="32"/>
-        </w:rPr>
-        <w:t xml:space="preserve">. </w:t>
-      </w:r>
-      <w:r>
-        <w:rPr>
-          <w:rFonts w:asciiTheme="majorHAnsi" w:hAnsiTheme="majorHAnsi" w:cstheme="majorHAnsi"/>
-          <w:sz w:val="32"/>
-          <w:szCs w:val="32"/>
-        </w:rPr>
-        <w:t xml:space="preserve"> </w:t>
-      </w:r>
-    </w:p>
-    <w:p>
-      <w:pPr>
-        <w:pStyle w:val="Heading2"/>
-        <w:rPr>
-          <w:sz w:val="32"/>
-          <w:szCs w:val="32"/>
-        </w:rPr>
-      </w:pPr>
-    </w:p>
-    <w:p>
-      <w:pPr>
-        <w:pStyle w:val="Heading2"/>
-        <w:rPr>
-          <w:b/>
-          <w:bCs/>
-          <w:color w:val="000000" w:themeColor="text1"/>
-          <w:sz w:val="40"/>
-          <w:szCs w:val="40"/>
-        </w:rPr>
-      </w:pPr>
-      <w:bookmarkStart w:id="14" w:name="_Toc30579397"/>
-      <w:r>
-        <w:rPr>
-          <w:b/>
-          <w:bCs/>
-          <w:color w:val="000000" w:themeColor="text1"/>
-          <w:sz w:val="40"/>
-          <w:szCs w:val="40"/>
-        </w:rPr>
-        <w:t>2.3 Hardware</w:t>
-      </w:r>
-      <w:bookmarkEnd w:id="14"/>
     </w:p>
     <w:p>
       <w:pPr>
@@ -2214,51 +2973,50 @@
       <w:pPr>
         <w:pStyle w:val="Heading1"/>
         <w:rPr>
+          <w:rFonts w:cstheme="majorHAnsi"/>
           <w:b/>
           <w:bCs/>
-          <w:color w:val="000000" w:themeColor="text1"/>
-          <w:sz w:val="48"/>
           <w:szCs w:val="48"/>
         </w:rPr>
       </w:pPr>
-      <w:bookmarkStart w:id="15" w:name="_Toc30579398"/>
-      <w:r>
-        <w:rPr>
+      <w:bookmarkStart w:id="14" w:name="_Toc31364627"/>
+      <w:r>
+        <w:rPr>
+          <w:rFonts w:cstheme="majorHAnsi"/>
           <w:b/>
           <w:bCs/>
-          <w:color w:val="000000" w:themeColor="text1"/>
-          <w:sz w:val="48"/>
           <w:szCs w:val="48"/>
         </w:rPr>
         <w:t xml:space="preserve">3 Functional </w:t>
       </w:r>
       <w:r>
         <w:rPr>
+          <w:rFonts w:cstheme="majorHAnsi"/>
           <w:b/>
           <w:bCs/>
-          <w:color w:val="000000" w:themeColor="text1"/>
-          <w:sz w:val="48"/>
           <w:szCs w:val="48"/>
         </w:rPr>
         <w:t>Requirements:</w:t>
       </w:r>
-      <w:bookmarkEnd w:id="15"/>
+      <w:bookmarkEnd w:id="14"/>
     </w:p>
     <w:tbl>
       <w:tblPr>
         <w:tblStyle w:val="TableGrid"/>
-        <w:tblW w:w="10165" w:type="dxa"/>
+        <w:tblW w:w="10980" w:type="dxa"/>
+        <w:tblInd w:w="-635" w:type="dxa"/>
+        <w:tblLayout w:type="fixed"/>
         <w:tblLook w:val="04A0" w:firstRow="1" w:lastRow="0" w:firstColumn="1" w:lastColumn="0" w:noHBand="0" w:noVBand="1"/>
       </w:tblPr>
       <w:tblGrid>
-        <w:gridCol w:w="1975"/>
-        <w:gridCol w:w="3870"/>
-        <w:gridCol w:w="4320"/>
+        <w:gridCol w:w="2790"/>
+        <w:gridCol w:w="3960"/>
+        <w:gridCol w:w="4230"/>
       </w:tblGrid>
       <w:tr>
         <w:tc>
           <w:tcPr>
-            <w:tcW w:w="1975" w:type="dxa"/>
+            <w:tcW w:w="2790" w:type="dxa"/>
           </w:tcPr>
           <w:p>
             <w:pPr>
@@ -2284,7 +3042,7 @@
         </w:tc>
         <w:tc>
           <w:tcPr>
-            <w:tcW w:w="3870" w:type="dxa"/>
+            <w:tcW w:w="3960" w:type="dxa"/>
           </w:tcPr>
           <w:p>
             <w:pPr>
@@ -2310,7 +3068,7 @@
         </w:tc>
         <w:tc>
           <w:tcPr>
-            <w:tcW w:w="4320" w:type="dxa"/>
+            <w:tcW w:w="4230" w:type="dxa"/>
           </w:tcPr>
           <w:p>
             <w:pPr>
@@ -2338,34 +3096,42 @@
       <w:tr>
         <w:tc>
           <w:tcPr>
-            <w:tcW w:w="1975" w:type="dxa"/>
+            <w:tcW w:w="2790" w:type="dxa"/>
           </w:tcPr>
           <w:p>
             <w:pPr>
-              <w:jc w:val="center"/>
-              <w:rPr>
-                <w:rFonts w:asciiTheme="majorHAnsi" w:hAnsiTheme="majorHAnsi" w:cstheme="majorHAnsi"/>
-                <w:b/>
-                <w:bCs/>
-                <w:sz w:val="32"/>
-                <w:szCs w:val="32"/>
+              <w:pStyle w:val="Heading2"/>
+              <w:ind w:right="790"/>
+              <w:outlineLvl w:val="1"/>
+              <w:rPr>
+                <w:rFonts w:cstheme="majorHAnsi"/>
               </w:rPr>
             </w:pPr>
-            <w:r>
-              <w:rPr>
-                <w:rFonts w:asciiTheme="majorHAnsi" w:hAnsiTheme="majorHAnsi" w:cstheme="majorHAnsi"/>
-                <w:b/>
-                <w:bCs/>
-                <w:sz w:val="32"/>
-                <w:szCs w:val="32"/>
+            <w:bookmarkStart w:id="15" w:name="_Toc31364628"/>
+            <w:r>
+              <w:rPr>
+                <w:rFonts w:cstheme="majorHAnsi"/>
+              </w:rPr>
+              <w:t>3.1</w:t>
+            </w:r>
+            <w:r>
+              <w:rPr>
+                <w:rFonts w:cstheme="majorHAnsi"/>
+              </w:rPr>
+              <w:t xml:space="preserve"> </w:t>
+            </w:r>
+            <w:r>
+              <w:rPr>
+                <w:rFonts w:cstheme="majorHAnsi"/>
               </w:rPr>
               <w:t>Speed Levels</w:t>
             </w:r>
+            <w:bookmarkEnd w:id="15"/>
           </w:p>
         </w:tc>
         <w:tc>
           <w:tcPr>
-            <w:tcW w:w="3870" w:type="dxa"/>
+            <w:tcW w:w="3960" w:type="dxa"/>
           </w:tcPr>
           <w:p>
             <w:pPr>
@@ -2389,13 +3155,15 @@
                 <w:sz w:val="32"/>
                 <w:szCs w:val="32"/>
               </w:rPr>
-              <w:t>2</w:t>
-            </w:r>
+              <w:t>3</w:t>
+            </w:r>
+            <w:bookmarkStart w:id="16" w:name="_GoBack"/>
+            <w:bookmarkEnd w:id="16"/>
           </w:p>
         </w:tc>
         <w:tc>
           <w:tcPr>
-            <w:tcW w:w="4320" w:type="dxa"/>
+            <w:tcW w:w="4230" w:type="dxa"/>
           </w:tcPr>
           <w:p>
             <w:pPr>
@@ -2429,43 +3197,42 @@
       <w:tr>
         <w:tc>
           <w:tcPr>
-            <w:tcW w:w="1975" w:type="dxa"/>
+            <w:tcW w:w="2790" w:type="dxa"/>
           </w:tcPr>
           <w:p>
             <w:pPr>
-              <w:rPr>
-                <w:rFonts w:asciiTheme="majorHAnsi" w:hAnsiTheme="majorHAnsi" w:cstheme="majorHAnsi"/>
-                <w:b/>
-                <w:bCs/>
-                <w:sz w:val="32"/>
-                <w:szCs w:val="32"/>
+              <w:pStyle w:val="Heading2"/>
+              <w:ind w:right="790" w:hanging="20"/>
+              <w:outlineLvl w:val="1"/>
+              <w:rPr>
+                <w:rFonts w:cstheme="majorHAnsi"/>
               </w:rPr>
             </w:pPr>
-            <w:r>
-              <w:rPr>
-                <w:rFonts w:asciiTheme="majorHAnsi" w:hAnsiTheme="majorHAnsi" w:cstheme="majorHAnsi"/>
-                <w:b/>
-                <w:bCs/>
-                <w:sz w:val="32"/>
-                <w:szCs w:val="32"/>
+            <w:bookmarkStart w:id="17" w:name="_Toc31364629"/>
+            <w:r>
+              <w:rPr>
+                <w:rFonts w:cstheme="majorHAnsi"/>
+              </w:rPr>
+              <w:t xml:space="preserve">3.2 </w:t>
+            </w:r>
+            <w:r>
+              <w:rPr>
+                <w:rFonts w:cstheme="majorHAnsi"/>
               </w:rPr>
               <w:t>Speed Control</w:t>
             </w:r>
             <w:r>
               <w:rPr>
-                <w:rFonts w:asciiTheme="majorHAnsi" w:hAnsiTheme="majorHAnsi" w:cstheme="majorHAnsi"/>
-                <w:b/>
-                <w:bCs/>
-                <w:sz w:val="32"/>
-                <w:szCs w:val="32"/>
+                <w:rFonts w:cstheme="majorHAnsi"/>
               </w:rPr>
               <w:t>s</w:t>
             </w:r>
+            <w:bookmarkEnd w:id="17"/>
           </w:p>
         </w:tc>
         <w:tc>
           <w:tcPr>
-            <w:tcW w:w="3870" w:type="dxa"/>
+            <w:tcW w:w="3960" w:type="dxa"/>
           </w:tcPr>
           <w:p>
             <w:pPr>
@@ -2505,13 +3272,13 @@
                 <w:sz w:val="32"/>
                 <w:szCs w:val="32"/>
               </w:rPr>
-              <w:t>2</w:t>
+              <w:t>3</w:t>
             </w:r>
           </w:p>
         </w:tc>
         <w:tc>
           <w:tcPr>
-            <w:tcW w:w="4320" w:type="dxa"/>
+            <w:tcW w:w="4230" w:type="dxa"/>
           </w:tcPr>
           <w:p>
             <w:pPr>
@@ -2527,23 +3294,7 @@
                 <w:sz w:val="32"/>
                 <w:szCs w:val="32"/>
               </w:rPr>
-              <w:t xml:space="preserve">When the switch is first pressed the blender shall be turned on, when the switch is pressed again, the blender shall operate on the higher speed level until it reaches the maximum level, </w:t>
-            </w:r>
-            <w:r>
-              <w:rPr>
-                <w:rFonts w:asciiTheme="majorHAnsi" w:hAnsiTheme="majorHAnsi" w:cstheme="majorHAnsi"/>
-                <w:sz w:val="32"/>
-                <w:szCs w:val="32"/>
-              </w:rPr>
-              <w:t>and the</w:t>
-            </w:r>
-            <w:r>
-              <w:rPr>
-                <w:rFonts w:asciiTheme="majorHAnsi" w:hAnsiTheme="majorHAnsi" w:cstheme="majorHAnsi"/>
-                <w:sz w:val="32"/>
-                <w:szCs w:val="32"/>
-              </w:rPr>
-              <w:t xml:space="preserve"> next press shall turn it off.</w:t>
+              <w:t>the blender shall operate between 3 different speeds (Speed1 → Speed 2 → Speed 3) triggered by a button press after the fourth press it returns back to its initial state (off).</w:t>
             </w:r>
           </w:p>
           <w:p>
@@ -2572,10 +3323,145 @@
       <w:tr>
         <w:tc>
           <w:tcPr>
-            <w:tcW w:w="1975" w:type="dxa"/>
+            <w:tcW w:w="2790" w:type="dxa"/>
           </w:tcPr>
           <w:p>
             <w:pPr>
+              <w:pStyle w:val="Heading2"/>
+              <w:ind w:left="-20" w:right="700" w:firstLine="20"/>
+              <w:outlineLvl w:val="1"/>
+              <w:rPr>
+                <w:rFonts w:cstheme="majorHAnsi"/>
+              </w:rPr>
+            </w:pPr>
+            <w:bookmarkStart w:id="18" w:name="_Toc31364630"/>
+            <w:r>
+              <w:rPr>
+                <w:rFonts w:cstheme="majorHAnsi"/>
+              </w:rPr>
+              <w:t>3</w:t>
+            </w:r>
+            <w:r>
+              <w:rPr>
+                <w:rFonts w:cstheme="majorHAnsi"/>
+              </w:rPr>
+              <w:t>.3</w:t>
+            </w:r>
+            <w:r>
+              <w:rPr>
+                <w:rFonts w:cstheme="majorHAnsi"/>
+              </w:rPr>
+              <w:t xml:space="preserve"> Safety Monitori</w:t>
+            </w:r>
+            <w:r>
+              <w:rPr>
+                <w:rFonts w:cstheme="majorHAnsi"/>
+              </w:rPr>
+              <w:t>ng</w:t>
+            </w:r>
+            <w:bookmarkEnd w:id="18"/>
+          </w:p>
+        </w:tc>
+        <w:tc>
+          <w:tcPr>
+            <w:tcW w:w="3960" w:type="dxa"/>
+          </w:tcPr>
+          <w:p>
+            <w:pPr>
+              <w:rPr>
+                <w:rFonts w:asciiTheme="majorHAnsi" w:hAnsiTheme="majorHAnsi" w:cstheme="majorHAnsi"/>
+                <w:sz w:val="32"/>
+                <w:szCs w:val="32"/>
+              </w:rPr>
+            </w:pPr>
+            <w:r>
+              <w:rPr>
+                <w:rFonts w:asciiTheme="majorHAnsi" w:hAnsiTheme="majorHAnsi" w:cstheme="majorHAnsi"/>
+                <w:sz w:val="32"/>
+                <w:szCs w:val="32"/>
+              </w:rPr>
+              <w:t>REQ_PO2EBL_CYRS_0</w:t>
+            </w:r>
+            <w:r>
+              <w:rPr>
+                <w:rFonts w:asciiTheme="majorHAnsi" w:hAnsiTheme="majorHAnsi" w:cstheme="majorHAnsi"/>
+                <w:sz w:val="32"/>
+                <w:szCs w:val="32"/>
+              </w:rPr>
+              <w:t>3</w:t>
+            </w:r>
+            <w:r>
+              <w:rPr>
+                <w:rFonts w:asciiTheme="majorHAnsi" w:hAnsiTheme="majorHAnsi" w:cstheme="majorHAnsi"/>
+                <w:sz w:val="32"/>
+                <w:szCs w:val="32"/>
+              </w:rPr>
+              <w:t>_V0</w:t>
+            </w:r>
+            <w:r>
+              <w:rPr>
+                <w:rFonts w:asciiTheme="majorHAnsi" w:hAnsiTheme="majorHAnsi" w:cstheme="majorHAnsi"/>
+                <w:sz w:val="32"/>
+                <w:szCs w:val="32"/>
+              </w:rPr>
+              <w:t>3</w:t>
+            </w:r>
+          </w:p>
+        </w:tc>
+        <w:tc>
+          <w:tcPr>
+            <w:tcW w:w="4230" w:type="dxa"/>
+          </w:tcPr>
+          <w:p>
+            <w:pPr>
+              <w:rPr>
+                <w:rFonts w:asciiTheme="majorHAnsi" w:hAnsiTheme="majorHAnsi" w:cstheme="majorHAnsi"/>
+                <w:sz w:val="32"/>
+                <w:szCs w:val="32"/>
+              </w:rPr>
+            </w:pPr>
+            <w:r>
+              <w:rPr>
+                <w:rFonts w:asciiTheme="majorHAnsi" w:hAnsiTheme="majorHAnsi" w:cstheme="majorHAnsi"/>
+                <w:sz w:val="32"/>
+                <w:szCs w:val="32"/>
+              </w:rPr>
+              <w:t>The system should monitor the input voltage level to ensure the safety</w:t>
+            </w:r>
+            <w:r>
+              <w:rPr>
+                <w:rFonts w:asciiTheme="majorHAnsi" w:hAnsiTheme="majorHAnsi" w:cstheme="majorHAnsi"/>
+                <w:sz w:val="32"/>
+                <w:szCs w:val="32"/>
+              </w:rPr>
+              <w:t xml:space="preserve"> of the motor. If the input voltage level increases over the charted levels or decreases below it, the </w:t>
+            </w:r>
+            <w:r>
+              <w:rPr>
+                <w:rFonts w:asciiTheme="majorHAnsi" w:hAnsiTheme="majorHAnsi" w:cstheme="majorHAnsi"/>
+                <w:sz w:val="32"/>
+                <w:szCs w:val="32"/>
+              </w:rPr>
+              <w:t>blender shall be turned off</w:t>
+            </w:r>
+            <w:r>
+              <w:rPr>
+                <w:rFonts w:asciiTheme="majorHAnsi" w:hAnsiTheme="majorHAnsi" w:cstheme="majorHAnsi"/>
+                <w:sz w:val="32"/>
+                <w:szCs w:val="32"/>
+              </w:rPr>
+              <w:t>.</w:t>
+            </w:r>
+          </w:p>
+          <w:p>
+            <w:pPr>
+              <w:rPr>
+                <w:rFonts w:asciiTheme="majorHAnsi" w:hAnsiTheme="majorHAnsi" w:cstheme="majorHAnsi"/>
+                <w:sz w:val="32"/>
+                <w:szCs w:val="32"/>
+              </w:rPr>
+            </w:pPr>
+            <w:r>
               <w:rPr>
                 <w:rFonts w:asciiTheme="majorHAnsi" w:hAnsiTheme="majorHAnsi" w:cstheme="majorHAnsi"/>
                 <w:b/>
@@ -2583,137 +3469,7 @@
                 <w:sz w:val="32"/>
                 <w:szCs w:val="32"/>
               </w:rPr>
-            </w:pPr>
-            <w:r>
-              <w:rPr>
-                <w:rFonts w:asciiTheme="majorHAnsi" w:hAnsiTheme="majorHAnsi" w:cstheme="majorHAnsi"/>
-                <w:b/>
-                <w:bCs/>
-                <w:sz w:val="32"/>
-                <w:szCs w:val="32"/>
-              </w:rPr>
-              <w:t>Safety Monitoring</w:t>
-            </w:r>
-          </w:p>
-        </w:tc>
-        <w:tc>
-          <w:tcPr>
-            <w:tcW w:w="3870" w:type="dxa"/>
-          </w:tcPr>
-          <w:p>
-            <w:pPr>
-              <w:rPr>
-                <w:rFonts w:asciiTheme="majorHAnsi" w:hAnsiTheme="majorHAnsi" w:cstheme="majorHAnsi"/>
-                <w:sz w:val="32"/>
-                <w:szCs w:val="32"/>
-              </w:rPr>
-            </w:pPr>
-            <w:r>
-              <w:rPr>
-                <w:rFonts w:asciiTheme="majorHAnsi" w:hAnsiTheme="majorHAnsi" w:cstheme="majorHAnsi"/>
-                <w:sz w:val="32"/>
-                <w:szCs w:val="32"/>
-              </w:rPr>
-              <w:t>REQ_PO2EBL_CYRS_0</w:t>
-            </w:r>
-            <w:r>
-              <w:rPr>
-                <w:rFonts w:asciiTheme="majorHAnsi" w:hAnsiTheme="majorHAnsi" w:cstheme="majorHAnsi"/>
-                <w:sz w:val="32"/>
-                <w:szCs w:val="32"/>
-              </w:rPr>
-              <w:t>3</w:t>
-            </w:r>
-            <w:r>
-              <w:rPr>
-                <w:rFonts w:asciiTheme="majorHAnsi" w:hAnsiTheme="majorHAnsi" w:cstheme="majorHAnsi"/>
-                <w:sz w:val="32"/>
-                <w:szCs w:val="32"/>
-              </w:rPr>
-              <w:t>_V0</w:t>
-            </w:r>
-            <w:r>
-              <w:rPr>
-                <w:rFonts w:asciiTheme="majorHAnsi" w:hAnsiTheme="majorHAnsi" w:cstheme="majorHAnsi"/>
-                <w:sz w:val="32"/>
-                <w:szCs w:val="32"/>
-              </w:rPr>
-              <w:t>2</w:t>
-            </w:r>
-          </w:p>
-        </w:tc>
-        <w:tc>
-          <w:tcPr>
-            <w:tcW w:w="4320" w:type="dxa"/>
-          </w:tcPr>
-          <w:p>
-            <w:pPr>
-              <w:rPr>
-                <w:rFonts w:asciiTheme="majorHAnsi" w:hAnsiTheme="majorHAnsi" w:cstheme="majorHAnsi"/>
-                <w:sz w:val="32"/>
-                <w:szCs w:val="32"/>
-              </w:rPr>
-            </w:pPr>
-            <w:r>
-              <w:rPr>
-                <w:rFonts w:asciiTheme="majorHAnsi" w:hAnsiTheme="majorHAnsi" w:cstheme="majorHAnsi"/>
-                <w:sz w:val="32"/>
-                <w:szCs w:val="32"/>
-              </w:rPr>
-              <w:t>The system should monitor the input voltage level to ensure the safety</w:t>
-            </w:r>
-            <w:r>
-              <w:rPr>
-                <w:rFonts w:asciiTheme="majorHAnsi" w:hAnsiTheme="majorHAnsi" w:cstheme="majorHAnsi"/>
-                <w:sz w:val="32"/>
-                <w:szCs w:val="32"/>
-              </w:rPr>
-              <w:t xml:space="preserve"> of the motor. If the input voltage level increases over the charted levels or decreases below it, the </w:t>
-            </w:r>
-            <w:r>
-              <w:rPr>
-                <w:rFonts w:asciiTheme="majorHAnsi" w:hAnsiTheme="majorHAnsi" w:cstheme="majorHAnsi"/>
-                <w:sz w:val="32"/>
-                <w:szCs w:val="32"/>
-              </w:rPr>
-              <w:t>blender shall be turned off</w:t>
-            </w:r>
-            <w:r>
-              <w:rPr>
-                <w:rFonts w:asciiTheme="majorHAnsi" w:hAnsiTheme="majorHAnsi" w:cstheme="majorHAnsi"/>
-                <w:sz w:val="32"/>
-                <w:szCs w:val="32"/>
-              </w:rPr>
-              <w:t>.</w:t>
-            </w:r>
-          </w:p>
-          <w:p>
-            <w:pPr>
-              <w:rPr>
-                <w:rFonts w:asciiTheme="majorHAnsi" w:hAnsiTheme="majorHAnsi" w:cstheme="majorHAnsi"/>
-                <w:sz w:val="32"/>
-                <w:szCs w:val="32"/>
-              </w:rPr>
-            </w:pPr>
-            <w:r>
-              <w:rPr>
-                <w:rFonts w:asciiTheme="majorHAnsi" w:hAnsiTheme="majorHAnsi" w:cstheme="majorHAnsi"/>
-                <w:b/>
-                <w:bCs/>
-                <w:sz w:val="32"/>
-                <w:szCs w:val="32"/>
-              </w:rPr>
               <w:t>#imp SW</w:t>
-            </w:r>
-            <w:r>
-              <w:rPr>
-                <w:rFonts w:asciiTheme="majorHAnsi" w:hAnsiTheme="majorHAnsi" w:cstheme="majorHAnsi"/>
-                <w:b/>
-                <w:bCs/>
-                <w:sz w:val="32"/>
-                <w:szCs w:val="32"/>
-              </w:rPr>
-              <w:t>, HW</w:t>
             </w:r>
           </w:p>
         </w:tc>
@@ -2721,10 +3477,200 @@
       <w:tr>
         <w:tc>
           <w:tcPr>
-            <w:tcW w:w="1975" w:type="dxa"/>
+            <w:tcW w:w="2790" w:type="dxa"/>
           </w:tcPr>
           <w:p>
             <w:pPr>
+              <w:pStyle w:val="Heading2"/>
+              <w:ind w:right="-20"/>
+              <w:outlineLvl w:val="1"/>
+              <w:rPr>
+                <w:rFonts w:cstheme="majorHAnsi"/>
+              </w:rPr>
+            </w:pPr>
+            <w:bookmarkStart w:id="19" w:name="_Toc31364631"/>
+            <w:r>
+              <w:rPr>
+                <w:rFonts w:cstheme="majorHAnsi"/>
+              </w:rPr>
+              <w:t>3.4</w:t>
+            </w:r>
+            <w:r>
+              <w:rPr>
+                <w:rFonts w:cstheme="majorHAnsi"/>
+              </w:rPr>
+              <w:t xml:space="preserve"> </w:t>
+            </w:r>
+            <w:r>
+              <w:rPr>
+                <w:rFonts w:cstheme="majorHAnsi"/>
+              </w:rPr>
+              <w:t>Monitoring Speed</w:t>
+            </w:r>
+            <w:bookmarkEnd w:id="19"/>
+            <w:r>
+              <w:rPr>
+                <w:rFonts w:cstheme="majorHAnsi"/>
+              </w:rPr>
+              <w:t xml:space="preserve"> </w:t>
+            </w:r>
+          </w:p>
+        </w:tc>
+        <w:tc>
+          <w:tcPr>
+            <w:tcW w:w="3960" w:type="dxa"/>
+          </w:tcPr>
+          <w:p>
+            <w:pPr>
+              <w:rPr>
+                <w:rFonts w:asciiTheme="majorHAnsi" w:hAnsiTheme="majorHAnsi" w:cstheme="majorHAnsi"/>
+                <w:sz w:val="32"/>
+                <w:szCs w:val="32"/>
+              </w:rPr>
+            </w:pPr>
+            <w:r>
+              <w:rPr>
+                <w:rFonts w:asciiTheme="majorHAnsi" w:hAnsiTheme="majorHAnsi" w:cstheme="majorHAnsi"/>
+                <w:sz w:val="32"/>
+                <w:szCs w:val="32"/>
+              </w:rPr>
+              <w:t>REQ_PO2EBL_CYRS_04_V0</w:t>
+            </w:r>
+            <w:r>
+              <w:rPr>
+                <w:rFonts w:asciiTheme="majorHAnsi" w:hAnsiTheme="majorHAnsi" w:cstheme="majorHAnsi"/>
+                <w:sz w:val="32"/>
+                <w:szCs w:val="32"/>
+              </w:rPr>
+              <w:t>3</w:t>
+            </w:r>
+          </w:p>
+        </w:tc>
+        <w:tc>
+          <w:tcPr>
+            <w:tcW w:w="4230" w:type="dxa"/>
+          </w:tcPr>
+          <w:p>
+            <w:pPr>
+              <w:rPr>
+                <w:rFonts w:asciiTheme="majorHAnsi" w:hAnsiTheme="majorHAnsi" w:cstheme="majorHAnsi"/>
+                <w:sz w:val="32"/>
+                <w:szCs w:val="32"/>
+              </w:rPr>
+            </w:pPr>
+            <w:r>
+              <w:rPr>
+                <w:rFonts w:asciiTheme="majorHAnsi" w:hAnsiTheme="majorHAnsi" w:cstheme="majorHAnsi"/>
+                <w:sz w:val="32"/>
+                <w:szCs w:val="32"/>
+              </w:rPr>
+              <w:t>The system shall monitor the blender speed and</w:t>
+            </w:r>
+            <w:r>
+              <w:rPr>
+                <w:rFonts w:asciiTheme="majorHAnsi" w:hAnsiTheme="majorHAnsi" w:cstheme="majorHAnsi"/>
+                <w:sz w:val="32"/>
+                <w:szCs w:val="32"/>
+              </w:rPr>
+              <w:t xml:space="preserve"> turns on led</w:t>
+            </w:r>
+            <w:r>
+              <w:rPr>
+                <w:rFonts w:asciiTheme="majorHAnsi" w:hAnsiTheme="majorHAnsi" w:cstheme="majorHAnsi"/>
+                <w:sz w:val="32"/>
+                <w:szCs w:val="32"/>
+              </w:rPr>
+              <w:t xml:space="preserve"> </w:t>
+            </w:r>
+            <w:r>
+              <w:rPr>
+                <w:rFonts w:asciiTheme="majorHAnsi" w:hAnsiTheme="majorHAnsi" w:cstheme="majorHAnsi"/>
+                <w:sz w:val="32"/>
+                <w:szCs w:val="32"/>
+              </w:rPr>
+              <w:t xml:space="preserve">and </w:t>
+            </w:r>
+            <w:r>
+              <w:rPr>
+                <w:rFonts w:asciiTheme="majorHAnsi" w:hAnsiTheme="majorHAnsi" w:cstheme="majorHAnsi"/>
+                <w:sz w:val="32"/>
+                <w:szCs w:val="32"/>
+              </w:rPr>
+              <w:t>its</w:t>
+            </w:r>
+            <w:r>
+              <w:rPr>
+                <w:rFonts w:asciiTheme="majorHAnsi" w:hAnsiTheme="majorHAnsi" w:cstheme="majorHAnsi"/>
+                <w:sz w:val="32"/>
+                <w:szCs w:val="32"/>
+              </w:rPr>
+              <w:t xml:space="preserve"> </w:t>
+            </w:r>
+            <w:r>
+              <w:rPr>
+                <w:rFonts w:asciiTheme="majorHAnsi" w:hAnsiTheme="majorHAnsi" w:cstheme="majorHAnsi"/>
+                <w:sz w:val="32"/>
+                <w:szCs w:val="32"/>
+              </w:rPr>
+              <w:t xml:space="preserve">light </w:t>
+            </w:r>
+            <w:r>
+              <w:rPr>
+                <w:rFonts w:asciiTheme="majorHAnsi" w:hAnsiTheme="majorHAnsi" w:cstheme="majorHAnsi"/>
+                <w:sz w:val="32"/>
+                <w:szCs w:val="32"/>
+              </w:rPr>
+              <w:t xml:space="preserve">intensity </w:t>
+            </w:r>
+            <w:r>
+              <w:rPr>
+                <w:rFonts w:asciiTheme="majorHAnsi" w:hAnsiTheme="majorHAnsi" w:cstheme="majorHAnsi"/>
+                <w:sz w:val="32"/>
+                <w:szCs w:val="32"/>
+              </w:rPr>
+              <w:t xml:space="preserve">correspond to </w:t>
+            </w:r>
+            <w:r>
+              <w:rPr>
+                <w:rFonts w:asciiTheme="majorHAnsi" w:hAnsiTheme="majorHAnsi" w:cstheme="majorHAnsi"/>
+                <w:sz w:val="32"/>
+                <w:szCs w:val="32"/>
+              </w:rPr>
+              <w:t>a specific speed</w:t>
+            </w:r>
+            <w:r>
+              <w:rPr>
+                <w:rFonts w:asciiTheme="majorHAnsi" w:hAnsiTheme="majorHAnsi" w:cstheme="majorHAnsi"/>
+                <w:sz w:val="32"/>
+                <w:szCs w:val="32"/>
+              </w:rPr>
+              <w:t xml:space="preserve"> </w:t>
+            </w:r>
+            <w:r>
+              <w:rPr>
+                <w:rFonts w:asciiTheme="majorHAnsi" w:hAnsiTheme="majorHAnsi" w:cstheme="majorHAnsi"/>
+                <w:sz w:val="32"/>
+                <w:szCs w:val="32"/>
+              </w:rPr>
+              <w:t>of the blender</w:t>
+            </w:r>
+            <w:r>
+              <w:rPr>
+                <w:rFonts w:asciiTheme="majorHAnsi" w:hAnsiTheme="majorHAnsi" w:cstheme="majorHAnsi"/>
+                <w:sz w:val="32"/>
+                <w:szCs w:val="32"/>
+              </w:rPr>
+              <w:t>.</w:t>
+            </w:r>
+            <w:r>
+              <w:rPr>
+                <w:rFonts w:asciiTheme="majorHAnsi" w:hAnsiTheme="majorHAnsi" w:cstheme="majorHAnsi"/>
+                <w:sz w:val="32"/>
+                <w:szCs w:val="32"/>
+              </w:rPr>
+              <w:t xml:space="preserve"> </w:t>
+            </w:r>
+            <w:r>
               <w:rPr>
                 <w:rFonts w:asciiTheme="majorHAnsi" w:hAnsiTheme="majorHAnsi" w:cstheme="majorHAnsi"/>
                 <w:b/>
@@ -2732,8 +3678,115 @@
                 <w:sz w:val="32"/>
                 <w:szCs w:val="32"/>
               </w:rPr>
+              <w:t>#imp SW</w:t>
+            </w:r>
+            <w:r>
+              <w:rPr>
+                <w:rFonts w:asciiTheme="majorHAnsi" w:hAnsiTheme="majorHAnsi" w:cstheme="majorHAnsi"/>
+                <w:sz w:val="32"/>
+                <w:szCs w:val="32"/>
+              </w:rPr>
+              <w:t xml:space="preserve"> </w:t>
+            </w:r>
+          </w:p>
+        </w:tc>
+      </w:tr>
+    </w:tbl>
+    <w:p>
+      <w:pPr>
+        <w:rPr>
+          <w:rFonts w:asciiTheme="majorHAnsi" w:hAnsiTheme="majorHAnsi" w:cstheme="majorHAnsi"/>
+          <w:sz w:val="32"/>
+          <w:szCs w:val="32"/>
+        </w:rPr>
+      </w:pPr>
+    </w:p>
+    <w:p>
+      <w:pPr>
+        <w:rPr>
+          <w:rFonts w:asciiTheme="majorHAnsi" w:hAnsiTheme="majorHAnsi" w:cstheme="majorHAnsi"/>
+          <w:sz w:val="32"/>
+          <w:szCs w:val="32"/>
+        </w:rPr>
+      </w:pPr>
+    </w:p>
+    <w:p>
+      <w:pPr>
+        <w:rPr>
+          <w:rFonts w:asciiTheme="majorHAnsi" w:hAnsiTheme="majorHAnsi" w:cstheme="majorHAnsi"/>
+          <w:sz w:val="32"/>
+          <w:szCs w:val="32"/>
+        </w:rPr>
+      </w:pPr>
+    </w:p>
+    <w:p>
+      <w:pPr>
+        <w:pStyle w:val="Heading1"/>
+        <w:rPr>
+          <w:rFonts w:cstheme="majorHAnsi"/>
+        </w:rPr>
+      </w:pPr>
+      <w:bookmarkStart w:id="20" w:name="_Toc31364632"/>
+      <w:proofErr w:type="gramStart"/>
+      <w:r>
+        <w:rPr>
+          <w:rFonts w:cstheme="majorHAnsi"/>
+        </w:rPr>
+        <w:t>4</w:t>
+      </w:r>
+      <w:proofErr w:type="gramEnd"/>
+      <w:r>
+        <w:rPr>
+          <w:rFonts w:cstheme="majorHAnsi"/>
+        </w:rPr>
+        <w:t xml:space="preserve"> Reference table:</w:t>
+      </w:r>
+      <w:bookmarkEnd w:id="20"/>
+    </w:p>
+    <w:tbl>
+      <w:tblPr>
+        <w:tblStyle w:val="TableGrid"/>
+        <w:tblW w:w="0" w:type="auto"/>
+        <w:tblInd w:w="-365" w:type="dxa"/>
+        <w:tblLook w:val="04A0" w:firstRow="1" w:lastRow="0" w:firstColumn="1" w:lastColumn="0" w:noHBand="0" w:noVBand="1"/>
+      </w:tblPr>
+      <w:tblGrid>
+        <w:gridCol w:w="5040"/>
+        <w:gridCol w:w="4675"/>
+      </w:tblGrid>
+      <w:tr>
+        <w:tc>
+          <w:tcPr>
+            <w:tcW w:w="5040" w:type="dxa"/>
+          </w:tcPr>
+          <w:p>
+            <w:pPr>
+              <w:rPr>
+                <w:rFonts w:asciiTheme="majorHAnsi" w:hAnsiTheme="majorHAnsi" w:cstheme="majorHAnsi"/>
+                <w:b/>
+                <w:bCs/>
+                <w:sz w:val="36"/>
+                <w:szCs w:val="36"/>
+              </w:rPr>
             </w:pPr>
             <w:r>
+              <w:rPr>
+                <w:rFonts w:asciiTheme="majorHAnsi" w:hAnsiTheme="majorHAnsi" w:cstheme="majorHAnsi"/>
+                <w:b/>
+                <w:bCs/>
+                <w:sz w:val="36"/>
+                <w:szCs w:val="36"/>
+              </w:rPr>
+              <w:t>ID</w:t>
+            </w:r>
+          </w:p>
+        </w:tc>
+        <w:tc>
+          <w:tcPr>
+            <w:tcW w:w="4675" w:type="dxa"/>
+          </w:tcPr>
+          <w:p>
+            <w:pPr>
               <w:rPr>
                 <w:rFonts w:asciiTheme="majorHAnsi" w:hAnsiTheme="majorHAnsi" w:cstheme="majorHAnsi"/>
                 <w:b/>
@@ -2741,13 +3794,46 @@
                 <w:sz w:val="32"/>
                 <w:szCs w:val="32"/>
               </w:rPr>
-              <w:t xml:space="preserve">Monitoring Speed </w:t>
+            </w:pPr>
+            <w:r>
+              <w:rPr>
+                <w:rFonts w:asciiTheme="majorHAnsi" w:hAnsiTheme="majorHAnsi" w:cstheme="majorHAnsi"/>
+                <w:b/>
+                <w:bCs/>
+                <w:sz w:val="36"/>
+                <w:szCs w:val="36"/>
+              </w:rPr>
+              <w:t>Document</w:t>
+            </w:r>
+          </w:p>
+        </w:tc>
+      </w:tr>
+      <w:tr>
+        <w:tc>
+          <w:tcPr>
+            <w:tcW w:w="5040" w:type="dxa"/>
+          </w:tcPr>
+          <w:p>
+            <w:pPr>
+              <w:rPr>
+                <w:rFonts w:asciiTheme="majorHAnsi" w:hAnsiTheme="majorHAnsi" w:cstheme="majorHAnsi"/>
+                <w:sz w:val="32"/>
+                <w:szCs w:val="32"/>
+              </w:rPr>
+            </w:pPr>
+            <w:r>
+              <w:rPr>
+                <w:rFonts w:asciiTheme="majorHAnsi" w:hAnsiTheme="majorHAnsi" w:cstheme="majorHAnsi"/>
+                <w:sz w:val="32"/>
+                <w:szCs w:val="32"/>
+              </w:rPr>
+              <w:t>1</w:t>
             </w:r>
           </w:p>
         </w:tc>
         <w:tc>
           <w:tcPr>
-            <w:tcW w:w="3870" w:type="dxa"/>
+            <w:tcW w:w="4675" w:type="dxa"/>
           </w:tcPr>
           <w:p>
             <w:pPr>
@@ -2763,79 +3849,7 @@
                 <w:sz w:val="32"/>
                 <w:szCs w:val="32"/>
               </w:rPr>
-              <w:t>REQ_PO2EBL_CYRS_04_V0</w:t>
-            </w:r>
-            <w:r>
-              <w:rPr>
-                <w:rFonts w:asciiTheme="majorHAnsi" w:hAnsiTheme="majorHAnsi" w:cstheme="majorHAnsi"/>
-                <w:sz w:val="32"/>
-                <w:szCs w:val="32"/>
-              </w:rPr>
-              <w:t>2</w:t>
-            </w:r>
-          </w:p>
-        </w:tc>
-        <w:tc>
-          <w:tcPr>
-            <w:tcW w:w="4320" w:type="dxa"/>
-          </w:tcPr>
-          <w:p>
-            <w:pPr>
-              <w:rPr>
-                <w:rFonts w:asciiTheme="majorHAnsi" w:hAnsiTheme="majorHAnsi" w:cstheme="majorHAnsi"/>
-                <w:sz w:val="32"/>
-                <w:szCs w:val="32"/>
-              </w:rPr>
-            </w:pPr>
-            <w:r>
-              <w:rPr>
-                <w:rFonts w:asciiTheme="majorHAnsi" w:hAnsiTheme="majorHAnsi" w:cstheme="majorHAnsi"/>
-                <w:sz w:val="32"/>
-                <w:szCs w:val="32"/>
-              </w:rPr>
-              <w:t>The system shall monitor the blender speed and</w:t>
-            </w:r>
-            <w:r>
-              <w:rPr>
-                <w:rFonts w:asciiTheme="majorHAnsi" w:hAnsiTheme="majorHAnsi" w:cstheme="majorHAnsi"/>
-                <w:sz w:val="32"/>
-                <w:szCs w:val="32"/>
-              </w:rPr>
-              <w:t xml:space="preserve"> turns on the corresponding led</w:t>
-            </w:r>
-            <w:r>
-              <w:rPr>
-                <w:rFonts w:asciiTheme="majorHAnsi" w:hAnsiTheme="majorHAnsi" w:cstheme="majorHAnsi"/>
-                <w:sz w:val="32"/>
-                <w:szCs w:val="32"/>
-              </w:rPr>
-              <w:t>.</w:t>
-            </w:r>
-            <w:r>
-              <w:rPr>
-                <w:rFonts w:asciiTheme="majorHAnsi" w:hAnsiTheme="majorHAnsi" w:cstheme="majorHAnsi"/>
-                <w:sz w:val="32"/>
-                <w:szCs w:val="32"/>
-              </w:rPr>
-              <w:t xml:space="preserve"> </w:t>
-            </w:r>
-            <w:r>
-              <w:rPr>
-                <w:rFonts w:asciiTheme="majorHAnsi" w:hAnsiTheme="majorHAnsi" w:cstheme="majorHAnsi"/>
-                <w:b/>
-                <w:bCs/>
-                <w:sz w:val="32"/>
-                <w:szCs w:val="32"/>
-              </w:rPr>
-              <w:t>#imp SW</w:t>
-            </w:r>
-            <w:r>
-              <w:rPr>
-                <w:rFonts w:asciiTheme="majorHAnsi" w:hAnsiTheme="majorHAnsi" w:cstheme="majorHAnsi"/>
-                <w:sz w:val="32"/>
-                <w:szCs w:val="32"/>
-              </w:rPr>
-              <w:t xml:space="preserve"> </w:t>
+              <w:t>Electric Blender customer requirement</w:t>
             </w:r>
           </w:p>
         </w:tc>
@@ -2845,8 +3859,6 @@
       <w:pPr>
         <w:rPr>
           <w:rFonts w:asciiTheme="majorHAnsi" w:hAnsiTheme="majorHAnsi" w:cstheme="majorHAnsi"/>
-          <w:sz w:val="32"/>
-          <w:szCs w:val="32"/>
         </w:rPr>
       </w:pPr>
     </w:p>
@@ -2862,7 +3874,7 @@
 </file>
 
 <file path=word/endnotes.xml><?xml version="1.0" encoding="utf-8"?>
-<w:endnotes xmlns:wpc="http://schemas.microsoft.com/office/word/2010/wordprocessingCanvas" xmlns:mc="http://schemas.openxmlformats.org/markup-compatibility/2006" xmlns:o="urn:schemas-microsoft-com:office:office" xmlns:r="http://schemas.openxmlformats.org/officeDocument/2006/relationships" xmlns:m="http://schemas.openxmlformats.org/officeDocument/2006/math" xmlns:v="urn:schemas-microsoft-com:vml" xmlns:wp14="http://schemas.microsoft.com/office/word/2010/wordprocessingDrawing" xmlns:wp="http://schemas.openxmlformats.org/drawingml/2006/wordprocessingDrawing" xmlns:w10="urn:schemas-microsoft-com:office:word" xmlns:w="http://schemas.openxmlformats.org/wordprocessingml/2006/main" xmlns:w14="http://schemas.microsoft.com/office/word/2010/wordml" xmlns:w15="http://schemas.microsoft.com/office/word/2012/wordml" xmlns:wpg="http://schemas.microsoft.com/office/word/2010/wordprocessingGroup" xmlns:wpi="http://schemas.microsoft.com/office/word/2010/wordprocessingInk" xmlns:wne="http://schemas.microsoft.com/office/word/2006/wordml" xmlns:wps="http://schemas.microsoft.com/office/word/2010/wordprocessingShape" mc:Ignorable="w14 w15 wp14">
+<w:endnotes xmlns:wpc="http://schemas.microsoft.com/office/word/2010/wordprocessingCanvas" xmlns:cx="http://schemas.microsoft.com/office/drawing/2014/chartex" xmlns:cx1="http://schemas.microsoft.com/office/drawing/2015/9/8/chartex" xmlns:mc="http://schemas.openxmlformats.org/markup-compatibility/2006" xmlns:o="urn:schemas-microsoft-com:office:office" xmlns:r="http://schemas.openxmlformats.org/officeDocument/2006/relationships" xmlns:m="http://schemas.openxmlformats.org/officeDocument/2006/math" xmlns:v="urn:schemas-microsoft-com:vml" xmlns:wp14="http://schemas.microsoft.com/office/word/2010/wordprocessingDrawing" xmlns:wp="http://schemas.openxmlformats.org/drawingml/2006/wordprocessingDrawing" xmlns:w10="urn:schemas-microsoft-com:office:word" xmlns:w="http://schemas.openxmlformats.org/wordprocessingml/2006/main" xmlns:w14="http://schemas.microsoft.com/office/word/2010/wordml" xmlns:w15="http://schemas.microsoft.com/office/word/2012/wordml" xmlns:w16se="http://schemas.microsoft.com/office/word/2015/wordml/symex" xmlns:wpg="http://schemas.microsoft.com/office/word/2010/wordprocessingGroup" xmlns:wpi="http://schemas.microsoft.com/office/word/2010/wordprocessingInk" xmlns:wne="http://schemas.microsoft.com/office/word/2006/wordml" xmlns:wps="http://schemas.microsoft.com/office/word/2010/wordprocessingShape" mc:Ignorable="w14 w15 w16se wp14">
   <w:endnote w:type="separator" w:id="-1">
     <w:p>
       <w:pPr>
@@ -2887,7 +3899,7 @@
 </file>
 
 <file path=word/footnotes.xml><?xml version="1.0" encoding="utf-8"?>
-<w:footnotes xmlns:wpc="http://schemas.microsoft.com/office/word/2010/wordprocessingCanvas" xmlns:mc="http://schemas.openxmlformats.org/markup-compatibility/2006" xmlns:o="urn:schemas-microsoft-com:office:office" xmlns:r="http://schemas.openxmlformats.org/officeDocument/2006/relationships" xmlns:m="http://schemas.openxmlformats.org/officeDocument/2006/math" xmlns:v="urn:schemas-microsoft-com:vml" xmlns:wp14="http://schemas.microsoft.com/office/word/2010/wordprocessingDrawing" xmlns:wp="http://schemas.openxmlformats.org/drawingml/2006/wordprocessingDrawing" xmlns:w10="urn:schemas-microsoft-com:office:word" xmlns:w="http://schemas.openxmlformats.org/wordprocessingml/2006/main" xmlns:w14="http://schemas.microsoft.com/office/word/2010/wordml" xmlns:w15="http://schemas.microsoft.com/office/word/2012/wordml" xmlns:wpg="http://schemas.microsoft.com/office/word/2010/wordprocessingGroup" xmlns:wpi="http://schemas.microsoft.com/office/word/2010/wordprocessingInk" xmlns:wne="http://schemas.microsoft.com/office/word/2006/wordml" xmlns:wps="http://schemas.microsoft.com/office/word/2010/wordprocessingShape" mc:Ignorable="w14 w15 wp14">
+<w:footnotes xmlns:wpc="http://schemas.microsoft.com/office/word/2010/wordprocessingCanvas" xmlns:cx="http://schemas.microsoft.com/office/drawing/2014/chartex" xmlns:cx1="http://schemas.microsoft.com/office/drawing/2015/9/8/chartex" xmlns:mc="http://schemas.openxmlformats.org/markup-compatibility/2006" xmlns:o="urn:schemas-microsoft-com:office:office" xmlns:r="http://schemas.openxmlformats.org/officeDocument/2006/relationships" xmlns:m="http://schemas.openxmlformats.org/officeDocument/2006/math" xmlns:v="urn:schemas-microsoft-com:vml" xmlns:wp14="http://schemas.microsoft.com/office/word/2010/wordprocessingDrawing" xmlns:wp="http://schemas.openxmlformats.org/drawingml/2006/wordprocessingDrawing" xmlns:w10="urn:schemas-microsoft-com:office:word" xmlns:w="http://schemas.openxmlformats.org/wordprocessingml/2006/main" xmlns:w14="http://schemas.microsoft.com/office/word/2010/wordml" xmlns:w15="http://schemas.microsoft.com/office/word/2012/wordml" xmlns:w16se="http://schemas.microsoft.com/office/word/2015/wordml/symex" xmlns:wpg="http://schemas.microsoft.com/office/word/2010/wordprocessingGroup" xmlns:wpi="http://schemas.microsoft.com/office/word/2010/wordprocessingInk" xmlns:wne="http://schemas.microsoft.com/office/word/2006/wordml" xmlns:wps="http://schemas.microsoft.com/office/word/2010/wordprocessingShape" mc:Ignorable="w14 w15 w16se wp14">
   <w:footnote w:type="separator" w:id="-1">
     <w:p>
       <w:pPr>
@@ -2912,7 +3924,7 @@
 </file>
 
 <file path=word/header1.xml><?xml version="1.0" encoding="utf-8"?>
-<w:hdr xmlns:wpc="http://schemas.microsoft.com/office/word/2010/wordprocessingCanvas" xmlns:mc="http://schemas.openxmlformats.org/markup-compatibility/2006" xmlns:o="urn:schemas-microsoft-com:office:office" xmlns:r="http://schemas.openxmlformats.org/officeDocument/2006/relationships" xmlns:m="http://schemas.openxmlformats.org/officeDocument/2006/math" xmlns:v="urn:schemas-microsoft-com:vml" xmlns:wp14="http://schemas.microsoft.com/office/word/2010/wordprocessingDrawing" xmlns:wp="http://schemas.openxmlformats.org/drawingml/2006/wordprocessingDrawing" xmlns:w10="urn:schemas-microsoft-com:office:word" xmlns:w="http://schemas.openxmlformats.org/wordprocessingml/2006/main" xmlns:w14="http://schemas.microsoft.com/office/word/2010/wordml" xmlns:w15="http://schemas.microsoft.com/office/word/2012/wordml" xmlns:wpg="http://schemas.microsoft.com/office/word/2010/wordprocessingGroup" xmlns:wpi="http://schemas.microsoft.com/office/word/2010/wordprocessingInk" xmlns:wne="http://schemas.microsoft.com/office/word/2006/wordml" xmlns:wps="http://schemas.microsoft.com/office/word/2010/wordprocessingShape" mc:Ignorable="w14 w15 wp14">
+<w:hdr xmlns:wpc="http://schemas.microsoft.com/office/word/2010/wordprocessingCanvas" xmlns:cx="http://schemas.microsoft.com/office/drawing/2014/chartex" xmlns:cx1="http://schemas.microsoft.com/office/drawing/2015/9/8/chartex" xmlns:mc="http://schemas.openxmlformats.org/markup-compatibility/2006" xmlns:o="urn:schemas-microsoft-com:office:office" xmlns:r="http://schemas.openxmlformats.org/officeDocument/2006/relationships" xmlns:m="http://schemas.openxmlformats.org/officeDocument/2006/math" xmlns:v="urn:schemas-microsoft-com:vml" xmlns:wp14="http://schemas.microsoft.com/office/word/2010/wordprocessingDrawing" xmlns:wp="http://schemas.openxmlformats.org/drawingml/2006/wordprocessingDrawing" xmlns:w10="urn:schemas-microsoft-com:office:word" xmlns:w="http://schemas.openxmlformats.org/wordprocessingml/2006/main" xmlns:w14="http://schemas.microsoft.com/office/word/2010/wordml" xmlns:w15="http://schemas.microsoft.com/office/word/2012/wordml" xmlns:w16se="http://schemas.microsoft.com/office/word/2015/wordml/symex" xmlns:wpg="http://schemas.microsoft.com/office/word/2010/wordprocessingGroup" xmlns:wpi="http://schemas.microsoft.com/office/word/2010/wordprocessingInk" xmlns:wne="http://schemas.microsoft.com/office/word/2006/wordml" xmlns:wps="http://schemas.microsoft.com/office/word/2010/wordprocessingShape" mc:Ignorable="w14 w15 w16se wp14">
   <w:p>
     <w:pPr>
       <w:pStyle w:val="Header"/>
@@ -3032,7 +4044,7 @@
             <w:rPr>
               <w:color w:val="767171" w:themeColor="background2" w:themeShade="80"/>
             </w:rPr>
-            <w:t>2</w:t>
+            <w:t>3</w:t>
           </w:r>
         </w:p>
       </w:tc>
@@ -3091,7 +4103,19 @@
             <w:rPr>
               <w:color w:val="767171" w:themeColor="background2" w:themeShade="80"/>
             </w:rPr>
-            <w:t>Date: 01/22/2020</w:t>
+            <w:t>Date: 01/</w:t>
+          </w:r>
+          <w:r>
+            <w:rPr>
+              <w:color w:val="767171" w:themeColor="background2" w:themeShade="80"/>
+            </w:rPr>
+            <w:t>31</w:t>
+          </w:r>
+          <w:r>
+            <w:rPr>
+              <w:color w:val="767171" w:themeColor="background2" w:themeShade="80"/>
+            </w:rPr>
+            <w:t>/2020</w:t>
           </w:r>
         </w:p>
       </w:tc>
@@ -3111,8 +4135,8 @@
 </file>
 
 <file path=word/numbering.xml><?xml version="1.0" encoding="utf-8"?>
-<w:numbering xmlns:wpc="http://schemas.microsoft.com/office/word/2010/wordprocessingCanvas" xmlns:mc="http://schemas.openxmlformats.org/markup-compatibility/2006" xmlns:o="urn:schemas-microsoft-com:office:office" xmlns:r="http://schemas.openxmlformats.org/officeDocument/2006/relationships" xmlns:m="http://schemas.openxmlformats.org/officeDocument/2006/math" xmlns:v="urn:schemas-microsoft-com:vml" xmlns:wp14="http://schemas.microsoft.com/office/word/2010/wordprocessingDrawing" xmlns:wp="http://schemas.openxmlformats.org/drawingml/2006/wordprocessingDrawing" xmlns:w10="urn:schemas-microsoft-com:office:word" xmlns:w="http://schemas.openxmlformats.org/wordprocessingml/2006/main" xmlns:w14="http://schemas.microsoft.com/office/word/2010/wordml" xmlns:w15="http://schemas.microsoft.com/office/word/2012/wordml" xmlns:wpg="http://schemas.microsoft.com/office/word/2010/wordprocessingGroup" xmlns:wpi="http://schemas.microsoft.com/office/word/2010/wordprocessingInk" xmlns:wne="http://schemas.microsoft.com/office/word/2006/wordml" xmlns:wps="http://schemas.microsoft.com/office/word/2010/wordprocessingShape" mc:Ignorable="w14 w15 wp14">
-  <w:abstractNum w:abstractNumId="0">
+<w:numbering xmlns:wpc="http://schemas.microsoft.com/office/word/2010/wordprocessingCanvas" xmlns:cx="http://schemas.microsoft.com/office/drawing/2014/chartex" xmlns:cx1="http://schemas.microsoft.com/office/drawing/2015/9/8/chartex" xmlns:mc="http://schemas.openxmlformats.org/markup-compatibility/2006" xmlns:o="urn:schemas-microsoft-com:office:office" xmlns:r="http://schemas.openxmlformats.org/officeDocument/2006/relationships" xmlns:m="http://schemas.openxmlformats.org/officeDocument/2006/math" xmlns:v="urn:schemas-microsoft-com:vml" xmlns:wp14="http://schemas.microsoft.com/office/word/2010/wordprocessingDrawing" xmlns:wp="http://schemas.openxmlformats.org/drawingml/2006/wordprocessingDrawing" xmlns:w10="urn:schemas-microsoft-com:office:word" xmlns:w="http://schemas.openxmlformats.org/wordprocessingml/2006/main" xmlns:w14="http://schemas.microsoft.com/office/word/2010/wordml" xmlns:w15="http://schemas.microsoft.com/office/word/2012/wordml" xmlns:w16se="http://schemas.microsoft.com/office/word/2015/wordml/symex" xmlns:wpg="http://schemas.microsoft.com/office/word/2010/wordprocessingGroup" xmlns:wpi="http://schemas.microsoft.com/office/word/2010/wordprocessingInk" xmlns:wne="http://schemas.microsoft.com/office/word/2006/wordml" xmlns:wps="http://schemas.microsoft.com/office/word/2010/wordprocessingShape" mc:Ignorable="w14 w15 w16se wp14">
+  <w:abstractNum w:abstractNumId="0" w15:restartNumberingAfterBreak="0">
     <w:nsid w:val="0983087E"/>
     <w:multiLevelType w:val="singleLevel"/>
     <w:tmpl w:val="59D2420E"/>
@@ -3133,7 +4157,7 @@
       </w:rPr>
     </w:lvl>
   </w:abstractNum>
-  <w:abstractNum w:abstractNumId="1">
+  <w:abstractNum w:abstractNumId="1" w15:restartNumberingAfterBreak="0">
     <w:nsid w:val="2AFB1FC0"/>
     <w:multiLevelType w:val="multilevel"/>
     <w:tmpl w:val="6764EF06"/>
@@ -3273,7 +4297,7 @@
       </w:rPr>
     </w:lvl>
   </w:abstractNum>
-  <w:abstractNum w:abstractNumId="2">
+  <w:abstractNum w:abstractNumId="2" w15:restartNumberingAfterBreak="0">
     <w:nsid w:val="2D1D7145"/>
     <w:multiLevelType w:val="singleLevel"/>
     <w:tmpl w:val="2C0045F6"/>
@@ -3294,7 +4318,7 @@
       </w:rPr>
     </w:lvl>
   </w:abstractNum>
-  <w:abstractNum w:abstractNumId="3">
+  <w:abstractNum w:abstractNumId="3" w15:restartNumberingAfterBreak="0">
     <w:nsid w:val="5AC74B35"/>
     <w:multiLevelType w:val="multilevel"/>
     <w:tmpl w:val="FC2E106A"/>
@@ -3434,7 +4458,7 @@
       </w:rPr>
     </w:lvl>
   </w:abstractNum>
-  <w:abstractNum w:abstractNumId="4">
+  <w:abstractNum w:abstractNumId="4" w15:restartNumberingAfterBreak="0">
     <w:nsid w:val="66033C45"/>
     <w:multiLevelType w:val="hybridMultilevel"/>
     <w:tmpl w:val="8710E000"/>
@@ -3566,7 +4590,7 @@
 </file>
 
 <file path=word/styles.xml><?xml version="1.0" encoding="utf-8"?>
-<w:styles xmlns:mc="http://schemas.openxmlformats.org/markup-compatibility/2006" xmlns:r="http://schemas.openxmlformats.org/officeDocument/2006/relationships" xmlns:w="http://schemas.openxmlformats.org/wordprocessingml/2006/main" xmlns:w14="http://schemas.microsoft.com/office/word/2010/wordml" xmlns:w15="http://schemas.microsoft.com/office/word/2012/wordml" mc:Ignorable="w14 w15">
+<w:styles xmlns:mc="http://schemas.openxmlformats.org/markup-compatibility/2006" xmlns:r="http://schemas.openxmlformats.org/officeDocument/2006/relationships" xmlns:w="http://schemas.openxmlformats.org/wordprocessingml/2006/main" xmlns:w14="http://schemas.microsoft.com/office/word/2010/wordml" xmlns:w15="http://schemas.microsoft.com/office/word/2012/wordml" xmlns:w16se="http://schemas.microsoft.com/office/word/2015/wordml/symex" mc:Ignorable="w14 w15 w16se">
   <w:docDefaults>
     <w:rPrDefault>
       <w:rPr>
@@ -3977,7 +5001,7 @@
     <w:link w:val="Heading1Char"/>
     <w:uiPriority w:val="9"/>
     <w:qFormat/>
-    <w:rsid w:val="00614C64"/>
+    <w:rsid w:val="0050624D"/>
     <w:pPr>
       <w:keepNext/>
       <w:keepLines/>
@@ -3986,8 +5010,8 @@
     </w:pPr>
     <w:rPr>
       <w:rFonts w:asciiTheme="majorHAnsi" w:eastAsiaTheme="majorEastAsia" w:hAnsiTheme="majorHAnsi" w:cstheme="majorBidi"/>
-      <w:color w:val="2E74B5" w:themeColor="accent1" w:themeShade="BF"/>
-      <w:sz w:val="32"/>
+      <w:color w:val="000000" w:themeColor="text1"/>
+      <w:sz w:val="48"/>
       <w:szCs w:val="32"/>
     </w:rPr>
   </w:style>
@@ -3999,7 +5023,7 @@
     <w:uiPriority w:val="9"/>
     <w:unhideWhenUsed/>
     <w:qFormat/>
-    <w:rsid w:val="00614C64"/>
+    <w:rsid w:val="00B31706"/>
     <w:pPr>
       <w:keepNext/>
       <w:keepLines/>
@@ -4008,8 +5032,9 @@
     </w:pPr>
     <w:rPr>
       <w:rFonts w:asciiTheme="majorHAnsi" w:eastAsiaTheme="majorEastAsia" w:hAnsiTheme="majorHAnsi" w:cstheme="majorBidi"/>
-      <w:color w:val="2E74B5" w:themeColor="accent1" w:themeShade="BF"/>
-      <w:sz w:val="26"/>
+      <w:b/>
+      <w:color w:val="000000" w:themeColor="text1"/>
+      <w:sz w:val="40"/>
       <w:szCs w:val="26"/>
     </w:rPr>
   </w:style>
@@ -4072,11 +5097,11 @@
     <w:basedOn w:val="DefaultParagraphFont"/>
     <w:link w:val="Heading1"/>
     <w:uiPriority w:val="9"/>
-    <w:rsid w:val="00614C64"/>
+    <w:rsid w:val="0050624D"/>
     <w:rPr>
       <w:rFonts w:asciiTheme="majorHAnsi" w:eastAsiaTheme="majorEastAsia" w:hAnsiTheme="majorHAnsi" w:cstheme="majorBidi"/>
-      <w:color w:val="2E74B5" w:themeColor="accent1" w:themeShade="BF"/>
-      <w:sz w:val="32"/>
+      <w:color w:val="000000" w:themeColor="text1"/>
+      <w:sz w:val="48"/>
       <w:szCs w:val="32"/>
       <w:lang w:eastAsia="en-US"/>
     </w:rPr>
@@ -4100,11 +5125,12 @@
     <w:basedOn w:val="DefaultParagraphFont"/>
     <w:link w:val="Heading2"/>
     <w:uiPriority w:val="9"/>
-    <w:rsid w:val="00614C64"/>
+    <w:rsid w:val="00B31706"/>
     <w:rPr>
       <w:rFonts w:asciiTheme="majorHAnsi" w:eastAsiaTheme="majorEastAsia" w:hAnsiTheme="majorHAnsi" w:cstheme="majorBidi"/>
-      <w:color w:val="2E74B5" w:themeColor="accent1" w:themeShade="BF"/>
-      <w:sz w:val="26"/>
+      <w:b/>
+      <w:color w:val="000000" w:themeColor="text1"/>
+      <w:sz w:val="40"/>
       <w:szCs w:val="26"/>
       <w:lang w:eastAsia="en-US"/>
     </w:rPr>
@@ -4299,7 +5325,6 @@
       <w:spacing w:after="0" w:line="240" w:lineRule="auto"/>
     </w:pPr>
     <w:tblPr>
-      <w:tblInd w:w="0" w:type="dxa"/>
       <w:tblBorders>
         <w:top w:val="single" w:sz="4" w:space="0" w:color="auto"/>
         <w:left w:val="single" w:sz="4" w:space="0" w:color="auto"/>
@@ -4308,12 +5333,6 @@
         <w:insideH w:val="single" w:sz="4" w:space="0" w:color="auto"/>
         <w:insideV w:val="single" w:sz="4" w:space="0" w:color="auto"/>
       </w:tblBorders>
-      <w:tblCellMar>
-        <w:top w:w="0" w:type="dxa"/>
-        <w:left w:w="108" w:type="dxa"/>
-        <w:bottom w:w="0" w:type="dxa"/>
-        <w:right w:w="108" w:type="dxa"/>
-      </w:tblCellMar>
     </w:tblPr>
   </w:style>
 </w:styles>
@@ -4585,7 +5604,7 @@
 </file>
 
 <file path=customXml/itemProps1.xml><?xml version="1.0" encoding="utf-8"?>
-<ds:datastoreItem xmlns:ds="http://schemas.openxmlformats.org/officeDocument/2006/customXml" ds:itemID="{DFEB5350-7C9E-486A-B4A6-CDC1DAD4DABA}">
+<ds:datastoreItem xmlns:ds="http://schemas.openxmlformats.org/officeDocument/2006/customXml" ds:itemID="{1A5F5329-ED78-472D-A6B3-6837A9A668D8}">
   <ds:schemaRefs>
     <ds:schemaRef ds:uri="http://schemas.openxmlformats.org/officeDocument/2006/bibliography"/>
   </ds:schemaRefs>

</xml_diff>

<commit_message>
Update CYRS document (reference table and requirment table)
Signed-off-by: Mohammmedibra96 <mohammedibra96@gmail.com>
</commit_message>
<xml_diff>
--- a/Input documents/PO2EBL_ELECTRIC_BLENDER_CYRS.docx
+++ b/Input documents/PO2EBL_ELECTRIC_BLENDER_CYRS.docx
@@ -129,8 +129,10 @@
           <w:b/>
           <w:sz w:val="36"/>
         </w:rPr>
-        <w:t>3</w:t>
+        <w:t>4</w:t>
       </w:r>
+      <w:bookmarkStart w:id="0" w:name="_GoBack"/>
+      <w:bookmarkEnd w:id="0"/>
     </w:p>
     <w:p>
       <w:pPr>
@@ -147,7 +149,7 @@
           <w:b/>
           <w:sz w:val="36"/>
         </w:rPr>
-        <w:t>Released</w:t>
+        <w:t xml:space="preserve">Proposed </w:t>
       </w:r>
     </w:p>
     <w:p>
@@ -159,155 +161,6 @@
           <w:sz w:val="36"/>
         </w:rPr>
       </w:pPr>
-    </w:p>
-    <w:p>
-      <w:pPr>
-        <w:rPr>
-          <w:rFonts w:asciiTheme="majorHAnsi" w:hAnsiTheme="majorHAnsi" w:cstheme="majorHAnsi"/>
-        </w:rPr>
-      </w:pPr>
-    </w:p>
-    <w:p>
-      <w:pPr>
-        <w:rPr>
-          <w:rFonts w:asciiTheme="majorHAnsi" w:hAnsiTheme="majorHAnsi" w:cstheme="majorHAnsi"/>
-        </w:rPr>
-      </w:pPr>
-    </w:p>
-    <w:p>
-      <w:pPr>
-        <w:rPr>
-          <w:rFonts w:asciiTheme="majorHAnsi" w:hAnsiTheme="majorHAnsi" w:cstheme="majorHAnsi"/>
-        </w:rPr>
-      </w:pPr>
-    </w:p>
-    <w:p>
-      <w:pPr>
-        <w:rPr>
-          <w:rFonts w:asciiTheme="majorHAnsi" w:hAnsiTheme="majorHAnsi" w:cstheme="majorHAnsi"/>
-        </w:rPr>
-      </w:pPr>
-    </w:p>
-    <w:p>
-      <w:pPr>
-        <w:rPr>
-          <w:rFonts w:asciiTheme="majorHAnsi" w:hAnsiTheme="majorHAnsi" w:cstheme="majorHAnsi"/>
-        </w:rPr>
-      </w:pPr>
-    </w:p>
-    <w:p>
-      <w:pPr>
-        <w:rPr>
-          <w:rFonts w:asciiTheme="majorHAnsi" w:hAnsiTheme="majorHAnsi" w:cstheme="majorHAnsi"/>
-        </w:rPr>
-      </w:pPr>
-    </w:p>
-    <w:p>
-      <w:pPr>
-        <w:rPr>
-          <w:rFonts w:asciiTheme="majorHAnsi" w:hAnsiTheme="majorHAnsi" w:cstheme="majorHAnsi"/>
-        </w:rPr>
-      </w:pPr>
-    </w:p>
-    <w:p>
-      <w:pPr>
-        <w:rPr>
-          <w:rFonts w:asciiTheme="majorHAnsi" w:hAnsiTheme="majorHAnsi" w:cstheme="majorHAnsi"/>
-        </w:rPr>
-      </w:pPr>
-    </w:p>
-    <w:p>
-      <w:pPr>
-        <w:rPr>
-          <w:rFonts w:asciiTheme="majorHAnsi" w:hAnsiTheme="majorHAnsi" w:cstheme="majorHAnsi"/>
-        </w:rPr>
-      </w:pPr>
-    </w:p>
-    <w:p>
-      <w:pPr>
-        <w:rPr>
-          <w:rFonts w:asciiTheme="majorHAnsi" w:hAnsiTheme="majorHAnsi" w:cstheme="majorHAnsi"/>
-        </w:rPr>
-      </w:pPr>
-    </w:p>
-    <w:p>
-      <w:pPr>
-        <w:rPr>
-          <w:rFonts w:asciiTheme="majorHAnsi" w:hAnsiTheme="majorHAnsi" w:cstheme="majorHAnsi"/>
-        </w:rPr>
-      </w:pPr>
-    </w:p>
-    <w:p>
-      <w:pPr>
-        <w:rPr>
-          <w:rFonts w:asciiTheme="majorHAnsi" w:hAnsiTheme="majorHAnsi" w:cstheme="majorHAnsi"/>
-        </w:rPr>
-      </w:pPr>
-    </w:p>
-    <w:p>
-      <w:pPr>
-        <w:rPr>
-          <w:rFonts w:asciiTheme="majorHAnsi" w:hAnsiTheme="majorHAnsi" w:cstheme="majorHAnsi"/>
-        </w:rPr>
-      </w:pPr>
-    </w:p>
-    <w:p>
-      <w:pPr>
-        <w:rPr>
-          <w:rFonts w:asciiTheme="majorHAnsi" w:hAnsiTheme="majorHAnsi" w:cstheme="majorHAnsi"/>
-        </w:rPr>
-      </w:pPr>
-    </w:p>
-    <w:p>
-      <w:pPr>
-        <w:rPr>
-          <w:rFonts w:asciiTheme="majorHAnsi" w:hAnsiTheme="majorHAnsi" w:cstheme="majorHAnsi"/>
-        </w:rPr>
-      </w:pPr>
-    </w:p>
-    <w:p>
-      <w:pPr>
-        <w:rPr>
-          <w:rFonts w:asciiTheme="majorHAnsi" w:hAnsiTheme="majorHAnsi" w:cstheme="majorHAnsi"/>
-        </w:rPr>
-      </w:pPr>
-    </w:p>
-    <w:p>
-      <w:pPr>
-        <w:rPr>
-          <w:rFonts w:asciiTheme="majorHAnsi" w:hAnsiTheme="majorHAnsi" w:cstheme="majorHAnsi"/>
-        </w:rPr>
-      </w:pPr>
-    </w:p>
-    <w:p>
-      <w:pPr>
-        <w:rPr>
-          <w:rFonts w:asciiTheme="majorHAnsi" w:hAnsiTheme="majorHAnsi" w:cstheme="majorHAnsi"/>
-        </w:rPr>
-      </w:pPr>
-    </w:p>
-    <w:p>
-      <w:pPr>
-        <w:rPr>
-          <w:rFonts w:asciiTheme="majorHAnsi" w:hAnsiTheme="majorHAnsi" w:cstheme="majorHAnsi"/>
-        </w:rPr>
-      </w:pPr>
-    </w:p>
-    <w:p>
-      <w:pPr>
-        <w:pStyle w:val="TitleNoTOC"/>
-        <w:jc w:val="left"/>
-        <w:rPr>
-          <w:rFonts w:asciiTheme="majorHAnsi" w:hAnsiTheme="majorHAnsi" w:cstheme="majorHAnsi"/>
-        </w:rPr>
-      </w:pPr>
-      <w:r>
-        <w:rPr>
-          <w:rFonts w:asciiTheme="majorHAnsi" w:hAnsiTheme="majorHAnsi" w:cstheme="majorHAnsi"/>
-        </w:rPr>
-        <w:lastRenderedPageBreak/>
-        <w:t>Revision History</w:t>
-      </w:r>
     </w:p>
     <w:tbl>
       <w:tblPr>
@@ -402,7 +255,7 @@
                 <w:sz w:val="28"/>
                 <w:szCs w:val="28"/>
               </w:rPr>
-              <w:t>Description</w:t>
+              <w:t>Document Status</w:t>
             </w:r>
           </w:p>
         </w:tc>
@@ -487,76 +340,20 @@
           </w:tcPr>
           <w:p>
             <w:pPr>
-              <w:jc w:val="left"/>
-              <w:rPr>
-                <w:rFonts w:asciiTheme="majorHAnsi" w:hAnsiTheme="majorHAnsi" w:cstheme="majorHAnsi"/>
-                <w:sz w:val="28"/>
-                <w:szCs w:val="28"/>
-              </w:rPr>
-            </w:pPr>
-            <w:r>
-              <w:rPr>
-                <w:rFonts w:asciiTheme="majorHAnsi" w:hAnsiTheme="majorHAnsi" w:cstheme="majorHAnsi"/>
-                <w:sz w:val="28"/>
-                <w:szCs w:val="28"/>
-              </w:rPr>
-              <w:t>Initial Draft</w:t>
-            </w:r>
-            <w:r>
-              <w:rPr>
-                <w:rFonts w:asciiTheme="majorHAnsi" w:hAnsiTheme="majorHAnsi" w:cstheme="majorHAnsi"/>
-                <w:sz w:val="28"/>
-                <w:szCs w:val="28"/>
-              </w:rPr>
-              <w:t>,</w:t>
-            </w:r>
-            <w:r>
-              <w:rPr>
-                <w:rFonts w:asciiTheme="majorHAnsi" w:hAnsiTheme="majorHAnsi" w:cstheme="majorHAnsi"/>
-                <w:sz w:val="28"/>
-                <w:szCs w:val="28"/>
-              </w:rPr>
-              <w:t xml:space="preserve"> </w:t>
-            </w:r>
-            <w:r>
-              <w:rPr>
-                <w:rFonts w:asciiTheme="majorHAnsi" w:hAnsiTheme="majorHAnsi" w:cstheme="majorHAnsi"/>
-                <w:sz w:val="28"/>
-                <w:szCs w:val="28"/>
-              </w:rPr>
-              <w:t xml:space="preserve">specifying </w:t>
-            </w:r>
-            <w:r>
-              <w:rPr>
-                <w:rFonts w:asciiTheme="majorHAnsi" w:hAnsiTheme="majorHAnsi" w:cstheme="majorHAnsi"/>
-                <w:sz w:val="28"/>
-                <w:szCs w:val="28"/>
-              </w:rPr>
-              <w:t>Introduction</w:t>
-            </w:r>
-            <w:r>
-              <w:rPr>
-                <w:rFonts w:asciiTheme="majorHAnsi" w:hAnsiTheme="majorHAnsi" w:cstheme="majorHAnsi"/>
-                <w:sz w:val="28"/>
-                <w:szCs w:val="28"/>
-              </w:rPr>
-              <w:t>, system overview</w:t>
-            </w:r>
-            <w:r>
-              <w:rPr>
-                <w:rFonts w:asciiTheme="majorHAnsi" w:hAnsiTheme="majorHAnsi" w:cstheme="majorHAnsi"/>
-                <w:sz w:val="28"/>
-                <w:szCs w:val="28"/>
-              </w:rPr>
-              <w:t xml:space="preserve"> and document outline</w:t>
-            </w:r>
-            <w:r>
-              <w:rPr>
-                <w:rFonts w:asciiTheme="majorHAnsi" w:hAnsiTheme="majorHAnsi" w:cstheme="majorHAnsi"/>
-                <w:sz w:val="28"/>
-                <w:szCs w:val="28"/>
-              </w:rPr>
-              <w:t>.</w:t>
+              <w:jc w:val="center"/>
+              <w:rPr>
+                <w:rFonts w:asciiTheme="majorHAnsi" w:hAnsiTheme="majorHAnsi" w:cstheme="majorHAnsi"/>
+                <w:sz w:val="28"/>
+                <w:szCs w:val="28"/>
+              </w:rPr>
+            </w:pPr>
+            <w:r>
+              <w:rPr>
+                <w:rFonts w:asciiTheme="majorHAnsi" w:hAnsiTheme="majorHAnsi" w:cstheme="majorHAnsi"/>
+                <w:sz w:val="28"/>
+                <w:szCs w:val="28"/>
+              </w:rPr>
+              <w:t>Draft</w:t>
             </w:r>
           </w:p>
         </w:tc>
@@ -656,44 +453,20 @@
           </w:tcPr>
           <w:p>
             <w:pPr>
-              <w:jc w:val="left"/>
-              <w:rPr>
-                <w:rFonts w:asciiTheme="majorHAnsi" w:hAnsiTheme="majorHAnsi" w:cstheme="majorHAnsi"/>
-                <w:sz w:val="28"/>
-                <w:szCs w:val="28"/>
-              </w:rPr>
-            </w:pPr>
-            <w:r>
-              <w:rPr>
-                <w:rFonts w:asciiTheme="majorHAnsi" w:hAnsiTheme="majorHAnsi" w:cstheme="majorHAnsi"/>
-                <w:sz w:val="28"/>
-                <w:szCs w:val="28"/>
-              </w:rPr>
-              <w:t>Update the draft,</w:t>
-            </w:r>
-            <w:r>
-              <w:rPr>
-                <w:rFonts w:asciiTheme="majorHAnsi" w:hAnsiTheme="majorHAnsi" w:cstheme="majorHAnsi"/>
-                <w:sz w:val="28"/>
-                <w:szCs w:val="28"/>
-              </w:rPr>
-              <w:t xml:space="preserve"> </w:t>
-            </w:r>
-            <w:r>
-              <w:rPr>
-                <w:rFonts w:asciiTheme="majorHAnsi" w:hAnsiTheme="majorHAnsi" w:cstheme="majorHAnsi"/>
-                <w:sz w:val="28"/>
-                <w:szCs w:val="28"/>
-              </w:rPr>
-              <w:t>requirements</w:t>
-            </w:r>
-            <w:r>
-              <w:rPr>
-                <w:rFonts w:asciiTheme="majorHAnsi" w:hAnsiTheme="majorHAnsi" w:cstheme="majorHAnsi"/>
-                <w:sz w:val="28"/>
-                <w:szCs w:val="28"/>
-              </w:rPr>
-              <w:t xml:space="preserve"> table</w:t>
+              <w:jc w:val="center"/>
+              <w:rPr>
+                <w:rFonts w:asciiTheme="majorHAnsi" w:hAnsiTheme="majorHAnsi" w:cstheme="majorHAnsi"/>
+                <w:sz w:val="28"/>
+                <w:szCs w:val="28"/>
+              </w:rPr>
+            </w:pPr>
+            <w:r>
+              <w:rPr>
+                <w:rFonts w:asciiTheme="majorHAnsi" w:hAnsiTheme="majorHAnsi" w:cstheme="majorHAnsi"/>
+                <w:sz w:val="28"/>
+                <w:szCs w:val="28"/>
+              </w:rPr>
+              <w:t>Proposed</w:t>
             </w:r>
           </w:p>
         </w:tc>
@@ -715,15 +488,7 @@
                 <w:sz w:val="28"/>
                 <w:szCs w:val="28"/>
               </w:rPr>
-              <w:t>Moha</w:t>
-            </w:r>
-            <w:r>
-              <w:rPr>
-                <w:rFonts w:asciiTheme="majorHAnsi" w:hAnsiTheme="majorHAnsi" w:cstheme="majorHAnsi"/>
-                <w:sz w:val="28"/>
-                <w:szCs w:val="28"/>
-              </w:rPr>
-              <w:t xml:space="preserve">med </w:t>
+              <w:t xml:space="preserve">Mohamed </w:t>
             </w:r>
             <w:proofErr w:type="spellStart"/>
             <w:r>
@@ -809,6 +574,519 @@
           </w:tcPr>
           <w:p>
             <w:pPr>
+              <w:jc w:val="center"/>
+              <w:rPr>
+                <w:rFonts w:asciiTheme="majorHAnsi" w:hAnsiTheme="majorHAnsi" w:cstheme="majorHAnsi"/>
+                <w:sz w:val="28"/>
+                <w:szCs w:val="28"/>
+              </w:rPr>
+            </w:pPr>
+            <w:r>
+              <w:rPr>
+                <w:rFonts w:asciiTheme="majorHAnsi" w:hAnsiTheme="majorHAnsi" w:cstheme="majorHAnsi"/>
+                <w:sz w:val="28"/>
+                <w:szCs w:val="28"/>
+              </w:rPr>
+              <w:t>Proposed</w:t>
+            </w:r>
+          </w:p>
+        </w:tc>
+        <w:tc>
+          <w:tcPr>
+            <w:tcW w:w="2584" w:type="dxa"/>
+          </w:tcPr>
+          <w:p>
+            <w:pPr>
+              <w:rPr>
+                <w:rFonts w:asciiTheme="majorHAnsi" w:hAnsiTheme="majorHAnsi" w:cstheme="majorHAnsi"/>
+                <w:sz w:val="28"/>
+                <w:szCs w:val="28"/>
+              </w:rPr>
+            </w:pPr>
+            <w:r>
+              <w:rPr>
+                <w:rFonts w:asciiTheme="majorHAnsi" w:hAnsiTheme="majorHAnsi" w:cstheme="majorHAnsi"/>
+                <w:sz w:val="28"/>
+                <w:szCs w:val="28"/>
+              </w:rPr>
+              <w:t xml:space="preserve">Mohamed </w:t>
+            </w:r>
+            <w:proofErr w:type="spellStart"/>
+            <w:r>
+              <w:rPr>
+                <w:rFonts w:asciiTheme="majorHAnsi" w:hAnsiTheme="majorHAnsi" w:cstheme="majorHAnsi"/>
+                <w:sz w:val="28"/>
+                <w:szCs w:val="28"/>
+              </w:rPr>
+              <w:t>Ibrahem</w:t>
+            </w:r>
+            <w:proofErr w:type="spellEnd"/>
+            <w:r>
+              <w:rPr>
+                <w:rFonts w:asciiTheme="majorHAnsi" w:hAnsiTheme="majorHAnsi" w:cstheme="majorHAnsi"/>
+                <w:sz w:val="28"/>
+                <w:szCs w:val="28"/>
+              </w:rPr>
+              <w:t xml:space="preserve"> </w:t>
+            </w:r>
+          </w:p>
+        </w:tc>
+      </w:tr>
+      <w:tr>
+        <w:tc>
+          <w:tcPr>
+            <w:tcW w:w="1530" w:type="dxa"/>
+          </w:tcPr>
+          <w:p>
+            <w:pPr>
+              <w:jc w:val="center"/>
+              <w:rPr>
+                <w:rFonts w:asciiTheme="majorHAnsi" w:hAnsiTheme="majorHAnsi" w:cstheme="majorHAnsi"/>
+                <w:sz w:val="28"/>
+                <w:szCs w:val="28"/>
+              </w:rPr>
+            </w:pPr>
+            <w:r>
+              <w:rPr>
+                <w:rFonts w:asciiTheme="majorHAnsi" w:hAnsiTheme="majorHAnsi" w:cstheme="majorHAnsi"/>
+                <w:sz w:val="28"/>
+                <w:szCs w:val="28"/>
+              </w:rPr>
+              <w:t>02/1/2020</w:t>
+            </w:r>
+          </w:p>
+        </w:tc>
+        <w:tc>
+          <w:tcPr>
+            <w:tcW w:w="1350" w:type="dxa"/>
+          </w:tcPr>
+          <w:p>
+            <w:pPr>
+              <w:pStyle w:val="Header"/>
+              <w:spacing w:before="80"/>
+              <w:jc w:val="center"/>
+              <w:rPr>
+                <w:rFonts w:asciiTheme="majorHAnsi" w:hAnsiTheme="majorHAnsi" w:cstheme="majorHAnsi"/>
+                <w:sz w:val="28"/>
+                <w:szCs w:val="28"/>
+              </w:rPr>
+            </w:pPr>
+            <w:r>
+              <w:rPr>
+                <w:rFonts w:asciiTheme="majorHAnsi" w:hAnsiTheme="majorHAnsi" w:cstheme="majorHAnsi"/>
+                <w:sz w:val="28"/>
+                <w:szCs w:val="28"/>
+              </w:rPr>
+              <w:t>0.4</w:t>
+            </w:r>
+          </w:p>
+        </w:tc>
+        <w:tc>
+          <w:tcPr>
+            <w:tcW w:w="4886" w:type="dxa"/>
+          </w:tcPr>
+          <w:p>
+            <w:pPr>
+              <w:jc w:val="center"/>
+              <w:rPr>
+                <w:rFonts w:asciiTheme="majorHAnsi" w:hAnsiTheme="majorHAnsi" w:cstheme="majorHAnsi"/>
+                <w:sz w:val="28"/>
+                <w:szCs w:val="28"/>
+              </w:rPr>
+            </w:pPr>
+            <w:r>
+              <w:rPr>
+                <w:rFonts w:asciiTheme="majorHAnsi" w:hAnsiTheme="majorHAnsi" w:cstheme="majorHAnsi"/>
+                <w:sz w:val="28"/>
+                <w:szCs w:val="28"/>
+              </w:rPr>
+              <w:t>Proposed</w:t>
+            </w:r>
+          </w:p>
+        </w:tc>
+        <w:tc>
+          <w:tcPr>
+            <w:tcW w:w="2584" w:type="dxa"/>
+          </w:tcPr>
+          <w:p>
+            <w:pPr>
+              <w:rPr>
+                <w:rFonts w:asciiTheme="majorHAnsi" w:hAnsiTheme="majorHAnsi" w:cstheme="majorHAnsi"/>
+                <w:sz w:val="28"/>
+                <w:szCs w:val="28"/>
+              </w:rPr>
+            </w:pPr>
+            <w:r>
+              <w:rPr>
+                <w:rFonts w:asciiTheme="majorHAnsi" w:hAnsiTheme="majorHAnsi" w:cstheme="majorHAnsi"/>
+                <w:sz w:val="28"/>
+                <w:szCs w:val="28"/>
+              </w:rPr>
+              <w:t xml:space="preserve">Mohamed </w:t>
+            </w:r>
+            <w:proofErr w:type="spellStart"/>
+            <w:r>
+              <w:rPr>
+                <w:rFonts w:asciiTheme="majorHAnsi" w:hAnsiTheme="majorHAnsi" w:cstheme="majorHAnsi"/>
+                <w:sz w:val="28"/>
+                <w:szCs w:val="28"/>
+              </w:rPr>
+              <w:t>Ibrahem</w:t>
+            </w:r>
+            <w:proofErr w:type="spellEnd"/>
+            <w:r>
+              <w:rPr>
+                <w:rFonts w:asciiTheme="majorHAnsi" w:hAnsiTheme="majorHAnsi" w:cstheme="majorHAnsi"/>
+                <w:sz w:val="28"/>
+                <w:szCs w:val="28"/>
+              </w:rPr>
+              <w:t xml:space="preserve"> </w:t>
+            </w:r>
+          </w:p>
+        </w:tc>
+      </w:tr>
+      <w:tr>
+        <w:tc>
+          <w:tcPr>
+            <w:tcW w:w="1530" w:type="dxa"/>
+          </w:tcPr>
+          <w:p>
+            <w:pPr>
+              <w:jc w:val="center"/>
+              <w:rPr>
+                <w:rFonts w:asciiTheme="majorHAnsi" w:hAnsiTheme="majorHAnsi" w:cstheme="majorHAnsi"/>
+                <w:sz w:val="28"/>
+                <w:szCs w:val="28"/>
+              </w:rPr>
+            </w:pPr>
+          </w:p>
+        </w:tc>
+        <w:tc>
+          <w:tcPr>
+            <w:tcW w:w="1350" w:type="dxa"/>
+          </w:tcPr>
+          <w:p>
+            <w:pPr>
+              <w:pStyle w:val="Header"/>
+              <w:spacing w:before="80"/>
+              <w:jc w:val="center"/>
+              <w:rPr>
+                <w:rFonts w:asciiTheme="majorHAnsi" w:hAnsiTheme="majorHAnsi" w:cstheme="majorHAnsi"/>
+                <w:sz w:val="28"/>
+                <w:szCs w:val="28"/>
+              </w:rPr>
+            </w:pPr>
+          </w:p>
+        </w:tc>
+        <w:tc>
+          <w:tcPr>
+            <w:tcW w:w="4886" w:type="dxa"/>
+          </w:tcPr>
+          <w:p>
+            <w:pPr>
+              <w:jc w:val="center"/>
+              <w:rPr>
+                <w:rFonts w:asciiTheme="majorHAnsi" w:hAnsiTheme="majorHAnsi" w:cstheme="majorHAnsi"/>
+                <w:sz w:val="28"/>
+                <w:szCs w:val="28"/>
+              </w:rPr>
+            </w:pPr>
+          </w:p>
+        </w:tc>
+        <w:tc>
+          <w:tcPr>
+            <w:tcW w:w="2584" w:type="dxa"/>
+          </w:tcPr>
+          <w:p>
+            <w:pPr>
+              <w:rPr>
+                <w:rFonts w:asciiTheme="majorHAnsi" w:hAnsiTheme="majorHAnsi" w:cstheme="majorHAnsi"/>
+                <w:sz w:val="28"/>
+                <w:szCs w:val="28"/>
+              </w:rPr>
+            </w:pPr>
+          </w:p>
+        </w:tc>
+      </w:tr>
+    </w:tbl>
+    <w:p>
+      <w:pPr>
+        <w:rPr>
+          <w:rFonts w:asciiTheme="majorHAnsi" w:hAnsiTheme="majorHAnsi" w:cstheme="majorHAnsi"/>
+        </w:rPr>
+      </w:pPr>
+    </w:p>
+    <w:p>
+      <w:pPr>
+        <w:rPr>
+          <w:rFonts w:asciiTheme="majorHAnsi" w:hAnsiTheme="majorHAnsi" w:cstheme="majorHAnsi"/>
+        </w:rPr>
+      </w:pPr>
+    </w:p>
+    <w:p>
+      <w:pPr>
+        <w:rPr>
+          <w:rFonts w:asciiTheme="majorHAnsi" w:hAnsiTheme="majorHAnsi" w:cstheme="majorHAnsi"/>
+        </w:rPr>
+      </w:pPr>
+    </w:p>
+    <w:p>
+      <w:pPr>
+        <w:rPr>
+          <w:rFonts w:asciiTheme="majorHAnsi" w:hAnsiTheme="majorHAnsi" w:cstheme="majorHAnsi"/>
+        </w:rPr>
+      </w:pPr>
+    </w:p>
+    <w:p>
+      <w:pPr>
+        <w:rPr>
+          <w:rFonts w:asciiTheme="majorHAnsi" w:hAnsiTheme="majorHAnsi" w:cstheme="majorHAnsi"/>
+        </w:rPr>
+      </w:pPr>
+    </w:p>
+    <w:p>
+      <w:pPr>
+        <w:rPr>
+          <w:rFonts w:asciiTheme="majorHAnsi" w:hAnsiTheme="majorHAnsi" w:cstheme="majorHAnsi"/>
+        </w:rPr>
+      </w:pPr>
+    </w:p>
+    <w:p>
+      <w:pPr>
+        <w:rPr>
+          <w:rFonts w:asciiTheme="majorHAnsi" w:hAnsiTheme="majorHAnsi" w:cstheme="majorHAnsi"/>
+        </w:rPr>
+      </w:pPr>
+    </w:p>
+    <w:p>
+      <w:pPr>
+        <w:rPr>
+          <w:rFonts w:asciiTheme="majorHAnsi" w:hAnsiTheme="majorHAnsi" w:cstheme="majorHAnsi"/>
+        </w:rPr>
+      </w:pPr>
+    </w:p>
+    <w:p>
+      <w:pPr>
+        <w:rPr>
+          <w:rFonts w:asciiTheme="majorHAnsi" w:hAnsiTheme="majorHAnsi" w:cstheme="majorHAnsi"/>
+        </w:rPr>
+      </w:pPr>
+    </w:p>
+    <w:p>
+      <w:pPr>
+        <w:rPr>
+          <w:rFonts w:asciiTheme="majorHAnsi" w:hAnsiTheme="majorHAnsi" w:cstheme="majorHAnsi"/>
+        </w:rPr>
+      </w:pPr>
+    </w:p>
+    <w:p>
+      <w:pPr>
+        <w:rPr>
+          <w:rFonts w:asciiTheme="majorHAnsi" w:hAnsiTheme="majorHAnsi" w:cstheme="majorHAnsi"/>
+        </w:rPr>
+      </w:pPr>
+    </w:p>
+    <w:p>
+      <w:pPr>
+        <w:rPr>
+          <w:rFonts w:asciiTheme="majorHAnsi" w:hAnsiTheme="majorHAnsi" w:cstheme="majorHAnsi"/>
+        </w:rPr>
+      </w:pPr>
+    </w:p>
+    <w:p>
+      <w:pPr>
+        <w:rPr>
+          <w:rFonts w:asciiTheme="majorHAnsi" w:hAnsiTheme="majorHAnsi" w:cstheme="majorHAnsi"/>
+        </w:rPr>
+      </w:pPr>
+    </w:p>
+    <w:p>
+      <w:pPr>
+        <w:rPr>
+          <w:rFonts w:asciiTheme="majorHAnsi" w:hAnsiTheme="majorHAnsi" w:cstheme="majorHAnsi"/>
+        </w:rPr>
+      </w:pPr>
+    </w:p>
+    <w:p>
+      <w:pPr>
+        <w:rPr>
+          <w:rFonts w:asciiTheme="majorHAnsi" w:hAnsiTheme="majorHAnsi" w:cstheme="majorHAnsi"/>
+        </w:rPr>
+      </w:pPr>
+    </w:p>
+    <w:p>
+      <w:pPr>
+        <w:rPr>
+          <w:rFonts w:asciiTheme="majorHAnsi" w:hAnsiTheme="majorHAnsi" w:cstheme="majorHAnsi"/>
+        </w:rPr>
+      </w:pPr>
+    </w:p>
+    <w:p>
+      <w:pPr>
+        <w:rPr>
+          <w:rFonts w:asciiTheme="majorHAnsi" w:hAnsiTheme="majorHAnsi" w:cstheme="majorHAnsi"/>
+        </w:rPr>
+      </w:pPr>
+    </w:p>
+    <w:p>
+      <w:pPr>
+        <w:rPr>
+          <w:rFonts w:asciiTheme="majorHAnsi" w:hAnsiTheme="majorHAnsi" w:cstheme="majorHAnsi"/>
+        </w:rPr>
+      </w:pPr>
+    </w:p>
+    <w:p>
+      <w:pPr>
+        <w:rPr>
+          <w:rFonts w:asciiTheme="majorHAnsi" w:hAnsiTheme="majorHAnsi" w:cstheme="majorHAnsi"/>
+        </w:rPr>
+      </w:pPr>
+    </w:p>
+    <w:p>
+      <w:pPr>
+        <w:pStyle w:val="TitleNoTOC"/>
+        <w:jc w:val="left"/>
+        <w:rPr>
+          <w:rFonts w:asciiTheme="majorHAnsi" w:hAnsiTheme="majorHAnsi" w:cstheme="majorHAnsi"/>
+        </w:rPr>
+      </w:pPr>
+      <w:r>
+        <w:rPr>
+          <w:rFonts w:asciiTheme="majorHAnsi" w:hAnsiTheme="majorHAnsi" w:cstheme="majorHAnsi"/>
+        </w:rPr>
+        <w:t>Revision History</w:t>
+      </w:r>
+    </w:p>
+    <w:tbl>
+      <w:tblPr>
+        <w:tblW w:w="10350" w:type="dxa"/>
+        <w:tblInd w:w="-188" w:type="dxa"/>
+        <w:tblBorders>
+          <w:top w:val="single" w:sz="6" w:space="0" w:color="auto"/>
+          <w:left w:val="single" w:sz="6" w:space="0" w:color="auto"/>
+          <w:bottom w:val="single" w:sz="6" w:space="0" w:color="auto"/>
+          <w:right w:val="single" w:sz="6" w:space="0" w:color="auto"/>
+          <w:insideH w:val="single" w:sz="6" w:space="0" w:color="auto"/>
+          <w:insideV w:val="single" w:sz="6" w:space="0" w:color="auto"/>
+        </w:tblBorders>
+        <w:tblLayout w:type="fixed"/>
+        <w:tblLook w:val="0000" w:firstRow="0" w:lastRow="0" w:firstColumn="0" w:lastColumn="0" w:noHBand="0" w:noVBand="0"/>
+      </w:tblPr>
+      <w:tblGrid>
+        <w:gridCol w:w="1530"/>
+        <w:gridCol w:w="1350"/>
+        <w:gridCol w:w="4886"/>
+        <w:gridCol w:w="2584"/>
+      </w:tblGrid>
+      <w:tr>
+        <w:tc>
+          <w:tcPr>
+            <w:tcW w:w="1530" w:type="dxa"/>
+          </w:tcPr>
+          <w:p>
+            <w:pPr>
+              <w:jc w:val="center"/>
+              <w:rPr>
+                <w:rFonts w:asciiTheme="majorHAnsi" w:hAnsiTheme="majorHAnsi" w:cstheme="majorHAnsi"/>
+                <w:b/>
+                <w:sz w:val="28"/>
+                <w:szCs w:val="28"/>
+              </w:rPr>
+            </w:pPr>
+            <w:r>
+              <w:rPr>
+                <w:rFonts w:asciiTheme="majorHAnsi" w:hAnsiTheme="majorHAnsi" w:cstheme="majorHAnsi"/>
+                <w:b/>
+                <w:sz w:val="28"/>
+                <w:szCs w:val="28"/>
+              </w:rPr>
+              <w:t>Date</w:t>
+            </w:r>
+          </w:p>
+        </w:tc>
+        <w:tc>
+          <w:tcPr>
+            <w:tcW w:w="1350" w:type="dxa"/>
+          </w:tcPr>
+          <w:p>
+            <w:pPr>
+              <w:jc w:val="center"/>
+              <w:rPr>
+                <w:rFonts w:asciiTheme="majorHAnsi" w:hAnsiTheme="majorHAnsi" w:cstheme="majorHAnsi"/>
+                <w:b/>
+                <w:sz w:val="28"/>
+                <w:szCs w:val="28"/>
+              </w:rPr>
+            </w:pPr>
+            <w:r>
+              <w:rPr>
+                <w:rFonts w:asciiTheme="majorHAnsi" w:hAnsiTheme="majorHAnsi" w:cstheme="majorHAnsi"/>
+                <w:b/>
+                <w:sz w:val="28"/>
+                <w:szCs w:val="28"/>
+              </w:rPr>
+              <w:t>Version</w:t>
+            </w:r>
+          </w:p>
+        </w:tc>
+        <w:tc>
+          <w:tcPr>
+            <w:tcW w:w="4886" w:type="dxa"/>
+          </w:tcPr>
+          <w:p>
+            <w:pPr>
+              <w:jc w:val="center"/>
+              <w:rPr>
+                <w:rFonts w:asciiTheme="majorHAnsi" w:hAnsiTheme="majorHAnsi" w:cstheme="majorHAnsi"/>
+                <w:b/>
+                <w:sz w:val="28"/>
+                <w:szCs w:val="28"/>
+              </w:rPr>
+            </w:pPr>
+            <w:r>
+              <w:rPr>
+                <w:rFonts w:asciiTheme="majorHAnsi" w:hAnsiTheme="majorHAnsi" w:cstheme="majorHAnsi"/>
+                <w:b/>
+                <w:sz w:val="28"/>
+                <w:szCs w:val="28"/>
+              </w:rPr>
+              <w:t>Description</w:t>
+            </w:r>
+          </w:p>
+        </w:tc>
+        <w:tc>
+          <w:tcPr>
+            <w:tcW w:w="2584" w:type="dxa"/>
+          </w:tcPr>
+          <w:p>
+            <w:pPr>
+              <w:jc w:val="center"/>
+              <w:rPr>
+                <w:rFonts w:asciiTheme="majorHAnsi" w:hAnsiTheme="majorHAnsi" w:cstheme="majorHAnsi"/>
+                <w:b/>
+                <w:sz w:val="28"/>
+                <w:szCs w:val="28"/>
+              </w:rPr>
+            </w:pPr>
+            <w:r>
+              <w:rPr>
+                <w:rFonts w:asciiTheme="majorHAnsi" w:hAnsiTheme="majorHAnsi" w:cstheme="majorHAnsi"/>
+                <w:b/>
+                <w:sz w:val="28"/>
+                <w:szCs w:val="28"/>
+              </w:rPr>
+              <w:t>Author</w:t>
+            </w:r>
+          </w:p>
+        </w:tc>
+      </w:tr>
+      <w:tr>
+        <w:tc>
+          <w:tcPr>
+            <w:tcW w:w="1530" w:type="dxa"/>
+          </w:tcPr>
+          <w:p>
+            <w:pPr>
               <w:jc w:val="left"/>
               <w:rPr>
                 <w:rFonts w:asciiTheme="majorHAnsi" w:hAnsiTheme="majorHAnsi" w:cstheme="majorHAnsi"/>
@@ -822,6 +1100,376 @@
                 <w:sz w:val="28"/>
                 <w:szCs w:val="28"/>
               </w:rPr>
+              <w:t>1/22/2020</w:t>
+            </w:r>
+          </w:p>
+        </w:tc>
+        <w:tc>
+          <w:tcPr>
+            <w:tcW w:w="1350" w:type="dxa"/>
+          </w:tcPr>
+          <w:p>
+            <w:pPr>
+              <w:pStyle w:val="Header"/>
+              <w:spacing w:before="80"/>
+              <w:jc w:val="center"/>
+              <w:rPr>
+                <w:rFonts w:asciiTheme="majorHAnsi" w:hAnsiTheme="majorHAnsi" w:cstheme="majorHAnsi"/>
+                <w:sz w:val="28"/>
+                <w:szCs w:val="28"/>
+              </w:rPr>
+            </w:pPr>
+            <w:r>
+              <w:rPr>
+                <w:rFonts w:asciiTheme="majorHAnsi" w:hAnsiTheme="majorHAnsi" w:cstheme="majorHAnsi"/>
+                <w:sz w:val="28"/>
+                <w:szCs w:val="28"/>
+              </w:rPr>
+              <w:t>0.1</w:t>
+            </w:r>
+          </w:p>
+        </w:tc>
+        <w:tc>
+          <w:tcPr>
+            <w:tcW w:w="4886" w:type="dxa"/>
+          </w:tcPr>
+          <w:p>
+            <w:pPr>
+              <w:jc w:val="left"/>
+              <w:rPr>
+                <w:rFonts w:asciiTheme="majorHAnsi" w:hAnsiTheme="majorHAnsi" w:cstheme="majorHAnsi"/>
+                <w:sz w:val="28"/>
+                <w:szCs w:val="28"/>
+              </w:rPr>
+            </w:pPr>
+            <w:r>
+              <w:rPr>
+                <w:rFonts w:asciiTheme="majorHAnsi" w:hAnsiTheme="majorHAnsi" w:cstheme="majorHAnsi"/>
+                <w:sz w:val="28"/>
+                <w:szCs w:val="28"/>
+              </w:rPr>
+              <w:t>Initial Draft</w:t>
+            </w:r>
+            <w:r>
+              <w:rPr>
+                <w:rFonts w:asciiTheme="majorHAnsi" w:hAnsiTheme="majorHAnsi" w:cstheme="majorHAnsi"/>
+                <w:sz w:val="28"/>
+                <w:szCs w:val="28"/>
+              </w:rPr>
+              <w:t>,</w:t>
+            </w:r>
+            <w:r>
+              <w:rPr>
+                <w:rFonts w:asciiTheme="majorHAnsi" w:hAnsiTheme="majorHAnsi" w:cstheme="majorHAnsi"/>
+                <w:sz w:val="28"/>
+                <w:szCs w:val="28"/>
+              </w:rPr>
+              <w:t xml:space="preserve"> </w:t>
+            </w:r>
+            <w:r>
+              <w:rPr>
+                <w:rFonts w:asciiTheme="majorHAnsi" w:hAnsiTheme="majorHAnsi" w:cstheme="majorHAnsi"/>
+                <w:sz w:val="28"/>
+                <w:szCs w:val="28"/>
+              </w:rPr>
+              <w:t xml:space="preserve">specifying </w:t>
+            </w:r>
+            <w:r>
+              <w:rPr>
+                <w:rFonts w:asciiTheme="majorHAnsi" w:hAnsiTheme="majorHAnsi" w:cstheme="majorHAnsi"/>
+                <w:sz w:val="28"/>
+                <w:szCs w:val="28"/>
+              </w:rPr>
+              <w:t>Introduction</w:t>
+            </w:r>
+            <w:r>
+              <w:rPr>
+                <w:rFonts w:asciiTheme="majorHAnsi" w:hAnsiTheme="majorHAnsi" w:cstheme="majorHAnsi"/>
+                <w:sz w:val="28"/>
+                <w:szCs w:val="28"/>
+              </w:rPr>
+              <w:t>, system overview</w:t>
+            </w:r>
+            <w:r>
+              <w:rPr>
+                <w:rFonts w:asciiTheme="majorHAnsi" w:hAnsiTheme="majorHAnsi" w:cstheme="majorHAnsi"/>
+                <w:sz w:val="28"/>
+                <w:szCs w:val="28"/>
+              </w:rPr>
+              <w:t xml:space="preserve"> and document outline</w:t>
+            </w:r>
+            <w:r>
+              <w:rPr>
+                <w:rFonts w:asciiTheme="majorHAnsi" w:hAnsiTheme="majorHAnsi" w:cstheme="majorHAnsi"/>
+                <w:sz w:val="28"/>
+                <w:szCs w:val="28"/>
+              </w:rPr>
+              <w:t>.</w:t>
+            </w:r>
+          </w:p>
+        </w:tc>
+        <w:tc>
+          <w:tcPr>
+            <w:tcW w:w="2584" w:type="dxa"/>
+          </w:tcPr>
+          <w:p>
+            <w:pPr>
+              <w:rPr>
+                <w:rFonts w:asciiTheme="majorHAnsi" w:hAnsiTheme="majorHAnsi" w:cstheme="majorHAnsi"/>
+                <w:sz w:val="28"/>
+                <w:szCs w:val="28"/>
+              </w:rPr>
+            </w:pPr>
+            <w:r>
+              <w:rPr>
+                <w:rFonts w:asciiTheme="majorHAnsi" w:hAnsiTheme="majorHAnsi" w:cstheme="majorHAnsi"/>
+                <w:sz w:val="28"/>
+                <w:szCs w:val="28"/>
+              </w:rPr>
+              <w:t xml:space="preserve">May </w:t>
+            </w:r>
+            <w:proofErr w:type="spellStart"/>
+            <w:r>
+              <w:rPr>
+                <w:rFonts w:asciiTheme="majorHAnsi" w:hAnsiTheme="majorHAnsi" w:cstheme="majorHAnsi"/>
+                <w:sz w:val="28"/>
+                <w:szCs w:val="28"/>
+              </w:rPr>
+              <w:t>Alaa</w:t>
+            </w:r>
+            <w:proofErr w:type="spellEnd"/>
+            <w:r>
+              <w:rPr>
+                <w:rFonts w:asciiTheme="majorHAnsi" w:hAnsiTheme="majorHAnsi" w:cstheme="majorHAnsi"/>
+                <w:sz w:val="28"/>
+                <w:szCs w:val="28"/>
+              </w:rPr>
+              <w:t xml:space="preserve"> El-din</w:t>
+            </w:r>
+          </w:p>
+        </w:tc>
+      </w:tr>
+      <w:tr>
+        <w:tc>
+          <w:tcPr>
+            <w:tcW w:w="1530" w:type="dxa"/>
+          </w:tcPr>
+          <w:p>
+            <w:pPr>
+              <w:jc w:val="right"/>
+              <w:rPr>
+                <w:rFonts w:asciiTheme="majorHAnsi" w:hAnsiTheme="majorHAnsi" w:cstheme="majorHAnsi"/>
+                <w:sz w:val="28"/>
+                <w:szCs w:val="28"/>
+              </w:rPr>
+            </w:pPr>
+            <w:r>
+              <w:rPr>
+                <w:rFonts w:asciiTheme="majorHAnsi" w:hAnsiTheme="majorHAnsi" w:cstheme="majorHAnsi"/>
+                <w:sz w:val="28"/>
+                <w:szCs w:val="28"/>
+              </w:rPr>
+              <w:t>1/23/2020</w:t>
+            </w:r>
+          </w:p>
+        </w:tc>
+        <w:tc>
+          <w:tcPr>
+            <w:tcW w:w="1350" w:type="dxa"/>
+          </w:tcPr>
+          <w:p>
+            <w:pPr>
+              <w:pStyle w:val="Header"/>
+              <w:spacing w:before="80"/>
+              <w:jc w:val="center"/>
+              <w:rPr>
+                <w:rFonts w:asciiTheme="majorHAnsi" w:hAnsiTheme="majorHAnsi" w:cstheme="majorHAnsi"/>
+                <w:sz w:val="28"/>
+                <w:szCs w:val="28"/>
+              </w:rPr>
+            </w:pPr>
+            <w:r>
+              <w:rPr>
+                <w:rFonts w:asciiTheme="majorHAnsi" w:hAnsiTheme="majorHAnsi" w:cstheme="majorHAnsi"/>
+                <w:sz w:val="28"/>
+                <w:szCs w:val="28"/>
+              </w:rPr>
+              <w:t>0.2</w:t>
+            </w:r>
+          </w:p>
+        </w:tc>
+        <w:tc>
+          <w:tcPr>
+            <w:tcW w:w="4886" w:type="dxa"/>
+          </w:tcPr>
+          <w:p>
+            <w:pPr>
+              <w:jc w:val="left"/>
+              <w:rPr>
+                <w:rFonts w:asciiTheme="majorHAnsi" w:hAnsiTheme="majorHAnsi" w:cstheme="majorHAnsi"/>
+                <w:sz w:val="28"/>
+                <w:szCs w:val="28"/>
+              </w:rPr>
+            </w:pPr>
+            <w:r>
+              <w:rPr>
+                <w:rFonts w:asciiTheme="majorHAnsi" w:hAnsiTheme="majorHAnsi" w:cstheme="majorHAnsi"/>
+                <w:sz w:val="28"/>
+                <w:szCs w:val="28"/>
+              </w:rPr>
+              <w:t>Update the draft,</w:t>
+            </w:r>
+            <w:r>
+              <w:rPr>
+                <w:rFonts w:asciiTheme="majorHAnsi" w:hAnsiTheme="majorHAnsi" w:cstheme="majorHAnsi"/>
+                <w:sz w:val="28"/>
+                <w:szCs w:val="28"/>
+              </w:rPr>
+              <w:t xml:space="preserve"> </w:t>
+            </w:r>
+            <w:r>
+              <w:rPr>
+                <w:rFonts w:asciiTheme="majorHAnsi" w:hAnsiTheme="majorHAnsi" w:cstheme="majorHAnsi"/>
+                <w:sz w:val="28"/>
+                <w:szCs w:val="28"/>
+              </w:rPr>
+              <w:t>requirements</w:t>
+            </w:r>
+            <w:r>
+              <w:rPr>
+                <w:rFonts w:asciiTheme="majorHAnsi" w:hAnsiTheme="majorHAnsi" w:cstheme="majorHAnsi"/>
+                <w:sz w:val="28"/>
+                <w:szCs w:val="28"/>
+              </w:rPr>
+              <w:t xml:space="preserve"> table</w:t>
+            </w:r>
+          </w:p>
+        </w:tc>
+        <w:tc>
+          <w:tcPr>
+            <w:tcW w:w="2584" w:type="dxa"/>
+          </w:tcPr>
+          <w:p>
+            <w:pPr>
+              <w:rPr>
+                <w:rFonts w:asciiTheme="majorHAnsi" w:hAnsiTheme="majorHAnsi" w:cstheme="majorHAnsi"/>
+                <w:sz w:val="28"/>
+                <w:szCs w:val="28"/>
+              </w:rPr>
+            </w:pPr>
+            <w:r>
+              <w:rPr>
+                <w:rFonts w:asciiTheme="majorHAnsi" w:hAnsiTheme="majorHAnsi" w:cstheme="majorHAnsi"/>
+                <w:sz w:val="28"/>
+                <w:szCs w:val="28"/>
+              </w:rPr>
+              <w:t>Moha</w:t>
+            </w:r>
+            <w:r>
+              <w:rPr>
+                <w:rFonts w:asciiTheme="majorHAnsi" w:hAnsiTheme="majorHAnsi" w:cstheme="majorHAnsi"/>
+                <w:sz w:val="28"/>
+                <w:szCs w:val="28"/>
+              </w:rPr>
+              <w:t xml:space="preserve">med </w:t>
+            </w:r>
+            <w:proofErr w:type="spellStart"/>
+            <w:r>
+              <w:rPr>
+                <w:rFonts w:asciiTheme="majorHAnsi" w:hAnsiTheme="majorHAnsi" w:cstheme="majorHAnsi"/>
+                <w:sz w:val="28"/>
+                <w:szCs w:val="28"/>
+              </w:rPr>
+              <w:t>Ibrahem</w:t>
+            </w:r>
+            <w:proofErr w:type="spellEnd"/>
+            <w:r>
+              <w:rPr>
+                <w:rFonts w:asciiTheme="majorHAnsi" w:hAnsiTheme="majorHAnsi" w:cstheme="majorHAnsi"/>
+                <w:sz w:val="28"/>
+                <w:szCs w:val="28"/>
+              </w:rPr>
+              <w:t xml:space="preserve"> </w:t>
+            </w:r>
+          </w:p>
+        </w:tc>
+      </w:tr>
+      <w:tr>
+        <w:tc>
+          <w:tcPr>
+            <w:tcW w:w="1530" w:type="dxa"/>
+          </w:tcPr>
+          <w:p>
+            <w:pPr>
+              <w:jc w:val="center"/>
+              <w:rPr>
+                <w:rFonts w:asciiTheme="majorHAnsi" w:hAnsiTheme="majorHAnsi" w:cstheme="majorHAnsi"/>
+                <w:sz w:val="28"/>
+                <w:szCs w:val="28"/>
+              </w:rPr>
+            </w:pPr>
+            <w:r>
+              <w:rPr>
+                <w:rFonts w:asciiTheme="majorHAnsi" w:hAnsiTheme="majorHAnsi" w:cstheme="majorHAnsi"/>
+                <w:sz w:val="28"/>
+                <w:szCs w:val="28"/>
+              </w:rPr>
+              <w:t>1/31/202</w:t>
+            </w:r>
+            <w:r>
+              <w:rPr>
+                <w:rFonts w:asciiTheme="majorHAnsi" w:hAnsiTheme="majorHAnsi" w:cstheme="majorHAnsi"/>
+                <w:sz w:val="28"/>
+                <w:szCs w:val="28"/>
+              </w:rPr>
+              <w:t>0</w:t>
+            </w:r>
+          </w:p>
+        </w:tc>
+        <w:tc>
+          <w:tcPr>
+            <w:tcW w:w="1350" w:type="dxa"/>
+          </w:tcPr>
+          <w:p>
+            <w:pPr>
+              <w:pStyle w:val="Header"/>
+              <w:spacing w:before="80"/>
+              <w:jc w:val="center"/>
+              <w:rPr>
+                <w:rFonts w:asciiTheme="majorHAnsi" w:hAnsiTheme="majorHAnsi" w:cstheme="majorHAnsi"/>
+                <w:sz w:val="28"/>
+                <w:szCs w:val="28"/>
+              </w:rPr>
+            </w:pPr>
+            <w:r>
+              <w:rPr>
+                <w:rFonts w:asciiTheme="majorHAnsi" w:hAnsiTheme="majorHAnsi" w:cstheme="majorHAnsi"/>
+                <w:sz w:val="28"/>
+                <w:szCs w:val="28"/>
+              </w:rPr>
+              <w:t>0.3</w:t>
+            </w:r>
+          </w:p>
+        </w:tc>
+        <w:tc>
+          <w:tcPr>
+            <w:tcW w:w="4886" w:type="dxa"/>
+          </w:tcPr>
+          <w:p>
+            <w:pPr>
+              <w:jc w:val="left"/>
+              <w:rPr>
+                <w:rFonts w:asciiTheme="majorHAnsi" w:hAnsiTheme="majorHAnsi" w:cstheme="majorHAnsi"/>
+                <w:sz w:val="28"/>
+                <w:szCs w:val="28"/>
+              </w:rPr>
+            </w:pPr>
+            <w:r>
+              <w:rPr>
+                <w:rFonts w:asciiTheme="majorHAnsi" w:hAnsiTheme="majorHAnsi" w:cstheme="majorHAnsi"/>
+                <w:sz w:val="28"/>
+                <w:szCs w:val="28"/>
+              </w:rPr>
               <w:t xml:space="preserve">Update the requirement according the </w:t>
             </w:r>
             <w:r>
@@ -904,6 +1552,190 @@
               </w:rPr>
               <w:t xml:space="preserve"> </w:t>
             </w:r>
+          </w:p>
+        </w:tc>
+      </w:tr>
+      <w:tr>
+        <w:tc>
+          <w:tcPr>
+            <w:tcW w:w="1530" w:type="dxa"/>
+          </w:tcPr>
+          <w:p>
+            <w:pPr>
+              <w:jc w:val="center"/>
+              <w:rPr>
+                <w:rFonts w:asciiTheme="majorHAnsi" w:hAnsiTheme="majorHAnsi" w:cstheme="majorHAnsi"/>
+                <w:sz w:val="28"/>
+                <w:szCs w:val="28"/>
+              </w:rPr>
+            </w:pPr>
+            <w:r>
+              <w:rPr>
+                <w:rFonts w:asciiTheme="majorHAnsi" w:hAnsiTheme="majorHAnsi" w:cstheme="majorHAnsi"/>
+                <w:sz w:val="28"/>
+                <w:szCs w:val="28"/>
+              </w:rPr>
+              <w:t>02/1/2020</w:t>
+            </w:r>
+          </w:p>
+        </w:tc>
+        <w:tc>
+          <w:tcPr>
+            <w:tcW w:w="1350" w:type="dxa"/>
+          </w:tcPr>
+          <w:p>
+            <w:pPr>
+              <w:pStyle w:val="Header"/>
+              <w:spacing w:before="80"/>
+              <w:jc w:val="center"/>
+              <w:rPr>
+                <w:rFonts w:asciiTheme="majorHAnsi" w:hAnsiTheme="majorHAnsi" w:cstheme="majorHAnsi"/>
+                <w:sz w:val="28"/>
+                <w:szCs w:val="28"/>
+              </w:rPr>
+            </w:pPr>
+            <w:r>
+              <w:rPr>
+                <w:rFonts w:asciiTheme="majorHAnsi" w:hAnsiTheme="majorHAnsi" w:cstheme="majorHAnsi"/>
+                <w:sz w:val="28"/>
+                <w:szCs w:val="28"/>
+              </w:rPr>
+              <w:t>0.4</w:t>
+            </w:r>
+          </w:p>
+        </w:tc>
+        <w:tc>
+          <w:tcPr>
+            <w:tcW w:w="4886" w:type="dxa"/>
+          </w:tcPr>
+          <w:p>
+            <w:pPr>
+              <w:jc w:val="left"/>
+              <w:rPr>
+                <w:rFonts w:asciiTheme="majorHAnsi" w:hAnsiTheme="majorHAnsi" w:cstheme="majorHAnsi"/>
+                <w:sz w:val="28"/>
+                <w:szCs w:val="28"/>
+              </w:rPr>
+            </w:pPr>
+            <w:r>
+              <w:rPr>
+                <w:rFonts w:asciiTheme="majorHAnsi" w:hAnsiTheme="majorHAnsi" w:cstheme="majorHAnsi"/>
+                <w:sz w:val="28"/>
+                <w:szCs w:val="28"/>
+              </w:rPr>
+              <w:t>Update the refe</w:t>
+            </w:r>
+            <w:r>
+              <w:rPr>
+                <w:rFonts w:asciiTheme="majorHAnsi" w:hAnsiTheme="majorHAnsi" w:cstheme="majorHAnsi"/>
+                <w:sz w:val="28"/>
+                <w:szCs w:val="28"/>
+              </w:rPr>
+              <w:t>rence table</w:t>
+            </w:r>
+          </w:p>
+        </w:tc>
+        <w:tc>
+          <w:tcPr>
+            <w:tcW w:w="2584" w:type="dxa"/>
+          </w:tcPr>
+          <w:p>
+            <w:pPr>
+              <w:rPr>
+                <w:rFonts w:asciiTheme="majorHAnsi" w:hAnsiTheme="majorHAnsi" w:cstheme="majorHAnsi"/>
+                <w:sz w:val="28"/>
+                <w:szCs w:val="28"/>
+              </w:rPr>
+            </w:pPr>
+            <w:r>
+              <w:rPr>
+                <w:rFonts w:asciiTheme="majorHAnsi" w:hAnsiTheme="majorHAnsi" w:cstheme="majorHAnsi"/>
+                <w:sz w:val="28"/>
+                <w:szCs w:val="28"/>
+              </w:rPr>
+              <w:t xml:space="preserve">Mohamed </w:t>
+            </w:r>
+            <w:proofErr w:type="spellStart"/>
+            <w:r>
+              <w:rPr>
+                <w:rFonts w:asciiTheme="majorHAnsi" w:hAnsiTheme="majorHAnsi" w:cstheme="majorHAnsi"/>
+                <w:sz w:val="28"/>
+                <w:szCs w:val="28"/>
+              </w:rPr>
+              <w:t>Ibrahem</w:t>
+            </w:r>
+            <w:proofErr w:type="spellEnd"/>
+            <w:r>
+              <w:rPr>
+                <w:rFonts w:asciiTheme="majorHAnsi" w:hAnsiTheme="majorHAnsi" w:cstheme="majorHAnsi"/>
+                <w:sz w:val="28"/>
+                <w:szCs w:val="28"/>
+              </w:rPr>
+              <w:t xml:space="preserve"> </w:t>
+            </w:r>
+          </w:p>
+        </w:tc>
+      </w:tr>
+      <w:tr>
+        <w:tc>
+          <w:tcPr>
+            <w:tcW w:w="1530" w:type="dxa"/>
+          </w:tcPr>
+          <w:p>
+            <w:pPr>
+              <w:jc w:val="center"/>
+              <w:rPr>
+                <w:rFonts w:asciiTheme="majorHAnsi" w:hAnsiTheme="majorHAnsi" w:cstheme="majorHAnsi"/>
+                <w:sz w:val="28"/>
+                <w:szCs w:val="28"/>
+              </w:rPr>
+            </w:pPr>
+          </w:p>
+        </w:tc>
+        <w:tc>
+          <w:tcPr>
+            <w:tcW w:w="1350" w:type="dxa"/>
+          </w:tcPr>
+          <w:p>
+            <w:pPr>
+              <w:pStyle w:val="Header"/>
+              <w:spacing w:before="80"/>
+              <w:jc w:val="center"/>
+              <w:rPr>
+                <w:rFonts w:asciiTheme="majorHAnsi" w:hAnsiTheme="majorHAnsi" w:cstheme="majorHAnsi"/>
+                <w:sz w:val="28"/>
+                <w:szCs w:val="28"/>
+              </w:rPr>
+            </w:pPr>
+          </w:p>
+        </w:tc>
+        <w:tc>
+          <w:tcPr>
+            <w:tcW w:w="4886" w:type="dxa"/>
+          </w:tcPr>
+          <w:p>
+            <w:pPr>
+              <w:jc w:val="left"/>
+              <w:rPr>
+                <w:rFonts w:asciiTheme="majorHAnsi" w:hAnsiTheme="majorHAnsi" w:cstheme="majorHAnsi"/>
+                <w:sz w:val="28"/>
+                <w:szCs w:val="28"/>
+              </w:rPr>
+            </w:pPr>
+          </w:p>
+        </w:tc>
+        <w:tc>
+          <w:tcPr>
+            <w:tcW w:w="2584" w:type="dxa"/>
+          </w:tcPr>
+          <w:p>
+            <w:pPr>
+              <w:rPr>
+                <w:rFonts w:asciiTheme="majorHAnsi" w:hAnsiTheme="majorHAnsi" w:cstheme="majorHAnsi"/>
+                <w:sz w:val="28"/>
+                <w:szCs w:val="28"/>
+              </w:rPr>
+            </w:pPr>
           </w:p>
         </w:tc>
       </w:tr>
@@ -1015,7 +1847,7 @@
             </w:rPr>
             <w:fldChar w:fldCharType="separate"/>
           </w:r>
-          <w:hyperlink w:anchor="_Toc31364620" w:history="1">
+          <w:hyperlink w:anchor="_Toc31447549" w:history="1">
             <w:r>
               <w:rPr>
                 <w:rStyle w:val="Hyperlink"/>
@@ -1045,7 +1877,7 @@
                 <w:noProof/>
                 <w:webHidden/>
               </w:rPr>
-              <w:instrText xml:space="preserve"> PAGEREF _Toc31364620 \h </w:instrText>
+              <w:instrText xml:space="preserve"> PAGEREF _Toc31447549 \h </w:instrText>
             </w:r>
             <w:r>
               <w:rPr>
@@ -1089,7 +1921,7 @@
               <w:szCs w:val="22"/>
             </w:rPr>
           </w:pPr>
-          <w:hyperlink w:anchor="_Toc31364621" w:history="1">
+          <w:hyperlink w:anchor="_Toc31447550" w:history="1">
             <w:r>
               <w:rPr>
                 <w:rStyle w:val="Hyperlink"/>
@@ -1118,7 +1950,7 @@
                 <w:noProof/>
                 <w:webHidden/>
               </w:rPr>
-              <w:instrText xml:space="preserve"> PAGEREF _Toc31364621 \h </w:instrText>
+              <w:instrText xml:space="preserve"> PAGEREF _Toc31447550 \h </w:instrText>
             </w:r>
             <w:r>
               <w:rPr>
@@ -1162,7 +1994,7 @@
               <w:szCs w:val="22"/>
             </w:rPr>
           </w:pPr>
-          <w:hyperlink w:anchor="_Toc31364622" w:history="1">
+          <w:hyperlink w:anchor="_Toc31447551" w:history="1">
             <w:r>
               <w:rPr>
                 <w:rStyle w:val="Hyperlink"/>
@@ -1191,7 +2023,7 @@
                 <w:noProof/>
                 <w:webHidden/>
               </w:rPr>
-              <w:instrText xml:space="preserve"> PAGEREF _Toc31364622 \h </w:instrText>
+              <w:instrText xml:space="preserve"> PAGEREF _Toc31447551 \h </w:instrText>
             </w:r>
             <w:r>
               <w:rPr>
@@ -1235,7 +2067,7 @@
               <w:szCs w:val="22"/>
             </w:rPr>
           </w:pPr>
-          <w:hyperlink w:anchor="_Toc31364623" w:history="1">
+          <w:hyperlink w:anchor="_Toc31447552" w:history="1">
             <w:r>
               <w:rPr>
                 <w:rStyle w:val="Hyperlink"/>
@@ -1265,7 +2097,7 @@
                 <w:noProof/>
                 <w:webHidden/>
               </w:rPr>
-              <w:instrText xml:space="preserve"> PAGEREF _Toc31364623 \h </w:instrText>
+              <w:instrText xml:space="preserve"> PAGEREF _Toc31447552 \h </w:instrText>
             </w:r>
             <w:r>
               <w:rPr>
@@ -1309,7 +2141,7 @@
               <w:szCs w:val="22"/>
             </w:rPr>
           </w:pPr>
-          <w:hyperlink w:anchor="_Toc31364624" w:history="1">
+          <w:hyperlink w:anchor="_Toc31447553" w:history="1">
             <w:r>
               <w:rPr>
                 <w:rStyle w:val="Hyperlink"/>
@@ -1338,7 +2170,7 @@
                 <w:noProof/>
                 <w:webHidden/>
               </w:rPr>
-              <w:instrText xml:space="preserve"> PAGEREF _Toc31364624 \h </w:instrText>
+              <w:instrText xml:space="preserve"> PAGEREF _Toc31447553 \h </w:instrText>
             </w:r>
             <w:r>
               <w:rPr>
@@ -1382,7 +2214,7 @@
               <w:szCs w:val="22"/>
             </w:rPr>
           </w:pPr>
-          <w:hyperlink w:anchor="_Toc31364625" w:history="1">
+          <w:hyperlink w:anchor="_Toc31447554" w:history="1">
             <w:r>
               <w:rPr>
                 <w:rStyle w:val="Hyperlink"/>
@@ -1411,7 +2243,7 @@
                 <w:noProof/>
                 <w:webHidden/>
               </w:rPr>
-              <w:instrText xml:space="preserve"> PAGEREF _Toc31364625 \h </w:instrText>
+              <w:instrText xml:space="preserve"> PAGEREF _Toc31447554 \h </w:instrText>
             </w:r>
             <w:r>
               <w:rPr>
@@ -1455,7 +2287,7 @@
               <w:szCs w:val="22"/>
             </w:rPr>
           </w:pPr>
-          <w:hyperlink w:anchor="_Toc31364626" w:history="1">
+          <w:hyperlink w:anchor="_Toc31447555" w:history="1">
             <w:r>
               <w:rPr>
                 <w:rStyle w:val="Hyperlink"/>
@@ -1484,7 +2316,7 @@
                 <w:noProof/>
                 <w:webHidden/>
               </w:rPr>
-              <w:instrText xml:space="preserve"> PAGEREF _Toc31364626 \h </w:instrText>
+              <w:instrText xml:space="preserve"> PAGEREF _Toc31447555 \h </w:instrText>
             </w:r>
             <w:r>
               <w:rPr>
@@ -1528,7 +2360,7 @@
               <w:szCs w:val="22"/>
             </w:rPr>
           </w:pPr>
-          <w:hyperlink w:anchor="_Toc31364627" w:history="1">
+          <w:hyperlink w:anchor="_Toc31447556" w:history="1">
             <w:r>
               <w:rPr>
                 <w:rStyle w:val="Hyperlink"/>
@@ -1558,7 +2390,7 @@
                 <w:noProof/>
                 <w:webHidden/>
               </w:rPr>
-              <w:instrText xml:space="preserve"> PAGEREF _Toc31364627 \h </w:instrText>
+              <w:instrText xml:space="preserve"> PAGEREF _Toc31447556 \h </w:instrText>
             </w:r>
             <w:r>
               <w:rPr>
@@ -1602,7 +2434,7 @@
               <w:szCs w:val="22"/>
             </w:rPr>
           </w:pPr>
-          <w:hyperlink w:anchor="_Toc31364628" w:history="1">
+          <w:hyperlink w:anchor="_Toc31447557" w:history="1">
             <w:r>
               <w:rPr>
                 <w:rStyle w:val="Hyperlink"/>
@@ -1630,7 +2462,7 @@
                 <w:noProof/>
                 <w:webHidden/>
               </w:rPr>
-              <w:instrText xml:space="preserve"> PAGEREF _Toc31364628 \h </w:instrText>
+              <w:instrText xml:space="preserve"> PAGEREF _Toc31447557 \h </w:instrText>
             </w:r>
             <w:r>
               <w:rPr>
@@ -1674,7 +2506,7 @@
               <w:szCs w:val="22"/>
             </w:rPr>
           </w:pPr>
-          <w:hyperlink w:anchor="_Toc31364629" w:history="1">
+          <w:hyperlink w:anchor="_Toc31447558" w:history="1">
             <w:r>
               <w:rPr>
                 <w:rStyle w:val="Hyperlink"/>
@@ -1702,7 +2534,7 @@
                 <w:noProof/>
                 <w:webHidden/>
               </w:rPr>
-              <w:instrText xml:space="preserve"> PAGEREF _Toc31364629 \h </w:instrText>
+              <w:instrText xml:space="preserve"> PAGEREF _Toc31447558 \h </w:instrText>
             </w:r>
             <w:r>
               <w:rPr>
@@ -1746,7 +2578,7 @@
               <w:szCs w:val="22"/>
             </w:rPr>
           </w:pPr>
-          <w:hyperlink w:anchor="_Toc31364630" w:history="1">
+          <w:hyperlink w:anchor="_Toc31447559" w:history="1">
             <w:r>
               <w:rPr>
                 <w:rStyle w:val="Hyperlink"/>
@@ -1774,7 +2606,7 @@
                 <w:noProof/>
                 <w:webHidden/>
               </w:rPr>
-              <w:instrText xml:space="preserve"> PAGEREF _Toc31364630 \h </w:instrText>
+              <w:instrText xml:space="preserve"> PAGEREF _Toc31447559 \h </w:instrText>
             </w:r>
             <w:r>
               <w:rPr>
@@ -1818,7 +2650,7 @@
               <w:szCs w:val="22"/>
             </w:rPr>
           </w:pPr>
-          <w:hyperlink w:anchor="_Toc31364631" w:history="1">
+          <w:hyperlink w:anchor="_Toc31447560" w:history="1">
             <w:r>
               <w:rPr>
                 <w:rStyle w:val="Hyperlink"/>
@@ -1846,7 +2678,7 @@
                 <w:noProof/>
                 <w:webHidden/>
               </w:rPr>
-              <w:instrText xml:space="preserve"> PAGEREF _Toc31364631 \h </w:instrText>
+              <w:instrText xml:space="preserve"> PAGEREF _Toc31447560 \h </w:instrText>
             </w:r>
             <w:r>
               <w:rPr>
@@ -1890,7 +2722,7 @@
               <w:szCs w:val="22"/>
             </w:rPr>
           </w:pPr>
-          <w:hyperlink w:anchor="_Toc31364632" w:history="1">
+          <w:hyperlink w:anchor="_Toc31447561" w:history="1">
             <w:r>
               <w:rPr>
                 <w:rStyle w:val="Hyperlink"/>
@@ -1918,7 +2750,7 @@
                 <w:noProof/>
                 <w:webHidden/>
               </w:rPr>
-              <w:instrText xml:space="preserve"> PAGEREF _Toc31364632 \h </w:instrText>
+              <w:instrText xml:space="preserve"> PAGEREF _Toc31447561 \h </w:instrText>
             </w:r>
             <w:r>
               <w:rPr>
@@ -2123,10 +2955,10 @@
           <w:szCs w:val="48"/>
         </w:rPr>
       </w:pPr>
-      <w:bookmarkStart w:id="0" w:name="_Toc32222654"/>
-      <w:bookmarkStart w:id="1" w:name="_Toc466012295"/>
-      <w:bookmarkStart w:id="2" w:name="_Toc434992860"/>
-      <w:bookmarkStart w:id="3" w:name="_Toc31364620"/>
+      <w:bookmarkStart w:id="1" w:name="_Toc32222654"/>
+      <w:bookmarkStart w:id="2" w:name="_Toc466012295"/>
+      <w:bookmarkStart w:id="3" w:name="_Toc434992860"/>
+      <w:bookmarkStart w:id="4" w:name="_Toc31447549"/>
       <w:r>
         <w:rPr>
           <w:rFonts w:cstheme="majorHAnsi"/>
@@ -2148,10 +2980,10 @@
         </w:rPr>
         <w:t>Introduction</w:t>
       </w:r>
-      <w:bookmarkEnd w:id="0"/>
       <w:bookmarkEnd w:id="1"/>
       <w:bookmarkEnd w:id="2"/>
       <w:bookmarkEnd w:id="3"/>
+      <w:bookmarkEnd w:id="4"/>
     </w:p>
     <w:p>
       <w:pPr>
@@ -2207,10 +3039,10 @@
           <w:szCs w:val="40"/>
         </w:rPr>
       </w:pPr>
-      <w:bookmarkStart w:id="4" w:name="_Toc32222655"/>
-      <w:bookmarkStart w:id="5" w:name="_Toc31364621"/>
+      <w:bookmarkStart w:id="5" w:name="_Toc32222655"/>
       <w:bookmarkStart w:id="6" w:name="_Toc466012296"/>
       <w:bookmarkStart w:id="7" w:name="_Toc434992861"/>
+      <w:bookmarkStart w:id="8" w:name="_Toc31447550"/>
       <w:r>
         <w:rPr>
           <w:rFonts w:cstheme="majorHAnsi"/>
@@ -2229,8 +3061,8 @@
         </w:rPr>
         <w:t>Specification Definition</w:t>
       </w:r>
-      <w:bookmarkEnd w:id="4"/>
       <w:bookmarkEnd w:id="5"/>
+      <w:bookmarkEnd w:id="8"/>
     </w:p>
     <w:p>
       <w:pPr>
@@ -2286,8 +3118,8 @@
           <w:szCs w:val="40"/>
         </w:rPr>
       </w:pPr>
-      <w:bookmarkStart w:id="8" w:name="_Toc32222656"/>
-      <w:bookmarkStart w:id="9" w:name="_Toc31364622"/>
+      <w:bookmarkStart w:id="9" w:name="_Toc32222656"/>
+      <w:bookmarkStart w:id="10" w:name="_Toc31447551"/>
       <w:r>
         <w:rPr>
           <w:rFonts w:cstheme="majorHAnsi"/>
@@ -2308,8 +3140,8 @@
       </w:r>
       <w:bookmarkEnd w:id="6"/>
       <w:bookmarkEnd w:id="7"/>
-      <w:bookmarkEnd w:id="8"/>
       <w:bookmarkEnd w:id="9"/>
+      <w:bookmarkEnd w:id="10"/>
     </w:p>
     <w:p>
       <w:pPr>
@@ -2570,7 +3402,7 @@
           <w:szCs w:val="48"/>
         </w:rPr>
       </w:pPr>
-      <w:bookmarkStart w:id="10" w:name="_Toc31364623"/>
+      <w:bookmarkStart w:id="11" w:name="_Toc31447552"/>
       <w:r>
         <w:rPr>
           <w:rFonts w:cstheme="majorHAnsi"/>
@@ -2589,7 +3421,7 @@
         </w:rPr>
         <w:t>System Overview:</w:t>
       </w:r>
-      <w:bookmarkEnd w:id="10"/>
+      <w:bookmarkEnd w:id="11"/>
     </w:p>
     <w:p>
       <w:pPr>
@@ -2601,7 +3433,7 @@
           <w:szCs w:val="40"/>
         </w:rPr>
       </w:pPr>
-      <w:bookmarkStart w:id="11" w:name="_Toc31364624"/>
+      <w:bookmarkStart w:id="12" w:name="_Toc31447553"/>
       <w:r>
         <w:rPr>
           <w:rFonts w:cstheme="majorHAnsi"/>
@@ -2618,7 +3450,7 @@
         </w:rPr>
         <w:t>Definition:</w:t>
       </w:r>
-      <w:bookmarkEnd w:id="11"/>
+      <w:bookmarkEnd w:id="12"/>
     </w:p>
     <w:p>
       <w:pPr>
@@ -2664,7 +3496,7 @@
           <w:szCs w:val="40"/>
         </w:rPr>
       </w:pPr>
-      <w:bookmarkStart w:id="12" w:name="_Toc31364625"/>
+      <w:bookmarkStart w:id="13" w:name="_Toc31447554"/>
       <w:r>
         <w:rPr>
           <w:rFonts w:cstheme="majorHAnsi"/>
@@ -2673,7 +3505,7 @@
         </w:rPr>
         <w:t>2.2 Objective:</w:t>
       </w:r>
-      <w:bookmarkEnd w:id="12"/>
+      <w:bookmarkEnd w:id="13"/>
     </w:p>
     <w:p>
       <w:pPr>
@@ -2744,7 +3576,7 @@
           <w:szCs w:val="40"/>
         </w:rPr>
       </w:pPr>
-      <w:bookmarkStart w:id="13" w:name="_Toc31364626"/>
+      <w:bookmarkStart w:id="14" w:name="_Toc31447555"/>
       <w:r>
         <w:rPr>
           <w:rFonts w:cstheme="majorHAnsi"/>
@@ -2753,7 +3585,7 @@
         </w:rPr>
         <w:t>2.3 Hardware</w:t>
       </w:r>
-      <w:bookmarkEnd w:id="13"/>
+      <w:bookmarkEnd w:id="14"/>
     </w:p>
     <w:p>
       <w:pPr>
@@ -2979,7 +3811,7 @@
           <w:szCs w:val="48"/>
         </w:rPr>
       </w:pPr>
-      <w:bookmarkStart w:id="14" w:name="_Toc31364627"/>
+      <w:bookmarkStart w:id="15" w:name="_Toc31447556"/>
       <w:r>
         <w:rPr>
           <w:rFonts w:cstheme="majorHAnsi"/>
@@ -2998,7 +3830,7 @@
         </w:rPr>
         <w:t>Requirements:</w:t>
       </w:r>
-      <w:bookmarkEnd w:id="14"/>
+      <w:bookmarkEnd w:id="15"/>
     </w:p>
     <w:tbl>
       <w:tblPr>
@@ -3107,7 +3939,7 @@
                 <w:rFonts w:cstheme="majorHAnsi"/>
               </w:rPr>
             </w:pPr>
-            <w:bookmarkStart w:id="15" w:name="_Toc31364628"/>
+            <w:bookmarkStart w:id="16" w:name="_Toc31447557"/>
             <w:r>
               <w:rPr>
                 <w:rFonts w:cstheme="majorHAnsi"/>
@@ -3126,7 +3958,7 @@
               </w:rPr>
               <w:t>Speed Levels</w:t>
             </w:r>
-            <w:bookmarkEnd w:id="15"/>
+            <w:bookmarkEnd w:id="16"/>
           </w:p>
         </w:tc>
         <w:tc>
@@ -3157,8 +3989,6 @@
               </w:rPr>
               <w:t>3</w:t>
             </w:r>
-            <w:bookmarkStart w:id="16" w:name="_GoBack"/>
-            <w:bookmarkEnd w:id="16"/>
           </w:p>
         </w:tc>
         <w:tc>
@@ -3208,7 +4038,7 @@
                 <w:rFonts w:cstheme="majorHAnsi"/>
               </w:rPr>
             </w:pPr>
-            <w:bookmarkStart w:id="17" w:name="_Toc31364629"/>
+            <w:bookmarkStart w:id="17" w:name="_Toc31447558"/>
             <w:r>
               <w:rPr>
                 <w:rFonts w:cstheme="majorHAnsi"/>
@@ -3334,7 +4164,7 @@
                 <w:rFonts w:cstheme="majorHAnsi"/>
               </w:rPr>
             </w:pPr>
-            <w:bookmarkStart w:id="18" w:name="_Toc31364630"/>
+            <w:bookmarkStart w:id="18" w:name="_Toc31447559"/>
             <w:r>
               <w:rPr>
                 <w:rFonts w:cstheme="majorHAnsi"/>
@@ -3404,7 +4234,7 @@
                 <w:sz w:val="32"/>
                 <w:szCs w:val="32"/>
               </w:rPr>
-              <w:t>3</w:t>
+              <w:t>4</w:t>
             </w:r>
           </w:p>
         </w:tc>
@@ -3426,7 +4256,31 @@
                 <w:sz w:val="32"/>
                 <w:szCs w:val="32"/>
               </w:rPr>
-              <w:t>The system should monitor the input voltage level to ensure the safety</w:t>
+              <w:t xml:space="preserve">The system should monitor the input voltage level </w:t>
+            </w:r>
+            <w:r>
+              <w:rPr>
+                <w:rFonts w:asciiTheme="majorHAnsi" w:hAnsiTheme="majorHAnsi" w:cstheme="majorHAnsi"/>
+                <w:sz w:val="32"/>
+                <w:szCs w:val="32"/>
+              </w:rPr>
+              <w:t xml:space="preserve">using </w:t>
+            </w:r>
+            <w:r>
+              <w:rPr>
+                <w:rFonts w:asciiTheme="majorHAnsi" w:hAnsiTheme="majorHAnsi" w:cstheme="majorHAnsi"/>
+                <w:sz w:val="32"/>
+                <w:szCs w:val="32"/>
+              </w:rPr>
+              <w:t xml:space="preserve">voltage level sensor </w:t>
+            </w:r>
+            <w:r>
+              <w:rPr>
+                <w:rFonts w:asciiTheme="majorHAnsi" w:hAnsiTheme="majorHAnsi" w:cstheme="majorHAnsi"/>
+                <w:sz w:val="32"/>
+                <w:szCs w:val="32"/>
+              </w:rPr>
+              <w:t>to ensure the safety</w:t>
             </w:r>
             <w:r>
               <w:rPr>
@@ -3442,8 +4296,18 @@
                 <w:sz w:val="32"/>
                 <w:szCs w:val="32"/>
               </w:rPr>
-              <w:t>blender shall be turned off</w:t>
-            </w:r>
+              <w:t xml:space="preserve">blender </w:t>
+            </w:r>
+            <w:proofErr w:type="gramStart"/>
+            <w:r>
+              <w:rPr>
+                <w:rFonts w:asciiTheme="majorHAnsi" w:hAnsiTheme="majorHAnsi" w:cstheme="majorHAnsi"/>
+                <w:sz w:val="32"/>
+                <w:szCs w:val="32"/>
+              </w:rPr>
+              <w:t>shall be turned off</w:t>
+            </w:r>
+            <w:proofErr w:type="gramEnd"/>
             <w:r>
               <w:rPr>
                 <w:rFonts w:asciiTheme="majorHAnsi" w:hAnsiTheme="majorHAnsi" w:cstheme="majorHAnsi"/>
@@ -3470,6 +4334,46 @@
                 <w:szCs w:val="32"/>
               </w:rPr>
               <w:t>#imp SW</w:t>
+            </w:r>
+            <w:r>
+              <w:rPr>
+                <w:rFonts w:asciiTheme="majorHAnsi" w:hAnsiTheme="majorHAnsi" w:cstheme="majorHAnsi"/>
+                <w:b/>
+                <w:bCs/>
+                <w:sz w:val="32"/>
+                <w:szCs w:val="32"/>
+              </w:rPr>
+              <w:t xml:space="preserve"> </w:t>
+            </w:r>
+            <w:r>
+              <w:rPr>
+                <w:rFonts w:asciiTheme="majorHAnsi" w:hAnsiTheme="majorHAnsi" w:cstheme="majorHAnsi"/>
+                <w:b/>
+                <w:bCs/>
+                <w:sz w:val="32"/>
+                <w:szCs w:val="32"/>
+              </w:rPr>
+              <w:t>#imp</w:t>
+            </w:r>
+            <w:r>
+              <w:rPr>
+                <w:rFonts w:asciiTheme="majorHAnsi" w:hAnsiTheme="majorHAnsi" w:cstheme="majorHAnsi"/>
+                <w:b/>
+                <w:bCs/>
+                <w:sz w:val="32"/>
+                <w:szCs w:val="32"/>
+              </w:rPr>
+              <w:t xml:space="preserve"> </w:t>
+            </w:r>
+            <w:r>
+              <w:rPr>
+                <w:rFonts w:asciiTheme="majorHAnsi" w:hAnsiTheme="majorHAnsi" w:cstheme="majorHAnsi"/>
+                <w:b/>
+                <w:bCs/>
+                <w:sz w:val="32"/>
+                <w:szCs w:val="32"/>
+              </w:rPr>
+              <w:t>HW</w:t>
             </w:r>
           </w:p>
         </w:tc>
@@ -3488,7 +4392,7 @@
                 <w:rFonts w:cstheme="majorHAnsi"/>
               </w:rPr>
             </w:pPr>
-            <w:bookmarkStart w:id="19" w:name="_Toc31364631"/>
+            <w:bookmarkStart w:id="19" w:name="_Toc31447560"/>
             <w:r>
               <w:rPr>
                 <w:rFonts w:cstheme="majorHAnsi"/>
@@ -3726,7 +4630,7 @@
           <w:rFonts w:cstheme="majorHAnsi"/>
         </w:rPr>
       </w:pPr>
-      <w:bookmarkStart w:id="20" w:name="_Toc31364632"/>
+      <w:bookmarkStart w:id="20" w:name="_Toc31447561"/>
       <w:proofErr w:type="gramStart"/>
       <w:r>
         <w:rPr>
@@ -3746,18 +4650,23 @@
     <w:tbl>
       <w:tblPr>
         <w:tblStyle w:val="TableGrid"/>
-        <w:tblW w:w="0" w:type="auto"/>
+        <w:tblW w:w="10253" w:type="dxa"/>
         <w:tblInd w:w="-365" w:type="dxa"/>
         <w:tblLook w:val="04A0" w:firstRow="1" w:lastRow="0" w:firstColumn="1" w:lastColumn="0" w:noHBand="0" w:noVBand="1"/>
       </w:tblPr>
       <w:tblGrid>
-        <w:gridCol w:w="5040"/>
-        <w:gridCol w:w="4675"/>
+        <w:gridCol w:w="2096"/>
+        <w:gridCol w:w="2253"/>
+        <w:gridCol w:w="2615"/>
+        <w:gridCol w:w="3289"/>
       </w:tblGrid>
       <w:tr>
-        <w:tc>
-          <w:tcPr>
-            <w:tcW w:w="5040" w:type="dxa"/>
+        <w:trPr>
+          <w:trHeight w:val="499"/>
+        </w:trPr>
+        <w:tc>
+          <w:tcPr>
+            <w:tcW w:w="2096" w:type="dxa"/>
           </w:tcPr>
           <w:p>
             <w:pPr>
@@ -3783,19 +4692,10 @@
         </w:tc>
         <w:tc>
           <w:tcPr>
-            <w:tcW w:w="4675" w:type="dxa"/>
-          </w:tcPr>
-          <w:p>
-            <w:pPr>
-              <w:rPr>
-                <w:rFonts w:asciiTheme="majorHAnsi" w:hAnsiTheme="majorHAnsi" w:cstheme="majorHAnsi"/>
-                <w:b/>
-                <w:bCs/>
-                <w:sz w:val="32"/>
-                <w:szCs w:val="32"/>
-              </w:rPr>
-            </w:pPr>
-            <w:r>
+            <w:tcW w:w="2253" w:type="dxa"/>
+          </w:tcPr>
+          <w:p>
+            <w:pPr>
               <w:rPr>
                 <w:rFonts w:asciiTheme="majorHAnsi" w:hAnsiTheme="majorHAnsi" w:cstheme="majorHAnsi"/>
                 <w:b/>
@@ -3803,18 +4703,83 @@
                 <w:sz w:val="36"/>
                 <w:szCs w:val="36"/>
               </w:rPr>
+            </w:pPr>
+            <w:r>
+              <w:rPr>
+                <w:rFonts w:asciiTheme="majorHAnsi" w:hAnsiTheme="majorHAnsi" w:cstheme="majorHAnsi"/>
+                <w:b/>
+                <w:bCs/>
+                <w:sz w:val="36"/>
+                <w:szCs w:val="36"/>
+              </w:rPr>
+              <w:t xml:space="preserve">Version </w:t>
+            </w:r>
+          </w:p>
+        </w:tc>
+        <w:tc>
+          <w:tcPr>
+            <w:tcW w:w="2615" w:type="dxa"/>
+          </w:tcPr>
+          <w:p>
+            <w:pPr>
+              <w:rPr>
+                <w:rFonts w:asciiTheme="majorHAnsi" w:hAnsiTheme="majorHAnsi" w:cstheme="majorHAnsi"/>
+                <w:b/>
+                <w:bCs/>
+                <w:sz w:val="36"/>
+                <w:szCs w:val="36"/>
+              </w:rPr>
+            </w:pPr>
+            <w:r>
+              <w:rPr>
+                <w:rFonts w:asciiTheme="majorHAnsi" w:hAnsiTheme="majorHAnsi" w:cstheme="majorHAnsi"/>
+                <w:b/>
+                <w:bCs/>
+                <w:sz w:val="36"/>
+                <w:szCs w:val="36"/>
+              </w:rPr>
+              <w:t xml:space="preserve">Status </w:t>
+            </w:r>
+          </w:p>
+        </w:tc>
+        <w:tc>
+          <w:tcPr>
+            <w:tcW w:w="3289" w:type="dxa"/>
+          </w:tcPr>
+          <w:p>
+            <w:pPr>
+              <w:rPr>
+                <w:rFonts w:asciiTheme="majorHAnsi" w:hAnsiTheme="majorHAnsi" w:cstheme="majorHAnsi"/>
+                <w:b/>
+                <w:bCs/>
+                <w:sz w:val="32"/>
+                <w:szCs w:val="32"/>
+              </w:rPr>
+            </w:pPr>
+            <w:r>
+              <w:rPr>
+                <w:rFonts w:asciiTheme="majorHAnsi" w:hAnsiTheme="majorHAnsi" w:cstheme="majorHAnsi"/>
+                <w:b/>
+                <w:bCs/>
+                <w:sz w:val="36"/>
+                <w:szCs w:val="36"/>
+              </w:rPr>
               <w:t>Document</w:t>
             </w:r>
           </w:p>
         </w:tc>
       </w:tr>
       <w:tr>
-        <w:tc>
-          <w:tcPr>
-            <w:tcW w:w="5040" w:type="dxa"/>
-          </w:tcPr>
-          <w:p>
-            <w:pPr>
+        <w:trPr>
+          <w:trHeight w:val="1201"/>
+        </w:trPr>
+        <w:tc>
+          <w:tcPr>
+            <w:tcW w:w="2096" w:type="dxa"/>
+          </w:tcPr>
+          <w:p>
+            <w:pPr>
+              <w:jc w:val="center"/>
               <w:rPr>
                 <w:rFonts w:asciiTheme="majorHAnsi" w:hAnsiTheme="majorHAnsi" w:cstheme="majorHAnsi"/>
                 <w:sz w:val="32"/>
@@ -3833,7 +4798,53 @@
         </w:tc>
         <w:tc>
           <w:tcPr>
-            <w:tcW w:w="4675" w:type="dxa"/>
+            <w:tcW w:w="2253" w:type="dxa"/>
+          </w:tcPr>
+          <w:p>
+            <w:pPr>
+              <w:jc w:val="center"/>
+              <w:rPr>
+                <w:rFonts w:asciiTheme="majorHAnsi" w:hAnsiTheme="majorHAnsi" w:cstheme="majorHAnsi"/>
+                <w:sz w:val="32"/>
+                <w:szCs w:val="32"/>
+              </w:rPr>
+            </w:pPr>
+            <w:r>
+              <w:rPr>
+                <w:rFonts w:asciiTheme="majorHAnsi" w:hAnsiTheme="majorHAnsi" w:cstheme="majorHAnsi"/>
+                <w:sz w:val="32"/>
+                <w:szCs w:val="32"/>
+              </w:rPr>
+              <w:t>0.1</w:t>
+            </w:r>
+          </w:p>
+        </w:tc>
+        <w:tc>
+          <w:tcPr>
+            <w:tcW w:w="2615" w:type="dxa"/>
+          </w:tcPr>
+          <w:p>
+            <w:pPr>
+              <w:jc w:val="center"/>
+              <w:rPr>
+                <w:rFonts w:asciiTheme="majorHAnsi" w:hAnsiTheme="majorHAnsi" w:cstheme="majorHAnsi"/>
+                <w:sz w:val="32"/>
+                <w:szCs w:val="32"/>
+              </w:rPr>
+            </w:pPr>
+            <w:r>
+              <w:rPr>
+                <w:rFonts w:asciiTheme="majorHAnsi" w:hAnsiTheme="majorHAnsi" w:cstheme="majorHAnsi"/>
+                <w:sz w:val="32"/>
+                <w:szCs w:val="32"/>
+              </w:rPr>
+              <w:t>Released</w:t>
+            </w:r>
+          </w:p>
+        </w:tc>
+        <w:tc>
+          <w:tcPr>
+            <w:tcW w:w="3289" w:type="dxa"/>
           </w:tcPr>
           <w:p>
             <w:pPr>
@@ -3850,6 +4861,102 @@
                 <w:szCs w:val="32"/>
               </w:rPr>
               <w:t>Electric Blender customer requirement</w:t>
+            </w:r>
+          </w:p>
+        </w:tc>
+      </w:tr>
+      <w:tr>
+        <w:trPr>
+          <w:trHeight w:val="1201"/>
+        </w:trPr>
+        <w:tc>
+          <w:tcPr>
+            <w:tcW w:w="2096" w:type="dxa"/>
+          </w:tcPr>
+          <w:p>
+            <w:pPr>
+              <w:jc w:val="center"/>
+              <w:rPr>
+                <w:rFonts w:asciiTheme="majorHAnsi" w:hAnsiTheme="majorHAnsi" w:cstheme="majorHAnsi"/>
+                <w:sz w:val="32"/>
+                <w:szCs w:val="32"/>
+              </w:rPr>
+            </w:pPr>
+            <w:r>
+              <w:rPr>
+                <w:rFonts w:asciiTheme="majorHAnsi" w:hAnsiTheme="majorHAnsi" w:cstheme="majorHAnsi"/>
+                <w:sz w:val="32"/>
+                <w:szCs w:val="32"/>
+              </w:rPr>
+              <w:t>2</w:t>
+            </w:r>
+          </w:p>
+        </w:tc>
+        <w:tc>
+          <w:tcPr>
+            <w:tcW w:w="2253" w:type="dxa"/>
+          </w:tcPr>
+          <w:p>
+            <w:pPr>
+              <w:jc w:val="center"/>
+              <w:rPr>
+                <w:rFonts w:asciiTheme="majorHAnsi" w:hAnsiTheme="majorHAnsi" w:cstheme="majorHAnsi"/>
+                <w:sz w:val="32"/>
+                <w:szCs w:val="32"/>
+              </w:rPr>
+            </w:pPr>
+            <w:r>
+              <w:rPr>
+                <w:rFonts w:asciiTheme="majorHAnsi" w:hAnsiTheme="majorHAnsi" w:cstheme="majorHAnsi"/>
+                <w:sz w:val="32"/>
+                <w:szCs w:val="32"/>
+              </w:rPr>
+              <w:t>-</w:t>
+            </w:r>
+          </w:p>
+        </w:tc>
+        <w:tc>
+          <w:tcPr>
+            <w:tcW w:w="2615" w:type="dxa"/>
+          </w:tcPr>
+          <w:p>
+            <w:pPr>
+              <w:jc w:val="center"/>
+              <w:rPr>
+                <w:rFonts w:asciiTheme="majorHAnsi" w:hAnsiTheme="majorHAnsi" w:cstheme="majorHAnsi"/>
+                <w:sz w:val="32"/>
+                <w:szCs w:val="32"/>
+              </w:rPr>
+            </w:pPr>
+            <w:r>
+              <w:rPr>
+                <w:rFonts w:asciiTheme="majorHAnsi" w:hAnsiTheme="majorHAnsi" w:cstheme="majorHAnsi"/>
+                <w:sz w:val="32"/>
+                <w:szCs w:val="32"/>
+              </w:rPr>
+              <w:t>-</w:t>
+            </w:r>
+          </w:p>
+        </w:tc>
+        <w:tc>
+          <w:tcPr>
+            <w:tcW w:w="3289" w:type="dxa"/>
+          </w:tcPr>
+          <w:p>
+            <w:pPr>
+              <w:rPr>
+                <w:rFonts w:asciiTheme="majorHAnsi" w:hAnsiTheme="majorHAnsi" w:cstheme="majorHAnsi"/>
+                <w:sz w:val="32"/>
+                <w:szCs w:val="32"/>
+              </w:rPr>
+            </w:pPr>
+            <w:r>
+              <w:rPr>
+                <w:rFonts w:asciiTheme="majorHAnsi" w:hAnsiTheme="majorHAnsi" w:cstheme="majorHAnsi"/>
+                <w:sz w:val="32"/>
+                <w:szCs w:val="32"/>
+              </w:rPr>
+              <w:t>SIQ</w:t>
             </w:r>
           </w:p>
         </w:tc>
@@ -4044,7 +5151,7 @@
             <w:rPr>
               <w:color w:val="767171" w:themeColor="background2" w:themeShade="80"/>
             </w:rPr>
-            <w:t>3</w:t>
+            <w:t>4</w:t>
           </w:r>
         </w:p>
       </w:tc>
@@ -4103,13 +5210,25 @@
             <w:rPr>
               <w:color w:val="767171" w:themeColor="background2" w:themeShade="80"/>
             </w:rPr>
-            <w:t>Date: 01/</w:t>
+            <w:t>Date: 0</w:t>
           </w:r>
           <w:r>
             <w:rPr>
               <w:color w:val="767171" w:themeColor="background2" w:themeShade="80"/>
             </w:rPr>
-            <w:t>31</w:t>
+            <w:t>2</w:t>
+          </w:r>
+          <w:r>
+            <w:rPr>
+              <w:color w:val="767171" w:themeColor="background2" w:themeShade="80"/>
+            </w:rPr>
+            <w:t>/</w:t>
+          </w:r>
+          <w:r>
+            <w:rPr>
+              <w:color w:val="767171" w:themeColor="background2" w:themeShade="80"/>
+            </w:rPr>
+            <w:t>1</w:t>
           </w:r>
           <w:r>
             <w:rPr>
@@ -5604,7 +6723,7 @@
 </file>
 
 <file path=customXml/itemProps1.xml><?xml version="1.0" encoding="utf-8"?>
-<ds:datastoreItem xmlns:ds="http://schemas.openxmlformats.org/officeDocument/2006/customXml" ds:itemID="{1A5F5329-ED78-472D-A6B3-6837A9A668D8}">
+<ds:datastoreItem xmlns:ds="http://schemas.openxmlformats.org/officeDocument/2006/customXml" ds:itemID="{F2C08FD7-A224-4EB4-8AD8-143370A6AE0E}">
   <ds:schemaRefs>
     <ds:schemaRef ds:uri="http://schemas.openxmlformats.org/officeDocument/2006/bibliography"/>
   </ds:schemaRefs>

</xml_diff>

<commit_message>
update reference table in CYRS Signed-off-by: Mohammmedibra96 <mohammedibra96@gmail.com>
</commit_message>
<xml_diff>
--- a/Input documents/PO2EBL_ELECTRIC_BLENDER_CYRS.docx
+++ b/Input documents/PO2EBL_ELECTRIC_BLENDER_CYRS.docx
@@ -131,8 +131,6 @@
         </w:rPr>
         <w:t>4</w:t>
       </w:r>
-      <w:bookmarkStart w:id="0" w:name="_GoBack"/>
-      <w:bookmarkEnd w:id="0"/>
     </w:p>
     <w:p>
       <w:pPr>
@@ -1632,6 +1630,32 @@
                 <w:szCs w:val="28"/>
               </w:rPr>
               <w:t>rence table</w:t>
+            </w:r>
+            <w:r>
+              <w:rPr>
+                <w:rFonts w:asciiTheme="majorHAnsi" w:hAnsiTheme="majorHAnsi" w:cstheme="majorHAnsi"/>
+                <w:sz w:val="28"/>
+                <w:szCs w:val="28"/>
+              </w:rPr>
+              <w:t>,</w:t>
+            </w:r>
+            <w:r>
+              <w:rPr>
+                <w:rFonts w:asciiTheme="majorHAnsi" w:hAnsiTheme="majorHAnsi" w:cstheme="majorHAnsi"/>
+                <w:sz w:val="28"/>
+                <w:szCs w:val="28"/>
+              </w:rPr>
+              <w:t xml:space="preserve"> </w:t>
+            </w:r>
+            <w:bookmarkStart w:id="0" w:name="_GoBack"/>
+            <w:bookmarkEnd w:id="0"/>
+            <w:r>
+              <w:rPr>
+                <w:rFonts w:asciiTheme="majorHAnsi" w:hAnsiTheme="majorHAnsi" w:cstheme="majorHAnsi"/>
+                <w:sz w:val="28"/>
+                <w:szCs w:val="28"/>
+              </w:rPr>
+              <w:t xml:space="preserve">requirement table  </w:t>
             </w:r>
           </w:p>
         </w:tc>
@@ -3040,9 +3064,9 @@
         </w:rPr>
       </w:pPr>
       <w:bookmarkStart w:id="5" w:name="_Toc32222655"/>
-      <w:bookmarkStart w:id="6" w:name="_Toc466012296"/>
-      <w:bookmarkStart w:id="7" w:name="_Toc434992861"/>
-      <w:bookmarkStart w:id="8" w:name="_Toc31447550"/>
+      <w:bookmarkStart w:id="6" w:name="_Toc31447550"/>
+      <w:bookmarkStart w:id="7" w:name="_Toc466012296"/>
+      <w:bookmarkStart w:id="8" w:name="_Toc434992861"/>
       <w:r>
         <w:rPr>
           <w:rFonts w:cstheme="majorHAnsi"/>
@@ -3062,7 +3086,7 @@
         <w:t>Specification Definition</w:t>
       </w:r>
       <w:bookmarkEnd w:id="5"/>
-      <w:bookmarkEnd w:id="8"/>
+      <w:bookmarkEnd w:id="6"/>
     </w:p>
     <w:p>
       <w:pPr>
@@ -3138,8 +3162,8 @@
         </w:rPr>
         <w:t>Specification Objectives</w:t>
       </w:r>
-      <w:bookmarkEnd w:id="6"/>
       <w:bookmarkEnd w:id="7"/>
+      <w:bookmarkEnd w:id="8"/>
       <w:bookmarkEnd w:id="9"/>
       <w:bookmarkEnd w:id="10"/>
     </w:p>
@@ -6723,7 +6747,7 @@
 </file>
 
 <file path=customXml/itemProps1.xml><?xml version="1.0" encoding="utf-8"?>
-<ds:datastoreItem xmlns:ds="http://schemas.openxmlformats.org/officeDocument/2006/customXml" ds:itemID="{F2C08FD7-A224-4EB4-8AD8-143370A6AE0E}">
+<ds:datastoreItem xmlns:ds="http://schemas.openxmlformats.org/officeDocument/2006/customXml" ds:itemID="{72DD4D29-AD95-44F1-A0BF-6734C6D0ACFE}">
   <ds:schemaRefs>
     <ds:schemaRef ds:uri="http://schemas.openxmlformats.org/officeDocument/2006/bibliography"/>
   </ds:schemaRefs>

</xml_diff>

<commit_message>
Updating CYRS Status and history table to add Leader's Review logs
Signed-off-by: May Alaa <mayelfkiy@gmail.com>
</commit_message>
<xml_diff>
--- a/Input documents/PO2EBL_ELECTRIC_BLENDER_CYRS.docx
+++ b/Input documents/PO2EBL_ELECTRIC_BLENDER_CYRS.docx
@@ -1,6 +1,6 @@
 
 <file path=word/document.xml><?xml version="1.0" encoding="utf-8"?>
-<w:document xmlns:wpc="http://schemas.microsoft.com/office/word/2010/wordprocessingCanvas" xmlns:cx="http://schemas.microsoft.com/office/drawing/2014/chartex" xmlns:cx1="http://schemas.microsoft.com/office/drawing/2015/9/8/chartex" xmlns:mc="http://schemas.openxmlformats.org/markup-compatibility/2006" xmlns:o="urn:schemas-microsoft-com:office:office" xmlns:r="http://schemas.openxmlformats.org/officeDocument/2006/relationships" xmlns:m="http://schemas.openxmlformats.org/officeDocument/2006/math" xmlns:v="urn:schemas-microsoft-com:vml" xmlns:wp14="http://schemas.microsoft.com/office/word/2010/wordprocessingDrawing" xmlns:wp="http://schemas.openxmlformats.org/drawingml/2006/wordprocessingDrawing" xmlns:w10="urn:schemas-microsoft-com:office:word" xmlns:w="http://schemas.openxmlformats.org/wordprocessingml/2006/main" xmlns:w14="http://schemas.microsoft.com/office/word/2010/wordml" xmlns:w15="http://schemas.microsoft.com/office/word/2012/wordml" xmlns:w16se="http://schemas.microsoft.com/office/word/2015/wordml/symex" xmlns:wpg="http://schemas.microsoft.com/office/word/2010/wordprocessingGroup" xmlns:wpi="http://schemas.microsoft.com/office/word/2010/wordprocessingInk" xmlns:wne="http://schemas.microsoft.com/office/word/2006/wordml" xmlns:wps="http://schemas.microsoft.com/office/word/2010/wordprocessingShape" mc:Ignorable="w14 w15 w16se wp14">
+<w:document xmlns:wpc="http://schemas.microsoft.com/office/word/2010/wordprocessingCanvas" xmlns:mc="http://schemas.openxmlformats.org/markup-compatibility/2006" xmlns:o="urn:schemas-microsoft-com:office:office" xmlns:r="http://schemas.openxmlformats.org/officeDocument/2006/relationships" xmlns:m="http://schemas.openxmlformats.org/officeDocument/2006/math" xmlns:v="urn:schemas-microsoft-com:vml" xmlns:wp14="http://schemas.microsoft.com/office/word/2010/wordprocessingDrawing" xmlns:wp="http://schemas.openxmlformats.org/drawingml/2006/wordprocessingDrawing" xmlns:w10="urn:schemas-microsoft-com:office:word" xmlns:w="http://schemas.openxmlformats.org/wordprocessingml/2006/main" xmlns:w14="http://schemas.microsoft.com/office/word/2010/wordml" xmlns:w15="http://schemas.microsoft.com/office/word/2012/wordml" xmlns:wpg="http://schemas.microsoft.com/office/word/2010/wordprocessingGroup" xmlns:wpi="http://schemas.microsoft.com/office/word/2010/wordprocessingInk" xmlns:wne="http://schemas.microsoft.com/office/word/2006/wordml" xmlns:wps="http://schemas.microsoft.com/office/word/2010/wordprocessingShape" mc:Ignorable="w14 w15 wp14">
   <w:body>
     <w:p>
       <w:pPr>
@@ -160,10 +160,130 @@
         </w:rPr>
       </w:pPr>
     </w:p>
+    <w:p>
+      <w:pPr>
+        <w:jc w:val="center"/>
+        <w:rPr>
+          <w:rFonts w:asciiTheme="majorHAnsi" w:hAnsiTheme="majorHAnsi" w:cstheme="majorHAnsi"/>
+          <w:b/>
+          <w:sz w:val="36"/>
+        </w:rPr>
+      </w:pPr>
+    </w:p>
+    <w:p>
+      <w:pPr>
+        <w:jc w:val="center"/>
+        <w:rPr>
+          <w:rFonts w:asciiTheme="majorHAnsi" w:hAnsiTheme="majorHAnsi" w:cstheme="majorHAnsi"/>
+          <w:b/>
+          <w:sz w:val="36"/>
+        </w:rPr>
+      </w:pPr>
+    </w:p>
+    <w:p>
+      <w:pPr>
+        <w:jc w:val="center"/>
+        <w:rPr>
+          <w:rFonts w:asciiTheme="majorHAnsi" w:hAnsiTheme="majorHAnsi" w:cstheme="majorHAnsi"/>
+          <w:b/>
+          <w:sz w:val="36"/>
+        </w:rPr>
+      </w:pPr>
+    </w:p>
+    <w:p>
+      <w:pPr>
+        <w:jc w:val="center"/>
+        <w:rPr>
+          <w:rFonts w:asciiTheme="majorHAnsi" w:hAnsiTheme="majorHAnsi" w:cstheme="majorHAnsi"/>
+          <w:b/>
+          <w:sz w:val="36"/>
+        </w:rPr>
+      </w:pPr>
+    </w:p>
+    <w:p>
+      <w:pPr>
+        <w:jc w:val="center"/>
+        <w:rPr>
+          <w:rFonts w:asciiTheme="majorHAnsi" w:hAnsiTheme="majorHAnsi" w:cstheme="majorHAnsi"/>
+          <w:b/>
+          <w:sz w:val="36"/>
+        </w:rPr>
+      </w:pPr>
+    </w:p>
+    <w:p>
+      <w:pPr>
+        <w:jc w:val="center"/>
+        <w:rPr>
+          <w:rFonts w:asciiTheme="majorHAnsi" w:hAnsiTheme="majorHAnsi" w:cstheme="majorHAnsi"/>
+          <w:b/>
+          <w:sz w:val="36"/>
+        </w:rPr>
+      </w:pPr>
+    </w:p>
+    <w:p>
+      <w:pPr>
+        <w:jc w:val="center"/>
+        <w:rPr>
+          <w:rFonts w:asciiTheme="majorHAnsi" w:hAnsiTheme="majorHAnsi" w:cstheme="majorHAnsi"/>
+          <w:b/>
+          <w:sz w:val="36"/>
+        </w:rPr>
+      </w:pPr>
+    </w:p>
+    <w:p>
+      <w:pPr>
+        <w:jc w:val="center"/>
+        <w:rPr>
+          <w:rFonts w:asciiTheme="majorHAnsi" w:hAnsiTheme="majorHAnsi" w:cstheme="majorHAnsi"/>
+          <w:b/>
+          <w:sz w:val="36"/>
+        </w:rPr>
+      </w:pPr>
+    </w:p>
+    <w:p>
+      <w:pPr>
+        <w:jc w:val="center"/>
+        <w:rPr>
+          <w:rFonts w:asciiTheme="majorHAnsi" w:hAnsiTheme="majorHAnsi" w:cstheme="majorHAnsi"/>
+          <w:b/>
+          <w:sz w:val="36"/>
+        </w:rPr>
+      </w:pPr>
+    </w:p>
+    <w:p>
+      <w:pPr>
+        <w:jc w:val="center"/>
+        <w:rPr>
+          <w:rFonts w:asciiTheme="majorHAnsi" w:hAnsiTheme="majorHAnsi" w:cstheme="majorHAnsi"/>
+          <w:b/>
+          <w:sz w:val="36"/>
+        </w:rPr>
+      </w:pPr>
+    </w:p>
+    <w:p>
+      <w:pPr>
+        <w:jc w:val="center"/>
+        <w:rPr>
+          <w:rFonts w:asciiTheme="majorHAnsi" w:hAnsiTheme="majorHAnsi" w:cstheme="majorHAnsi"/>
+          <w:b/>
+          <w:sz w:val="36"/>
+        </w:rPr>
+      </w:pPr>
+    </w:p>
+    <w:p>
+      <w:pPr>
+        <w:jc w:val="center"/>
+        <w:rPr>
+          <w:rFonts w:asciiTheme="majorHAnsi" w:hAnsiTheme="majorHAnsi" w:cstheme="majorHAnsi"/>
+          <w:b/>
+          <w:sz w:val="36"/>
+        </w:rPr>
+      </w:pPr>
+    </w:p>
     <w:tbl>
       <w:tblPr>
-        <w:tblW w:w="10350" w:type="dxa"/>
-        <w:tblInd w:w="-188" w:type="dxa"/>
+        <w:tblpPr w:leftFromText="180" w:rightFromText="180" w:vertAnchor="page" w:horzAnchor="margin" w:tblpXSpec="center" w:tblpY="3061"/>
+        <w:tblW w:w="10628" w:type="dxa"/>
         <w:tblBorders>
           <w:top w:val="single" w:sz="6" w:space="0" w:color="auto"/>
           <w:left w:val="single" w:sz="6" w:space="0" w:color="auto"/>
@@ -176,7 +296,7 @@
         <w:tblLook w:val="0000" w:firstRow="0" w:lastRow="0" w:firstColumn="0" w:lastColumn="0" w:noHBand="0" w:noVBand="0"/>
       </w:tblPr>
       <w:tblGrid>
-        <w:gridCol w:w="1530"/>
+        <w:gridCol w:w="1808"/>
         <w:gridCol w:w="1350"/>
         <w:gridCol w:w="4886"/>
         <w:gridCol w:w="2584"/>
@@ -184,7 +304,7 @@
       <w:tr>
         <w:tc>
           <w:tcPr>
-            <w:tcW w:w="1530" w:type="dxa"/>
+            <w:tcW w:w="1808" w:type="dxa"/>
           </w:tcPr>
           <w:p>
             <w:pPr>
@@ -203,6 +323,7 @@
                 <w:sz w:val="28"/>
                 <w:szCs w:val="28"/>
               </w:rPr>
+              <w:lastRenderedPageBreak/>
               <w:t>Date</w:t>
             </w:r>
           </w:p>
@@ -286,7 +407,7 @@
       <w:tr>
         <w:tc>
           <w:tcPr>
-            <w:tcW w:w="1530" w:type="dxa"/>
+            <w:tcW w:w="1808" w:type="dxa"/>
           </w:tcPr>
           <w:p>
             <w:pPr>
@@ -399,7 +520,7 @@
       <w:tr>
         <w:tc>
           <w:tcPr>
-            <w:tcW w:w="1530" w:type="dxa"/>
+            <w:tcW w:w="1808" w:type="dxa"/>
           </w:tcPr>
           <w:p>
             <w:pPr>
@@ -464,7 +585,7 @@
                 <w:sz w:val="28"/>
                 <w:szCs w:val="28"/>
               </w:rPr>
-              <w:t>Proposed</w:t>
+              <w:t>Draft</w:t>
             </w:r>
           </w:p>
         </w:tc>
@@ -512,32 +633,40 @@
       <w:tr>
         <w:tc>
           <w:tcPr>
-            <w:tcW w:w="1530" w:type="dxa"/>
-          </w:tcPr>
-          <w:p>
-            <w:pPr>
-              <w:jc w:val="center"/>
-              <w:rPr>
-                <w:rFonts w:asciiTheme="majorHAnsi" w:hAnsiTheme="majorHAnsi" w:cstheme="majorHAnsi"/>
-                <w:sz w:val="28"/>
-                <w:szCs w:val="28"/>
-              </w:rPr>
-            </w:pPr>
-            <w:r>
-              <w:rPr>
-                <w:rFonts w:asciiTheme="majorHAnsi" w:hAnsiTheme="majorHAnsi" w:cstheme="majorHAnsi"/>
-                <w:sz w:val="28"/>
-                <w:szCs w:val="28"/>
-              </w:rPr>
-              <w:t>1/31/202</w:t>
-            </w:r>
-            <w:r>
-              <w:rPr>
-                <w:rFonts w:asciiTheme="majorHAnsi" w:hAnsiTheme="majorHAnsi" w:cstheme="majorHAnsi"/>
-                <w:sz w:val="28"/>
-                <w:szCs w:val="28"/>
-              </w:rPr>
-              <w:t>0</w:t>
+            <w:tcW w:w="1808" w:type="dxa"/>
+          </w:tcPr>
+          <w:p>
+            <w:pPr>
+              <w:jc w:val="right"/>
+              <w:rPr>
+                <w:rFonts w:asciiTheme="majorHAnsi" w:hAnsiTheme="majorHAnsi" w:cstheme="majorHAnsi"/>
+                <w:sz w:val="28"/>
+                <w:szCs w:val="28"/>
+              </w:rPr>
+            </w:pPr>
+            <w:r>
+              <w:rPr>
+                <w:rFonts w:asciiTheme="majorHAnsi" w:hAnsiTheme="majorHAnsi" w:cstheme="majorHAnsi"/>
+                <w:sz w:val="28"/>
+                <w:szCs w:val="28"/>
+              </w:rPr>
+              <w:t>1/2</w:t>
+            </w:r>
+            <w:r>
+              <w:rPr>
+                <w:rFonts w:asciiTheme="majorHAnsi" w:hAnsiTheme="majorHAnsi" w:cstheme="majorHAnsi"/>
+                <w:sz w:val="28"/>
+                <w:szCs w:val="28"/>
+              </w:rPr>
+              <w:t>5</w:t>
+            </w:r>
+            <w:r>
+              <w:rPr>
+                <w:rFonts w:asciiTheme="majorHAnsi" w:hAnsiTheme="majorHAnsi" w:cstheme="majorHAnsi"/>
+                <w:sz w:val="28"/>
+                <w:szCs w:val="28"/>
+              </w:rPr>
+              <w:t>/2020</w:t>
             </w:r>
           </w:p>
         </w:tc>
@@ -607,7 +736,7 @@
                 <w:sz w:val="28"/>
                 <w:szCs w:val="28"/>
               </w:rPr>
-              <w:t xml:space="preserve">Mohamed </w:t>
+              <w:t xml:space="preserve">May </w:t>
             </w:r>
             <w:proofErr w:type="spellStart"/>
             <w:r>
@@ -616,9 +745,17 @@
                 <w:sz w:val="28"/>
                 <w:szCs w:val="28"/>
               </w:rPr>
-              <w:t>Ibrahem</w:t>
+              <w:t>Alaa</w:t>
             </w:r>
             <w:proofErr w:type="spellEnd"/>
+            <w:r>
+              <w:rPr>
+                <w:rFonts w:asciiTheme="majorHAnsi" w:hAnsiTheme="majorHAnsi" w:cstheme="majorHAnsi"/>
+                <w:sz w:val="28"/>
+                <w:szCs w:val="28"/>
+              </w:rPr>
+              <w:t xml:space="preserve"> El-din</w:t>
+            </w:r>
             <w:r>
               <w:rPr>
                 <w:rFonts w:asciiTheme="majorHAnsi" w:hAnsiTheme="majorHAnsi" w:cstheme="majorHAnsi"/>
@@ -633,7 +770,7 @@
       <w:tr>
         <w:tc>
           <w:tcPr>
-            <w:tcW w:w="1530" w:type="dxa"/>
+            <w:tcW w:w="1808" w:type="dxa"/>
           </w:tcPr>
           <w:p>
             <w:pPr>
@@ -650,7 +787,15 @@
                 <w:sz w:val="28"/>
                 <w:szCs w:val="28"/>
               </w:rPr>
-              <w:t>02/1/2020</w:t>
+              <w:t>1/31/202</w:t>
+            </w:r>
+            <w:r>
+              <w:rPr>
+                <w:rFonts w:asciiTheme="majorHAnsi" w:hAnsiTheme="majorHAnsi" w:cstheme="majorHAnsi"/>
+                <w:sz w:val="28"/>
+                <w:szCs w:val="28"/>
+              </w:rPr>
+              <w:t>0</w:t>
             </w:r>
           </w:p>
         </w:tc>
@@ -746,7 +891,7 @@
       <w:tr>
         <w:tc>
           <w:tcPr>
-            <w:tcW w:w="1530" w:type="dxa"/>
+            <w:tcW w:w="1808" w:type="dxa"/>
           </w:tcPr>
           <w:p>
             <w:pPr>
@@ -757,6 +902,14 @@
                 <w:szCs w:val="28"/>
               </w:rPr>
             </w:pPr>
+            <w:r>
+              <w:rPr>
+                <w:rFonts w:asciiTheme="majorHAnsi" w:hAnsiTheme="majorHAnsi" w:cstheme="majorHAnsi"/>
+                <w:sz w:val="28"/>
+                <w:szCs w:val="28"/>
+              </w:rPr>
+              <w:t>02/1/2020</w:t>
+            </w:r>
           </w:p>
         </w:tc>
         <w:tc>
@@ -774,6 +927,111 @@
                 <w:szCs w:val="28"/>
               </w:rPr>
             </w:pPr>
+            <w:r>
+              <w:rPr>
+                <w:rFonts w:asciiTheme="majorHAnsi" w:hAnsiTheme="majorHAnsi" w:cstheme="majorHAnsi"/>
+                <w:sz w:val="28"/>
+                <w:szCs w:val="28"/>
+              </w:rPr>
+              <w:t>0.5</w:t>
+            </w:r>
+          </w:p>
+        </w:tc>
+        <w:tc>
+          <w:tcPr>
+            <w:tcW w:w="4886" w:type="dxa"/>
+          </w:tcPr>
+          <w:p>
+            <w:pPr>
+              <w:jc w:val="center"/>
+              <w:rPr>
+                <w:rFonts w:asciiTheme="majorHAnsi" w:hAnsiTheme="majorHAnsi" w:cstheme="majorHAnsi"/>
+                <w:sz w:val="28"/>
+                <w:szCs w:val="28"/>
+              </w:rPr>
+            </w:pPr>
+            <w:r>
+              <w:rPr>
+                <w:rFonts w:asciiTheme="majorHAnsi" w:hAnsiTheme="majorHAnsi" w:cstheme="majorHAnsi"/>
+                <w:sz w:val="28"/>
+                <w:szCs w:val="28"/>
+              </w:rPr>
+              <w:t>Proposed</w:t>
+            </w:r>
+          </w:p>
+        </w:tc>
+        <w:tc>
+          <w:tcPr>
+            <w:tcW w:w="2584" w:type="dxa"/>
+          </w:tcPr>
+          <w:p>
+            <w:pPr>
+              <w:rPr>
+                <w:rFonts w:asciiTheme="majorHAnsi" w:hAnsiTheme="majorHAnsi" w:cstheme="majorHAnsi"/>
+                <w:sz w:val="28"/>
+                <w:szCs w:val="28"/>
+              </w:rPr>
+            </w:pPr>
+            <w:r>
+              <w:rPr>
+                <w:rFonts w:asciiTheme="majorHAnsi" w:hAnsiTheme="majorHAnsi" w:cstheme="majorHAnsi"/>
+                <w:sz w:val="28"/>
+                <w:szCs w:val="28"/>
+              </w:rPr>
+              <w:t xml:space="preserve">Mohamed </w:t>
+            </w:r>
+            <w:proofErr w:type="spellStart"/>
+            <w:r>
+              <w:rPr>
+                <w:rFonts w:asciiTheme="majorHAnsi" w:hAnsiTheme="majorHAnsi" w:cstheme="majorHAnsi"/>
+                <w:sz w:val="28"/>
+                <w:szCs w:val="28"/>
+              </w:rPr>
+              <w:t>Ibrahem</w:t>
+            </w:r>
+            <w:proofErr w:type="spellEnd"/>
+            <w:r>
+              <w:rPr>
+                <w:rFonts w:asciiTheme="majorHAnsi" w:hAnsiTheme="majorHAnsi" w:cstheme="majorHAnsi"/>
+                <w:sz w:val="28"/>
+                <w:szCs w:val="28"/>
+              </w:rPr>
+              <w:t xml:space="preserve"> </w:t>
+            </w:r>
+          </w:p>
+        </w:tc>
+      </w:tr>
+      <w:tr>
+        <w:tc>
+          <w:tcPr>
+            <w:tcW w:w="1808" w:type="dxa"/>
+          </w:tcPr>
+          <w:p>
+            <w:pPr>
+              <w:jc w:val="center"/>
+              <w:rPr>
+                <w:rFonts w:asciiTheme="majorHAnsi" w:hAnsiTheme="majorHAnsi" w:cstheme="majorHAnsi"/>
+                <w:sz w:val="28"/>
+                <w:szCs w:val="28"/>
+              </w:rPr>
+            </w:pPr>
+          </w:p>
+        </w:tc>
+        <w:tc>
+          <w:tcPr>
+            <w:tcW w:w="1350" w:type="dxa"/>
+          </w:tcPr>
+          <w:p>
+            <w:pPr>
+              <w:pStyle w:val="Header"/>
+              <w:spacing w:before="80"/>
+              <w:jc w:val="center"/>
+              <w:rPr>
+                <w:rFonts w:asciiTheme="majorHAnsi" w:hAnsiTheme="majorHAnsi" w:cstheme="majorHAnsi"/>
+                <w:sz w:val="28"/>
+                <w:szCs w:val="28"/>
+              </w:rPr>
+            </w:pPr>
           </w:p>
         </w:tc>
         <w:tc>
@@ -809,156 +1067,32 @@
     </w:tbl>
     <w:p>
       <w:pPr>
-        <w:rPr>
-          <w:rFonts w:asciiTheme="majorHAnsi" w:hAnsiTheme="majorHAnsi" w:cstheme="majorHAnsi"/>
-        </w:rPr>
-      </w:pPr>
-    </w:p>
-    <w:p>
-      <w:pPr>
-        <w:rPr>
-          <w:rFonts w:asciiTheme="majorHAnsi" w:hAnsiTheme="majorHAnsi" w:cstheme="majorHAnsi"/>
-        </w:rPr>
-      </w:pPr>
-    </w:p>
-    <w:p>
-      <w:pPr>
-        <w:rPr>
-          <w:rFonts w:asciiTheme="majorHAnsi" w:hAnsiTheme="majorHAnsi" w:cstheme="majorHAnsi"/>
-        </w:rPr>
-      </w:pPr>
-    </w:p>
-    <w:p>
-      <w:pPr>
-        <w:rPr>
-          <w:rFonts w:asciiTheme="majorHAnsi" w:hAnsiTheme="majorHAnsi" w:cstheme="majorHAnsi"/>
-        </w:rPr>
-      </w:pPr>
-    </w:p>
-    <w:p>
-      <w:pPr>
-        <w:rPr>
-          <w:rFonts w:asciiTheme="majorHAnsi" w:hAnsiTheme="majorHAnsi" w:cstheme="majorHAnsi"/>
-        </w:rPr>
-      </w:pPr>
-    </w:p>
-    <w:p>
-      <w:pPr>
-        <w:rPr>
-          <w:rFonts w:asciiTheme="majorHAnsi" w:hAnsiTheme="majorHAnsi" w:cstheme="majorHAnsi"/>
-        </w:rPr>
-      </w:pPr>
-    </w:p>
-    <w:p>
-      <w:pPr>
-        <w:rPr>
-          <w:rFonts w:asciiTheme="majorHAnsi" w:hAnsiTheme="majorHAnsi" w:cstheme="majorHAnsi"/>
-        </w:rPr>
-      </w:pPr>
-    </w:p>
-    <w:p>
-      <w:pPr>
-        <w:rPr>
-          <w:rFonts w:asciiTheme="majorHAnsi" w:hAnsiTheme="majorHAnsi" w:cstheme="majorHAnsi"/>
-        </w:rPr>
-      </w:pPr>
-    </w:p>
-    <w:p>
-      <w:pPr>
-        <w:rPr>
-          <w:rFonts w:asciiTheme="majorHAnsi" w:hAnsiTheme="majorHAnsi" w:cstheme="majorHAnsi"/>
-        </w:rPr>
-      </w:pPr>
-    </w:p>
-    <w:p>
-      <w:pPr>
-        <w:rPr>
-          <w:rFonts w:asciiTheme="majorHAnsi" w:hAnsiTheme="majorHAnsi" w:cstheme="majorHAnsi"/>
-        </w:rPr>
-      </w:pPr>
-    </w:p>
-    <w:p>
-      <w:pPr>
-        <w:rPr>
-          <w:rFonts w:asciiTheme="majorHAnsi" w:hAnsiTheme="majorHAnsi" w:cstheme="majorHAnsi"/>
-        </w:rPr>
-      </w:pPr>
-    </w:p>
-    <w:p>
-      <w:pPr>
-        <w:rPr>
-          <w:rFonts w:asciiTheme="majorHAnsi" w:hAnsiTheme="majorHAnsi" w:cstheme="majorHAnsi"/>
-        </w:rPr>
-      </w:pPr>
-    </w:p>
-    <w:p>
-      <w:pPr>
-        <w:rPr>
-          <w:rFonts w:asciiTheme="majorHAnsi" w:hAnsiTheme="majorHAnsi" w:cstheme="majorHAnsi"/>
-        </w:rPr>
-      </w:pPr>
-    </w:p>
-    <w:p>
-      <w:pPr>
-        <w:rPr>
-          <w:rFonts w:asciiTheme="majorHAnsi" w:hAnsiTheme="majorHAnsi" w:cstheme="majorHAnsi"/>
-        </w:rPr>
-      </w:pPr>
-    </w:p>
-    <w:p>
-      <w:pPr>
-        <w:rPr>
-          <w:rFonts w:asciiTheme="majorHAnsi" w:hAnsiTheme="majorHAnsi" w:cstheme="majorHAnsi"/>
-        </w:rPr>
-      </w:pPr>
-    </w:p>
-    <w:p>
-      <w:pPr>
-        <w:rPr>
-          <w:rFonts w:asciiTheme="majorHAnsi" w:hAnsiTheme="majorHAnsi" w:cstheme="majorHAnsi"/>
-        </w:rPr>
-      </w:pPr>
-    </w:p>
-    <w:p>
-      <w:pPr>
-        <w:rPr>
-          <w:rFonts w:asciiTheme="majorHAnsi" w:hAnsiTheme="majorHAnsi" w:cstheme="majorHAnsi"/>
-        </w:rPr>
-      </w:pPr>
-    </w:p>
-    <w:p>
-      <w:pPr>
-        <w:rPr>
-          <w:rFonts w:asciiTheme="majorHAnsi" w:hAnsiTheme="majorHAnsi" w:cstheme="majorHAnsi"/>
-        </w:rPr>
-      </w:pPr>
-    </w:p>
-    <w:p>
-      <w:pPr>
-        <w:rPr>
-          <w:rFonts w:asciiTheme="majorHAnsi" w:hAnsiTheme="majorHAnsi" w:cstheme="majorHAnsi"/>
-        </w:rPr>
-      </w:pPr>
-    </w:p>
-    <w:p>
-      <w:pPr>
-        <w:pStyle w:val="TitleNoTOC"/>
-        <w:jc w:val="left"/>
-        <w:rPr>
-          <w:rFonts w:asciiTheme="majorHAnsi" w:hAnsiTheme="majorHAnsi" w:cstheme="majorHAnsi"/>
-        </w:rPr>
+        <w:pStyle w:val="Heading1"/>
       </w:pPr>
       <w:r>
-        <w:rPr>
-          <w:rFonts w:asciiTheme="majorHAnsi" w:hAnsiTheme="majorHAnsi" w:cstheme="majorHAnsi"/>
-        </w:rPr>
+        <w:lastRenderedPageBreak/>
+        <w:t>Document Status</w:t>
+      </w:r>
+    </w:p>
+    <w:p>
+      <w:pPr>
+        <w:rPr>
+          <w:rFonts w:asciiTheme="majorHAnsi" w:hAnsiTheme="majorHAnsi" w:cstheme="majorHAnsi"/>
+        </w:rPr>
+      </w:pPr>
+    </w:p>
+    <w:p>
+      <w:pPr>
+        <w:pStyle w:val="Heading1"/>
+      </w:pPr>
+      <w:r>
         <w:t>Revision History</w:t>
       </w:r>
     </w:p>
     <w:tbl>
       <w:tblPr>
-        <w:tblW w:w="10350" w:type="dxa"/>
-        <w:tblInd w:w="-188" w:type="dxa"/>
+        <w:tblpPr w:leftFromText="180" w:rightFromText="180" w:vertAnchor="page" w:horzAnchor="margin" w:tblpXSpec="center" w:tblpY="7396"/>
+        <w:tblW w:w="10926" w:type="dxa"/>
         <w:tblBorders>
           <w:top w:val="single" w:sz="6" w:space="0" w:color="auto"/>
           <w:left w:val="single" w:sz="6" w:space="0" w:color="auto"/>
@@ -971,15 +1105,19 @@
         <w:tblLook w:val="0000" w:firstRow="0" w:lastRow="0" w:firstColumn="0" w:lastColumn="0" w:noHBand="0" w:noVBand="0"/>
       </w:tblPr>
       <w:tblGrid>
-        <w:gridCol w:w="1530"/>
+        <w:gridCol w:w="1522"/>
+        <w:gridCol w:w="1080"/>
         <w:gridCol w:w="1350"/>
-        <w:gridCol w:w="4886"/>
-        <w:gridCol w:w="2584"/>
+        <w:gridCol w:w="4500"/>
+        <w:gridCol w:w="2474"/>
       </w:tblGrid>
       <w:tr>
-        <w:tc>
-          <w:tcPr>
-            <w:tcW w:w="1530" w:type="dxa"/>
+        <w:trPr>
+          <w:trHeight w:val="421"/>
+        </w:trPr>
+        <w:tc>
+          <w:tcPr>
+            <w:tcW w:w="1522" w:type="dxa"/>
           </w:tcPr>
           <w:p>
             <w:pPr>
@@ -1004,6 +1142,31 @@
         </w:tc>
         <w:tc>
           <w:tcPr>
+            <w:tcW w:w="1080" w:type="dxa"/>
+          </w:tcPr>
+          <w:p>
+            <w:pPr>
+              <w:jc w:val="center"/>
+              <w:rPr>
+                <w:rFonts w:asciiTheme="majorHAnsi" w:hAnsiTheme="majorHAnsi" w:cstheme="majorHAnsi"/>
+                <w:b/>
+                <w:sz w:val="28"/>
+                <w:szCs w:val="28"/>
+              </w:rPr>
+            </w:pPr>
+            <w:r>
+              <w:rPr>
+                <w:rFonts w:asciiTheme="majorHAnsi" w:hAnsiTheme="majorHAnsi" w:cstheme="majorHAnsi"/>
+                <w:b/>
+                <w:sz w:val="28"/>
+                <w:szCs w:val="28"/>
+              </w:rPr>
+              <w:t>Version</w:t>
+            </w:r>
+          </w:p>
+        </w:tc>
+        <w:tc>
+          <w:tcPr>
             <w:tcW w:w="1350" w:type="dxa"/>
           </w:tcPr>
           <w:p>
@@ -1023,13 +1186,13 @@
                 <w:sz w:val="28"/>
                 <w:szCs w:val="28"/>
               </w:rPr>
-              <w:t>Version</w:t>
-            </w:r>
-          </w:p>
-        </w:tc>
-        <w:tc>
-          <w:tcPr>
-            <w:tcW w:w="4886" w:type="dxa"/>
+              <w:t>Status</w:t>
+            </w:r>
+          </w:p>
+        </w:tc>
+        <w:tc>
+          <w:tcPr>
+            <w:tcW w:w="4500" w:type="dxa"/>
           </w:tcPr>
           <w:p>
             <w:pPr>
@@ -1054,7 +1217,7 @@
         </w:tc>
         <w:tc>
           <w:tcPr>
-            <w:tcW w:w="2584" w:type="dxa"/>
+            <w:tcW w:w="2474" w:type="dxa"/>
           </w:tcPr>
           <w:p>
             <w:pPr>
@@ -1079,9 +1242,12 @@
         </w:tc>
       </w:tr>
       <w:tr>
-        <w:tc>
-          <w:tcPr>
-            <w:tcW w:w="1530" w:type="dxa"/>
+        <w:trPr>
+          <w:trHeight w:val="768"/>
+        </w:trPr>
+        <w:tc>
+          <w:tcPr>
+            <w:tcW w:w="1522" w:type="dxa"/>
           </w:tcPr>
           <w:p>
             <w:pPr>
@@ -1104,7 +1270,7 @@
         </w:tc>
         <w:tc>
           <w:tcPr>
-            <w:tcW w:w="1350" w:type="dxa"/>
+            <w:tcW w:w="1080" w:type="dxa"/>
           </w:tcPr>
           <w:p>
             <w:pPr>
@@ -1129,7 +1295,7 @@
         </w:tc>
         <w:tc>
           <w:tcPr>
-            <w:tcW w:w="4886" w:type="dxa"/>
+            <w:tcW w:w="1350" w:type="dxa"/>
           </w:tcPr>
           <w:p>
             <w:pPr>
@@ -1146,69 +1312,36 @@
                 <w:sz w:val="28"/>
                 <w:szCs w:val="28"/>
               </w:rPr>
-              <w:t>Initial Draft</w:t>
-            </w:r>
-            <w:r>
-              <w:rPr>
-                <w:rFonts w:asciiTheme="majorHAnsi" w:hAnsiTheme="majorHAnsi" w:cstheme="majorHAnsi"/>
-                <w:sz w:val="28"/>
-                <w:szCs w:val="28"/>
-              </w:rPr>
-              <w:t>,</w:t>
-            </w:r>
-            <w:r>
-              <w:rPr>
-                <w:rFonts w:asciiTheme="majorHAnsi" w:hAnsiTheme="majorHAnsi" w:cstheme="majorHAnsi"/>
-                <w:sz w:val="28"/>
-                <w:szCs w:val="28"/>
-              </w:rPr>
-              <w:t xml:space="preserve"> </w:t>
-            </w:r>
-            <w:r>
-              <w:rPr>
-                <w:rFonts w:asciiTheme="majorHAnsi" w:hAnsiTheme="majorHAnsi" w:cstheme="majorHAnsi"/>
-                <w:sz w:val="28"/>
-                <w:szCs w:val="28"/>
-              </w:rPr>
-              <w:t xml:space="preserve">specifying </w:t>
-            </w:r>
-            <w:r>
-              <w:rPr>
-                <w:rFonts w:asciiTheme="majorHAnsi" w:hAnsiTheme="majorHAnsi" w:cstheme="majorHAnsi"/>
-                <w:sz w:val="28"/>
-                <w:szCs w:val="28"/>
-              </w:rPr>
-              <w:t>Introduction</w:t>
-            </w:r>
-            <w:r>
-              <w:rPr>
-                <w:rFonts w:asciiTheme="majorHAnsi" w:hAnsiTheme="majorHAnsi" w:cstheme="majorHAnsi"/>
-                <w:sz w:val="28"/>
-                <w:szCs w:val="28"/>
-              </w:rPr>
-              <w:t>, system overview</w:t>
-            </w:r>
-            <w:r>
-              <w:rPr>
-                <w:rFonts w:asciiTheme="majorHAnsi" w:hAnsiTheme="majorHAnsi" w:cstheme="majorHAnsi"/>
-                <w:sz w:val="28"/>
-                <w:szCs w:val="28"/>
-              </w:rPr>
-              <w:t xml:space="preserve"> and document outline</w:t>
-            </w:r>
-            <w:r>
-              <w:rPr>
-                <w:rFonts w:asciiTheme="majorHAnsi" w:hAnsiTheme="majorHAnsi" w:cstheme="majorHAnsi"/>
-                <w:sz w:val="28"/>
-                <w:szCs w:val="28"/>
-              </w:rPr>
-              <w:t>.</w:t>
-            </w:r>
-          </w:p>
-        </w:tc>
-        <w:tc>
-          <w:tcPr>
-            <w:tcW w:w="2584" w:type="dxa"/>
+              <w:t>Draft</w:t>
+            </w:r>
+          </w:p>
+        </w:tc>
+        <w:tc>
+          <w:tcPr>
+            <w:tcW w:w="4500" w:type="dxa"/>
+          </w:tcPr>
+          <w:p>
+            <w:pPr>
+              <w:jc w:val="left"/>
+              <w:rPr>
+                <w:rFonts w:asciiTheme="majorHAnsi" w:hAnsiTheme="majorHAnsi" w:cstheme="majorHAnsi"/>
+                <w:sz w:val="28"/>
+                <w:szCs w:val="28"/>
+              </w:rPr>
+            </w:pPr>
+            <w:r>
+              <w:rPr>
+                <w:rFonts w:asciiTheme="majorHAnsi" w:hAnsiTheme="majorHAnsi" w:cstheme="majorHAnsi"/>
+                <w:sz w:val="28"/>
+                <w:szCs w:val="28"/>
+              </w:rPr>
+              <w:t>Initial Draft, specifying Introduction, system overview and document outline.</w:t>
+            </w:r>
+          </w:p>
+        </w:tc>
+        <w:tc>
+          <w:tcPr>
+            <w:tcW w:w="2474" w:type="dxa"/>
           </w:tcPr>
           <w:p>
             <w:pPr>
@@ -1248,9 +1381,12 @@
         </w:tc>
       </w:tr>
       <w:tr>
-        <w:tc>
-          <w:tcPr>
-            <w:tcW w:w="1530" w:type="dxa"/>
+        <w:trPr>
+          <w:trHeight w:val="421"/>
+        </w:trPr>
+        <w:tc>
+          <w:tcPr>
+            <w:tcW w:w="1522" w:type="dxa"/>
           </w:tcPr>
           <w:p>
             <w:pPr>
@@ -1273,7 +1409,7 @@
         </w:tc>
         <w:tc>
           <w:tcPr>
-            <w:tcW w:w="1350" w:type="dxa"/>
+            <w:tcW w:w="1080" w:type="dxa"/>
           </w:tcPr>
           <w:p>
             <w:pPr>
@@ -1298,7 +1434,7 @@
         </w:tc>
         <w:tc>
           <w:tcPr>
-            <w:tcW w:w="4886" w:type="dxa"/>
+            <w:tcW w:w="1350" w:type="dxa"/>
           </w:tcPr>
           <w:p>
             <w:pPr>
@@ -1315,61 +1451,52 @@
                 <w:sz w:val="28"/>
                 <w:szCs w:val="28"/>
               </w:rPr>
-              <w:t>Update the draft,</w:t>
-            </w:r>
-            <w:r>
-              <w:rPr>
-                <w:rFonts w:asciiTheme="majorHAnsi" w:hAnsiTheme="majorHAnsi" w:cstheme="majorHAnsi"/>
-                <w:sz w:val="28"/>
-                <w:szCs w:val="28"/>
-              </w:rPr>
-              <w:t xml:space="preserve"> </w:t>
-            </w:r>
-            <w:r>
-              <w:rPr>
-                <w:rFonts w:asciiTheme="majorHAnsi" w:hAnsiTheme="majorHAnsi" w:cstheme="majorHAnsi"/>
-                <w:sz w:val="28"/>
-                <w:szCs w:val="28"/>
-              </w:rPr>
-              <w:t>requirements</w:t>
-            </w:r>
-            <w:r>
-              <w:rPr>
-                <w:rFonts w:asciiTheme="majorHAnsi" w:hAnsiTheme="majorHAnsi" w:cstheme="majorHAnsi"/>
-                <w:sz w:val="28"/>
-                <w:szCs w:val="28"/>
-              </w:rPr>
-              <w:t xml:space="preserve"> table</w:t>
-            </w:r>
-          </w:p>
-        </w:tc>
-        <w:tc>
-          <w:tcPr>
-            <w:tcW w:w="2584" w:type="dxa"/>
-          </w:tcPr>
-          <w:p>
-            <w:pPr>
-              <w:rPr>
-                <w:rFonts w:asciiTheme="majorHAnsi" w:hAnsiTheme="majorHAnsi" w:cstheme="majorHAnsi"/>
-                <w:sz w:val="28"/>
-                <w:szCs w:val="28"/>
-              </w:rPr>
-            </w:pPr>
-            <w:r>
-              <w:rPr>
-                <w:rFonts w:asciiTheme="majorHAnsi" w:hAnsiTheme="majorHAnsi" w:cstheme="majorHAnsi"/>
-                <w:sz w:val="28"/>
-                <w:szCs w:val="28"/>
-              </w:rPr>
-              <w:t>Moha</w:t>
-            </w:r>
-            <w:r>
-              <w:rPr>
-                <w:rFonts w:asciiTheme="majorHAnsi" w:hAnsiTheme="majorHAnsi" w:cstheme="majorHAnsi"/>
-                <w:sz w:val="28"/>
-                <w:szCs w:val="28"/>
-              </w:rPr>
-              <w:t xml:space="preserve">med </w:t>
+              <w:t>Draft</w:t>
+            </w:r>
+          </w:p>
+        </w:tc>
+        <w:tc>
+          <w:tcPr>
+            <w:tcW w:w="4500" w:type="dxa"/>
+          </w:tcPr>
+          <w:p>
+            <w:pPr>
+              <w:jc w:val="left"/>
+              <w:rPr>
+                <w:rFonts w:asciiTheme="majorHAnsi" w:hAnsiTheme="majorHAnsi" w:cstheme="majorHAnsi"/>
+                <w:sz w:val="28"/>
+                <w:szCs w:val="28"/>
+              </w:rPr>
+            </w:pPr>
+            <w:r>
+              <w:rPr>
+                <w:rFonts w:asciiTheme="majorHAnsi" w:hAnsiTheme="majorHAnsi" w:cstheme="majorHAnsi"/>
+                <w:sz w:val="28"/>
+                <w:szCs w:val="28"/>
+              </w:rPr>
+              <w:t>Update the draft, requirements table</w:t>
+            </w:r>
+          </w:p>
+        </w:tc>
+        <w:tc>
+          <w:tcPr>
+            <w:tcW w:w="2474" w:type="dxa"/>
+          </w:tcPr>
+          <w:p>
+            <w:pPr>
+              <w:rPr>
+                <w:rFonts w:asciiTheme="majorHAnsi" w:hAnsiTheme="majorHAnsi" w:cstheme="majorHAnsi"/>
+                <w:sz w:val="28"/>
+                <w:szCs w:val="28"/>
+              </w:rPr>
+            </w:pPr>
+            <w:r>
+              <w:rPr>
+                <w:rFonts w:asciiTheme="majorHAnsi" w:hAnsiTheme="majorHAnsi" w:cstheme="majorHAnsi"/>
+                <w:sz w:val="28"/>
+                <w:szCs w:val="28"/>
+              </w:rPr>
+              <w:t xml:space="preserve">Mohamed </w:t>
             </w:r>
             <w:proofErr w:type="spellStart"/>
             <w:r>
@@ -1393,40 +1520,35 @@
         </w:tc>
       </w:tr>
       <w:tr>
-        <w:tc>
-          <w:tcPr>
-            <w:tcW w:w="1530" w:type="dxa"/>
-          </w:tcPr>
-          <w:p>
-            <w:pPr>
-              <w:jc w:val="center"/>
-              <w:rPr>
-                <w:rFonts w:asciiTheme="majorHAnsi" w:hAnsiTheme="majorHAnsi" w:cstheme="majorHAnsi"/>
-                <w:sz w:val="28"/>
-                <w:szCs w:val="28"/>
-              </w:rPr>
-            </w:pPr>
-            <w:r>
-              <w:rPr>
-                <w:rFonts w:asciiTheme="majorHAnsi" w:hAnsiTheme="majorHAnsi" w:cstheme="majorHAnsi"/>
-                <w:sz w:val="28"/>
-                <w:szCs w:val="28"/>
-              </w:rPr>
-              <w:t>1/31/202</w:t>
-            </w:r>
-            <w:r>
-              <w:rPr>
-                <w:rFonts w:asciiTheme="majorHAnsi" w:hAnsiTheme="majorHAnsi" w:cstheme="majorHAnsi"/>
-                <w:sz w:val="28"/>
-                <w:szCs w:val="28"/>
-              </w:rPr>
-              <w:t>0</w:t>
-            </w:r>
-          </w:p>
-        </w:tc>
-        <w:tc>
-          <w:tcPr>
-            <w:tcW w:w="1350" w:type="dxa"/>
+        <w:trPr>
+          <w:trHeight w:val="421"/>
+        </w:trPr>
+        <w:tc>
+          <w:tcPr>
+            <w:tcW w:w="1522" w:type="dxa"/>
+          </w:tcPr>
+          <w:p>
+            <w:pPr>
+              <w:jc w:val="right"/>
+              <w:rPr>
+                <w:rFonts w:asciiTheme="majorHAnsi" w:hAnsiTheme="majorHAnsi" w:cstheme="majorHAnsi"/>
+                <w:sz w:val="28"/>
+                <w:szCs w:val="28"/>
+              </w:rPr>
+            </w:pPr>
+            <w:r>
+              <w:rPr>
+                <w:rFonts w:asciiTheme="majorHAnsi" w:hAnsiTheme="majorHAnsi" w:cstheme="majorHAnsi"/>
+                <w:sz w:val="28"/>
+                <w:szCs w:val="28"/>
+              </w:rPr>
+              <w:t>1/25/2020</w:t>
+            </w:r>
+          </w:p>
+        </w:tc>
+        <w:tc>
+          <w:tcPr>
+            <w:tcW w:w="1080" w:type="dxa"/>
           </w:tcPr>
           <w:p>
             <w:pPr>
@@ -1451,7 +1573,7 @@
         </w:tc>
         <w:tc>
           <w:tcPr>
-            <w:tcW w:w="4886" w:type="dxa"/>
+            <w:tcW w:w="1350" w:type="dxa"/>
           </w:tcPr>
           <w:p>
             <w:pPr>
@@ -1468,69 +1590,52 @@
                 <w:sz w:val="28"/>
                 <w:szCs w:val="28"/>
               </w:rPr>
-              <w:t xml:space="preserve">Update the requirement according the </w:t>
-            </w:r>
-            <w:r>
-              <w:rPr>
-                <w:rFonts w:asciiTheme="majorHAnsi" w:hAnsiTheme="majorHAnsi" w:cstheme="majorHAnsi"/>
-                <w:sz w:val="28"/>
-                <w:szCs w:val="28"/>
-              </w:rPr>
-              <w:t>review (</w:t>
-            </w:r>
-            <w:r>
-              <w:rPr>
-                <w:rFonts w:asciiTheme="majorHAnsi" w:hAnsiTheme="majorHAnsi" w:cstheme="majorHAnsi"/>
-                <w:sz w:val="28"/>
-                <w:szCs w:val="28"/>
-              </w:rPr>
-              <w:t xml:space="preserve">safe monitoring, monitoring </w:t>
-            </w:r>
-            <w:r>
-              <w:rPr>
-                <w:rFonts w:asciiTheme="majorHAnsi" w:hAnsiTheme="majorHAnsi" w:cstheme="majorHAnsi"/>
-                <w:sz w:val="28"/>
-                <w:szCs w:val="28"/>
-              </w:rPr>
-              <w:t>speed</w:t>
-            </w:r>
-            <w:r>
-              <w:rPr>
-                <w:rFonts w:asciiTheme="majorHAnsi" w:hAnsiTheme="majorHAnsi" w:cstheme="majorHAnsi"/>
-                <w:sz w:val="28"/>
-                <w:szCs w:val="28"/>
-              </w:rPr>
-              <w:t>, add reference table)</w:t>
-            </w:r>
-            <w:r>
-              <w:rPr>
-                <w:rFonts w:asciiTheme="majorHAnsi" w:hAnsiTheme="majorHAnsi" w:cstheme="majorHAnsi"/>
-                <w:sz w:val="28"/>
-                <w:szCs w:val="28"/>
-              </w:rPr>
-              <w:t xml:space="preserve">.  </w:t>
-            </w:r>
-          </w:p>
-        </w:tc>
-        <w:tc>
-          <w:tcPr>
-            <w:tcW w:w="2584" w:type="dxa"/>
-          </w:tcPr>
-          <w:p>
-            <w:pPr>
-              <w:rPr>
-                <w:rFonts w:asciiTheme="majorHAnsi" w:hAnsiTheme="majorHAnsi" w:cstheme="majorHAnsi"/>
-                <w:sz w:val="28"/>
-                <w:szCs w:val="28"/>
-              </w:rPr>
-            </w:pPr>
-            <w:r>
-              <w:rPr>
-                <w:rFonts w:asciiTheme="majorHAnsi" w:hAnsiTheme="majorHAnsi" w:cstheme="majorHAnsi"/>
-                <w:sz w:val="28"/>
-                <w:szCs w:val="28"/>
-              </w:rPr>
-              <w:t xml:space="preserve">Mohamed </w:t>
+              <w:t>Proposed</w:t>
+            </w:r>
+          </w:p>
+        </w:tc>
+        <w:tc>
+          <w:tcPr>
+            <w:tcW w:w="4500" w:type="dxa"/>
+          </w:tcPr>
+          <w:p>
+            <w:pPr>
+              <w:jc w:val="left"/>
+              <w:rPr>
+                <w:rFonts w:asciiTheme="majorHAnsi" w:hAnsiTheme="majorHAnsi" w:cstheme="majorHAnsi"/>
+                <w:sz w:val="28"/>
+                <w:szCs w:val="28"/>
+              </w:rPr>
+            </w:pPr>
+            <w:r>
+              <w:rPr>
+                <w:rFonts w:asciiTheme="majorHAnsi" w:hAnsiTheme="majorHAnsi" w:cstheme="majorHAnsi"/>
+                <w:sz w:val="28"/>
+                <w:szCs w:val="28"/>
+              </w:rPr>
+              <w:t>Reviewed Document structure and updated Document status to Proposed</w:t>
+            </w:r>
+          </w:p>
+        </w:tc>
+        <w:tc>
+          <w:tcPr>
+            <w:tcW w:w="2474" w:type="dxa"/>
+          </w:tcPr>
+          <w:p>
+            <w:pPr>
+              <w:rPr>
+                <w:rFonts w:asciiTheme="majorHAnsi" w:hAnsiTheme="majorHAnsi" w:cstheme="majorHAnsi"/>
+                <w:sz w:val="28"/>
+                <w:szCs w:val="28"/>
+              </w:rPr>
+            </w:pPr>
+            <w:r>
+              <w:rPr>
+                <w:rFonts w:asciiTheme="majorHAnsi" w:hAnsiTheme="majorHAnsi" w:cstheme="majorHAnsi"/>
+                <w:sz w:val="28"/>
+                <w:szCs w:val="28"/>
+              </w:rPr>
+              <w:t xml:space="preserve">May </w:t>
             </w:r>
             <w:proofErr w:type="spellStart"/>
             <w:r>
@@ -1539,7 +1644,7 @@
                 <w:sz w:val="28"/>
                 <w:szCs w:val="28"/>
               </w:rPr>
-              <w:t>Ibrahem</w:t>
+              <w:t>Alaa</w:t>
             </w:r>
             <w:proofErr w:type="spellEnd"/>
             <w:r>
@@ -1548,15 +1653,18 @@
                 <w:sz w:val="28"/>
                 <w:szCs w:val="28"/>
               </w:rPr>
-              <w:t xml:space="preserve"> </w:t>
+              <w:t xml:space="preserve"> El-din</w:t>
             </w:r>
           </w:p>
         </w:tc>
       </w:tr>
       <w:tr>
-        <w:tc>
-          <w:tcPr>
-            <w:tcW w:w="1530" w:type="dxa"/>
+        <w:trPr>
+          <w:trHeight w:val="768"/>
+        </w:trPr>
+        <w:tc>
+          <w:tcPr>
+            <w:tcW w:w="1522" w:type="dxa"/>
           </w:tcPr>
           <w:p>
             <w:pPr>
@@ -1573,13 +1681,21 @@
                 <w:sz w:val="28"/>
                 <w:szCs w:val="28"/>
               </w:rPr>
-              <w:t>02/1/2020</w:t>
-            </w:r>
-          </w:p>
-        </w:tc>
-        <w:tc>
-          <w:tcPr>
-            <w:tcW w:w="1350" w:type="dxa"/>
+              <w:t>1/31/202</w:t>
+            </w:r>
+            <w:r>
+              <w:rPr>
+                <w:rFonts w:asciiTheme="majorHAnsi" w:hAnsiTheme="majorHAnsi" w:cstheme="majorHAnsi"/>
+                <w:sz w:val="28"/>
+                <w:szCs w:val="28"/>
+              </w:rPr>
+              <w:t>0</w:t>
+            </w:r>
+          </w:p>
+        </w:tc>
+        <w:tc>
+          <w:tcPr>
+            <w:tcW w:w="1080" w:type="dxa"/>
           </w:tcPr>
           <w:p>
             <w:pPr>
@@ -1604,7 +1720,7 @@
         </w:tc>
         <w:tc>
           <w:tcPr>
-            <w:tcW w:w="4886" w:type="dxa"/>
+            <w:tcW w:w="1350" w:type="dxa"/>
           </w:tcPr>
           <w:p>
             <w:pPr>
@@ -1621,47 +1737,52 @@
                 <w:sz w:val="28"/>
                 <w:szCs w:val="28"/>
               </w:rPr>
-              <w:t>Update the refe</w:t>
-            </w:r>
-            <w:r>
-              <w:rPr>
-                <w:rFonts w:asciiTheme="majorHAnsi" w:hAnsiTheme="majorHAnsi" w:cstheme="majorHAnsi"/>
-                <w:sz w:val="28"/>
-                <w:szCs w:val="28"/>
-              </w:rPr>
-              <w:t>rence table</w:t>
-            </w:r>
-            <w:r>
-              <w:rPr>
-                <w:rFonts w:asciiTheme="majorHAnsi" w:hAnsiTheme="majorHAnsi" w:cstheme="majorHAnsi"/>
-                <w:sz w:val="28"/>
-                <w:szCs w:val="28"/>
-              </w:rPr>
-              <w:t>,</w:t>
-            </w:r>
-            <w:r>
-              <w:rPr>
-                <w:rFonts w:asciiTheme="majorHAnsi" w:hAnsiTheme="majorHAnsi" w:cstheme="majorHAnsi"/>
-                <w:sz w:val="28"/>
-                <w:szCs w:val="28"/>
-              </w:rPr>
-              <w:t xml:space="preserve"> </w:t>
-            </w:r>
-            <w:bookmarkStart w:id="0" w:name="_GoBack"/>
-            <w:bookmarkEnd w:id="0"/>
-            <w:r>
-              <w:rPr>
-                <w:rFonts w:asciiTheme="majorHAnsi" w:hAnsiTheme="majorHAnsi" w:cstheme="majorHAnsi"/>
-                <w:sz w:val="28"/>
-                <w:szCs w:val="28"/>
-              </w:rPr>
-              <w:t xml:space="preserve">requirement table  </w:t>
-            </w:r>
-          </w:p>
-        </w:tc>
-        <w:tc>
-          <w:tcPr>
-            <w:tcW w:w="2584" w:type="dxa"/>
+              <w:t>Proposed</w:t>
+            </w:r>
+          </w:p>
+        </w:tc>
+        <w:tc>
+          <w:tcPr>
+            <w:tcW w:w="4500" w:type="dxa"/>
+          </w:tcPr>
+          <w:p>
+            <w:pPr>
+              <w:jc w:val="left"/>
+              <w:rPr>
+                <w:rFonts w:asciiTheme="majorHAnsi" w:hAnsiTheme="majorHAnsi" w:cstheme="majorHAnsi"/>
+                <w:sz w:val="28"/>
+                <w:szCs w:val="28"/>
+              </w:rPr>
+            </w:pPr>
+            <w:r>
+              <w:rPr>
+                <w:rFonts w:asciiTheme="majorHAnsi" w:hAnsiTheme="majorHAnsi" w:cstheme="majorHAnsi"/>
+                <w:sz w:val="28"/>
+                <w:szCs w:val="28"/>
+              </w:rPr>
+              <w:t>Update the requirement according the review (safe monitoring, monitoring speed</w:t>
+            </w:r>
+            <w:r>
+              <w:rPr>
+                <w:rFonts w:asciiTheme="majorHAnsi" w:hAnsiTheme="majorHAnsi" w:cstheme="majorHAnsi"/>
+                <w:sz w:val="28"/>
+                <w:szCs w:val="28"/>
+              </w:rPr>
+              <w:t>, add reference table)</w:t>
+            </w:r>
+            <w:r>
+              <w:rPr>
+                <w:rFonts w:asciiTheme="majorHAnsi" w:hAnsiTheme="majorHAnsi" w:cstheme="majorHAnsi"/>
+                <w:sz w:val="28"/>
+                <w:szCs w:val="28"/>
+              </w:rPr>
+              <w:t xml:space="preserve">.  </w:t>
+            </w:r>
+          </w:p>
+        </w:tc>
+        <w:tc>
+          <w:tcPr>
+            <w:tcW w:w="2474" w:type="dxa"/>
           </w:tcPr>
           <w:p>
             <w:pPr>
@@ -1701,9 +1822,12 @@
         </w:tc>
       </w:tr>
       <w:tr>
-        <w:tc>
-          <w:tcPr>
-            <w:tcW w:w="1530" w:type="dxa"/>
+        <w:trPr>
+          <w:trHeight w:val="421"/>
+        </w:trPr>
+        <w:tc>
+          <w:tcPr>
+            <w:tcW w:w="1522" w:type="dxa"/>
           </w:tcPr>
           <w:p>
             <w:pPr>
@@ -1714,11 +1838,19 @@
                 <w:szCs w:val="28"/>
               </w:rPr>
             </w:pPr>
-          </w:p>
-        </w:tc>
-        <w:tc>
-          <w:tcPr>
-            <w:tcW w:w="1350" w:type="dxa"/>
+            <w:r>
+              <w:rPr>
+                <w:rFonts w:asciiTheme="majorHAnsi" w:hAnsiTheme="majorHAnsi" w:cstheme="majorHAnsi"/>
+                <w:sz w:val="28"/>
+                <w:szCs w:val="28"/>
+              </w:rPr>
+              <w:t>02/1/2020</w:t>
+            </w:r>
+          </w:p>
+        </w:tc>
+        <w:tc>
+          <w:tcPr>
+            <w:tcW w:w="1080" w:type="dxa"/>
           </w:tcPr>
           <w:p>
             <w:pPr>
@@ -1731,11 +1863,19 @@
                 <w:szCs w:val="28"/>
               </w:rPr>
             </w:pPr>
-          </w:p>
-        </w:tc>
-        <w:tc>
-          <w:tcPr>
-            <w:tcW w:w="4886" w:type="dxa"/>
+            <w:r>
+              <w:rPr>
+                <w:rFonts w:asciiTheme="majorHAnsi" w:hAnsiTheme="majorHAnsi" w:cstheme="majorHAnsi"/>
+                <w:sz w:val="28"/>
+                <w:szCs w:val="28"/>
+              </w:rPr>
+              <w:t>0.5</w:t>
+            </w:r>
+          </w:p>
+        </w:tc>
+        <w:tc>
+          <w:tcPr>
+            <w:tcW w:w="1350" w:type="dxa"/>
           </w:tcPr>
           <w:p>
             <w:pPr>
@@ -1746,11 +1886,230 @@
                 <w:szCs w:val="28"/>
               </w:rPr>
             </w:pPr>
-          </w:p>
-        </w:tc>
-        <w:tc>
-          <w:tcPr>
-            <w:tcW w:w="2584" w:type="dxa"/>
+            <w:r>
+              <w:rPr>
+                <w:rFonts w:asciiTheme="majorHAnsi" w:hAnsiTheme="majorHAnsi" w:cstheme="majorHAnsi"/>
+                <w:sz w:val="28"/>
+                <w:szCs w:val="28"/>
+              </w:rPr>
+              <w:t>Proposed</w:t>
+            </w:r>
+          </w:p>
+        </w:tc>
+        <w:tc>
+          <w:tcPr>
+            <w:tcW w:w="4500" w:type="dxa"/>
+          </w:tcPr>
+          <w:p>
+            <w:pPr>
+              <w:jc w:val="left"/>
+              <w:rPr>
+                <w:rFonts w:asciiTheme="majorHAnsi" w:hAnsiTheme="majorHAnsi" w:cstheme="majorHAnsi"/>
+                <w:sz w:val="28"/>
+                <w:szCs w:val="28"/>
+              </w:rPr>
+            </w:pPr>
+            <w:r>
+              <w:rPr>
+                <w:rFonts w:asciiTheme="majorHAnsi" w:hAnsiTheme="majorHAnsi" w:cstheme="majorHAnsi"/>
+                <w:sz w:val="28"/>
+                <w:szCs w:val="28"/>
+              </w:rPr>
+              <w:t xml:space="preserve">Update the reference table, requirement table  </w:t>
+            </w:r>
+          </w:p>
+        </w:tc>
+        <w:tc>
+          <w:tcPr>
+            <w:tcW w:w="2474" w:type="dxa"/>
+          </w:tcPr>
+          <w:p>
+            <w:pPr>
+              <w:rPr>
+                <w:rFonts w:asciiTheme="majorHAnsi" w:hAnsiTheme="majorHAnsi" w:cstheme="majorHAnsi"/>
+                <w:sz w:val="28"/>
+                <w:szCs w:val="28"/>
+              </w:rPr>
+            </w:pPr>
+            <w:r>
+              <w:rPr>
+                <w:rFonts w:asciiTheme="majorHAnsi" w:hAnsiTheme="majorHAnsi" w:cstheme="majorHAnsi"/>
+                <w:sz w:val="28"/>
+                <w:szCs w:val="28"/>
+              </w:rPr>
+              <w:t xml:space="preserve">Mohamed </w:t>
+            </w:r>
+            <w:proofErr w:type="spellStart"/>
+            <w:r>
+              <w:rPr>
+                <w:rFonts w:asciiTheme="majorHAnsi" w:hAnsiTheme="majorHAnsi" w:cstheme="majorHAnsi"/>
+                <w:sz w:val="28"/>
+                <w:szCs w:val="28"/>
+              </w:rPr>
+              <w:t>Ibrahem</w:t>
+            </w:r>
+            <w:proofErr w:type="spellEnd"/>
+            <w:r>
+              <w:rPr>
+                <w:rFonts w:asciiTheme="majorHAnsi" w:hAnsiTheme="majorHAnsi" w:cstheme="majorHAnsi"/>
+                <w:sz w:val="28"/>
+                <w:szCs w:val="28"/>
+              </w:rPr>
+              <w:t xml:space="preserve"> </w:t>
+            </w:r>
+          </w:p>
+        </w:tc>
+      </w:tr>
+      <w:tr>
+        <w:trPr>
+          <w:trHeight w:val="421"/>
+        </w:trPr>
+        <w:tc>
+          <w:tcPr>
+            <w:tcW w:w="1522" w:type="dxa"/>
+          </w:tcPr>
+          <w:p>
+            <w:pPr>
+              <w:jc w:val="center"/>
+              <w:rPr>
+                <w:rFonts w:asciiTheme="majorHAnsi" w:hAnsiTheme="majorHAnsi" w:cstheme="majorHAnsi"/>
+                <w:sz w:val="28"/>
+                <w:szCs w:val="28"/>
+              </w:rPr>
+            </w:pPr>
+          </w:p>
+        </w:tc>
+        <w:tc>
+          <w:tcPr>
+            <w:tcW w:w="1080" w:type="dxa"/>
+          </w:tcPr>
+          <w:p>
+            <w:pPr>
+              <w:pStyle w:val="Header"/>
+              <w:spacing w:before="80"/>
+              <w:jc w:val="center"/>
+              <w:rPr>
+                <w:rFonts w:asciiTheme="majorHAnsi" w:hAnsiTheme="majorHAnsi" w:cstheme="majorHAnsi"/>
+                <w:sz w:val="28"/>
+                <w:szCs w:val="28"/>
+              </w:rPr>
+            </w:pPr>
+          </w:p>
+        </w:tc>
+        <w:tc>
+          <w:tcPr>
+            <w:tcW w:w="1350" w:type="dxa"/>
+          </w:tcPr>
+          <w:p>
+            <w:pPr>
+              <w:jc w:val="left"/>
+              <w:rPr>
+                <w:rFonts w:asciiTheme="majorHAnsi" w:hAnsiTheme="majorHAnsi" w:cstheme="majorHAnsi"/>
+                <w:sz w:val="28"/>
+                <w:szCs w:val="28"/>
+              </w:rPr>
+            </w:pPr>
+          </w:p>
+        </w:tc>
+        <w:tc>
+          <w:tcPr>
+            <w:tcW w:w="4500" w:type="dxa"/>
+          </w:tcPr>
+          <w:p>
+            <w:pPr>
+              <w:jc w:val="left"/>
+              <w:rPr>
+                <w:rFonts w:asciiTheme="majorHAnsi" w:hAnsiTheme="majorHAnsi" w:cstheme="majorHAnsi"/>
+                <w:sz w:val="28"/>
+                <w:szCs w:val="28"/>
+              </w:rPr>
+            </w:pPr>
+          </w:p>
+        </w:tc>
+        <w:tc>
+          <w:tcPr>
+            <w:tcW w:w="2474" w:type="dxa"/>
+          </w:tcPr>
+          <w:p>
+            <w:pPr>
+              <w:rPr>
+                <w:rFonts w:asciiTheme="majorHAnsi" w:hAnsiTheme="majorHAnsi" w:cstheme="majorHAnsi"/>
+                <w:sz w:val="28"/>
+                <w:szCs w:val="28"/>
+              </w:rPr>
+            </w:pPr>
+          </w:p>
+        </w:tc>
+      </w:tr>
+      <w:tr>
+        <w:trPr>
+          <w:trHeight w:val="421"/>
+        </w:trPr>
+        <w:tc>
+          <w:tcPr>
+            <w:tcW w:w="1522" w:type="dxa"/>
+          </w:tcPr>
+          <w:p>
+            <w:pPr>
+              <w:jc w:val="center"/>
+              <w:rPr>
+                <w:rFonts w:asciiTheme="majorHAnsi" w:hAnsiTheme="majorHAnsi" w:cstheme="majorHAnsi"/>
+                <w:sz w:val="28"/>
+                <w:szCs w:val="28"/>
+              </w:rPr>
+            </w:pPr>
+          </w:p>
+        </w:tc>
+        <w:tc>
+          <w:tcPr>
+            <w:tcW w:w="1080" w:type="dxa"/>
+          </w:tcPr>
+          <w:p>
+            <w:pPr>
+              <w:pStyle w:val="Header"/>
+              <w:spacing w:before="80"/>
+              <w:jc w:val="center"/>
+              <w:rPr>
+                <w:rFonts w:asciiTheme="majorHAnsi" w:hAnsiTheme="majorHAnsi" w:cstheme="majorHAnsi"/>
+                <w:sz w:val="28"/>
+                <w:szCs w:val="28"/>
+              </w:rPr>
+            </w:pPr>
+          </w:p>
+        </w:tc>
+        <w:tc>
+          <w:tcPr>
+            <w:tcW w:w="1350" w:type="dxa"/>
+          </w:tcPr>
+          <w:p>
+            <w:pPr>
+              <w:jc w:val="left"/>
+              <w:rPr>
+                <w:rFonts w:asciiTheme="majorHAnsi" w:hAnsiTheme="majorHAnsi" w:cstheme="majorHAnsi"/>
+                <w:sz w:val="28"/>
+                <w:szCs w:val="28"/>
+              </w:rPr>
+            </w:pPr>
+          </w:p>
+        </w:tc>
+        <w:tc>
+          <w:tcPr>
+            <w:tcW w:w="4500" w:type="dxa"/>
+          </w:tcPr>
+          <w:p>
+            <w:pPr>
+              <w:jc w:val="left"/>
+              <w:rPr>
+                <w:rFonts w:asciiTheme="majorHAnsi" w:hAnsiTheme="majorHAnsi" w:cstheme="majorHAnsi"/>
+                <w:sz w:val="28"/>
+                <w:szCs w:val="28"/>
+              </w:rPr>
+            </w:pPr>
+          </w:p>
+        </w:tc>
+        <w:tc>
+          <w:tcPr>
+            <w:tcW w:w="2474" w:type="dxa"/>
           </w:tcPr>
           <w:p>
             <w:pPr>
@@ -1766,32 +2125,17 @@
     </w:tbl>
     <w:p>
       <w:pPr>
+        <w:pStyle w:val="TitleNoTOC"/>
+        <w:jc w:val="left"/>
+        <w:rPr>
+          <w:rFonts w:asciiTheme="majorHAnsi" w:hAnsiTheme="majorHAnsi" w:cstheme="majorHAnsi"/>
+        </w:rPr>
+      </w:pPr>
+    </w:p>
+    <w:p>
+      <w:pPr>
         <w:spacing w:before="0" w:after="160" w:line="259" w:lineRule="auto"/>
         <w:jc w:val="left"/>
-        <w:rPr>
-          <w:rFonts w:asciiTheme="majorHAnsi" w:hAnsiTheme="majorHAnsi" w:cstheme="majorHAnsi"/>
-          <w:sz w:val="28"/>
-          <w:szCs w:val="28"/>
-        </w:rPr>
-      </w:pPr>
-    </w:p>
-    <w:p>
-      <w:pPr>
-        <w:spacing w:before="0" w:after="160" w:line="259" w:lineRule="auto"/>
-        <w:jc w:val="left"/>
-        <w:rPr>
-          <w:rFonts w:asciiTheme="majorHAnsi" w:hAnsiTheme="majorHAnsi" w:cstheme="majorHAnsi"/>
-        </w:rPr>
-      </w:pPr>
-      <w:r>
-        <w:rPr>
-          <w:rFonts w:asciiTheme="majorHAnsi" w:hAnsiTheme="majorHAnsi" w:cstheme="majorHAnsi"/>
-        </w:rPr>
-        <w:br w:type="page"/>
-      </w:r>
-    </w:p>
-    <w:p>
-      <w:pPr>
         <w:rPr>
           <w:rFonts w:asciiTheme="majorHAnsi" w:hAnsiTheme="majorHAnsi" w:cstheme="majorHAnsi"/>
         </w:rPr>
@@ -2753,7 +3097,17 @@
                 <w:rFonts w:cstheme="majorHAnsi"/>
                 <w:noProof/>
               </w:rPr>
-              <w:t>4 Reference table:</w:t>
+              <w:t xml:space="preserve">4 </w:t>
+            </w:r>
+            <w:r>
+              <w:rPr>
+                <w:rStyle w:val="Hyperlink"/>
+                <w:rFonts w:cstheme="majorHAnsi"/>
+                <w:b/>
+                <w:bCs/>
+                <w:noProof/>
+              </w:rPr>
+              <w:t>Reference table:</w:t>
             </w:r>
             <w:r>
               <w:rPr>
@@ -2850,6 +3204,8 @@
           <w:rFonts w:asciiTheme="majorHAnsi" w:hAnsiTheme="majorHAnsi" w:cstheme="majorHAnsi"/>
         </w:rPr>
       </w:pPr>
+      <w:bookmarkStart w:id="0" w:name="_GoBack"/>
+      <w:bookmarkEnd w:id="0"/>
     </w:p>
     <w:p>
       <w:pPr>
@@ -4320,18 +4676,8 @@
                 <w:sz w:val="32"/>
                 <w:szCs w:val="32"/>
               </w:rPr>
-              <w:t xml:space="preserve">blender </w:t>
-            </w:r>
-            <w:proofErr w:type="gramStart"/>
-            <w:r>
-              <w:rPr>
-                <w:rFonts w:asciiTheme="majorHAnsi" w:hAnsiTheme="majorHAnsi" w:cstheme="majorHAnsi"/>
-                <w:sz w:val="32"/>
-                <w:szCs w:val="32"/>
-              </w:rPr>
-              <w:t>shall be turned off</w:t>
-            </w:r>
-            <w:proofErr w:type="gramEnd"/>
+              <w:t>blender shall be turned off</w:t>
+            </w:r>
             <w:r>
               <w:rPr>
                 <w:rFonts w:asciiTheme="majorHAnsi" w:hAnsiTheme="majorHAnsi" w:cstheme="majorHAnsi"/>
@@ -4655,19 +5001,11 @@
         </w:rPr>
       </w:pPr>
       <w:bookmarkStart w:id="20" w:name="_Toc31447561"/>
-      <w:proofErr w:type="gramStart"/>
       <w:r>
         <w:rPr>
           <w:rFonts w:cstheme="majorHAnsi"/>
         </w:rPr>
-        <w:t>4</w:t>
-      </w:r>
-      <w:proofErr w:type="gramEnd"/>
-      <w:r>
-        <w:rPr>
-          <w:rFonts w:cstheme="majorHAnsi"/>
-        </w:rPr>
-        <w:t xml:space="preserve"> Reference table:</w:t>
+        <w:t>4 Reference table:</w:t>
       </w:r>
       <w:bookmarkEnd w:id="20"/>
     </w:p>
@@ -5005,7 +5343,7 @@
 </file>
 
 <file path=word/endnotes.xml><?xml version="1.0" encoding="utf-8"?>
-<w:endnotes xmlns:wpc="http://schemas.microsoft.com/office/word/2010/wordprocessingCanvas" xmlns:cx="http://schemas.microsoft.com/office/drawing/2014/chartex" xmlns:cx1="http://schemas.microsoft.com/office/drawing/2015/9/8/chartex" xmlns:mc="http://schemas.openxmlformats.org/markup-compatibility/2006" xmlns:o="urn:schemas-microsoft-com:office:office" xmlns:r="http://schemas.openxmlformats.org/officeDocument/2006/relationships" xmlns:m="http://schemas.openxmlformats.org/officeDocument/2006/math" xmlns:v="urn:schemas-microsoft-com:vml" xmlns:wp14="http://schemas.microsoft.com/office/word/2010/wordprocessingDrawing" xmlns:wp="http://schemas.openxmlformats.org/drawingml/2006/wordprocessingDrawing" xmlns:w10="urn:schemas-microsoft-com:office:word" xmlns:w="http://schemas.openxmlformats.org/wordprocessingml/2006/main" xmlns:w14="http://schemas.microsoft.com/office/word/2010/wordml" xmlns:w15="http://schemas.microsoft.com/office/word/2012/wordml" xmlns:w16se="http://schemas.microsoft.com/office/word/2015/wordml/symex" xmlns:wpg="http://schemas.microsoft.com/office/word/2010/wordprocessingGroup" xmlns:wpi="http://schemas.microsoft.com/office/word/2010/wordprocessingInk" xmlns:wne="http://schemas.microsoft.com/office/word/2006/wordml" xmlns:wps="http://schemas.microsoft.com/office/word/2010/wordprocessingShape" mc:Ignorable="w14 w15 w16se wp14">
+<w:endnotes xmlns:wpc="http://schemas.microsoft.com/office/word/2010/wordprocessingCanvas" xmlns:mc="http://schemas.openxmlformats.org/markup-compatibility/2006" xmlns:o="urn:schemas-microsoft-com:office:office" xmlns:r="http://schemas.openxmlformats.org/officeDocument/2006/relationships" xmlns:m="http://schemas.openxmlformats.org/officeDocument/2006/math" xmlns:v="urn:schemas-microsoft-com:vml" xmlns:wp14="http://schemas.microsoft.com/office/word/2010/wordprocessingDrawing" xmlns:wp="http://schemas.openxmlformats.org/drawingml/2006/wordprocessingDrawing" xmlns:w10="urn:schemas-microsoft-com:office:word" xmlns:w="http://schemas.openxmlformats.org/wordprocessingml/2006/main" xmlns:w14="http://schemas.microsoft.com/office/word/2010/wordml" xmlns:w15="http://schemas.microsoft.com/office/word/2012/wordml" xmlns:wpg="http://schemas.microsoft.com/office/word/2010/wordprocessingGroup" xmlns:wpi="http://schemas.microsoft.com/office/word/2010/wordprocessingInk" xmlns:wne="http://schemas.microsoft.com/office/word/2006/wordml" xmlns:wps="http://schemas.microsoft.com/office/word/2010/wordprocessingShape" mc:Ignorable="w14 w15 wp14">
   <w:endnote w:type="separator" w:id="-1">
     <w:p>
       <w:pPr>
@@ -5030,7 +5368,7 @@
 </file>
 
 <file path=word/footnotes.xml><?xml version="1.0" encoding="utf-8"?>
-<w:footnotes xmlns:wpc="http://schemas.microsoft.com/office/word/2010/wordprocessingCanvas" xmlns:cx="http://schemas.microsoft.com/office/drawing/2014/chartex" xmlns:cx1="http://schemas.microsoft.com/office/drawing/2015/9/8/chartex" xmlns:mc="http://schemas.openxmlformats.org/markup-compatibility/2006" xmlns:o="urn:schemas-microsoft-com:office:office" xmlns:r="http://schemas.openxmlformats.org/officeDocument/2006/relationships" xmlns:m="http://schemas.openxmlformats.org/officeDocument/2006/math" xmlns:v="urn:schemas-microsoft-com:vml" xmlns:wp14="http://schemas.microsoft.com/office/word/2010/wordprocessingDrawing" xmlns:wp="http://schemas.openxmlformats.org/drawingml/2006/wordprocessingDrawing" xmlns:w10="urn:schemas-microsoft-com:office:word" xmlns:w="http://schemas.openxmlformats.org/wordprocessingml/2006/main" xmlns:w14="http://schemas.microsoft.com/office/word/2010/wordml" xmlns:w15="http://schemas.microsoft.com/office/word/2012/wordml" xmlns:w16se="http://schemas.microsoft.com/office/word/2015/wordml/symex" xmlns:wpg="http://schemas.microsoft.com/office/word/2010/wordprocessingGroup" xmlns:wpi="http://schemas.microsoft.com/office/word/2010/wordprocessingInk" xmlns:wne="http://schemas.microsoft.com/office/word/2006/wordml" xmlns:wps="http://schemas.microsoft.com/office/word/2010/wordprocessingShape" mc:Ignorable="w14 w15 w16se wp14">
+<w:footnotes xmlns:wpc="http://schemas.microsoft.com/office/word/2010/wordprocessingCanvas" xmlns:mc="http://schemas.openxmlformats.org/markup-compatibility/2006" xmlns:o="urn:schemas-microsoft-com:office:office" xmlns:r="http://schemas.openxmlformats.org/officeDocument/2006/relationships" xmlns:m="http://schemas.openxmlformats.org/officeDocument/2006/math" xmlns:v="urn:schemas-microsoft-com:vml" xmlns:wp14="http://schemas.microsoft.com/office/word/2010/wordprocessingDrawing" xmlns:wp="http://schemas.openxmlformats.org/drawingml/2006/wordprocessingDrawing" xmlns:w10="urn:schemas-microsoft-com:office:word" xmlns:w="http://schemas.openxmlformats.org/wordprocessingml/2006/main" xmlns:w14="http://schemas.microsoft.com/office/word/2010/wordml" xmlns:w15="http://schemas.microsoft.com/office/word/2012/wordml" xmlns:wpg="http://schemas.microsoft.com/office/word/2010/wordprocessingGroup" xmlns:wpi="http://schemas.microsoft.com/office/word/2010/wordprocessingInk" xmlns:wne="http://schemas.microsoft.com/office/word/2006/wordml" xmlns:wps="http://schemas.microsoft.com/office/word/2010/wordprocessingShape" mc:Ignorable="w14 w15 wp14">
   <w:footnote w:type="separator" w:id="-1">
     <w:p>
       <w:pPr>
@@ -5055,7 +5393,7 @@
 </file>
 
 <file path=word/header1.xml><?xml version="1.0" encoding="utf-8"?>
-<w:hdr xmlns:wpc="http://schemas.microsoft.com/office/word/2010/wordprocessingCanvas" xmlns:cx="http://schemas.microsoft.com/office/drawing/2014/chartex" xmlns:cx1="http://schemas.microsoft.com/office/drawing/2015/9/8/chartex" xmlns:mc="http://schemas.openxmlformats.org/markup-compatibility/2006" xmlns:o="urn:schemas-microsoft-com:office:office" xmlns:r="http://schemas.openxmlformats.org/officeDocument/2006/relationships" xmlns:m="http://schemas.openxmlformats.org/officeDocument/2006/math" xmlns:v="urn:schemas-microsoft-com:vml" xmlns:wp14="http://schemas.microsoft.com/office/word/2010/wordprocessingDrawing" xmlns:wp="http://schemas.openxmlformats.org/drawingml/2006/wordprocessingDrawing" xmlns:w10="urn:schemas-microsoft-com:office:word" xmlns:w="http://schemas.openxmlformats.org/wordprocessingml/2006/main" xmlns:w14="http://schemas.microsoft.com/office/word/2010/wordml" xmlns:w15="http://schemas.microsoft.com/office/word/2012/wordml" xmlns:w16se="http://schemas.microsoft.com/office/word/2015/wordml/symex" xmlns:wpg="http://schemas.microsoft.com/office/word/2010/wordprocessingGroup" xmlns:wpi="http://schemas.microsoft.com/office/word/2010/wordprocessingInk" xmlns:wne="http://schemas.microsoft.com/office/word/2006/wordml" xmlns:wps="http://schemas.microsoft.com/office/word/2010/wordprocessingShape" mc:Ignorable="w14 w15 w16se wp14">
+<w:hdr xmlns:wpc="http://schemas.microsoft.com/office/word/2010/wordprocessingCanvas" xmlns:mc="http://schemas.openxmlformats.org/markup-compatibility/2006" xmlns:o="urn:schemas-microsoft-com:office:office" xmlns:r="http://schemas.openxmlformats.org/officeDocument/2006/relationships" xmlns:m="http://schemas.openxmlformats.org/officeDocument/2006/math" xmlns:v="urn:schemas-microsoft-com:vml" xmlns:wp14="http://schemas.microsoft.com/office/word/2010/wordprocessingDrawing" xmlns:wp="http://schemas.openxmlformats.org/drawingml/2006/wordprocessingDrawing" xmlns:w10="urn:schemas-microsoft-com:office:word" xmlns:w="http://schemas.openxmlformats.org/wordprocessingml/2006/main" xmlns:w14="http://schemas.microsoft.com/office/word/2010/wordml" xmlns:w15="http://schemas.microsoft.com/office/word/2012/wordml" xmlns:wpg="http://schemas.microsoft.com/office/word/2010/wordprocessingGroup" xmlns:wpi="http://schemas.microsoft.com/office/word/2010/wordprocessingInk" xmlns:wne="http://schemas.microsoft.com/office/word/2006/wordml" xmlns:wps="http://schemas.microsoft.com/office/word/2010/wordprocessingShape" mc:Ignorable="w14 w15 wp14">
   <w:p>
     <w:pPr>
       <w:pStyle w:val="Header"/>
@@ -5175,7 +5513,7 @@
             <w:rPr>
               <w:color w:val="767171" w:themeColor="background2" w:themeShade="80"/>
             </w:rPr>
-            <w:t>4</w:t>
+            <w:t>5</w:t>
           </w:r>
         </w:p>
       </w:tc>
@@ -5278,8 +5616,8 @@
 </file>
 
 <file path=word/numbering.xml><?xml version="1.0" encoding="utf-8"?>
-<w:numbering xmlns:wpc="http://schemas.microsoft.com/office/word/2010/wordprocessingCanvas" xmlns:cx="http://schemas.microsoft.com/office/drawing/2014/chartex" xmlns:cx1="http://schemas.microsoft.com/office/drawing/2015/9/8/chartex" xmlns:mc="http://schemas.openxmlformats.org/markup-compatibility/2006" xmlns:o="urn:schemas-microsoft-com:office:office" xmlns:r="http://schemas.openxmlformats.org/officeDocument/2006/relationships" xmlns:m="http://schemas.openxmlformats.org/officeDocument/2006/math" xmlns:v="urn:schemas-microsoft-com:vml" xmlns:wp14="http://schemas.microsoft.com/office/word/2010/wordprocessingDrawing" xmlns:wp="http://schemas.openxmlformats.org/drawingml/2006/wordprocessingDrawing" xmlns:w10="urn:schemas-microsoft-com:office:word" xmlns:w="http://schemas.openxmlformats.org/wordprocessingml/2006/main" xmlns:w14="http://schemas.microsoft.com/office/word/2010/wordml" xmlns:w15="http://schemas.microsoft.com/office/word/2012/wordml" xmlns:w16se="http://schemas.microsoft.com/office/word/2015/wordml/symex" xmlns:wpg="http://schemas.microsoft.com/office/word/2010/wordprocessingGroup" xmlns:wpi="http://schemas.microsoft.com/office/word/2010/wordprocessingInk" xmlns:wne="http://schemas.microsoft.com/office/word/2006/wordml" xmlns:wps="http://schemas.microsoft.com/office/word/2010/wordprocessingShape" mc:Ignorable="w14 w15 w16se wp14">
-  <w:abstractNum w:abstractNumId="0" w15:restartNumberingAfterBreak="0">
+<w:numbering xmlns:wpc="http://schemas.microsoft.com/office/word/2010/wordprocessingCanvas" xmlns:mc="http://schemas.openxmlformats.org/markup-compatibility/2006" xmlns:o="urn:schemas-microsoft-com:office:office" xmlns:r="http://schemas.openxmlformats.org/officeDocument/2006/relationships" xmlns:m="http://schemas.openxmlformats.org/officeDocument/2006/math" xmlns:v="urn:schemas-microsoft-com:vml" xmlns:wp14="http://schemas.microsoft.com/office/word/2010/wordprocessingDrawing" xmlns:wp="http://schemas.openxmlformats.org/drawingml/2006/wordprocessingDrawing" xmlns:w10="urn:schemas-microsoft-com:office:word" xmlns:w="http://schemas.openxmlformats.org/wordprocessingml/2006/main" xmlns:w14="http://schemas.microsoft.com/office/word/2010/wordml" xmlns:w15="http://schemas.microsoft.com/office/word/2012/wordml" xmlns:wpg="http://schemas.microsoft.com/office/word/2010/wordprocessingGroup" xmlns:wpi="http://schemas.microsoft.com/office/word/2010/wordprocessingInk" xmlns:wne="http://schemas.microsoft.com/office/word/2006/wordml" xmlns:wps="http://schemas.microsoft.com/office/word/2010/wordprocessingShape" mc:Ignorable="w14 w15 wp14">
+  <w:abstractNum w:abstractNumId="0">
     <w:nsid w:val="0983087E"/>
     <w:multiLevelType w:val="singleLevel"/>
     <w:tmpl w:val="59D2420E"/>
@@ -5300,7 +5638,7 @@
       </w:rPr>
     </w:lvl>
   </w:abstractNum>
-  <w:abstractNum w:abstractNumId="1" w15:restartNumberingAfterBreak="0">
+  <w:abstractNum w:abstractNumId="1">
     <w:nsid w:val="2AFB1FC0"/>
     <w:multiLevelType w:val="multilevel"/>
     <w:tmpl w:val="6764EF06"/>
@@ -5440,7 +5778,7 @@
       </w:rPr>
     </w:lvl>
   </w:abstractNum>
-  <w:abstractNum w:abstractNumId="2" w15:restartNumberingAfterBreak="0">
+  <w:abstractNum w:abstractNumId="2">
     <w:nsid w:val="2D1D7145"/>
     <w:multiLevelType w:val="singleLevel"/>
     <w:tmpl w:val="2C0045F6"/>
@@ -5461,7 +5799,7 @@
       </w:rPr>
     </w:lvl>
   </w:abstractNum>
-  <w:abstractNum w:abstractNumId="3" w15:restartNumberingAfterBreak="0">
+  <w:abstractNum w:abstractNumId="3">
     <w:nsid w:val="5AC74B35"/>
     <w:multiLevelType w:val="multilevel"/>
     <w:tmpl w:val="FC2E106A"/>
@@ -5601,7 +5939,7 @@
       </w:rPr>
     </w:lvl>
   </w:abstractNum>
-  <w:abstractNum w:abstractNumId="4" w15:restartNumberingAfterBreak="0">
+  <w:abstractNum w:abstractNumId="4">
     <w:nsid w:val="66033C45"/>
     <w:multiLevelType w:val="hybridMultilevel"/>
     <w:tmpl w:val="8710E000"/>
@@ -5733,7 +6071,7 @@
 </file>
 
 <file path=word/styles.xml><?xml version="1.0" encoding="utf-8"?>
-<w:styles xmlns:mc="http://schemas.openxmlformats.org/markup-compatibility/2006" xmlns:r="http://schemas.openxmlformats.org/officeDocument/2006/relationships" xmlns:w="http://schemas.openxmlformats.org/wordprocessingml/2006/main" xmlns:w14="http://schemas.microsoft.com/office/word/2010/wordml" xmlns:w15="http://schemas.microsoft.com/office/word/2012/wordml" xmlns:w16se="http://schemas.microsoft.com/office/word/2015/wordml/symex" mc:Ignorable="w14 w15 w16se">
+<w:styles xmlns:mc="http://schemas.openxmlformats.org/markup-compatibility/2006" xmlns:r="http://schemas.openxmlformats.org/officeDocument/2006/relationships" xmlns:w="http://schemas.openxmlformats.org/wordprocessingml/2006/main" xmlns:w14="http://schemas.microsoft.com/office/word/2010/wordml" xmlns:w15="http://schemas.microsoft.com/office/word/2012/wordml" mc:Ignorable="w14 w15">
   <w:docDefaults>
     <w:rPrDefault>
       <w:rPr>
@@ -6468,6 +6806,7 @@
       <w:spacing w:after="0" w:line="240" w:lineRule="auto"/>
     </w:pPr>
     <w:tblPr>
+      <w:tblInd w:w="0" w:type="dxa"/>
       <w:tblBorders>
         <w:top w:val="single" w:sz="4" w:space="0" w:color="auto"/>
         <w:left w:val="single" w:sz="4" w:space="0" w:color="auto"/>
@@ -6476,6 +6815,12 @@
         <w:insideH w:val="single" w:sz="4" w:space="0" w:color="auto"/>
         <w:insideV w:val="single" w:sz="4" w:space="0" w:color="auto"/>
       </w:tblBorders>
+      <w:tblCellMar>
+        <w:top w:w="0" w:type="dxa"/>
+        <w:left w:w="108" w:type="dxa"/>
+        <w:bottom w:w="0" w:type="dxa"/>
+        <w:right w:w="108" w:type="dxa"/>
+      </w:tblCellMar>
     </w:tblPr>
   </w:style>
 </w:styles>
@@ -6747,7 +7092,7 @@
 </file>
 
 <file path=customXml/itemProps1.xml><?xml version="1.0" encoding="utf-8"?>
-<ds:datastoreItem xmlns:ds="http://schemas.openxmlformats.org/officeDocument/2006/customXml" ds:itemID="{72DD4D29-AD95-44F1-A0BF-6734C6D0ACFE}">
+<ds:datastoreItem xmlns:ds="http://schemas.openxmlformats.org/officeDocument/2006/customXml" ds:itemID="{8E700B99-BAFB-408B-A0BE-608311C69F30}">
   <ds:schemaRefs>
     <ds:schemaRef ds:uri="http://schemas.openxmlformats.org/officeDocument/2006/bibliography"/>
   </ds:schemaRefs>

</xml_diff>

<commit_message>
Update project plan and CYRS
Signed-off-by: Mohammmedibra96 <mohammedibra96@gmail.com>
</commit_message>
<xml_diff>
--- a/Input documents/PO2EBL_ELECTRIC_BLENDER_CYRS.docx
+++ b/Input documents/PO2EBL_ELECTRIC_BLENDER_CYRS.docx
@@ -137,7 +137,7 @@
           <w:b/>
           <w:sz w:val="36"/>
         </w:rPr>
-        <w:t>6</w:t>
+        <w:t>7</w:t>
       </w:r>
     </w:p>
     <w:p>
@@ -1184,6 +1184,14 @@
                 <w:szCs w:val="28"/>
               </w:rPr>
             </w:pPr>
+            <w:r>
+              <w:rPr>
+                <w:rFonts w:asciiTheme="majorHAnsi" w:hAnsiTheme="majorHAnsi" w:cstheme="majorHAnsi"/>
+                <w:sz w:val="28"/>
+                <w:szCs w:val="28"/>
+              </w:rPr>
+              <w:t>2/6/2020</w:t>
+            </w:r>
           </w:p>
         </w:tc>
         <w:tc>
@@ -1201,6 +1209,103 @@
                 <w:szCs w:val="28"/>
               </w:rPr>
             </w:pPr>
+            <w:r>
+              <w:rPr>
+                <w:rFonts w:asciiTheme="majorHAnsi" w:hAnsiTheme="majorHAnsi" w:cstheme="majorHAnsi"/>
+                <w:sz w:val="28"/>
+                <w:szCs w:val="28"/>
+              </w:rPr>
+              <w:t>1.7</w:t>
+            </w:r>
+          </w:p>
+        </w:tc>
+        <w:tc>
+          <w:tcPr>
+            <w:tcW w:w="4886" w:type="dxa"/>
+          </w:tcPr>
+          <w:p>
+            <w:pPr>
+              <w:jc w:val="center"/>
+              <w:rPr>
+                <w:rFonts w:asciiTheme="majorHAnsi" w:hAnsiTheme="majorHAnsi" w:cstheme="majorHAnsi"/>
+                <w:sz w:val="28"/>
+                <w:szCs w:val="28"/>
+              </w:rPr>
+            </w:pPr>
+            <w:r>
+              <w:rPr>
+                <w:rFonts w:asciiTheme="majorHAnsi" w:hAnsiTheme="majorHAnsi" w:cstheme="majorHAnsi"/>
+                <w:sz w:val="28"/>
+                <w:szCs w:val="28"/>
+              </w:rPr>
+              <w:t>Proposed</w:t>
+            </w:r>
+          </w:p>
+        </w:tc>
+        <w:tc>
+          <w:tcPr>
+            <w:tcW w:w="2748" w:type="dxa"/>
+          </w:tcPr>
+          <w:p>
+            <w:pPr>
+              <w:rPr>
+                <w:rFonts w:asciiTheme="majorHAnsi" w:hAnsiTheme="majorHAnsi" w:cstheme="majorHAnsi"/>
+                <w:sz w:val="28"/>
+                <w:szCs w:val="28"/>
+              </w:rPr>
+            </w:pPr>
+            <w:r>
+              <w:rPr>
+                <w:rFonts w:asciiTheme="majorHAnsi" w:hAnsiTheme="majorHAnsi" w:cstheme="majorHAnsi"/>
+                <w:sz w:val="28"/>
+                <w:szCs w:val="28"/>
+              </w:rPr>
+              <w:t xml:space="preserve">Mohamed </w:t>
+            </w:r>
+            <w:proofErr w:type="spellStart"/>
+            <w:r>
+              <w:rPr>
+                <w:rFonts w:asciiTheme="majorHAnsi" w:hAnsiTheme="majorHAnsi" w:cstheme="majorHAnsi"/>
+                <w:sz w:val="28"/>
+                <w:szCs w:val="28"/>
+              </w:rPr>
+              <w:t>Ibrahem</w:t>
+            </w:r>
+            <w:proofErr w:type="spellEnd"/>
+          </w:p>
+        </w:tc>
+      </w:tr>
+      <w:tr>
+        <w:tc>
+          <w:tcPr>
+            <w:tcW w:w="1906" w:type="dxa"/>
+          </w:tcPr>
+          <w:p>
+            <w:pPr>
+              <w:jc w:val="center"/>
+              <w:rPr>
+                <w:rFonts w:asciiTheme="majorHAnsi" w:hAnsiTheme="majorHAnsi" w:cstheme="majorHAnsi"/>
+                <w:sz w:val="28"/>
+                <w:szCs w:val="28"/>
+              </w:rPr>
+            </w:pPr>
+          </w:p>
+        </w:tc>
+        <w:tc>
+          <w:tcPr>
+            <w:tcW w:w="1350" w:type="dxa"/>
+          </w:tcPr>
+          <w:p>
+            <w:pPr>
+              <w:pStyle w:val="Header"/>
+              <w:spacing w:before="80"/>
+              <w:jc w:val="center"/>
+              <w:rPr>
+                <w:rFonts w:asciiTheme="majorHAnsi" w:hAnsiTheme="majorHAnsi" w:cstheme="majorHAnsi"/>
+                <w:sz w:val="28"/>
+                <w:szCs w:val="28"/>
+              </w:rPr>
+            </w:pPr>
           </w:p>
         </w:tc>
         <w:tc>
@@ -1238,7 +1343,7 @@
       <w:pPr>
         <w:pStyle w:val="Heading1"/>
       </w:pPr>
-      <w:bookmarkStart w:id="0" w:name="_Toc31615425"/>
+      <w:bookmarkStart w:id="0" w:name="_Toc31872405"/>
       <w:r>
         <w:t>Document Status</w:t>
       </w:r>
@@ -1270,7 +1375,7 @@
       <w:pPr>
         <w:pStyle w:val="Heading1"/>
       </w:pPr>
-      <w:bookmarkStart w:id="1" w:name="_Toc31615426"/>
+      <w:bookmarkStart w:id="1" w:name="_Toc31872406"/>
       <w:r>
         <w:lastRenderedPageBreak/>
         <w:t>Revision History</w:t>
@@ -1278,7 +1383,10 @@
       <w:bookmarkEnd w:id="1"/>
     </w:p>
     <w:p/>
-    <w:p/>
+    <w:p>
+      <w:bookmarkStart w:id="2" w:name="_GoBack"/>
+      <w:bookmarkEnd w:id="2"/>
+    </w:p>
     <w:tbl>
       <w:tblPr>
         <w:tblpPr w:leftFromText="180" w:rightFromText="180" w:vertAnchor="page" w:horzAnchor="margin" w:tblpXSpec="center" w:tblpY="3291"/>
@@ -2306,13 +2414,36 @@
           </w:tcPr>
           <w:p>
             <w:pPr>
-              <w:jc w:val="center"/>
-              <w:rPr>
-                <w:rFonts w:asciiTheme="majorHAnsi" w:hAnsiTheme="majorHAnsi" w:cstheme="majorHAnsi"/>
-                <w:sz w:val="28"/>
-                <w:szCs w:val="28"/>
-              </w:rPr>
-            </w:pPr>
+              <w:rPr>
+                <w:rFonts w:asciiTheme="majorHAnsi" w:hAnsiTheme="majorHAnsi" w:cstheme="majorHAnsi"/>
+                <w:sz w:val="28"/>
+                <w:szCs w:val="28"/>
+              </w:rPr>
+            </w:pPr>
+            <w:r>
+              <w:rPr>
+                <w:rFonts w:asciiTheme="majorHAnsi" w:hAnsiTheme="majorHAnsi" w:cstheme="majorHAnsi"/>
+                <w:sz w:val="28"/>
+                <w:szCs w:val="28"/>
+              </w:rPr>
+              <w:t>2/</w:t>
+            </w:r>
+            <w:r>
+              <w:rPr>
+                <w:rFonts w:asciiTheme="majorHAnsi" w:hAnsiTheme="majorHAnsi" w:cstheme="majorHAnsi"/>
+                <w:sz w:val="28"/>
+                <w:szCs w:val="28"/>
+              </w:rPr>
+              <w:t>6</w:t>
+            </w:r>
+            <w:r>
+              <w:rPr>
+                <w:rFonts w:asciiTheme="majorHAnsi" w:hAnsiTheme="majorHAnsi" w:cstheme="majorHAnsi"/>
+                <w:sz w:val="28"/>
+                <w:szCs w:val="28"/>
+              </w:rPr>
+              <w:t>/2020</w:t>
+            </w:r>
           </w:p>
         </w:tc>
         <w:tc>
@@ -2330,6 +2461,22 @@
                 <w:szCs w:val="28"/>
               </w:rPr>
             </w:pPr>
+            <w:r>
+              <w:rPr>
+                <w:rFonts w:asciiTheme="majorHAnsi" w:hAnsiTheme="majorHAnsi" w:cstheme="majorHAnsi"/>
+                <w:sz w:val="28"/>
+                <w:szCs w:val="28"/>
+              </w:rPr>
+              <w:t>1.</w:t>
+            </w:r>
+            <w:r>
+              <w:rPr>
+                <w:rFonts w:asciiTheme="majorHAnsi" w:hAnsiTheme="majorHAnsi" w:cstheme="majorHAnsi"/>
+                <w:sz w:val="28"/>
+                <w:szCs w:val="28"/>
+              </w:rPr>
+              <w:t>7</w:t>
+            </w:r>
           </w:p>
         </w:tc>
         <w:tc>
@@ -2345,6 +2492,14 @@
                 <w:szCs w:val="28"/>
               </w:rPr>
             </w:pPr>
+            <w:r>
+              <w:rPr>
+                <w:rFonts w:asciiTheme="majorHAnsi" w:hAnsiTheme="majorHAnsi" w:cstheme="majorHAnsi"/>
+                <w:sz w:val="28"/>
+                <w:szCs w:val="28"/>
+              </w:rPr>
+              <w:t>Proposed</w:t>
+            </w:r>
           </w:p>
         </w:tc>
         <w:tc>
@@ -2360,6 +2515,86 @@
                 <w:szCs w:val="28"/>
               </w:rPr>
             </w:pPr>
+            <w:r>
+              <w:rPr>
+                <w:rFonts w:asciiTheme="majorHAnsi" w:hAnsiTheme="majorHAnsi" w:cstheme="majorHAnsi"/>
+                <w:sz w:val="28"/>
+                <w:szCs w:val="28"/>
+              </w:rPr>
+              <w:t xml:space="preserve">Update the CYRS </w:t>
+            </w:r>
+            <w:r>
+              <w:rPr>
+                <w:rFonts w:asciiTheme="majorHAnsi" w:hAnsiTheme="majorHAnsi" w:cstheme="majorHAnsi"/>
+                <w:sz w:val="28"/>
+                <w:szCs w:val="28"/>
+              </w:rPr>
+              <w:t xml:space="preserve">requirements according to SIQ sheet </w:t>
+            </w:r>
+            <w:r>
+              <w:rPr>
+                <w:rFonts w:asciiTheme="majorHAnsi" w:hAnsiTheme="majorHAnsi" w:cstheme="majorHAnsi"/>
+                <w:sz w:val="28"/>
+                <w:szCs w:val="28"/>
+              </w:rPr>
+              <w:t xml:space="preserve">(Remove </w:t>
+            </w:r>
+            <w:r>
+              <w:rPr>
+                <w:rFonts w:asciiTheme="majorHAnsi" w:hAnsiTheme="majorHAnsi" w:cstheme="majorHAnsi"/>
+                <w:sz w:val="28"/>
+                <w:szCs w:val="28"/>
+              </w:rPr>
+              <w:t>requirement</w:t>
+            </w:r>
+            <w:r>
+              <w:rPr>
+                <w:rFonts w:asciiTheme="majorHAnsi" w:hAnsiTheme="majorHAnsi" w:cstheme="majorHAnsi"/>
+                <w:sz w:val="28"/>
+                <w:szCs w:val="28"/>
+              </w:rPr>
+              <w:t xml:space="preserve"> 3</w:t>
+            </w:r>
+            <w:r>
+              <w:rPr>
+                <w:rFonts w:asciiTheme="majorHAnsi" w:hAnsiTheme="majorHAnsi" w:cstheme="majorHAnsi"/>
+                <w:sz w:val="28"/>
+                <w:szCs w:val="28"/>
+              </w:rPr>
+              <w:t xml:space="preserve"> </w:t>
+            </w:r>
+            <w:r>
+              <w:rPr>
+                <w:rFonts w:asciiTheme="majorHAnsi" w:hAnsiTheme="majorHAnsi" w:cstheme="majorHAnsi"/>
+                <w:sz w:val="28"/>
+                <w:szCs w:val="28"/>
+              </w:rPr>
+              <w:t>safely</w:t>
+            </w:r>
+            <w:r>
+              <w:rPr>
+                <w:rFonts w:asciiTheme="majorHAnsi" w:hAnsiTheme="majorHAnsi" w:cstheme="majorHAnsi"/>
+                <w:sz w:val="28"/>
+                <w:szCs w:val="28"/>
+              </w:rPr>
+              <w:t xml:space="preserve"> monitor</w:t>
+            </w:r>
+            <w:r>
+              <w:rPr>
+                <w:rFonts w:asciiTheme="majorHAnsi" w:hAnsiTheme="majorHAnsi" w:cstheme="majorHAnsi"/>
+                <w:sz w:val="28"/>
+                <w:szCs w:val="28"/>
+              </w:rPr>
+              <w:t>)</w:t>
+            </w:r>
+            <w:r>
+              <w:rPr>
+                <w:rFonts w:asciiTheme="majorHAnsi" w:hAnsiTheme="majorHAnsi" w:cstheme="majorHAnsi"/>
+                <w:sz w:val="28"/>
+                <w:szCs w:val="28"/>
+              </w:rPr>
+              <w:t xml:space="preserve"> </w:t>
+            </w:r>
           </w:p>
         </w:tc>
         <w:tc>
@@ -2374,6 +2609,24 @@
                 <w:szCs w:val="28"/>
               </w:rPr>
             </w:pPr>
+            <w:r>
+              <w:rPr>
+                <w:rFonts w:asciiTheme="majorHAnsi" w:hAnsiTheme="majorHAnsi" w:cstheme="majorHAnsi"/>
+                <w:sz w:val="28"/>
+                <w:szCs w:val="28"/>
+              </w:rPr>
+              <w:t xml:space="preserve">Mohamed </w:t>
+            </w:r>
+            <w:proofErr w:type="spellStart"/>
+            <w:r>
+              <w:rPr>
+                <w:rFonts w:asciiTheme="majorHAnsi" w:hAnsiTheme="majorHAnsi" w:cstheme="majorHAnsi"/>
+                <w:sz w:val="28"/>
+                <w:szCs w:val="28"/>
+              </w:rPr>
+              <w:t>Ibrahem</w:t>
+            </w:r>
+            <w:proofErr w:type="spellEnd"/>
           </w:p>
         </w:tc>
       </w:tr>
@@ -2485,7 +2738,7 @@
             </w:rPr>
             <w:fldChar w:fldCharType="separate"/>
           </w:r>
-          <w:hyperlink w:anchor="_Toc31615425" w:history="1">
+          <w:hyperlink w:anchor="_Toc31872405" w:history="1">
             <w:r>
               <w:rPr>
                 <w:rStyle w:val="Hyperlink"/>
@@ -2512,7 +2765,7 @@
                 <w:noProof/>
                 <w:webHidden/>
               </w:rPr>
-              <w:instrText xml:space="preserve"> PAGEREF _Toc31615425 \h </w:instrText>
+              <w:instrText xml:space="preserve"> PAGEREF _Toc31872405 \h </w:instrText>
             </w:r>
             <w:r>
               <w:rPr>
@@ -2556,7 +2809,7 @@
               <w:szCs w:val="22"/>
             </w:rPr>
           </w:pPr>
-          <w:hyperlink w:anchor="_Toc31615426" w:history="1">
+          <w:hyperlink w:anchor="_Toc31872406" w:history="1">
             <w:r>
               <w:rPr>
                 <w:rStyle w:val="Hyperlink"/>
@@ -2583,7 +2836,7 @@
                 <w:noProof/>
                 <w:webHidden/>
               </w:rPr>
-              <w:instrText xml:space="preserve"> PAGEREF _Toc31615426 \h </w:instrText>
+              <w:instrText xml:space="preserve"> PAGEREF _Toc31872406 \h </w:instrText>
             </w:r>
             <w:r>
               <w:rPr>
@@ -2627,7 +2880,7 @@
               <w:szCs w:val="22"/>
             </w:rPr>
           </w:pPr>
-          <w:hyperlink w:anchor="_Toc31615427" w:history="1">
+          <w:hyperlink w:anchor="_Toc31872407" w:history="1">
             <w:r>
               <w:rPr>
                 <w:rStyle w:val="Hyperlink"/>
@@ -2657,7 +2910,7 @@
                 <w:noProof/>
                 <w:webHidden/>
               </w:rPr>
-              <w:instrText xml:space="preserve"> PAGEREF _Toc31615427 \h </w:instrText>
+              <w:instrText xml:space="preserve"> PAGEREF _Toc31872407 \h </w:instrText>
             </w:r>
             <w:r>
               <w:rPr>
@@ -2701,7 +2954,7 @@
               <w:szCs w:val="22"/>
             </w:rPr>
           </w:pPr>
-          <w:hyperlink w:anchor="_Toc31615428" w:history="1">
+          <w:hyperlink w:anchor="_Toc31872408" w:history="1">
             <w:r>
               <w:rPr>
                 <w:rStyle w:val="Hyperlink"/>
@@ -2730,7 +2983,7 @@
                 <w:noProof/>
                 <w:webHidden/>
               </w:rPr>
-              <w:instrText xml:space="preserve"> PAGEREF _Toc31615428 \h </w:instrText>
+              <w:instrText xml:space="preserve"> PAGEREF _Toc31872408 \h </w:instrText>
             </w:r>
             <w:r>
               <w:rPr>
@@ -2774,7 +3027,7 @@
               <w:szCs w:val="22"/>
             </w:rPr>
           </w:pPr>
-          <w:hyperlink w:anchor="_Toc31615429" w:history="1">
+          <w:hyperlink w:anchor="_Toc31872409" w:history="1">
             <w:r>
               <w:rPr>
                 <w:rStyle w:val="Hyperlink"/>
@@ -2803,7 +3056,7 @@
                 <w:noProof/>
                 <w:webHidden/>
               </w:rPr>
-              <w:instrText xml:space="preserve"> PAGEREF _Toc31615429 \h </w:instrText>
+              <w:instrText xml:space="preserve"> PAGEREF _Toc31872409 \h </w:instrText>
             </w:r>
             <w:r>
               <w:rPr>
@@ -2847,7 +3100,7 @@
               <w:szCs w:val="22"/>
             </w:rPr>
           </w:pPr>
-          <w:hyperlink w:anchor="_Toc31615430" w:history="1">
+          <w:hyperlink w:anchor="_Toc31872410" w:history="1">
             <w:r>
               <w:rPr>
                 <w:rStyle w:val="Hyperlink"/>
@@ -2877,7 +3130,7 @@
                 <w:noProof/>
                 <w:webHidden/>
               </w:rPr>
-              <w:instrText xml:space="preserve"> PAGEREF _Toc31615430 \h </w:instrText>
+              <w:instrText xml:space="preserve"> PAGEREF _Toc31872410 \h </w:instrText>
             </w:r>
             <w:r>
               <w:rPr>
@@ -2921,7 +3174,7 @@
               <w:szCs w:val="22"/>
             </w:rPr>
           </w:pPr>
-          <w:hyperlink w:anchor="_Toc31615431" w:history="1">
+          <w:hyperlink w:anchor="_Toc31872411" w:history="1">
             <w:r>
               <w:rPr>
                 <w:rStyle w:val="Hyperlink"/>
@@ -2950,7 +3203,7 @@
                 <w:noProof/>
                 <w:webHidden/>
               </w:rPr>
-              <w:instrText xml:space="preserve"> PAGEREF _Toc31615431 \h </w:instrText>
+              <w:instrText xml:space="preserve"> PAGEREF _Toc31872411 \h </w:instrText>
             </w:r>
             <w:r>
               <w:rPr>
@@ -2994,7 +3247,7 @@
               <w:szCs w:val="22"/>
             </w:rPr>
           </w:pPr>
-          <w:hyperlink w:anchor="_Toc31615432" w:history="1">
+          <w:hyperlink w:anchor="_Toc31872412" w:history="1">
             <w:r>
               <w:rPr>
                 <w:rStyle w:val="Hyperlink"/>
@@ -3023,7 +3276,7 @@
                 <w:noProof/>
                 <w:webHidden/>
               </w:rPr>
-              <w:instrText xml:space="preserve"> PAGEREF _Toc31615432 \h </w:instrText>
+              <w:instrText xml:space="preserve"> PAGEREF _Toc31872412 \h </w:instrText>
             </w:r>
             <w:r>
               <w:rPr>
@@ -3067,7 +3320,7 @@
               <w:szCs w:val="22"/>
             </w:rPr>
           </w:pPr>
-          <w:hyperlink w:anchor="_Toc31615433" w:history="1">
+          <w:hyperlink w:anchor="_Toc31872413" w:history="1">
             <w:r>
               <w:rPr>
                 <w:rStyle w:val="Hyperlink"/>
@@ -3096,7 +3349,7 @@
                 <w:noProof/>
                 <w:webHidden/>
               </w:rPr>
-              <w:instrText xml:space="preserve"> PAGEREF _Toc31615433 \h </w:instrText>
+              <w:instrText xml:space="preserve"> PAGEREF _Toc31872413 \h </w:instrText>
             </w:r>
             <w:r>
               <w:rPr>
@@ -3140,7 +3393,7 @@
               <w:szCs w:val="22"/>
             </w:rPr>
           </w:pPr>
-          <w:hyperlink w:anchor="_Toc31615434" w:history="1">
+          <w:hyperlink w:anchor="_Toc31872414" w:history="1">
             <w:r>
               <w:rPr>
                 <w:rStyle w:val="Hyperlink"/>
@@ -3170,7 +3423,7 @@
                 <w:noProof/>
                 <w:webHidden/>
               </w:rPr>
-              <w:instrText xml:space="preserve"> PAGEREF _Toc31615434 \h </w:instrText>
+              <w:instrText xml:space="preserve"> PAGEREF _Toc31872414 \h </w:instrText>
             </w:r>
             <w:r>
               <w:rPr>
@@ -3214,7 +3467,7 @@
               <w:szCs w:val="22"/>
             </w:rPr>
           </w:pPr>
-          <w:hyperlink w:anchor="_Toc31615435" w:history="1">
+          <w:hyperlink w:anchor="_Toc31872415" w:history="1">
             <w:r>
               <w:rPr>
                 <w:rStyle w:val="Hyperlink"/>
@@ -3242,7 +3495,7 @@
                 <w:noProof/>
                 <w:webHidden/>
               </w:rPr>
-              <w:instrText xml:space="preserve"> PAGEREF _Toc31615435 \h </w:instrText>
+              <w:instrText xml:space="preserve"> PAGEREF _Toc31872415 \h </w:instrText>
             </w:r>
             <w:r>
               <w:rPr>
@@ -3286,7 +3539,7 @@
               <w:szCs w:val="22"/>
             </w:rPr>
           </w:pPr>
-          <w:hyperlink w:anchor="_Toc31615436" w:history="1">
+          <w:hyperlink w:anchor="_Toc31872416" w:history="1">
             <w:r>
               <w:rPr>
                 <w:rStyle w:val="Hyperlink"/>
@@ -3314,7 +3567,7 @@
                 <w:noProof/>
                 <w:webHidden/>
               </w:rPr>
-              <w:instrText xml:space="preserve"> PAGEREF _Toc31615436 \h </w:instrText>
+              <w:instrText xml:space="preserve"> PAGEREF _Toc31872416 \h </w:instrText>
             </w:r>
             <w:r>
               <w:rPr>
@@ -3358,14 +3611,14 @@
               <w:szCs w:val="22"/>
             </w:rPr>
           </w:pPr>
-          <w:hyperlink w:anchor="_Toc31615437" w:history="1">
+          <w:hyperlink w:anchor="_Toc31872417" w:history="1">
             <w:r>
               <w:rPr>
                 <w:rStyle w:val="Hyperlink"/>
                 <w:rFonts w:cstheme="majorHAnsi"/>
                 <w:noProof/>
               </w:rPr>
-              <w:t>3.3 Safety Monitoring</w:t>
+              <w:t>3.3 Monitoring Speed</w:t>
             </w:r>
             <w:r>
               <w:rPr>
@@ -3386,79 +3639,7 @@
                 <w:noProof/>
                 <w:webHidden/>
               </w:rPr>
-              <w:instrText xml:space="preserve"> PAGEREF _Toc31615437 \h </w:instrText>
-            </w:r>
-            <w:r>
-              <w:rPr>
-                <w:noProof/>
-                <w:webHidden/>
-              </w:rPr>
-            </w:r>
-            <w:r>
-              <w:rPr>
-                <w:noProof/>
-                <w:webHidden/>
-              </w:rPr>
-              <w:fldChar w:fldCharType="separate"/>
-            </w:r>
-            <w:r>
-              <w:rPr>
-                <w:noProof/>
-                <w:webHidden/>
-              </w:rPr>
-              <w:t>7</w:t>
-            </w:r>
-            <w:r>
-              <w:rPr>
-                <w:noProof/>
-                <w:webHidden/>
-              </w:rPr>
-              <w:fldChar w:fldCharType="end"/>
-            </w:r>
-          </w:hyperlink>
-        </w:p>
-        <w:p>
-          <w:pPr>
-            <w:pStyle w:val="TOC2"/>
-            <w:tabs>
-              <w:tab w:val="right" w:leader="dot" w:pos="9350"/>
-            </w:tabs>
-            <w:rPr>
-              <w:rFonts w:asciiTheme="minorHAnsi" w:eastAsiaTheme="minorEastAsia" w:hAnsiTheme="minorHAnsi" w:cstheme="minorBidi"/>
-              <w:noProof/>
-              <w:sz w:val="22"/>
-              <w:szCs w:val="22"/>
-            </w:rPr>
-          </w:pPr>
-          <w:hyperlink w:anchor="_Toc31615438" w:history="1">
-            <w:r>
-              <w:rPr>
-                <w:rStyle w:val="Hyperlink"/>
-                <w:rFonts w:cstheme="majorHAnsi"/>
-                <w:noProof/>
-              </w:rPr>
-              <w:t>3.4 Monitoring Speed</w:t>
-            </w:r>
-            <w:r>
-              <w:rPr>
-                <w:noProof/>
-                <w:webHidden/>
-              </w:rPr>
-              <w:tab/>
-            </w:r>
-            <w:r>
-              <w:rPr>
-                <w:noProof/>
-                <w:webHidden/>
-              </w:rPr>
-              <w:fldChar w:fldCharType="begin"/>
-            </w:r>
-            <w:r>
-              <w:rPr>
-                <w:noProof/>
-                <w:webHidden/>
-              </w:rPr>
-              <w:instrText xml:space="preserve"> PAGEREF _Toc31615438 \h </w:instrText>
+              <w:instrText xml:space="preserve"> PAGEREF _Toc31872417 \h </w:instrText>
             </w:r>
             <w:r>
               <w:rPr>
@@ -3502,7 +3683,7 @@
               <w:szCs w:val="22"/>
             </w:rPr>
           </w:pPr>
-          <w:hyperlink w:anchor="_Toc31615439" w:history="1">
+          <w:hyperlink w:anchor="_Toc31872418" w:history="1">
             <w:r>
               <w:rPr>
                 <w:rStyle w:val="Hyperlink"/>
@@ -3530,7 +3711,7 @@
                 <w:noProof/>
                 <w:webHidden/>
               </w:rPr>
-              <w:instrText xml:space="preserve"> PAGEREF _Toc31615439 \h </w:instrText>
+              <w:instrText xml:space="preserve"> PAGEREF _Toc31872418 \h </w:instrText>
             </w:r>
             <w:r>
               <w:rPr>
@@ -3735,10 +3916,10 @@
           <w:szCs w:val="48"/>
         </w:rPr>
       </w:pPr>
-      <w:bookmarkStart w:id="2" w:name="_Toc32222654"/>
-      <w:bookmarkStart w:id="3" w:name="_Toc466012295"/>
-      <w:bookmarkStart w:id="4" w:name="_Toc434992860"/>
-      <w:bookmarkStart w:id="5" w:name="_Toc31615427"/>
+      <w:bookmarkStart w:id="3" w:name="_Toc32222654"/>
+      <w:bookmarkStart w:id="4" w:name="_Toc466012295"/>
+      <w:bookmarkStart w:id="5" w:name="_Toc434992860"/>
+      <w:bookmarkStart w:id="6" w:name="_Toc31872407"/>
       <w:r>
         <w:rPr>
           <w:rFonts w:cstheme="majorHAnsi"/>
@@ -3759,10 +3940,10 @@
         </w:rPr>
         <w:t>Introduction</w:t>
       </w:r>
-      <w:bookmarkEnd w:id="2"/>
       <w:bookmarkEnd w:id="3"/>
       <w:bookmarkEnd w:id="4"/>
       <w:bookmarkEnd w:id="5"/>
+      <w:bookmarkEnd w:id="6"/>
     </w:p>
     <w:p>
       <w:pPr>
@@ -3818,10 +3999,10 @@
           <w:szCs w:val="40"/>
         </w:rPr>
       </w:pPr>
-      <w:bookmarkStart w:id="6" w:name="_Toc32222655"/>
-      <w:bookmarkStart w:id="7" w:name="_Toc31615428"/>
+      <w:bookmarkStart w:id="7" w:name="_Toc32222655"/>
       <w:bookmarkStart w:id="8" w:name="_Toc466012296"/>
       <w:bookmarkStart w:id="9" w:name="_Toc434992861"/>
+      <w:bookmarkStart w:id="10" w:name="_Toc31872408"/>
       <w:r>
         <w:rPr>
           <w:rFonts w:cstheme="majorHAnsi"/>
@@ -3840,8 +4021,8 @@
         </w:rPr>
         <w:t>Specification Definition</w:t>
       </w:r>
-      <w:bookmarkEnd w:id="6"/>
       <w:bookmarkEnd w:id="7"/>
+      <w:bookmarkEnd w:id="10"/>
     </w:p>
     <w:p>
       <w:pPr>
@@ -3897,8 +4078,8 @@
           <w:szCs w:val="40"/>
         </w:rPr>
       </w:pPr>
-      <w:bookmarkStart w:id="10" w:name="_Toc32222656"/>
-      <w:bookmarkStart w:id="11" w:name="_Toc31615429"/>
+      <w:bookmarkStart w:id="11" w:name="_Toc32222656"/>
+      <w:bookmarkStart w:id="12" w:name="_Toc31872409"/>
       <w:r>
         <w:rPr>
           <w:rFonts w:cstheme="majorHAnsi"/>
@@ -3919,8 +4100,8 @@
       </w:r>
       <w:bookmarkEnd w:id="8"/>
       <w:bookmarkEnd w:id="9"/>
-      <w:bookmarkEnd w:id="10"/>
       <w:bookmarkEnd w:id="11"/>
+      <w:bookmarkEnd w:id="12"/>
     </w:p>
     <w:p>
       <w:pPr>
@@ -4181,7 +4362,7 @@
           <w:szCs w:val="48"/>
         </w:rPr>
       </w:pPr>
-      <w:bookmarkStart w:id="12" w:name="_Toc31615430"/>
+      <w:bookmarkStart w:id="13" w:name="_Toc31872410"/>
       <w:r>
         <w:rPr>
           <w:rFonts w:cstheme="majorHAnsi"/>
@@ -4200,7 +4381,7 @@
         </w:rPr>
         <w:t>System Overview:</w:t>
       </w:r>
-      <w:bookmarkEnd w:id="12"/>
+      <w:bookmarkEnd w:id="13"/>
     </w:p>
     <w:p>
       <w:pPr>
@@ -4212,7 +4393,7 @@
           <w:szCs w:val="40"/>
         </w:rPr>
       </w:pPr>
-      <w:bookmarkStart w:id="13" w:name="_Toc31615431"/>
+      <w:bookmarkStart w:id="14" w:name="_Toc31872411"/>
       <w:r>
         <w:rPr>
           <w:rFonts w:cstheme="majorHAnsi"/>
@@ -4229,7 +4410,7 @@
         </w:rPr>
         <w:t>Definition:</w:t>
       </w:r>
-      <w:bookmarkEnd w:id="13"/>
+      <w:bookmarkEnd w:id="14"/>
     </w:p>
     <w:p>
       <w:pPr>
@@ -4275,7 +4456,7 @@
           <w:szCs w:val="40"/>
         </w:rPr>
       </w:pPr>
-      <w:bookmarkStart w:id="14" w:name="_Toc31615432"/>
+      <w:bookmarkStart w:id="15" w:name="_Toc31872412"/>
       <w:r>
         <w:rPr>
           <w:rFonts w:cstheme="majorHAnsi"/>
@@ -4284,7 +4465,7 @@
         </w:rPr>
         <w:t>2.2 Objective:</w:t>
       </w:r>
-      <w:bookmarkEnd w:id="14"/>
+      <w:bookmarkEnd w:id="15"/>
     </w:p>
     <w:p>
       <w:pPr>
@@ -4355,7 +4536,7 @@
           <w:szCs w:val="40"/>
         </w:rPr>
       </w:pPr>
-      <w:bookmarkStart w:id="15" w:name="_Toc31615433"/>
+      <w:bookmarkStart w:id="16" w:name="_Toc31872413"/>
       <w:r>
         <w:rPr>
           <w:rFonts w:cstheme="majorHAnsi"/>
@@ -4364,7 +4545,7 @@
         </w:rPr>
         <w:t>2.3 Hardware</w:t>
       </w:r>
-      <w:bookmarkEnd w:id="15"/>
+      <w:bookmarkEnd w:id="16"/>
     </w:p>
     <w:p>
       <w:pPr>
@@ -4590,7 +4771,7 @@
           <w:szCs w:val="48"/>
         </w:rPr>
       </w:pPr>
-      <w:bookmarkStart w:id="16" w:name="_Toc31615434"/>
+      <w:bookmarkStart w:id="17" w:name="_Toc31872414"/>
       <w:r>
         <w:rPr>
           <w:rFonts w:cstheme="majorHAnsi"/>
@@ -4609,7 +4790,7 @@
         </w:rPr>
         <w:t>Requirements:</w:t>
       </w:r>
-      <w:bookmarkEnd w:id="16"/>
+      <w:bookmarkEnd w:id="17"/>
     </w:p>
     <w:tbl>
       <w:tblPr>
@@ -4718,7 +4899,7 @@
                 <w:rFonts w:cstheme="majorHAnsi"/>
               </w:rPr>
             </w:pPr>
-            <w:bookmarkStart w:id="17" w:name="_Toc31615435"/>
+            <w:bookmarkStart w:id="18" w:name="_Toc31872415"/>
             <w:r>
               <w:rPr>
                 <w:rFonts w:cstheme="majorHAnsi"/>
@@ -4737,7 +4918,7 @@
               </w:rPr>
               <w:t>Speed Levels</w:t>
             </w:r>
-            <w:bookmarkEnd w:id="17"/>
+            <w:bookmarkEnd w:id="18"/>
           </w:p>
         </w:tc>
         <w:tc>
@@ -4825,7 +5006,7 @@
                 <w:rFonts w:cstheme="majorHAnsi"/>
               </w:rPr>
             </w:pPr>
-            <w:bookmarkStart w:id="18" w:name="_Toc31615436"/>
+            <w:bookmarkStart w:id="19" w:name="_Toc31872416"/>
             <w:r>
               <w:rPr>
                 <w:rFonts w:cstheme="majorHAnsi"/>
@@ -4844,7 +5025,7 @@
               </w:rPr>
               <w:t>s</w:t>
             </w:r>
-            <w:bookmarkEnd w:id="18"/>
+            <w:bookmarkEnd w:id="19"/>
           </w:p>
         </w:tc>
         <w:tc>
@@ -4963,38 +5144,44 @@
           <w:p>
             <w:pPr>
               <w:pStyle w:val="Heading2"/>
-              <w:ind w:left="-20" w:right="700" w:firstLine="20"/>
+              <w:ind w:right="-20"/>
               <w:outlineLvl w:val="1"/>
               <w:rPr>
                 <w:rFonts w:cstheme="majorHAnsi"/>
               </w:rPr>
             </w:pPr>
-            <w:bookmarkStart w:id="19" w:name="_Toc31615437"/>
+            <w:bookmarkStart w:id="20" w:name="_Toc31872417"/>
             <w:r>
               <w:rPr>
                 <w:rFonts w:cstheme="majorHAnsi"/>
               </w:rPr>
+              <w:t>3.</w:t>
+            </w:r>
+            <w:r>
+              <w:rPr>
+                <w:rFonts w:cstheme="majorHAnsi"/>
+              </w:rPr>
               <w:t>3</w:t>
             </w:r>
             <w:r>
               <w:rPr>
                 <w:rFonts w:cstheme="majorHAnsi"/>
               </w:rPr>
-              <w:t>.3</w:t>
+              <w:t xml:space="preserve"> </w:t>
             </w:r>
             <w:r>
               <w:rPr>
                 <w:rFonts w:cstheme="majorHAnsi"/>
               </w:rPr>
-              <w:t xml:space="preserve"> Safety Monitori</w:t>
-            </w:r>
+              <w:t>Monitoring Speed</w:t>
+            </w:r>
+            <w:bookmarkEnd w:id="20"/>
             <w:r>
               <w:rPr>
                 <w:rFonts w:cstheme="majorHAnsi"/>
               </w:rPr>
-              <w:t>ng</w:t>
-            </w:r>
-            <w:bookmarkEnd w:id="19"/>
+              <w:t xml:space="preserve"> </w:t>
+            </w:r>
           </w:p>
         </w:tc>
         <w:tc>
@@ -5047,7 +5234,7 @@
                 <w:sz w:val="32"/>
                 <w:szCs w:val="32"/>
               </w:rPr>
-              <w:t>4</w:t>
+              <w:t>3</w:t>
             </w:r>
           </w:p>
         </w:tc>
@@ -5069,7 +5256,7 @@
                 <w:sz w:val="32"/>
                 <w:szCs w:val="32"/>
               </w:rPr>
-              <w:t xml:space="preserve">The system should monitor the input voltage level </w:t>
+              <w:t>The system shall monitor the blender speed and</w:t>
             </w:r>
             <w:r>
               <w:rPr>
@@ -5077,7 +5264,7 @@
                 <w:sz w:val="32"/>
                 <w:szCs w:val="32"/>
               </w:rPr>
-              <w:t xml:space="preserve">using </w:t>
+              <w:t xml:space="preserve"> turns on led</w:t>
             </w:r>
             <w:r>
               <w:rPr>
@@ -5085,7 +5272,7 @@
                 <w:sz w:val="32"/>
                 <w:szCs w:val="32"/>
               </w:rPr>
-              <w:t xml:space="preserve">voltage level sensor </w:t>
+              <w:t xml:space="preserve"> </w:t>
             </w:r>
             <w:r>
               <w:rPr>
@@ -5093,7 +5280,7 @@
                 <w:sz w:val="32"/>
                 <w:szCs w:val="32"/>
               </w:rPr>
-              <w:t>to ensure the safety</w:t>
+              <w:t xml:space="preserve">and </w:t>
             </w:r>
             <w:r>
               <w:rPr>
@@ -5101,7 +5288,7 @@
                 <w:sz w:val="32"/>
                 <w:szCs w:val="32"/>
               </w:rPr>
-              <w:t xml:space="preserve"> of the motor. If the input voltage level increases over the charted levels or decreases below it, the </w:t>
+              <w:t>its</w:t>
             </w:r>
             <w:r>
               <w:rPr>
@@ -5109,7 +5296,7 @@
                 <w:sz w:val="32"/>
                 <w:szCs w:val="32"/>
               </w:rPr>
-              <w:t>blender shall be turned off</w:t>
+              <w:t xml:space="preserve"> </w:t>
             </w:r>
             <w:r>
               <w:rPr>
@@ -5117,17 +5304,64 @@
                 <w:sz w:val="32"/>
                 <w:szCs w:val="32"/>
               </w:rPr>
-              <w:t>.</w:t>
-            </w:r>
-          </w:p>
-          <w:p>
-            <w:pPr>
+              <w:t xml:space="preserve">light </w:t>
+            </w:r>
+            <w:r>
               <w:rPr>
                 <w:rFonts w:asciiTheme="majorHAnsi" w:hAnsiTheme="majorHAnsi" w:cstheme="majorHAnsi"/>
                 <w:sz w:val="32"/>
                 <w:szCs w:val="32"/>
               </w:rPr>
-            </w:pPr>
+              <w:t xml:space="preserve">intensity </w:t>
+            </w:r>
+            <w:r>
+              <w:rPr>
+                <w:rFonts w:asciiTheme="majorHAnsi" w:hAnsiTheme="majorHAnsi" w:cstheme="majorHAnsi"/>
+                <w:sz w:val="32"/>
+                <w:szCs w:val="32"/>
+              </w:rPr>
+              <w:t xml:space="preserve">correspond to </w:t>
+            </w:r>
+            <w:r>
+              <w:rPr>
+                <w:rFonts w:asciiTheme="majorHAnsi" w:hAnsiTheme="majorHAnsi" w:cstheme="majorHAnsi"/>
+                <w:sz w:val="32"/>
+                <w:szCs w:val="32"/>
+              </w:rPr>
+              <w:t>a specific speed</w:t>
+            </w:r>
+            <w:r>
+              <w:rPr>
+                <w:rFonts w:asciiTheme="majorHAnsi" w:hAnsiTheme="majorHAnsi" w:cstheme="majorHAnsi"/>
+                <w:sz w:val="32"/>
+                <w:szCs w:val="32"/>
+              </w:rPr>
+              <w:t xml:space="preserve"> </w:t>
+            </w:r>
+            <w:r>
+              <w:rPr>
+                <w:rFonts w:asciiTheme="majorHAnsi" w:hAnsiTheme="majorHAnsi" w:cstheme="majorHAnsi"/>
+                <w:sz w:val="32"/>
+                <w:szCs w:val="32"/>
+              </w:rPr>
+              <w:t>of the blender</w:t>
+            </w:r>
+            <w:r>
+              <w:rPr>
+                <w:rFonts w:asciiTheme="majorHAnsi" w:hAnsiTheme="majorHAnsi" w:cstheme="majorHAnsi"/>
+                <w:sz w:val="32"/>
+                <w:szCs w:val="32"/>
+              </w:rPr>
+              <w:t>.</w:t>
+            </w:r>
+            <w:r>
+              <w:rPr>
+                <w:rFonts w:asciiTheme="majorHAnsi" w:hAnsiTheme="majorHAnsi" w:cstheme="majorHAnsi"/>
+                <w:sz w:val="32"/>
+                <w:szCs w:val="32"/>
+              </w:rPr>
+              <w:t xml:space="preserve"> </w:t>
+            </w:r>
             <w:r>
               <w:rPr>
                 <w:rFonts w:asciiTheme="majorHAnsi" w:hAnsiTheme="majorHAnsi" w:cstheme="majorHAnsi"/>
@@ -5141,268 +5375,11 @@
             <w:r>
               <w:rPr>
                 <w:rFonts w:asciiTheme="majorHAnsi" w:hAnsiTheme="majorHAnsi" w:cstheme="majorHAnsi"/>
-                <w:b/>
-                <w:bCs/>
                 <w:sz w:val="32"/>
                 <w:szCs w:val="32"/>
               </w:rPr>
               <w:t xml:space="preserve"> </w:t>
             </w:r>
-            <w:r>
-              <w:rPr>
-                <w:rFonts w:asciiTheme="majorHAnsi" w:hAnsiTheme="majorHAnsi" w:cstheme="majorHAnsi"/>
-                <w:b/>
-                <w:bCs/>
-                <w:sz w:val="32"/>
-                <w:szCs w:val="32"/>
-              </w:rPr>
-              <w:t>#imp</w:t>
-            </w:r>
-            <w:r>
-              <w:rPr>
-                <w:rFonts w:asciiTheme="majorHAnsi" w:hAnsiTheme="majorHAnsi" w:cstheme="majorHAnsi"/>
-                <w:b/>
-                <w:bCs/>
-                <w:sz w:val="32"/>
-                <w:szCs w:val="32"/>
-              </w:rPr>
-              <w:t xml:space="preserve"> </w:t>
-            </w:r>
-            <w:r>
-              <w:rPr>
-                <w:rFonts w:asciiTheme="majorHAnsi" w:hAnsiTheme="majorHAnsi" w:cstheme="majorHAnsi"/>
-                <w:b/>
-                <w:bCs/>
-                <w:sz w:val="32"/>
-                <w:szCs w:val="32"/>
-              </w:rPr>
-              <w:t>HW</w:t>
-            </w:r>
-          </w:p>
-        </w:tc>
-      </w:tr>
-      <w:tr>
-        <w:tc>
-          <w:tcPr>
-            <w:tcW w:w="2790" w:type="dxa"/>
-          </w:tcPr>
-          <w:p>
-            <w:pPr>
-              <w:pStyle w:val="Heading2"/>
-              <w:ind w:right="-20"/>
-              <w:outlineLvl w:val="1"/>
-              <w:rPr>
-                <w:rFonts w:cstheme="majorHAnsi"/>
-              </w:rPr>
-            </w:pPr>
-            <w:bookmarkStart w:id="20" w:name="_Toc31615438"/>
-            <w:r>
-              <w:rPr>
-                <w:rFonts w:cstheme="majorHAnsi"/>
-              </w:rPr>
-              <w:t>3.4</w:t>
-            </w:r>
-            <w:r>
-              <w:rPr>
-                <w:rFonts w:cstheme="majorHAnsi"/>
-              </w:rPr>
-              <w:t xml:space="preserve"> </w:t>
-            </w:r>
-            <w:r>
-              <w:rPr>
-                <w:rFonts w:cstheme="majorHAnsi"/>
-              </w:rPr>
-              <w:t>Monitoring Speed</w:t>
-            </w:r>
-            <w:bookmarkEnd w:id="20"/>
-            <w:r>
-              <w:rPr>
-                <w:rFonts w:cstheme="majorHAnsi"/>
-              </w:rPr>
-              <w:t xml:space="preserve"> </w:t>
-            </w:r>
-          </w:p>
-        </w:tc>
-        <w:tc>
-          <w:tcPr>
-            <w:tcW w:w="3960" w:type="dxa"/>
-          </w:tcPr>
-          <w:p>
-            <w:pPr>
-              <w:rPr>
-                <w:rFonts w:asciiTheme="majorHAnsi" w:hAnsiTheme="majorHAnsi" w:cstheme="majorHAnsi"/>
-                <w:sz w:val="32"/>
-                <w:szCs w:val="32"/>
-              </w:rPr>
-            </w:pPr>
-            <w:r>
-              <w:rPr>
-                <w:rFonts w:asciiTheme="majorHAnsi" w:hAnsiTheme="majorHAnsi" w:cstheme="majorHAnsi"/>
-                <w:sz w:val="32"/>
-                <w:szCs w:val="32"/>
-              </w:rPr>
-              <w:t>REQ_PO2EBL_CYRS_04_V</w:t>
-            </w:r>
-            <w:r>
-              <w:rPr>
-                <w:rFonts w:asciiTheme="majorHAnsi" w:hAnsiTheme="majorHAnsi" w:cstheme="majorHAnsi"/>
-                <w:sz w:val="32"/>
-                <w:szCs w:val="32"/>
-              </w:rPr>
-              <w:t>1.</w:t>
-            </w:r>
-            <w:r>
-              <w:rPr>
-                <w:rFonts w:asciiTheme="majorHAnsi" w:hAnsiTheme="majorHAnsi" w:cstheme="majorHAnsi"/>
-                <w:sz w:val="32"/>
-                <w:szCs w:val="32"/>
-              </w:rPr>
-              <w:t>3</w:t>
-            </w:r>
-          </w:p>
-        </w:tc>
-        <w:tc>
-          <w:tcPr>
-            <w:tcW w:w="4230" w:type="dxa"/>
-          </w:tcPr>
-          <w:p>
-            <w:pPr>
-              <w:rPr>
-                <w:rFonts w:asciiTheme="majorHAnsi" w:hAnsiTheme="majorHAnsi" w:cstheme="majorHAnsi"/>
-                <w:sz w:val="32"/>
-                <w:szCs w:val="32"/>
-              </w:rPr>
-            </w:pPr>
-            <w:r>
-              <w:rPr>
-                <w:rFonts w:asciiTheme="majorHAnsi" w:hAnsiTheme="majorHAnsi" w:cstheme="majorHAnsi"/>
-                <w:sz w:val="32"/>
-                <w:szCs w:val="32"/>
-              </w:rPr>
-              <w:t>The system shall monitor the blender speed and</w:t>
-            </w:r>
-            <w:r>
-              <w:rPr>
-                <w:rFonts w:asciiTheme="majorHAnsi" w:hAnsiTheme="majorHAnsi" w:cstheme="majorHAnsi"/>
-                <w:sz w:val="32"/>
-                <w:szCs w:val="32"/>
-              </w:rPr>
-              <w:t xml:space="preserve"> turns on led</w:t>
-            </w:r>
-            <w:r>
-              <w:rPr>
-                <w:rFonts w:asciiTheme="majorHAnsi" w:hAnsiTheme="majorHAnsi" w:cstheme="majorHAnsi"/>
-                <w:sz w:val="32"/>
-                <w:szCs w:val="32"/>
-              </w:rPr>
-              <w:t xml:space="preserve"> </w:t>
-            </w:r>
-            <w:r>
-              <w:rPr>
-                <w:rFonts w:asciiTheme="majorHAnsi" w:hAnsiTheme="majorHAnsi" w:cstheme="majorHAnsi"/>
-                <w:sz w:val="32"/>
-                <w:szCs w:val="32"/>
-              </w:rPr>
-              <w:t xml:space="preserve">and </w:t>
-            </w:r>
-            <w:r>
-              <w:rPr>
-                <w:rFonts w:asciiTheme="majorHAnsi" w:hAnsiTheme="majorHAnsi" w:cstheme="majorHAnsi"/>
-                <w:sz w:val="32"/>
-                <w:szCs w:val="32"/>
-              </w:rPr>
-              <w:t>its</w:t>
-            </w:r>
-            <w:r>
-              <w:rPr>
-                <w:rFonts w:asciiTheme="majorHAnsi" w:hAnsiTheme="majorHAnsi" w:cstheme="majorHAnsi"/>
-                <w:sz w:val="32"/>
-                <w:szCs w:val="32"/>
-              </w:rPr>
-              <w:t xml:space="preserve"> </w:t>
-            </w:r>
-            <w:r>
-              <w:rPr>
-                <w:rFonts w:asciiTheme="majorHAnsi" w:hAnsiTheme="majorHAnsi" w:cstheme="majorHAnsi"/>
-                <w:sz w:val="32"/>
-                <w:szCs w:val="32"/>
-              </w:rPr>
-              <w:t xml:space="preserve">light </w:t>
-            </w:r>
-            <w:r>
-              <w:rPr>
-                <w:rFonts w:asciiTheme="majorHAnsi" w:hAnsiTheme="majorHAnsi" w:cstheme="majorHAnsi"/>
-                <w:sz w:val="32"/>
-                <w:szCs w:val="32"/>
-              </w:rPr>
-              <w:t xml:space="preserve">intensity </w:t>
-            </w:r>
-            <w:r>
-              <w:rPr>
-                <w:rFonts w:asciiTheme="majorHAnsi" w:hAnsiTheme="majorHAnsi" w:cstheme="majorHAnsi"/>
-                <w:sz w:val="32"/>
-                <w:szCs w:val="32"/>
-              </w:rPr>
-              <w:t xml:space="preserve">correspond to </w:t>
-            </w:r>
-            <w:r>
-              <w:rPr>
-                <w:rFonts w:asciiTheme="majorHAnsi" w:hAnsiTheme="majorHAnsi" w:cstheme="majorHAnsi"/>
-                <w:sz w:val="32"/>
-                <w:szCs w:val="32"/>
-              </w:rPr>
-              <w:t>a specific speed</w:t>
-            </w:r>
-            <w:r>
-              <w:rPr>
-                <w:rFonts w:asciiTheme="majorHAnsi" w:hAnsiTheme="majorHAnsi" w:cstheme="majorHAnsi"/>
-                <w:sz w:val="32"/>
-                <w:szCs w:val="32"/>
-              </w:rPr>
-              <w:t xml:space="preserve"> </w:t>
-            </w:r>
-            <w:r>
-              <w:rPr>
-                <w:rFonts w:asciiTheme="majorHAnsi" w:hAnsiTheme="majorHAnsi" w:cstheme="majorHAnsi"/>
-                <w:sz w:val="32"/>
-                <w:szCs w:val="32"/>
-              </w:rPr>
-              <w:t>of the blender</w:t>
-            </w:r>
-            <w:r>
-              <w:rPr>
-                <w:rFonts w:asciiTheme="majorHAnsi" w:hAnsiTheme="majorHAnsi" w:cstheme="majorHAnsi"/>
-                <w:sz w:val="32"/>
-                <w:szCs w:val="32"/>
-              </w:rPr>
-              <w:t>.</w:t>
-            </w:r>
-            <w:r>
-              <w:rPr>
-                <w:rFonts w:asciiTheme="majorHAnsi" w:hAnsiTheme="majorHAnsi" w:cstheme="majorHAnsi"/>
-                <w:sz w:val="32"/>
-                <w:szCs w:val="32"/>
-              </w:rPr>
-              <w:t xml:space="preserve"> </w:t>
-            </w:r>
-            <w:r>
-              <w:rPr>
-                <w:rFonts w:asciiTheme="majorHAnsi" w:hAnsiTheme="majorHAnsi" w:cstheme="majorHAnsi"/>
-                <w:b/>
-                <w:bCs/>
-                <w:sz w:val="32"/>
-                <w:szCs w:val="32"/>
-              </w:rPr>
-              <w:t>#imp SW</w:t>
-            </w:r>
-            <w:r>
-              <w:rPr>
-                <w:rFonts w:asciiTheme="majorHAnsi" w:hAnsiTheme="majorHAnsi" w:cstheme="majorHAnsi"/>
-                <w:sz w:val="32"/>
-                <w:szCs w:val="32"/>
-              </w:rPr>
-              <w:t xml:space="preserve"> </w:t>
-            </w:r>
           </w:p>
         </w:tc>
       </w:tr>
@@ -5436,16 +5413,53 @@
     </w:p>
     <w:p>
       <w:pPr>
+        <w:rPr>
+          <w:rFonts w:asciiTheme="majorHAnsi" w:hAnsiTheme="majorHAnsi" w:cstheme="majorHAnsi"/>
+          <w:sz w:val="32"/>
+          <w:szCs w:val="32"/>
+        </w:rPr>
+      </w:pPr>
+    </w:p>
+    <w:p>
+      <w:pPr>
+        <w:rPr>
+          <w:rFonts w:asciiTheme="majorHAnsi" w:hAnsiTheme="majorHAnsi" w:cstheme="majorHAnsi"/>
+          <w:sz w:val="32"/>
+          <w:szCs w:val="32"/>
+        </w:rPr>
+      </w:pPr>
+    </w:p>
+    <w:p>
+      <w:pPr>
+        <w:rPr>
+          <w:rFonts w:asciiTheme="majorHAnsi" w:hAnsiTheme="majorHAnsi" w:cstheme="majorHAnsi"/>
+          <w:sz w:val="32"/>
+          <w:szCs w:val="32"/>
+        </w:rPr>
+      </w:pPr>
+    </w:p>
+    <w:p>
+      <w:pPr>
+        <w:rPr>
+          <w:rFonts w:asciiTheme="majorHAnsi" w:hAnsiTheme="majorHAnsi" w:cstheme="majorHAnsi"/>
+          <w:sz w:val="32"/>
+          <w:szCs w:val="32"/>
+        </w:rPr>
+      </w:pPr>
+    </w:p>
+    <w:p>
+      <w:pPr>
         <w:pStyle w:val="Heading1"/>
         <w:rPr>
           <w:rFonts w:cstheme="majorHAnsi"/>
         </w:rPr>
       </w:pPr>
-      <w:bookmarkStart w:id="21" w:name="_Toc31615439"/>
+      <w:bookmarkStart w:id="21" w:name="_Toc31872418"/>
       <w:r>
         <w:rPr>
           <w:rFonts w:cstheme="majorHAnsi"/>
         </w:rPr>
+        <w:lastRenderedPageBreak/>
         <w:t>4 Reference table:</w:t>
       </w:r>
       <w:bookmarkEnd w:id="21"/>
@@ -5628,8 +5642,6 @@
               </w:rPr>
               <w:t>.0</w:t>
             </w:r>
-            <w:bookmarkStart w:id="22" w:name="_GoBack"/>
-            <w:bookmarkEnd w:id="22"/>
           </w:p>
         </w:tc>
         <w:tc>
@@ -5976,7 +5988,7 @@
             <w:rPr>
               <w:color w:val="767171" w:themeColor="background2" w:themeShade="80"/>
             </w:rPr>
-            <w:t>6</w:t>
+            <w:t>7</w:t>
           </w:r>
         </w:p>
       </w:tc>
@@ -6053,7 +6065,7 @@
             <w:rPr>
               <w:color w:val="767171" w:themeColor="background2" w:themeShade="80"/>
             </w:rPr>
-            <w:t>3</w:t>
+            <w:t>6</w:t>
           </w:r>
           <w:r>
             <w:rPr>
@@ -7548,7 +7560,7 @@
 </file>
 
 <file path=customXml/itemProps1.xml><?xml version="1.0" encoding="utf-8"?>
-<ds:datastoreItem xmlns:ds="http://schemas.openxmlformats.org/officeDocument/2006/customXml" ds:itemID="{2F7EF804-2427-4363-858D-8F2F996175FC}">
+<ds:datastoreItem xmlns:ds="http://schemas.openxmlformats.org/officeDocument/2006/customXml" ds:itemID="{F3ECE529-321B-49FA-BDBB-BE4068BA4163}">
   <ds:schemaRefs>
     <ds:schemaRef ds:uri="http://schemas.openxmlformats.org/officeDocument/2006/bibliography"/>
   </ds:schemaRefs>

</xml_diff>